<commit_message>
der y estrategia de mi parte finish
</commit_message>
<xml_diff>
--- a/Estrategia.docx
+++ b/Estrategia.docx
@@ -1,6 +1,6 @@
 
 <file path=word/document.xml><?xml version="1.0" encoding="utf-8"?>
-<w:document xmlns:wpc="http://schemas.microsoft.com/office/word/2010/wordprocessingCanvas" xmlns:cx="http://schemas.microsoft.com/office/drawing/2014/chartex" xmlns:cx1="http://schemas.microsoft.com/office/drawing/2015/9/8/chartex" xmlns:cx2="http://schemas.microsoft.com/office/drawing/2015/10/21/chartex" xmlns:cx3="http://schemas.microsoft.com/office/drawing/2016/5/9/chartex" xmlns:cx4="http://schemas.microsoft.com/office/drawing/2016/5/10/chartex" xmlns:cx5="http://schemas.microsoft.com/office/drawing/2016/5/11/chartex" xmlns:mc="http://schemas.openxmlformats.org/markup-compatibility/2006" xmlns:o="urn:schemas-microsoft-com:office:office" xmlns:r="http://schemas.openxmlformats.org/officeDocument/2006/relationships" xmlns:m="http://schemas.openxmlformats.org/officeDocument/2006/math" xmlns:v="urn:schemas-microsoft-com:vml" xmlns:wp14="http://schemas.microsoft.com/office/word/2010/wordprocessingDrawing" xmlns:wp="http://schemas.openxmlformats.org/drawingml/2006/wordprocessingDrawing" xmlns:w10="urn:schemas-microsoft-com:office:word" xmlns:w="http://schemas.openxmlformats.org/wordprocessingml/2006/main" xmlns:w14="http://schemas.microsoft.com/office/word/2010/wordml" xmlns:w15="http://schemas.microsoft.com/office/word/2012/wordml" xmlns:w16se="http://schemas.microsoft.com/office/word/2015/wordml/symex" xmlns:wpg="http://schemas.microsoft.com/office/word/2010/wordprocessingGroup" xmlns:wpi="http://schemas.microsoft.com/office/word/2010/wordprocessingInk" xmlns:wne="http://schemas.microsoft.com/office/word/2006/wordml" xmlns:wps="http://schemas.microsoft.com/office/word/2010/wordprocessingShape" mc:Ignorable="w14 w15 w16se wp14">
+<w:document xmlns:wpc="http://schemas.microsoft.com/office/word/2010/wordprocessingCanvas" xmlns:mc="http://schemas.openxmlformats.org/markup-compatibility/2006" xmlns:o="urn:schemas-microsoft-com:office:office" xmlns:r="http://schemas.openxmlformats.org/officeDocument/2006/relationships" xmlns:m="http://schemas.openxmlformats.org/officeDocument/2006/math" xmlns:v="urn:schemas-microsoft-com:vml" xmlns:wp14="http://schemas.microsoft.com/office/word/2010/wordprocessingDrawing" xmlns:wp="http://schemas.openxmlformats.org/drawingml/2006/wordprocessingDrawing" xmlns:w10="urn:schemas-microsoft-com:office:word" xmlns:w="http://schemas.openxmlformats.org/wordprocessingml/2006/main" xmlns:w14="http://schemas.microsoft.com/office/word/2010/wordml" xmlns:wpg="http://schemas.microsoft.com/office/word/2010/wordprocessingGroup" xmlns:wpi="http://schemas.microsoft.com/office/word/2010/wordprocessingInk" xmlns:wne="http://schemas.microsoft.com/office/word/2006/wordml" xmlns:wps="http://schemas.microsoft.com/office/word/2010/wordprocessingShape" mc:Ignorable="w14 wp14">
   <w:body>
     <w:p>
       <w:pPr>
@@ -29,7 +29,7 @@
                     </pic:cNvPicPr>
                   </pic:nvPicPr>
                   <pic:blipFill>
-                    <a:blip r:embed="rId6" cstate="print">
+                    <a:blip r:embed="rId7" cstate="print">
                       <a:extLst>
                         <a:ext uri="{28A0092B-C50C-407E-A947-70E740481C1C}">
                           <a14:useLocalDpi xmlns:a14="http://schemas.microsoft.com/office/drawing/2010/main" val="0"/>
@@ -3494,38 +3494,194 @@
     <w:p/>
     <w:p/>
     <w:p/>
+    <w:p/>
+    <w:p/>
+    <w:p/>
+    <w:p/>
+    <w:p/>
+    <w:p/>
     <w:p>
       <w:pPr>
         <w:pStyle w:val="Ttulo1"/>
       </w:pPr>
       <w:bookmarkStart w:id="0" w:name="_Toc465892507"/>
+      <w:r>
+        <w:lastRenderedPageBreak/>
+        <w:t>DER</w:t>
+      </w:r>
+      <w:bookmarkEnd w:id="0"/>
+    </w:p>
+    <w:p>
+      <w:r>
+        <w:rPr>
+          <w:noProof/>
+        </w:rPr>
+        <w:pict>
+          <v:shapetype id="_x0000_t75" coordsize="21600,21600" o:spt="75" o:preferrelative="t" path="m@4@5l@4@11@9@11@9@5xe" filled="f" stroked="f">
+            <v:stroke joinstyle="miter"/>
+            <v:formulas>
+              <v:f eqn="if lineDrawn pixelLineWidth 0"/>
+              <v:f eqn="sum @0 1 0"/>
+              <v:f eqn="sum 0 0 @1"/>
+              <v:f eqn="prod @2 1 2"/>
+              <v:f eqn="prod @3 21600 pixelWidth"/>
+              <v:f eqn="prod @3 21600 pixelHeight"/>
+              <v:f eqn="sum @0 0 1"/>
+              <v:f eqn="prod @6 1 2"/>
+              <v:f eqn="prod @7 21600 pixelWidth"/>
+              <v:f eqn="sum @8 21600 0"/>
+              <v:f eqn="prod @7 21600 pixelHeight"/>
+              <v:f eqn="sum @10 21600 0"/>
+            </v:formulas>
+            <v:path o:extrusionok="f" gradientshapeok="t" o:connecttype="rect"/>
+            <o:lock v:ext="edit" aspectratio="t"/>
+          </v:shapetype>
+          <v:shape id="_x0000_s1026" type="#_x0000_t75" style="position:absolute;margin-left:-30.8pt;margin-top:33.75pt;width:510.6pt;height:497.6pt;z-index:-251657216;mso-position-horizontal-relative:text;mso-position-vertical-relative:text;mso-width-relative:page;mso-height-relative:page" wrapcoords="-37 0 -37 21562 21600 21562 21600 0 -37 0">
+            <v:imagedata r:id="rId8" o:title="DER"/>
+            <w10:wrap type="tight"/>
+          </v:shape>
+        </w:pict>
+      </w:r>
+    </w:p>
+    <w:p/>
+    <w:p>
+      <w:pPr>
+        <w:pStyle w:val="Ttulo1"/>
+      </w:pPr>
+      <w:bookmarkStart w:id="1" w:name="_Toc465892508"/>
+      <w:r>
+        <w:lastRenderedPageBreak/>
+        <w:t>MIGRACION</w:t>
+      </w:r>
+      <w:bookmarkEnd w:id="1"/>
+    </w:p>
+    <w:p>
+      <w:pPr>
+        <w:pStyle w:val="Ttulo2"/>
+      </w:pPr>
+      <w:bookmarkStart w:id="2" w:name="_Toc465892509"/>
+      <w:r>
+        <w:t>Introducción</w:t>
+      </w:r>
+      <w:bookmarkEnd w:id="2"/>
+    </w:p>
+    <w:p/>
+    <w:p>
+      <w:r>
+        <w:t>La migración fue realizada para poder normalizar todos los datos que nos brindaron en la tabla maestra, así poder tener toda la información necesaria separada en tablas para luego poder manejar todos los datos según los requerimientos.</w:t>
+      </w:r>
+    </w:p>
+    <w:p>
+      <w:r>
+        <w:t>Se debe tener en cuenta que se encontraron datos erróneos</w:t>
+      </w:r>
+      <w:r>
+        <w:t xml:space="preserve">, aunque los hemos cargados en las tablas </w:t>
+      </w:r>
+      <w:r>
+        <w:t>igualmente</w:t>
+      </w:r>
+      <w:r>
+        <w:t xml:space="preserve">. </w:t>
+      </w:r>
+      <w:r>
+        <w:t xml:space="preserve">El campo </w:t>
+      </w:r>
+      <w:proofErr w:type="spellStart"/>
+      <w:r>
+        <w:t>Turno_Fecha</w:t>
+      </w:r>
+      <w:proofErr w:type="spellEnd"/>
+      <w:r>
+        <w:t xml:space="preserve"> </w:t>
+      </w:r>
+      <w:r>
+        <w:t xml:space="preserve">(fecha en la que se </w:t>
+      </w:r>
+      <w:r>
+        <w:t>efectúa</w:t>
+      </w:r>
+      <w:r>
+        <w:t xml:space="preserve"> el turno) debería ser mayor o igual a los campos </w:t>
+      </w:r>
+      <w:proofErr w:type="spellStart"/>
+      <w:r>
+        <w:t>Compra_Bono_Fecha</w:t>
+      </w:r>
+      <w:proofErr w:type="spellEnd"/>
+      <w:r>
+        <w:t xml:space="preserve"> </w:t>
+      </w:r>
+      <w:r>
+        <w:t xml:space="preserve">(fecha en la que se compra el bono) y </w:t>
+      </w:r>
+      <w:proofErr w:type="spellStart"/>
+      <w:r>
+        <w:t>Bono_Consulta_Fecha_Impresion</w:t>
+      </w:r>
+      <w:proofErr w:type="spellEnd"/>
+      <w:r>
+        <w:t xml:space="preserve"> </w:t>
+      </w:r>
+      <w:r>
+        <w:t>(fecha en la que el bono se consume)</w:t>
+      </w:r>
+      <w:r>
+        <w:t>, pero no es así en la maestra.</w:t>
+      </w:r>
+    </w:p>
+    <w:p/>
+    <w:p>
+      <w:pPr>
+        <w:pStyle w:val="Ttulo2"/>
+      </w:pPr>
+      <w:bookmarkStart w:id="3" w:name="_Toc465892510"/>
+      <w:r>
+        <w:t>Tablas</w:t>
+      </w:r>
+      <w:bookmarkEnd w:id="3"/>
+    </w:p>
+    <w:p/>
+    <w:p>
+      <w:r>
+        <w:t>A continuación describiremos cada campo que posee cada tabla que creamos en el sistema para a</w:t>
+      </w:r>
+      <w:r>
+        <w:t>clarar qué</w:t>
+      </w:r>
+      <w:r>
+        <w:t xml:space="preserve"> datos se usaron en cada tabla y a qué hacen referencia.</w:t>
+      </w:r>
+    </w:p>
+    <w:p>
+      <w:pPr>
+        <w:pStyle w:val="Ttulo4"/>
+      </w:pPr>
+      <w:bookmarkStart w:id="4" w:name="_Toc465892511"/>
+      <w:bookmarkStart w:id="5" w:name="_Toc465892524"/>
+      <w:proofErr w:type="spellStart"/>
+      <w:r>
+        <w:t>Resultado_Turno</w:t>
+      </w:r>
+      <w:bookmarkEnd w:id="4"/>
+      <w:proofErr w:type="spellEnd"/>
+    </w:p>
+    <w:p>
+      <w:r>
+        <w:t>Representa el resultado de un turno realizado.</w:t>
+      </w:r>
+    </w:p>
+    <w:p>
       <w:r>
         <w:rPr>
           <w:noProof/>
           <w:lang w:eastAsia="es-AR"/>
         </w:rPr>
-        <w:lastRenderedPageBreak/>
         <w:drawing>
-          <wp:anchor distT="0" distB="0" distL="114300" distR="114300" simplePos="0" relativeHeight="251658240" behindDoc="1" locked="0" layoutInCell="1" allowOverlap="1" wp14:anchorId="7D9887CA" wp14:editId="5F9E58C0">
-            <wp:simplePos x="0" y="0"/>
-            <wp:positionH relativeFrom="column">
-              <wp:posOffset>-395605</wp:posOffset>
-            </wp:positionH>
-            <wp:positionV relativeFrom="paragraph">
-              <wp:posOffset>426085</wp:posOffset>
-            </wp:positionV>
-            <wp:extent cx="6424930" cy="6610350"/>
-            <wp:effectExtent l="0" t="0" r="0" b="0"/>
-            <wp:wrapTight wrapText="bothSides">
-              <wp:wrapPolygon edited="0">
-                <wp:start x="0" y="0"/>
-                <wp:lineTo x="0" y="21538"/>
-                <wp:lineTo x="21519" y="21538"/>
-                <wp:lineTo x="21519" y="0"/>
-                <wp:lineTo x="0" y="0"/>
-              </wp:wrapPolygon>
-            </wp:wrapTight>
-            <wp:docPr id="2" name="Imagen 2" descr="C:\Users\martin\Desktop\random\DER.jpg"/>
+          <wp:inline distT="0" distB="0" distL="0" distR="0" wp14:anchorId="528E2E52" wp14:editId="4B38D9D7">
+            <wp:extent cx="2828925" cy="1314450"/>
+            <wp:effectExtent l="0" t="0" r="9525" b="0"/>
+            <wp:docPr id="3" name="Imagen 3"/>
             <wp:cNvGraphicFramePr>
               <a:graphicFrameLocks xmlns:a="http://schemas.openxmlformats.org/drawingml/2006/main" noChangeAspect="1"/>
             </wp:cNvGraphicFramePr>
@@ -3533,233 +3689,23 @@
               <a:graphicData uri="http://schemas.openxmlformats.org/drawingml/2006/picture">
                 <pic:pic xmlns:pic="http://schemas.openxmlformats.org/drawingml/2006/picture">
                   <pic:nvPicPr>
-                    <pic:cNvPr id="0" name="Picture 3" descr="C:\Users\martin\Desktop\random\DER.jpg"/>
-                    <pic:cNvPicPr>
-                      <a:picLocks noChangeAspect="1" noChangeArrowheads="1"/>
-                    </pic:cNvPicPr>
+                    <pic:cNvPr id="0" name=""/>
+                    <pic:cNvPicPr/>
                   </pic:nvPicPr>
                   <pic:blipFill>
-                    <a:blip r:embed="rId7" cstate="print">
-                      <a:extLst>
-                        <a:ext uri="{28A0092B-C50C-407E-A947-70E740481C1C}">
-                          <a14:useLocalDpi xmlns:a14="http://schemas.microsoft.com/office/drawing/2010/main" val="0"/>
-                        </a:ext>
-                      </a:extLst>
-                    </a:blip>
-                    <a:srcRect/>
+                    <a:blip r:embed="rId9"/>
                     <a:stretch>
                       <a:fillRect/>
                     </a:stretch>
                   </pic:blipFill>
-                  <pic:spPr bwMode="auto">
+                  <pic:spPr>
                     <a:xfrm>
                       <a:off x="0" y="0"/>
-                      <a:ext cx="6424930" cy="6610350"/>
+                      <a:ext cx="2828925" cy="1314450"/>
                     </a:xfrm>
                     <a:prstGeom prst="rect">
                       <a:avLst/>
                     </a:prstGeom>
-                    <a:noFill/>
-                    <a:ln>
-                      <a:noFill/>
-                    </a:ln>
-                  </pic:spPr>
-                </pic:pic>
-              </a:graphicData>
-            </a:graphic>
-            <wp14:sizeRelH relativeFrom="page">
-              <wp14:pctWidth>0</wp14:pctWidth>
-            </wp14:sizeRelH>
-            <wp14:sizeRelV relativeFrom="page">
-              <wp14:pctHeight>0</wp14:pctHeight>
-            </wp14:sizeRelV>
-          </wp:anchor>
-        </w:drawing>
-      </w:r>
-      <w:r>
-        <w:t>DER</w:t>
-      </w:r>
-      <w:bookmarkEnd w:id="0"/>
-    </w:p>
-    <w:p/>
-    <w:p>
-      <w:pPr>
-        <w:pStyle w:val="Ttulo1"/>
-      </w:pPr>
-      <w:bookmarkStart w:id="1" w:name="_Toc465892508"/>
-      <w:r>
-        <w:lastRenderedPageBreak/>
-        <w:t>MIGRACION</w:t>
-      </w:r>
-      <w:bookmarkEnd w:id="1"/>
-    </w:p>
-    <w:p>
-      <w:pPr>
-        <w:pStyle w:val="Ttulo2"/>
-      </w:pPr>
-      <w:bookmarkStart w:id="2" w:name="_Toc465892509"/>
-      <w:r>
-        <w:t>Introducción</w:t>
-      </w:r>
-      <w:bookmarkEnd w:id="2"/>
-    </w:p>
-    <w:p/>
-    <w:p>
-      <w:r>
-        <w:t>La migración fue realizada para poder normalizar todos los datos que nos brindaron en la tabla maestra, así poder tener toda la información necesaria separada en tablas para luego poder manejar todos los datos según los requerimientos.</w:t>
-      </w:r>
-    </w:p>
-    <w:p>
-      <w:r>
-        <w:t>Se debe tener en cuenta que se encontraron datos erróneos</w:t>
-      </w:r>
-      <w:r>
-        <w:t xml:space="preserve">, aunque los hemos cargados en las tablas </w:t>
-      </w:r>
-      <w:proofErr w:type="spellStart"/>
-      <w:r>
-        <w:t>igualemente</w:t>
-      </w:r>
-      <w:proofErr w:type="spellEnd"/>
-      <w:r>
-        <w:t xml:space="preserve">. </w:t>
-      </w:r>
-      <w:r>
-        <w:t xml:space="preserve">El campo </w:t>
-      </w:r>
-      <w:proofErr w:type="spellStart"/>
-      <w:r>
-        <w:t>Turno_Fecha</w:t>
-      </w:r>
-      <w:proofErr w:type="spellEnd"/>
-      <w:r>
-        <w:t xml:space="preserve"> </w:t>
-      </w:r>
-      <w:r>
-        <w:t xml:space="preserve">(fecha en la que se </w:t>
-      </w:r>
-      <w:proofErr w:type="spellStart"/>
-      <w:r>
-        <w:t>efectua</w:t>
-      </w:r>
-      <w:proofErr w:type="spellEnd"/>
-      <w:r>
-        <w:t xml:space="preserve"> el turno) debería ser mayor o igual a los campos </w:t>
-      </w:r>
-      <w:proofErr w:type="spellStart"/>
-      <w:r>
-        <w:t>Compra_Bono_Fecha</w:t>
-      </w:r>
-      <w:proofErr w:type="spellEnd"/>
-      <w:r>
-        <w:t xml:space="preserve"> </w:t>
-      </w:r>
-      <w:r>
-        <w:t xml:space="preserve">(fecha en la que se compra el bono) y </w:t>
-      </w:r>
-      <w:proofErr w:type="spellStart"/>
-      <w:r>
-        <w:t>Bono_Consulta_Fecha_Impresion</w:t>
-      </w:r>
-      <w:proofErr w:type="spellEnd"/>
-      <w:r>
-        <w:t xml:space="preserve"> </w:t>
-      </w:r>
-      <w:r>
-        <w:t>(fecha en la que el bono se consume).</w:t>
-      </w:r>
-    </w:p>
-    <w:p>
-      <w:pPr>
-        <w:pStyle w:val="Ttulo2"/>
-      </w:pPr>
-      <w:bookmarkStart w:id="3" w:name="_Toc465892510"/>
-      <w:r>
-        <w:t>Tablas</w:t>
-      </w:r>
-      <w:bookmarkEnd w:id="3"/>
-    </w:p>
-    <w:p/>
-    <w:p>
-      <w:r>
-        <w:t xml:space="preserve">A </w:t>
-      </w:r>
-      <w:proofErr w:type="gramStart"/>
-      <w:r>
-        <w:t>continuación</w:t>
-      </w:r>
-      <w:proofErr w:type="gramEnd"/>
-      <w:r>
-        <w:t xml:space="preserve"> describiremos cada campo que posee cada tabla que creamos en el sistema para aclarar que datos se usaron en cada tabla y a qué hacen referencia.</w:t>
-      </w:r>
-    </w:p>
-    <w:p/>
-    <w:p>
-      <w:pPr>
-        <w:pStyle w:val="Ttulo4"/>
-      </w:pPr>
-      <w:bookmarkStart w:id="4" w:name="_Toc465892511"/>
-      <w:bookmarkStart w:id="5" w:name="_Toc465892524"/>
-      <w:proofErr w:type="spellStart"/>
-      <w:r>
-        <w:t>Resultado_Turno</w:t>
-      </w:r>
-      <w:bookmarkEnd w:id="4"/>
-      <w:proofErr w:type="spellEnd"/>
-    </w:p>
-    <w:p>
-      <w:r>
-        <w:t>Representa el resultado de un turno realizado.</w:t>
-      </w:r>
-    </w:p>
-    <w:p>
-      <w:r>
-        <w:rPr>
-          <w:noProof/>
-          <w:lang w:eastAsia="es-AR"/>
-        </w:rPr>
-        <w:drawing>
-          <wp:inline distT="0" distB="0" distL="0" distR="0">
-            <wp:extent cx="3067050" cy="1590675"/>
-            <wp:effectExtent l="0" t="0" r="0" b="9525"/>
-            <wp:docPr id="37" name="Imagen 37"/>
-            <wp:cNvGraphicFramePr>
-              <a:graphicFrameLocks xmlns:a="http://schemas.openxmlformats.org/drawingml/2006/main" noChangeAspect="1"/>
-            </wp:cNvGraphicFramePr>
-            <a:graphic xmlns:a="http://schemas.openxmlformats.org/drawingml/2006/main">
-              <a:graphicData uri="http://schemas.openxmlformats.org/drawingml/2006/picture">
-                <pic:pic xmlns:pic="http://schemas.openxmlformats.org/drawingml/2006/picture">
-                  <pic:nvPicPr>
-                    <pic:cNvPr id="0" name="Imagen 3"/>
-                    <pic:cNvPicPr>
-                      <a:picLocks noChangeAspect="1" noChangeArrowheads="1"/>
-                    </pic:cNvPicPr>
-                  </pic:nvPicPr>
-                  <pic:blipFill>
-                    <a:blip r:embed="rId8">
-                      <a:extLst>
-                        <a:ext uri="{28A0092B-C50C-407E-A947-70E740481C1C}">
-                          <a14:useLocalDpi xmlns:a14="http://schemas.microsoft.com/office/drawing/2010/main" val="0"/>
-                        </a:ext>
-                      </a:extLst>
-                    </a:blip>
-                    <a:srcRect b="26431"/>
-                    <a:stretch>
-                      <a:fillRect/>
-                    </a:stretch>
-                  </pic:blipFill>
-                  <pic:spPr bwMode="auto">
-                    <a:xfrm>
-                      <a:off x="0" y="0"/>
-                      <a:ext cx="3067050" cy="1590675"/>
-                    </a:xfrm>
-                    <a:prstGeom prst="rect">
-                      <a:avLst/>
-                    </a:prstGeom>
-                    <a:noFill/>
-                    <a:ln>
-                      <a:noFill/>
-                    </a:ln>
                   </pic:spPr>
                 </pic:pic>
               </a:graphicData>
@@ -3819,16 +3765,14 @@
         </w:numPr>
         <w:spacing w:after="0" w:line="0" w:lineRule="atLeast"/>
       </w:pPr>
-      <w:proofErr w:type="spellStart"/>
-      <w:r>
-        <w:rPr>
-          <w:b/>
-        </w:rPr>
-        <w:t>IdBono</w:t>
-      </w:r>
-      <w:proofErr w:type="spellEnd"/>
-      <w:r>
-        <w:t>: id del bono que fue usado.</w:t>
+      <w:r>
+        <w:rPr>
+          <w:b/>
+        </w:rPr>
+        <w:t>Síntomas</w:t>
+      </w:r>
+      <w:r>
+        <w:t>: síntomas que tenía el paciente.</w:t>
       </w:r>
     </w:p>
     <w:p>
@@ -3844,10 +3788,10 @@
         <w:rPr>
           <w:b/>
         </w:rPr>
-        <w:t>Síntomas</w:t>
-      </w:r>
-      <w:r>
-        <w:t>: síntomas que tenía el paciente.</w:t>
+        <w:t>Enfermedades</w:t>
+      </w:r>
+      <w:r>
+        <w:t xml:space="preserve">: enfermedades que le diagnostica el doctor. </w:t>
       </w:r>
     </w:p>
     <w:p>
@@ -3863,40 +3807,16 @@
         <w:rPr>
           <w:b/>
         </w:rPr>
-        <w:t>Enfermedades</w:t>
-      </w:r>
-      <w:r>
-        <w:t xml:space="preserve">: enfermedades que le diagnostica el doctor. </w:t>
-      </w:r>
-    </w:p>
-    <w:p>
-      <w:pPr>
-        <w:pStyle w:val="Prrafodelista"/>
-        <w:numPr>
-          <w:ilvl w:val="0"/>
-          <w:numId w:val="9"/>
-        </w:numPr>
-        <w:spacing w:after="0" w:line="0" w:lineRule="atLeast"/>
-      </w:pPr>
-      <w:r>
-        <w:rPr>
-          <w:b/>
-        </w:rPr>
         <w:t>Fecha</w:t>
       </w:r>
       <w:r>
         <w:t xml:space="preserve">: es la fecha y hora en la que se </w:t>
       </w:r>
-      <w:proofErr w:type="gramStart"/>
       <w:r>
         <w:t xml:space="preserve">efectúa </w:t>
       </w:r>
       <w:r>
-        <w:t xml:space="preserve"> un</w:t>
-      </w:r>
-      <w:proofErr w:type="gramEnd"/>
-      <w:r>
-        <w:t xml:space="preserve"> turno que se sacó antes. Usamos el campo </w:t>
+        <w:t xml:space="preserve"> un turno que se sacó antes. Usamos el campo </w:t>
       </w:r>
       <w:proofErr w:type="spellStart"/>
       <w:r>
@@ -3950,7 +3870,7 @@
                     </pic:cNvPicPr>
                   </pic:nvPicPr>
                   <pic:blipFill>
-                    <a:blip r:embed="rId9">
+                    <a:blip r:embed="rId10">
                       <a:extLst>
                         <a:ext uri="{28A0092B-C50C-407E-A947-70E740481C1C}">
                           <a14:useLocalDpi xmlns:a14="http://schemas.microsoft.com/office/drawing/2010/main" val="0"/>
@@ -4193,7 +4113,7 @@
                     </pic:cNvPicPr>
                   </pic:nvPicPr>
                   <pic:blipFill>
-                    <a:blip r:embed="rId10">
+                    <a:blip r:embed="rId11">
                       <a:extLst>
                         <a:ext uri="{28A0092B-C50C-407E-A947-70E740481C1C}">
                           <a14:useLocalDpi xmlns:a14="http://schemas.microsoft.com/office/drawing/2010/main" val="0"/>
@@ -4382,7 +4302,7 @@
                     </pic:cNvPicPr>
                   </pic:nvPicPr>
                   <pic:blipFill>
-                    <a:blip r:embed="rId11">
+                    <a:blip r:embed="rId12">
                       <a:extLst>
                         <a:ext uri="{28A0092B-C50C-407E-A947-70E740481C1C}">
                           <a14:useLocalDpi xmlns:a14="http://schemas.microsoft.com/office/drawing/2010/main" val="0"/>
@@ -4577,7 +4497,7 @@
                     </pic:cNvPicPr>
                   </pic:nvPicPr>
                   <pic:blipFill>
-                    <a:blip r:embed="rId12">
+                    <a:blip r:embed="rId13">
                       <a:extLst>
                         <a:ext uri="{28A0092B-C50C-407E-A947-70E740481C1C}">
                           <a14:useLocalDpi xmlns:a14="http://schemas.microsoft.com/office/drawing/2010/main" val="0"/>
@@ -4692,7 +4612,7 @@
                     </pic:cNvPicPr>
                   </pic:nvPicPr>
                   <pic:blipFill>
-                    <a:blip r:embed="rId13">
+                    <a:blip r:embed="rId14">
                       <a:extLst>
                         <a:ext uri="{28A0092B-C50C-407E-A947-70E740481C1C}">
                           <a14:useLocalDpi xmlns:a14="http://schemas.microsoft.com/office/drawing/2010/main" val="0"/>
@@ -4852,7 +4772,7 @@
                     </pic:cNvPicPr>
                   </pic:nvPicPr>
                   <pic:blipFill>
-                    <a:blip r:embed="rId14">
+                    <a:blip r:embed="rId15">
                       <a:extLst>
                         <a:ext uri="{28A0092B-C50C-407E-A947-70E740481C1C}">
                           <a14:useLocalDpi xmlns:a14="http://schemas.microsoft.com/office/drawing/2010/main" val="0"/>
@@ -4995,11 +4915,11 @@
         <w:t xml:space="preserve">: Indica si el turno está habilitado para usarse. Contiene un 1 para dar a entender que está </w:t>
       </w:r>
       <w:r>
-        <w:t xml:space="preserve">usado, y 0 si no está </w:t>
+        <w:t>usado, y 0 si no está usado</w:t>
       </w:r>
       <w:proofErr w:type="gramStart"/>
       <w:r>
-        <w:t>usado.</w:t>
+        <w:t>.</w:t>
       </w:r>
       <w:r>
         <w:t>.</w:t>
@@ -5051,10 +4971,10 @@
           <w:lang w:eastAsia="es-AR"/>
         </w:rPr>
         <w:drawing>
-          <wp:inline distT="0" distB="0" distL="0" distR="0">
-            <wp:extent cx="3886200" cy="1457325"/>
+          <wp:inline distT="0" distB="0" distL="0" distR="0" wp14:anchorId="50562404" wp14:editId="769F15C7">
+            <wp:extent cx="3771900" cy="1514475"/>
             <wp:effectExtent l="0" t="0" r="0" b="9525"/>
-            <wp:docPr id="30" name="Imagen 30"/>
+            <wp:docPr id="4" name="Imagen 4"/>
             <wp:cNvGraphicFramePr>
               <a:graphicFrameLocks xmlns:a="http://schemas.openxmlformats.org/drawingml/2006/main" noChangeAspect="1"/>
             </wp:cNvGraphicFramePr>
@@ -5062,36 +4982,23 @@
               <a:graphicData uri="http://schemas.openxmlformats.org/drawingml/2006/picture">
                 <pic:pic xmlns:pic="http://schemas.openxmlformats.org/drawingml/2006/picture">
                   <pic:nvPicPr>
-                    <pic:cNvPr id="0" name="Imagen 10"/>
-                    <pic:cNvPicPr>
-                      <a:picLocks noChangeAspect="1" noChangeArrowheads="1"/>
-                    </pic:cNvPicPr>
+                    <pic:cNvPr id="0" name=""/>
+                    <pic:cNvPicPr/>
                   </pic:nvPicPr>
                   <pic:blipFill>
-                    <a:blip r:embed="rId15">
-                      <a:extLst>
-                        <a:ext uri="{28A0092B-C50C-407E-A947-70E740481C1C}">
-                          <a14:useLocalDpi xmlns:a14="http://schemas.microsoft.com/office/drawing/2010/main" val="0"/>
-                        </a:ext>
-                      </a:extLst>
-                    </a:blip>
-                    <a:srcRect/>
+                    <a:blip r:embed="rId16"/>
                     <a:stretch>
                       <a:fillRect/>
                     </a:stretch>
                   </pic:blipFill>
-                  <pic:spPr bwMode="auto">
+                  <pic:spPr>
                     <a:xfrm>
                       <a:off x="0" y="0"/>
-                      <a:ext cx="3886200" cy="1457325"/>
+                      <a:ext cx="3771900" cy="1514475"/>
                     </a:xfrm>
                     <a:prstGeom prst="rect">
                       <a:avLst/>
                     </a:prstGeom>
-                    <a:noFill/>
-                    <a:ln>
-                      <a:noFill/>
-                    </a:ln>
                   </pic:spPr>
                 </pic:pic>
               </a:graphicData>
@@ -5156,6 +5063,27 @@
         <w:rPr>
           <w:b/>
         </w:rPr>
+        <w:t>IdEspecialidad</w:t>
+      </w:r>
+      <w:proofErr w:type="spellEnd"/>
+      <w:r>
+        <w:t>: Id de la especialidad del profesional en ese rango de tiempo.</w:t>
+      </w:r>
+    </w:p>
+    <w:p>
+      <w:pPr>
+        <w:pStyle w:val="Prrafodelista"/>
+        <w:numPr>
+          <w:ilvl w:val="0"/>
+          <w:numId w:val="10"/>
+        </w:numPr>
+        <w:spacing w:after="0" w:line="0" w:lineRule="atLeast"/>
+      </w:pPr>
+      <w:proofErr w:type="spellStart"/>
+      <w:r>
+        <w:rPr>
+          <w:b/>
+        </w:rPr>
         <w:t>HoraDesde</w:t>
       </w:r>
       <w:proofErr w:type="spellEnd"/>
@@ -5198,7 +5126,7 @@
         <w:rPr>
           <w:b/>
         </w:rPr>
-        <w:t>nombreDia</w:t>
+        <w:t>Dia</w:t>
       </w:r>
       <w:proofErr w:type="spellEnd"/>
       <w:r>
@@ -5244,7 +5172,7 @@
                     </pic:cNvPicPr>
                   </pic:nvPicPr>
                   <pic:blipFill>
-                    <a:blip r:embed="rId16">
+                    <a:blip r:embed="rId17">
                       <a:extLst>
                         <a:ext uri="{28A0092B-C50C-407E-A947-70E740481C1C}">
                           <a14:useLocalDpi xmlns:a14="http://schemas.microsoft.com/office/drawing/2010/main" val="0"/>
@@ -5347,7 +5275,7 @@
                     </pic:cNvPicPr>
                   </pic:nvPicPr>
                   <pic:blipFill>
-                    <a:blip r:embed="rId17">
+                    <a:blip r:embed="rId18">
                       <a:extLst>
                         <a:ext uri="{28A0092B-C50C-407E-A947-70E740481C1C}">
                           <a14:useLocalDpi xmlns:a14="http://schemas.microsoft.com/office/drawing/2010/main" val="0"/>
@@ -5476,7 +5404,7 @@
                     </pic:cNvPicPr>
                   </pic:nvPicPr>
                   <pic:blipFill>
-                    <a:blip r:embed="rId18">
+                    <a:blip r:embed="rId19">
                       <a:extLst>
                         <a:ext uri="{28A0092B-C50C-407E-A947-70E740481C1C}">
                           <a14:useLocalDpi xmlns:a14="http://schemas.microsoft.com/office/drawing/2010/main" val="0"/>
@@ -5671,7 +5599,7 @@
                     </pic:cNvPicPr>
                   </pic:nvPicPr>
                   <pic:blipFill>
-                    <a:blip r:embed="rId19">
+                    <a:blip r:embed="rId20">
                       <a:extLst>
                         <a:ext uri="{28A0092B-C50C-407E-A947-70E740481C1C}">
                           <a14:useLocalDpi xmlns:a14="http://schemas.microsoft.com/office/drawing/2010/main" val="0"/>
@@ -5807,252 +5735,10 @@
           <w:lang w:eastAsia="es-AR"/>
         </w:rPr>
         <w:drawing>
-          <wp:inline distT="0" distB="0" distL="0" distR="0">
-            <wp:extent cx="2409825" cy="1809750"/>
-            <wp:effectExtent l="0" t="0" r="9525" b="0"/>
-            <wp:docPr id="25" name="Imagen 25"/>
-            <wp:cNvGraphicFramePr>
-              <a:graphicFrameLocks xmlns:a="http://schemas.openxmlformats.org/drawingml/2006/main" noChangeAspect="1"/>
-            </wp:cNvGraphicFramePr>
-            <a:graphic xmlns:a="http://schemas.openxmlformats.org/drawingml/2006/main">
-              <a:graphicData uri="http://schemas.openxmlformats.org/drawingml/2006/picture">
-                <pic:pic xmlns:pic="http://schemas.openxmlformats.org/drawingml/2006/picture">
-                  <pic:nvPicPr>
-                    <pic:cNvPr id="0" name="Imagen 15"/>
-                    <pic:cNvPicPr>
-                      <a:picLocks noChangeAspect="1" noChangeArrowheads="1"/>
-                    </pic:cNvPicPr>
-                  </pic:nvPicPr>
-                  <pic:blipFill>
-                    <a:blip r:embed="rId20">
-                      <a:extLst>
-                        <a:ext uri="{28A0092B-C50C-407E-A947-70E740481C1C}">
-                          <a14:useLocalDpi xmlns:a14="http://schemas.microsoft.com/office/drawing/2010/main" val="0"/>
-                        </a:ext>
-                      </a:extLst>
-                    </a:blip>
-                    <a:srcRect/>
-                    <a:stretch>
-                      <a:fillRect/>
-                    </a:stretch>
-                  </pic:blipFill>
-                  <pic:spPr bwMode="auto">
-                    <a:xfrm>
-                      <a:off x="0" y="0"/>
-                      <a:ext cx="2409825" cy="1809750"/>
-                    </a:xfrm>
-                    <a:prstGeom prst="rect">
-                      <a:avLst/>
-                    </a:prstGeom>
-                    <a:noFill/>
-                    <a:ln>
-                      <a:noFill/>
-                    </a:ln>
-                  </pic:spPr>
-                </pic:pic>
-              </a:graphicData>
-            </a:graphic>
-          </wp:inline>
-        </w:drawing>
-      </w:r>
-    </w:p>
-    <w:p>
-      <w:pPr>
-        <w:pStyle w:val="Prrafodelista"/>
-        <w:numPr>
-          <w:ilvl w:val="0"/>
-          <w:numId w:val="10"/>
-        </w:numPr>
-        <w:spacing w:after="0" w:line="0" w:lineRule="atLeast"/>
-      </w:pPr>
-      <w:proofErr w:type="spellStart"/>
-      <w:r>
-        <w:rPr>
-          <w:b/>
-        </w:rPr>
-        <w:t>IdPersona</w:t>
-      </w:r>
-      <w:proofErr w:type="spellEnd"/>
-      <w:r>
-        <w:t>: Id del afiliado. Este mismo va a ser igual al id de personas. En personas van a estar todas las personas, y en esta tabla solo los afiliados.</w:t>
-      </w:r>
-    </w:p>
-    <w:p>
-      <w:pPr>
-        <w:pStyle w:val="Prrafodelista"/>
-        <w:numPr>
-          <w:ilvl w:val="0"/>
-          <w:numId w:val="10"/>
-        </w:numPr>
-        <w:spacing w:after="0" w:line="0" w:lineRule="atLeast"/>
-      </w:pPr>
-      <w:proofErr w:type="spellStart"/>
-      <w:r>
-        <w:rPr>
-          <w:b/>
-        </w:rPr>
-        <w:t>IdEstadoCivil</w:t>
-      </w:r>
-      <w:proofErr w:type="spellEnd"/>
-      <w:r>
-        <w:t>: Id del estado civil.</w:t>
-      </w:r>
-    </w:p>
-    <w:p>
-      <w:pPr>
-        <w:pStyle w:val="Prrafodelista"/>
-        <w:numPr>
-          <w:ilvl w:val="0"/>
-          <w:numId w:val="10"/>
-        </w:numPr>
-        <w:spacing w:after="0" w:line="0" w:lineRule="atLeast"/>
-      </w:pPr>
-      <w:proofErr w:type="spellStart"/>
-      <w:r>
-        <w:rPr>
-          <w:b/>
-        </w:rPr>
-        <w:t>CantidadACargo</w:t>
-      </w:r>
-      <w:proofErr w:type="spellEnd"/>
-      <w:r>
-        <w:t>: Cantidad de familiares a cargo.</w:t>
-      </w:r>
-    </w:p>
-    <w:p>
-      <w:pPr>
-        <w:pStyle w:val="Prrafodelista"/>
-        <w:numPr>
-          <w:ilvl w:val="0"/>
-          <w:numId w:val="10"/>
-        </w:numPr>
-        <w:spacing w:after="0" w:line="0" w:lineRule="atLeast"/>
-      </w:pPr>
-      <w:proofErr w:type="spellStart"/>
-      <w:r>
-        <w:rPr>
-          <w:b/>
-        </w:rPr>
-        <w:t>FamiliaresCargados</w:t>
-      </w:r>
-      <w:proofErr w:type="spellEnd"/>
-      <w:r>
-        <w:t>: Cantidad de familiares que tiene cargado en el sistema esta persona.</w:t>
-      </w:r>
-    </w:p>
-    <w:p>
-      <w:pPr>
-        <w:pStyle w:val="Prrafodelista"/>
-        <w:numPr>
-          <w:ilvl w:val="0"/>
-          <w:numId w:val="10"/>
-        </w:numPr>
-        <w:spacing w:after="0" w:line="0" w:lineRule="atLeast"/>
-      </w:pPr>
-      <w:proofErr w:type="spellStart"/>
-      <w:r>
-        <w:rPr>
-          <w:b/>
-        </w:rPr>
-        <w:t>IdPlan</w:t>
-      </w:r>
-      <w:proofErr w:type="spellEnd"/>
-      <w:r>
-        <w:t>: Id del plan de la persona.</w:t>
-      </w:r>
-    </w:p>
-    <w:p>
-      <w:pPr>
-        <w:pStyle w:val="Prrafodelista"/>
-        <w:numPr>
-          <w:ilvl w:val="0"/>
-          <w:numId w:val="10"/>
-        </w:numPr>
-        <w:spacing w:after="0" w:line="0" w:lineRule="atLeast"/>
-      </w:pPr>
-      <w:proofErr w:type="spellStart"/>
-      <w:r>
-        <w:rPr>
-          <w:b/>
-        </w:rPr>
-        <w:t>NumeroAfiliadoRaiz</w:t>
-      </w:r>
-      <w:proofErr w:type="spellEnd"/>
-      <w:r>
-        <w:t>: Numero de afiliado raíz, sería el que va a tener en común con sus familiares.</w:t>
-      </w:r>
-    </w:p>
-    <w:p>
-      <w:pPr>
-        <w:pStyle w:val="Prrafodelista"/>
-        <w:numPr>
-          <w:ilvl w:val="0"/>
-          <w:numId w:val="10"/>
-        </w:numPr>
-        <w:spacing w:after="0" w:line="0" w:lineRule="atLeast"/>
-      </w:pPr>
-      <w:proofErr w:type="spellStart"/>
-      <w:r>
-        <w:rPr>
-          <w:b/>
-        </w:rPr>
-        <w:t>NumeroAfiliadoExt</w:t>
-      </w:r>
-      <w:proofErr w:type="spellEnd"/>
-      <w:r>
-        <w:t>: Extensión del número de afiliado.</w:t>
-      </w:r>
-    </w:p>
-    <w:p>
-      <w:pPr>
-        <w:pStyle w:val="Prrafodelista"/>
-        <w:numPr>
-          <w:ilvl w:val="0"/>
-          <w:numId w:val="10"/>
-        </w:numPr>
-        <w:spacing w:after="0" w:line="0" w:lineRule="atLeast"/>
-      </w:pPr>
-      <w:r>
-        <w:rPr>
-          <w:b/>
-        </w:rPr>
-        <w:t>Estado</w:t>
-      </w:r>
-      <w:r>
-        <w:t xml:space="preserve">: Indica si </w:t>
-      </w:r>
-      <w:r>
-        <w:t>está</w:t>
-      </w:r>
-      <w:r>
-        <w:t xml:space="preserve"> activo el afiliado (1), o dado de baja (0).</w:t>
-      </w:r>
-    </w:p>
-    <w:p>
-      <w:pPr>
-        <w:pStyle w:val="Ttulo4"/>
-      </w:pPr>
-      <w:r>
-        <w:t>Persona</w:t>
-      </w:r>
-      <w:bookmarkEnd w:id="5"/>
-    </w:p>
-    <w:p>
-      <w:r>
-        <w:t>Representa a cada persona, sea afiliado o profesional.</w:t>
-      </w:r>
-    </w:p>
-    <w:p>
-      <w:r>
-        <w:rPr>
-          <w:noProof/>
-          <w:lang w:eastAsia="es-AR"/>
-        </w:rPr>
-        <w:drawing>
-          <wp:inline distT="0" distB="0" distL="0" distR="0" wp14:anchorId="3A5E19C9" wp14:editId="4ED6783F">
-            <wp:extent cx="2352675" cy="2552700"/>
-            <wp:effectExtent l="0" t="0" r="9525" b="0"/>
-            <wp:docPr id="16" name="Imagen 16"/>
+          <wp:inline distT="0" distB="0" distL="0" distR="0" wp14:anchorId="48ED8623" wp14:editId="3BA22560">
+            <wp:extent cx="2324100" cy="1933575"/>
+            <wp:effectExtent l="0" t="0" r="0" b="9525"/>
+            <wp:docPr id="5" name="Imagen 5"/>
             <wp:cNvGraphicFramePr>
               <a:graphicFrameLocks xmlns:a="http://schemas.openxmlformats.org/drawingml/2006/main" noChangeAspect="1"/>
             </wp:cNvGraphicFramePr>
@@ -6072,7 +5758,7 @@
                   <pic:spPr>
                     <a:xfrm>
                       <a:off x="0" y="0"/>
-                      <a:ext cx="2352675" cy="2552700"/>
+                      <a:ext cx="2324100" cy="1933575"/>
                     </a:xfrm>
                     <a:prstGeom prst="rect">
                       <a:avLst/>
@@ -6090,7 +5776,7 @@
         <w:pStyle w:val="Prrafodelista"/>
         <w:numPr>
           <w:ilvl w:val="0"/>
-          <w:numId w:val="3"/>
+          <w:numId w:val="10"/>
         </w:numPr>
         <w:spacing w:after="0" w:line="0" w:lineRule="atLeast"/>
       </w:pPr>
@@ -6103,73 +5789,78 @@
       </w:r>
       <w:proofErr w:type="spellEnd"/>
       <w:r>
-        <w:t>: id de la persona.  Acá se encuentran todas las personas, sean afiliados o profesionales o administradores.</w:t>
-      </w:r>
-    </w:p>
-    <w:p>
-      <w:pPr>
-        <w:pStyle w:val="Prrafodelista"/>
-        <w:numPr>
-          <w:ilvl w:val="0"/>
-          <w:numId w:val="3"/>
+        <w:t>: Id del afiliado. Este mismo va a ser igual al id de personas. En personas van a estar todas las personas, y en esta tabla solo los afiliados.</w:t>
+      </w:r>
+    </w:p>
+    <w:p>
+      <w:pPr>
+        <w:pStyle w:val="Prrafodelista"/>
+        <w:numPr>
+          <w:ilvl w:val="0"/>
+          <w:numId w:val="10"/>
         </w:numPr>
         <w:spacing w:after="0" w:line="0" w:lineRule="atLeast"/>
       </w:pPr>
-      <w:r>
-        <w:rPr>
-          <w:b/>
-        </w:rPr>
-        <w:t>Nombre</w:t>
-      </w:r>
-      <w:r>
-        <w:t>: Nombre de la persona.</w:t>
-      </w:r>
-    </w:p>
-    <w:p>
-      <w:pPr>
-        <w:pStyle w:val="Prrafodelista"/>
-        <w:numPr>
-          <w:ilvl w:val="0"/>
-          <w:numId w:val="3"/>
+      <w:proofErr w:type="spellStart"/>
+      <w:r>
+        <w:rPr>
+          <w:b/>
+        </w:rPr>
+        <w:t>IdEstadoCivil</w:t>
+      </w:r>
+      <w:proofErr w:type="spellEnd"/>
+      <w:r>
+        <w:t>: Id del estado civil.</w:t>
+      </w:r>
+    </w:p>
+    <w:p>
+      <w:pPr>
+        <w:pStyle w:val="Prrafodelista"/>
+        <w:numPr>
+          <w:ilvl w:val="0"/>
+          <w:numId w:val="10"/>
         </w:numPr>
         <w:spacing w:after="0" w:line="0" w:lineRule="atLeast"/>
       </w:pPr>
-      <w:r>
-        <w:rPr>
-          <w:b/>
-        </w:rPr>
-        <w:lastRenderedPageBreak/>
-        <w:t>Apellido</w:t>
-      </w:r>
-      <w:r>
-        <w:t>: Apellido de la persona.</w:t>
-      </w:r>
-    </w:p>
-    <w:p>
-      <w:pPr>
-        <w:pStyle w:val="Prrafodelista"/>
-        <w:numPr>
-          <w:ilvl w:val="0"/>
-          <w:numId w:val="3"/>
+      <w:proofErr w:type="spellStart"/>
+      <w:r>
+        <w:rPr>
+          <w:b/>
+        </w:rPr>
+        <w:t>CantidadACargo</w:t>
+      </w:r>
+      <w:proofErr w:type="spellEnd"/>
+      <w:r>
+        <w:t>: Cantidad de familiares a cargo.</w:t>
+      </w:r>
+    </w:p>
+    <w:p>
+      <w:pPr>
+        <w:pStyle w:val="Prrafodelista"/>
+        <w:numPr>
+          <w:ilvl w:val="0"/>
+          <w:numId w:val="10"/>
         </w:numPr>
         <w:spacing w:after="0" w:line="0" w:lineRule="atLeast"/>
       </w:pPr>
-      <w:r>
-        <w:rPr>
-          <w:b/>
-        </w:rPr>
-        <w:t>Sexo</w:t>
-      </w:r>
-      <w:r>
-        <w:t>: Sexo de la persona.</w:t>
-      </w:r>
-    </w:p>
-    <w:p>
-      <w:pPr>
-        <w:pStyle w:val="Prrafodelista"/>
-        <w:numPr>
-          <w:ilvl w:val="0"/>
-          <w:numId w:val="3"/>
+      <w:proofErr w:type="spellStart"/>
+      <w:r>
+        <w:rPr>
+          <w:b/>
+        </w:rPr>
+        <w:t>FamiliaresCargados</w:t>
+      </w:r>
+      <w:proofErr w:type="spellEnd"/>
+      <w:r>
+        <w:t>: Cantidad de familiares que tiene cargado en el sistema esta persona.</w:t>
+      </w:r>
+    </w:p>
+    <w:p>
+      <w:pPr>
+        <w:pStyle w:val="Prrafodelista"/>
+        <w:numPr>
+          <w:ilvl w:val="0"/>
+          <w:numId w:val="10"/>
         </w:numPr>
         <w:spacing w:after="0" w:line="0" w:lineRule="atLeast"/>
       </w:pPr>
@@ -6178,57 +5869,61 @@
         <w:rPr>
           <w:b/>
         </w:rPr>
-        <w:t>IdTipoDocumento</w:t>
-      </w:r>
-      <w:proofErr w:type="spellEnd"/>
-      <w:r>
-        <w:t>: Id del tipo de documento.</w:t>
-      </w:r>
-    </w:p>
-    <w:p>
-      <w:pPr>
-        <w:pStyle w:val="Prrafodelista"/>
-        <w:numPr>
-          <w:ilvl w:val="0"/>
-          <w:numId w:val="3"/>
+        <w:t>IdPlan</w:t>
+      </w:r>
+      <w:proofErr w:type="spellEnd"/>
+      <w:r>
+        <w:t>: Id del plan de la persona.</w:t>
+      </w:r>
+    </w:p>
+    <w:p>
+      <w:pPr>
+        <w:pStyle w:val="Prrafodelista"/>
+        <w:numPr>
+          <w:ilvl w:val="0"/>
+          <w:numId w:val="10"/>
         </w:numPr>
         <w:spacing w:after="0" w:line="0" w:lineRule="atLeast"/>
       </w:pPr>
-      <w:r>
-        <w:rPr>
-          <w:b/>
-        </w:rPr>
-        <w:t>Documento</w:t>
-      </w:r>
-      <w:r>
-        <w:t>: Numero de documento.</w:t>
-      </w:r>
-    </w:p>
-    <w:p>
-      <w:pPr>
-        <w:pStyle w:val="Prrafodelista"/>
-        <w:numPr>
-          <w:ilvl w:val="0"/>
-          <w:numId w:val="3"/>
+      <w:proofErr w:type="spellStart"/>
+      <w:r>
+        <w:rPr>
+          <w:b/>
+        </w:rPr>
+        <w:t>NumeroAfiliadoRaiz</w:t>
+      </w:r>
+      <w:proofErr w:type="spellEnd"/>
+      <w:r>
+        <w:t>: Numero de afiliado raíz, sería el que va a tener en común con sus familiares.</w:t>
+      </w:r>
+    </w:p>
+    <w:p>
+      <w:pPr>
+        <w:pStyle w:val="Prrafodelista"/>
+        <w:numPr>
+          <w:ilvl w:val="0"/>
+          <w:numId w:val="10"/>
         </w:numPr>
         <w:spacing w:after="0" w:line="0" w:lineRule="atLeast"/>
       </w:pPr>
-      <w:r>
-        <w:rPr>
-          <w:b/>
-        </w:rPr>
-        <w:t>Dirección</w:t>
-      </w:r>
-      <w:r>
-        <w:t>: Dirección de la vivienda de la persona.</w:t>
-      </w:r>
-    </w:p>
-    <w:p>
-      <w:pPr>
-        <w:pStyle w:val="Prrafodelista"/>
-        <w:numPr>
-          <w:ilvl w:val="0"/>
-          <w:numId w:val="3"/>
+      <w:proofErr w:type="spellStart"/>
+      <w:r>
+        <w:rPr>
+          <w:b/>
+        </w:rPr>
+        <w:t>NumeroAfiliadoExt</w:t>
+      </w:r>
+      <w:proofErr w:type="spellEnd"/>
+      <w:r>
+        <w:t>: Extensión del número de afiliado.</w:t>
+      </w:r>
+    </w:p>
+    <w:p>
+      <w:pPr>
+        <w:pStyle w:val="Prrafodelista"/>
+        <w:numPr>
+          <w:ilvl w:val="0"/>
+          <w:numId w:val="10"/>
         </w:numPr>
         <w:spacing w:after="0" w:line="0" w:lineRule="atLeast"/>
       </w:pPr>
@@ -6236,91 +5931,30 @@
         <w:rPr>
           <w:b/>
         </w:rPr>
-        <w:t>Teléfono</w:t>
-      </w:r>
-      <w:r>
-        <w:t>: Teléfono de la persona.</w:t>
-      </w:r>
-    </w:p>
-    <w:p>
-      <w:pPr>
-        <w:pStyle w:val="Prrafodelista"/>
-        <w:numPr>
-          <w:ilvl w:val="0"/>
-          <w:numId w:val="3"/>
-        </w:numPr>
-        <w:spacing w:after="0" w:line="0" w:lineRule="atLeast"/>
-      </w:pPr>
-      <w:r>
-        <w:rPr>
-          <w:b/>
-        </w:rPr>
-        <w:t>Mail</w:t>
-      </w:r>
-      <w:r>
-        <w:t>: Mail de la persona.</w:t>
-      </w:r>
-    </w:p>
-    <w:p>
-      <w:pPr>
-        <w:pStyle w:val="Prrafodelista"/>
-        <w:numPr>
-          <w:ilvl w:val="0"/>
-          <w:numId w:val="3"/>
-        </w:numPr>
-        <w:spacing w:after="0" w:line="0" w:lineRule="atLeast"/>
-      </w:pPr>
-      <w:proofErr w:type="spellStart"/>
-      <w:r>
-        <w:rPr>
-          <w:b/>
-        </w:rPr>
-        <w:t>Fecha</w:t>
-      </w:r>
-      <w:r>
-        <w:t>_Nac</w:t>
-      </w:r>
-      <w:proofErr w:type="spellEnd"/>
-      <w:r>
-        <w:t>: Fecha de nacimiento de la persona.</w:t>
-      </w:r>
-    </w:p>
-    <w:p>
-      <w:pPr>
-        <w:pStyle w:val="Prrafodelista"/>
-        <w:numPr>
-          <w:ilvl w:val="0"/>
-          <w:numId w:val="3"/>
-        </w:numPr>
-        <w:spacing w:after="0" w:line="0" w:lineRule="atLeast"/>
-      </w:pPr>
-      <w:proofErr w:type="spellStart"/>
-      <w:r>
-        <w:rPr>
-          <w:b/>
-        </w:rPr>
-        <w:t>IdUsuario</w:t>
-      </w:r>
-      <w:proofErr w:type="spellEnd"/>
-      <w:r>
-        <w:t>: Id el usuario que posee la persona.</w:t>
+        <w:t>Estado</w:t>
+      </w:r>
+      <w:r>
+        <w:t xml:space="preserve">: Indica si </w:t>
+      </w:r>
+      <w:r>
+        <w:t>está</w:t>
+      </w:r>
+      <w:r>
+        <w:t xml:space="preserve"> activo el afiliado (1), o dado de baja (0).</w:t>
       </w:r>
     </w:p>
     <w:p>
       <w:pPr>
         <w:pStyle w:val="Ttulo4"/>
       </w:pPr>
-      <w:bookmarkStart w:id="18" w:name="_Toc465892525"/>
-      <w:proofErr w:type="spellStart"/>
-      <w:r>
-        <w:t>Estado_Civil</w:t>
-      </w:r>
-      <w:bookmarkEnd w:id="18"/>
-      <w:proofErr w:type="spellEnd"/>
-    </w:p>
-    <w:p>
-      <w:r>
-        <w:t>Representa el estado civil que puede tener una persona.</w:t>
+      <w:r>
+        <w:t>Persona</w:t>
+      </w:r>
+      <w:bookmarkEnd w:id="5"/>
+    </w:p>
+    <w:p>
+      <w:r>
+        <w:t>Representa a cada persona, sea afiliado o profesional.</w:t>
       </w:r>
     </w:p>
     <w:p>
@@ -6330,10 +5964,10 @@
           <w:lang w:eastAsia="es-AR"/>
         </w:rPr>
         <w:drawing>
-          <wp:inline distT="0" distB="0" distL="0" distR="0" wp14:anchorId="4173FE0B" wp14:editId="19E5BF65">
-            <wp:extent cx="2914650" cy="914400"/>
-            <wp:effectExtent l="0" t="0" r="0" b="0"/>
-            <wp:docPr id="17" name="Imagen 17"/>
+          <wp:inline distT="0" distB="0" distL="0" distR="0" wp14:anchorId="3A5E19C9" wp14:editId="4ED6783F">
+            <wp:extent cx="2352675" cy="2552700"/>
+            <wp:effectExtent l="0" t="0" r="9525" b="0"/>
+            <wp:docPr id="16" name="Imagen 16"/>
             <wp:cNvGraphicFramePr>
               <a:graphicFrameLocks xmlns:a="http://schemas.openxmlformats.org/drawingml/2006/main" noChangeAspect="1"/>
             </wp:cNvGraphicFramePr>
@@ -6353,7 +5987,7 @@
                   <pic:spPr>
                     <a:xfrm>
                       <a:off x="0" y="0"/>
-                      <a:ext cx="2914650" cy="914400"/>
+                      <a:ext cx="2352675" cy="2552700"/>
                     </a:xfrm>
                     <a:prstGeom prst="rect">
                       <a:avLst/>
@@ -6380,14 +6014,11 @@
         <w:rPr>
           <w:b/>
         </w:rPr>
-        <w:t>IdEstadoCivil</w:t>
-      </w:r>
-      <w:proofErr w:type="spellEnd"/>
-      <w:r>
-        <w:t xml:space="preserve">: </w:t>
-      </w:r>
-      <w:r>
-        <w:t>Id del estado civil.</w:t>
+        <w:t>IdPersona</w:t>
+      </w:r>
+      <w:proofErr w:type="spellEnd"/>
+      <w:r>
+        <w:t>: id de la persona.  Acá se encuentran todas las personas, sean afiliados o profesionales o administradores.</w:t>
       </w:r>
     </w:p>
     <w:p>
@@ -6403,33 +6034,209 @@
         <w:rPr>
           <w:b/>
         </w:rPr>
-        <w:t>Descripción</w:t>
-      </w:r>
-      <w:r>
-        <w:t>: Descripción del estado civil.</w:t>
+        <w:t>Nombre</w:t>
+      </w:r>
+      <w:r>
+        <w:t>: Nombre de la persona.</w:t>
+      </w:r>
+    </w:p>
+    <w:p>
+      <w:pPr>
+        <w:pStyle w:val="Prrafodelista"/>
+        <w:numPr>
+          <w:ilvl w:val="0"/>
+          <w:numId w:val="3"/>
+        </w:numPr>
+        <w:spacing w:after="0" w:line="0" w:lineRule="atLeast"/>
+      </w:pPr>
+      <w:r>
+        <w:rPr>
+          <w:b/>
+        </w:rPr>
+        <w:lastRenderedPageBreak/>
+        <w:t>Apellido</w:t>
+      </w:r>
+      <w:r>
+        <w:t>: Apellido de la persona.</w:t>
+      </w:r>
+    </w:p>
+    <w:p>
+      <w:pPr>
+        <w:pStyle w:val="Prrafodelista"/>
+        <w:numPr>
+          <w:ilvl w:val="0"/>
+          <w:numId w:val="3"/>
+        </w:numPr>
+        <w:spacing w:after="0" w:line="0" w:lineRule="atLeast"/>
+      </w:pPr>
+      <w:r>
+        <w:rPr>
+          <w:b/>
+        </w:rPr>
+        <w:t>Sexo</w:t>
+      </w:r>
+      <w:r>
+        <w:t>: Sexo de la persona.</w:t>
+      </w:r>
+    </w:p>
+    <w:p>
+      <w:pPr>
+        <w:pStyle w:val="Prrafodelista"/>
+        <w:numPr>
+          <w:ilvl w:val="0"/>
+          <w:numId w:val="3"/>
+        </w:numPr>
+        <w:spacing w:after="0" w:line="0" w:lineRule="atLeast"/>
+      </w:pPr>
+      <w:proofErr w:type="spellStart"/>
+      <w:r>
+        <w:rPr>
+          <w:b/>
+        </w:rPr>
+        <w:t>IdTipoDocumento</w:t>
+      </w:r>
+      <w:proofErr w:type="spellEnd"/>
+      <w:r>
+        <w:t>: Id del tipo de documento.</w:t>
+      </w:r>
+    </w:p>
+    <w:p>
+      <w:pPr>
+        <w:pStyle w:val="Prrafodelista"/>
+        <w:numPr>
+          <w:ilvl w:val="0"/>
+          <w:numId w:val="3"/>
+        </w:numPr>
+        <w:spacing w:after="0" w:line="0" w:lineRule="atLeast"/>
+      </w:pPr>
+      <w:r>
+        <w:rPr>
+          <w:b/>
+        </w:rPr>
+        <w:t>Documento</w:t>
+      </w:r>
+      <w:r>
+        <w:t>: Numero de documento.</w:t>
+      </w:r>
+    </w:p>
+    <w:p>
+      <w:pPr>
+        <w:pStyle w:val="Prrafodelista"/>
+        <w:numPr>
+          <w:ilvl w:val="0"/>
+          <w:numId w:val="3"/>
+        </w:numPr>
+        <w:spacing w:after="0" w:line="0" w:lineRule="atLeast"/>
+      </w:pPr>
+      <w:r>
+        <w:rPr>
+          <w:b/>
+        </w:rPr>
+        <w:t>Dirección</w:t>
+      </w:r>
+      <w:r>
+        <w:t>: Dirección de la vivienda de la persona.</w:t>
+      </w:r>
+    </w:p>
+    <w:p>
+      <w:pPr>
+        <w:pStyle w:val="Prrafodelista"/>
+        <w:numPr>
+          <w:ilvl w:val="0"/>
+          <w:numId w:val="3"/>
+        </w:numPr>
+        <w:spacing w:after="0" w:line="0" w:lineRule="atLeast"/>
+      </w:pPr>
+      <w:r>
+        <w:rPr>
+          <w:b/>
+        </w:rPr>
+        <w:t>Teléfono</w:t>
+      </w:r>
+      <w:r>
+        <w:t>: Teléfono de la persona.</w:t>
+      </w:r>
+    </w:p>
+    <w:p>
+      <w:pPr>
+        <w:pStyle w:val="Prrafodelista"/>
+        <w:numPr>
+          <w:ilvl w:val="0"/>
+          <w:numId w:val="3"/>
+        </w:numPr>
+        <w:spacing w:after="0" w:line="0" w:lineRule="atLeast"/>
+      </w:pPr>
+      <w:r>
+        <w:rPr>
+          <w:b/>
+        </w:rPr>
+        <w:t>Mail</w:t>
+      </w:r>
+      <w:r>
+        <w:t>: Mail de la persona.</w:t>
+      </w:r>
+    </w:p>
+    <w:p>
+      <w:pPr>
+        <w:pStyle w:val="Prrafodelista"/>
+        <w:numPr>
+          <w:ilvl w:val="0"/>
+          <w:numId w:val="3"/>
+        </w:numPr>
+        <w:spacing w:after="0" w:line="0" w:lineRule="atLeast"/>
+      </w:pPr>
+      <w:proofErr w:type="spellStart"/>
+      <w:r>
+        <w:rPr>
+          <w:b/>
+        </w:rPr>
+        <w:t>Fecha</w:t>
+      </w:r>
+      <w:r>
+        <w:t>_Nac</w:t>
+      </w:r>
+      <w:proofErr w:type="spellEnd"/>
+      <w:r>
+        <w:t>: Fecha de nacimiento de la persona.</w:t>
+      </w:r>
+    </w:p>
+    <w:p>
+      <w:pPr>
+        <w:pStyle w:val="Prrafodelista"/>
+        <w:numPr>
+          <w:ilvl w:val="0"/>
+          <w:numId w:val="3"/>
+        </w:numPr>
+        <w:spacing w:after="0" w:line="0" w:lineRule="atLeast"/>
+      </w:pPr>
+      <w:proofErr w:type="spellStart"/>
+      <w:r>
+        <w:rPr>
+          <w:b/>
+        </w:rPr>
+        <w:t>IdUsuario</w:t>
+      </w:r>
+      <w:proofErr w:type="spellEnd"/>
+      <w:r>
+        <w:t>: Id el usuario que posee la persona.</w:t>
       </w:r>
     </w:p>
     <w:p>
       <w:pPr>
         <w:pStyle w:val="Ttulo4"/>
       </w:pPr>
-      <w:bookmarkStart w:id="19" w:name="_Toc465892526"/>
-      <w:proofErr w:type="spellStart"/>
-      <w:r>
-        <w:t>Historial_Plan</w:t>
-      </w:r>
-      <w:bookmarkEnd w:id="19"/>
-      <w:proofErr w:type="spellEnd"/>
-    </w:p>
-    <w:p>
-      <w:r>
-        <w:t xml:space="preserve">Representa el historial de cada persona, indicándonos que plan tenia para una determinada fecha en la que hizo el cambio de </w:t>
-      </w:r>
-      <w:proofErr w:type="gramStart"/>
-      <w:r>
-        <w:t>plan..</w:t>
-      </w:r>
-      <w:proofErr w:type="gramEnd"/>
+      <w:bookmarkStart w:id="18" w:name="_Toc465892525"/>
+      <w:proofErr w:type="spellStart"/>
+      <w:r>
+        <w:t>Estado_Civil</w:t>
+      </w:r>
+      <w:bookmarkEnd w:id="18"/>
+      <w:proofErr w:type="spellEnd"/>
+    </w:p>
+    <w:p>
+      <w:r>
+        <w:t>Representa el estado civil que puede tener una persona.</w:t>
+      </w:r>
     </w:p>
     <w:p>
       <w:r>
@@ -6438,10 +6245,10 @@
           <w:lang w:eastAsia="es-AR"/>
         </w:rPr>
         <w:drawing>
-          <wp:inline distT="0" distB="0" distL="0" distR="0" wp14:anchorId="5B36ACDC" wp14:editId="18A98D66">
-            <wp:extent cx="2695575" cy="1133475"/>
-            <wp:effectExtent l="0" t="0" r="9525" b="9525"/>
-            <wp:docPr id="18" name="Imagen 18"/>
+          <wp:inline distT="0" distB="0" distL="0" distR="0" wp14:anchorId="4173FE0B" wp14:editId="19E5BF65">
+            <wp:extent cx="2914650" cy="914400"/>
+            <wp:effectExtent l="0" t="0" r="0" b="0"/>
+            <wp:docPr id="17" name="Imagen 17"/>
             <wp:cNvGraphicFramePr>
               <a:graphicFrameLocks xmlns:a="http://schemas.openxmlformats.org/drawingml/2006/main" noChangeAspect="1"/>
             </wp:cNvGraphicFramePr>
@@ -6461,7 +6268,7 @@
                   <pic:spPr>
                     <a:xfrm>
                       <a:off x="0" y="0"/>
-                      <a:ext cx="2695575" cy="1133475"/>
+                      <a:ext cx="2914650" cy="914400"/>
                     </a:xfrm>
                     <a:prstGeom prst="rect">
                       <a:avLst/>
@@ -6488,11 +6295,14 @@
         <w:rPr>
           <w:b/>
         </w:rPr>
-        <w:t>IdHistorialPlan</w:t>
-      </w:r>
-      <w:proofErr w:type="spellEnd"/>
-      <w:r>
-        <w:t>: Id del historial.</w:t>
+        <w:t>IdEstadoCivil</w:t>
+      </w:r>
+      <w:proofErr w:type="spellEnd"/>
+      <w:r>
+        <w:t xml:space="preserve">: </w:t>
+      </w:r>
+      <w:r>
+        <w:t>Id del estado civil.</w:t>
       </w:r>
     </w:p>
     <w:p>
@@ -6504,80 +6314,37 @@
         </w:numPr>
         <w:spacing w:after="0" w:line="0" w:lineRule="atLeast"/>
       </w:pPr>
-      <w:proofErr w:type="spellStart"/>
-      <w:r>
-        <w:rPr>
-          <w:b/>
-        </w:rPr>
-        <w:t>IdAfiliado</w:t>
-      </w:r>
-      <w:proofErr w:type="spellEnd"/>
-      <w:r>
-        <w:t xml:space="preserve">: Id del afiliado que hace </w:t>
+      <w:r>
+        <w:rPr>
+          <w:b/>
+        </w:rPr>
+        <w:t>Descripción</w:t>
+      </w:r>
+      <w:r>
+        <w:t>: Descripción del estado civil.</w:t>
+      </w:r>
+    </w:p>
+    <w:p>
+      <w:pPr>
+        <w:pStyle w:val="Ttulo4"/>
+      </w:pPr>
+      <w:bookmarkStart w:id="19" w:name="_Toc465892526"/>
+      <w:proofErr w:type="spellStart"/>
+      <w:r>
+        <w:t>Historial_Plan</w:t>
+      </w:r>
+      <w:bookmarkEnd w:id="19"/>
+      <w:proofErr w:type="spellEnd"/>
+    </w:p>
+    <w:p>
+      <w:r>
+        <w:t>Representa el historial de cada persona, indicándonos que plan tenia para una determinada fecha en la que hizo el cambio de plan</w:t>
       </w:r>
       <w:proofErr w:type="gramStart"/>
       <w:r>
-        <w:t>cambio  de</w:t>
+        <w:t>..</w:t>
       </w:r>
       <w:proofErr w:type="gramEnd"/>
-      <w:r>
-        <w:t xml:space="preserve"> plan.</w:t>
-      </w:r>
-    </w:p>
-    <w:p>
-      <w:pPr>
-        <w:pStyle w:val="Prrafodelista"/>
-        <w:numPr>
-          <w:ilvl w:val="0"/>
-          <w:numId w:val="3"/>
-        </w:numPr>
-        <w:spacing w:after="0" w:line="0" w:lineRule="atLeast"/>
-      </w:pPr>
-      <w:r>
-        <w:rPr>
-          <w:b/>
-        </w:rPr>
-        <w:t>Fecha</w:t>
-      </w:r>
-      <w:r>
-        <w:t>: Fecha del cambio de plan.</w:t>
-      </w:r>
-    </w:p>
-    <w:p>
-      <w:pPr>
-        <w:pStyle w:val="Prrafodelista"/>
-        <w:numPr>
-          <w:ilvl w:val="0"/>
-          <w:numId w:val="3"/>
-        </w:numPr>
-        <w:spacing w:after="0" w:line="0" w:lineRule="atLeast"/>
-      </w:pPr>
-      <w:r>
-        <w:rPr>
-          <w:b/>
-        </w:rPr>
-        <w:t>Motivo</w:t>
-      </w:r>
-      <w:r>
-        <w:t>: Motivo del cambio de plan.</w:t>
-      </w:r>
-    </w:p>
-    <w:p>
-      <w:pPr>
-        <w:pStyle w:val="Ttulo4"/>
-      </w:pPr>
-      <w:bookmarkStart w:id="20" w:name="_Toc465892527"/>
-      <w:proofErr w:type="spellStart"/>
-      <w:r>
-        <w:t>Tipo_Documentos</w:t>
-      </w:r>
-      <w:bookmarkEnd w:id="20"/>
-      <w:proofErr w:type="spellEnd"/>
-    </w:p>
-    <w:p>
-      <w:r>
-        <w:t>Representa los tipos de documentos que existen.</w:t>
-      </w:r>
     </w:p>
     <w:p>
       <w:r>
@@ -6586,10 +6353,10 @@
           <w:lang w:eastAsia="es-AR"/>
         </w:rPr>
         <w:drawing>
-          <wp:inline distT="0" distB="0" distL="0" distR="0" wp14:anchorId="42E83D41" wp14:editId="4B2F8A0E">
-            <wp:extent cx="3028950" cy="733425"/>
-            <wp:effectExtent l="0" t="0" r="0" b="9525"/>
-            <wp:docPr id="19" name="Imagen 19"/>
+          <wp:inline distT="0" distB="0" distL="0" distR="0" wp14:anchorId="5B36ACDC" wp14:editId="18A98D66">
+            <wp:extent cx="2695575" cy="1133475"/>
+            <wp:effectExtent l="0" t="0" r="9525" b="9525"/>
+            <wp:docPr id="18" name="Imagen 18"/>
             <wp:cNvGraphicFramePr>
               <a:graphicFrameLocks xmlns:a="http://schemas.openxmlformats.org/drawingml/2006/main" noChangeAspect="1"/>
             </wp:cNvGraphicFramePr>
@@ -6609,7 +6376,7 @@
                   <pic:spPr>
                     <a:xfrm>
                       <a:off x="0" y="0"/>
-                      <a:ext cx="3028950" cy="733425"/>
+                      <a:ext cx="2695575" cy="1133475"/>
                     </a:xfrm>
                     <a:prstGeom prst="rect">
                       <a:avLst/>
@@ -6636,11 +6403,11 @@
         <w:rPr>
           <w:b/>
         </w:rPr>
-        <w:t>IdTipoDocumento</w:t>
-      </w:r>
-      <w:proofErr w:type="spellEnd"/>
-      <w:r>
-        <w:t>: Id del tipo de documento.</w:t>
+        <w:t>IdHistorialPlan</w:t>
+      </w:r>
+      <w:proofErr w:type="spellEnd"/>
+      <w:r>
+        <w:t>: Id del historial.</w:t>
       </w:r>
     </w:p>
     <w:p>
@@ -6657,27 +6424,66 @@
         <w:rPr>
           <w:b/>
         </w:rPr>
-        <w:lastRenderedPageBreak/>
-        <w:t>Descripcion</w:t>
-      </w:r>
-      <w:proofErr w:type="spellEnd"/>
-      <w:r>
-        <w:t>: Descripción del tipo de documento.</w:t>
+        <w:t>IdAfiliado</w:t>
+      </w:r>
+      <w:proofErr w:type="spellEnd"/>
+      <w:r>
+        <w:t>: Id del afiliado que hace cambio  de plan.</w:t>
+      </w:r>
+    </w:p>
+    <w:p>
+      <w:pPr>
+        <w:pStyle w:val="Prrafodelista"/>
+        <w:numPr>
+          <w:ilvl w:val="0"/>
+          <w:numId w:val="3"/>
+        </w:numPr>
+        <w:spacing w:after="0" w:line="0" w:lineRule="atLeast"/>
+      </w:pPr>
+      <w:r>
+        <w:rPr>
+          <w:b/>
+        </w:rPr>
+        <w:t>Fecha</w:t>
+      </w:r>
+      <w:r>
+        <w:t>: Fecha del cambio de plan.</w:t>
+      </w:r>
+    </w:p>
+    <w:p>
+      <w:pPr>
+        <w:pStyle w:val="Prrafodelista"/>
+        <w:numPr>
+          <w:ilvl w:val="0"/>
+          <w:numId w:val="3"/>
+        </w:numPr>
+        <w:spacing w:after="0" w:line="0" w:lineRule="atLeast"/>
+      </w:pPr>
+      <w:r>
+        <w:rPr>
+          <w:b/>
+        </w:rPr>
+        <w:t>Motivo</w:t>
+      </w:r>
+      <w:r>
+        <w:t>: Motivo del cambio de plan.</w:t>
       </w:r>
     </w:p>
     <w:p>
       <w:pPr>
         <w:pStyle w:val="Ttulo4"/>
       </w:pPr>
-      <w:bookmarkStart w:id="21" w:name="_Toc465892528"/>
-      <w:r>
-        <w:t>Usuario</w:t>
-      </w:r>
-      <w:bookmarkEnd w:id="21"/>
-    </w:p>
-    <w:p>
-      <w:r>
-        <w:t>Representa a cada usuario.</w:t>
+      <w:bookmarkStart w:id="20" w:name="_Toc465892527"/>
+      <w:proofErr w:type="spellStart"/>
+      <w:r>
+        <w:t>Tipo_Documentos</w:t>
+      </w:r>
+      <w:bookmarkEnd w:id="20"/>
+      <w:proofErr w:type="spellEnd"/>
+    </w:p>
+    <w:p>
+      <w:r>
+        <w:t>Representa los tipos de documentos que existen.</w:t>
       </w:r>
     </w:p>
     <w:p>
@@ -6687,10 +6493,10 @@
           <w:lang w:eastAsia="es-AR"/>
         </w:rPr>
         <w:drawing>
-          <wp:inline distT="0" distB="0" distL="0" distR="0" wp14:anchorId="316B27C3" wp14:editId="76E13462">
-            <wp:extent cx="2390775" cy="2019300"/>
-            <wp:effectExtent l="0" t="0" r="9525" b="0"/>
-            <wp:docPr id="20" name="Imagen 20"/>
+          <wp:inline distT="0" distB="0" distL="0" distR="0" wp14:anchorId="42E83D41" wp14:editId="4B2F8A0E">
+            <wp:extent cx="3028950" cy="733425"/>
+            <wp:effectExtent l="0" t="0" r="0" b="9525"/>
+            <wp:docPr id="19" name="Imagen 19"/>
             <wp:cNvGraphicFramePr>
               <a:graphicFrameLocks xmlns:a="http://schemas.openxmlformats.org/drawingml/2006/main" noChangeAspect="1"/>
             </wp:cNvGraphicFramePr>
@@ -6710,7 +6516,7 @@
                   <pic:spPr>
                     <a:xfrm>
                       <a:off x="0" y="0"/>
-                      <a:ext cx="2390775" cy="2019300"/>
+                      <a:ext cx="3028950" cy="733425"/>
                     </a:xfrm>
                     <a:prstGeom prst="rect">
                       <a:avLst/>
@@ -6722,9 +6528,6 @@
           </wp:inline>
         </w:drawing>
       </w:r>
-      <w:r>
-        <w:t xml:space="preserve"> </w:t>
-      </w:r>
     </w:p>
     <w:p>
       <w:pPr>
@@ -6740,11 +6543,11 @@
         <w:rPr>
           <w:b/>
         </w:rPr>
-        <w:t>IdUsuario</w:t>
-      </w:r>
-      <w:proofErr w:type="spellEnd"/>
-      <w:r>
-        <w:t>: Id del usuario.</w:t>
+        <w:t>IdTipoDocumento</w:t>
+      </w:r>
+      <w:proofErr w:type="spellEnd"/>
+      <w:r>
+        <w:t>: Id del tipo de documento.</w:t>
       </w:r>
     </w:p>
     <w:p>
@@ -6761,154 +6564,27 @@
         <w:rPr>
           <w:b/>
         </w:rPr>
-        <w:t>Username</w:t>
-      </w:r>
-      <w:proofErr w:type="spellEnd"/>
-      <w:r>
-        <w:t>: Nombre de usuario.</w:t>
-      </w:r>
-    </w:p>
-    <w:p>
-      <w:pPr>
-        <w:pStyle w:val="Prrafodelista"/>
-        <w:numPr>
-          <w:ilvl w:val="0"/>
-          <w:numId w:val="3"/>
-        </w:numPr>
-        <w:spacing w:after="0" w:line="0" w:lineRule="atLeast"/>
-      </w:pPr>
-      <w:r>
-        <w:rPr>
-          <w:b/>
-        </w:rPr>
-        <w:t>Pass</w:t>
-      </w:r>
-      <w:r>
-        <w:t>: Contraseña.</w:t>
-      </w:r>
-    </w:p>
-    <w:p>
-      <w:pPr>
-        <w:pStyle w:val="Prrafodelista"/>
-        <w:numPr>
-          <w:ilvl w:val="0"/>
-          <w:numId w:val="3"/>
-        </w:numPr>
-        <w:spacing w:after="0" w:line="0" w:lineRule="atLeast"/>
-      </w:pPr>
-      <w:proofErr w:type="spellStart"/>
-      <w:r>
-        <w:rPr>
-          <w:b/>
-        </w:rPr>
-        <w:t>FechaCreacion</w:t>
-      </w:r>
-      <w:proofErr w:type="spellEnd"/>
-      <w:r>
-        <w:t>: Fecha de creación del usuario.</w:t>
-      </w:r>
-    </w:p>
-    <w:p>
-      <w:pPr>
-        <w:pStyle w:val="Prrafodelista"/>
-        <w:numPr>
-          <w:ilvl w:val="0"/>
-          <w:numId w:val="3"/>
-        </w:numPr>
-        <w:spacing w:after="0" w:line="0" w:lineRule="atLeast"/>
-      </w:pPr>
-      <w:proofErr w:type="spellStart"/>
-      <w:r>
-        <w:rPr>
-          <w:b/>
-        </w:rPr>
-        <w:t>UltimaModificacion</w:t>
-      </w:r>
-      <w:proofErr w:type="spellEnd"/>
-      <w:r>
-        <w:t>: Fecha de última modificación.</w:t>
-      </w:r>
-    </w:p>
-    <w:p>
-      <w:pPr>
-        <w:pStyle w:val="Prrafodelista"/>
-        <w:numPr>
-          <w:ilvl w:val="0"/>
-          <w:numId w:val="3"/>
-        </w:numPr>
-        <w:spacing w:after="0" w:line="0" w:lineRule="atLeast"/>
-      </w:pPr>
-      <w:proofErr w:type="spellStart"/>
-      <w:r>
-        <w:rPr>
-          <w:b/>
-        </w:rPr>
-        <w:t>IntentosFallidos</w:t>
-      </w:r>
-      <w:proofErr w:type="spellEnd"/>
-      <w:r>
-        <w:t>: Cantidad de intentos fallidos al querer entrar y no poder.</w:t>
-      </w:r>
-    </w:p>
-    <w:p>
-      <w:pPr>
-        <w:pStyle w:val="Prrafodelista"/>
-        <w:numPr>
-          <w:ilvl w:val="0"/>
-          <w:numId w:val="3"/>
-        </w:numPr>
-        <w:spacing w:after="0" w:line="0" w:lineRule="atLeast"/>
-      </w:pPr>
-      <w:r>
-        <w:rPr>
-          <w:b/>
-        </w:rPr>
-        <w:t>Acceso</w:t>
-      </w:r>
-      <w:r>
-        <w:t>: no indica si tuvo un acceso al sistema correcto. 1 para correcto, 0 para incorrecto.</w:t>
-      </w:r>
-    </w:p>
-    <w:p>
-      <w:pPr>
-        <w:pStyle w:val="Prrafodelista"/>
-        <w:numPr>
-          <w:ilvl w:val="0"/>
-          <w:numId w:val="3"/>
-        </w:numPr>
-        <w:spacing w:after="0" w:line="0" w:lineRule="atLeast"/>
-      </w:pPr>
-      <w:r>
-        <w:rPr>
-          <w:b/>
-        </w:rPr>
-        <w:t>Habilitada</w:t>
-      </w:r>
-      <w:r>
-        <w:t>: no</w:t>
-      </w:r>
-      <w:r>
-        <w:t>s</w:t>
-      </w:r>
-      <w:r>
-        <w:t xml:space="preserve"> indica si el usuario está habilitado.</w:t>
+        <w:lastRenderedPageBreak/>
+        <w:t>Descripcion</w:t>
+      </w:r>
+      <w:proofErr w:type="spellEnd"/>
+      <w:r>
+        <w:t>: Descripción del tipo de documento.</w:t>
       </w:r>
     </w:p>
     <w:p>
       <w:pPr>
         <w:pStyle w:val="Ttulo4"/>
       </w:pPr>
-      <w:bookmarkStart w:id="22" w:name="_Toc465892529"/>
-      <w:proofErr w:type="spellStart"/>
-      <w:r>
-        <w:t>Usuario_Por_Rol</w:t>
-      </w:r>
-      <w:bookmarkEnd w:id="22"/>
-      <w:proofErr w:type="spellEnd"/>
-    </w:p>
-    <w:p>
-      <w:r>
-        <w:t>Representa los roles que puede tener un usuario, ya que cada persona puede ser afiliado, administrador, o profesional.</w:t>
+      <w:bookmarkStart w:id="21" w:name="_Toc465892528"/>
+      <w:r>
+        <w:t>Usuario</w:t>
+      </w:r>
+      <w:bookmarkEnd w:id="21"/>
+    </w:p>
+    <w:p>
+      <w:r>
+        <w:t>Representa a cada usuario.</w:t>
       </w:r>
     </w:p>
     <w:p>
@@ -6918,10 +6594,10 @@
           <w:lang w:eastAsia="es-AR"/>
         </w:rPr>
         <w:drawing>
-          <wp:inline distT="0" distB="0" distL="0" distR="0" wp14:anchorId="3CD014A2" wp14:editId="415750B4">
-            <wp:extent cx="2819400" cy="942975"/>
-            <wp:effectExtent l="0" t="0" r="0" b="9525"/>
-            <wp:docPr id="21" name="Imagen 21"/>
+          <wp:inline distT="0" distB="0" distL="0" distR="0" wp14:anchorId="316B27C3" wp14:editId="76E13462">
+            <wp:extent cx="2390775" cy="2019300"/>
+            <wp:effectExtent l="0" t="0" r="9525" b="0"/>
+            <wp:docPr id="20" name="Imagen 20"/>
             <wp:cNvGraphicFramePr>
               <a:graphicFrameLocks xmlns:a="http://schemas.openxmlformats.org/drawingml/2006/main" noChangeAspect="1"/>
             </wp:cNvGraphicFramePr>
@@ -6941,7 +6617,7 @@
                   <pic:spPr>
                     <a:xfrm>
                       <a:off x="0" y="0"/>
-                      <a:ext cx="2819400" cy="942975"/>
+                      <a:ext cx="2390775" cy="2019300"/>
                     </a:xfrm>
                     <a:prstGeom prst="rect">
                       <a:avLst/>
@@ -6953,6 +6629,9 @@
           </wp:inline>
         </w:drawing>
       </w:r>
+      <w:r>
+        <w:t xml:space="preserve"> </w:t>
+      </w:r>
     </w:p>
     <w:p>
       <w:pPr>
@@ -6989,11 +6668,11 @@
         <w:rPr>
           <w:b/>
         </w:rPr>
-        <w:t>IdRol</w:t>
-      </w:r>
-      <w:proofErr w:type="spellEnd"/>
-      <w:r>
-        <w:t>: Id del rol.</w:t>
+        <w:t>Username</w:t>
+      </w:r>
+      <w:proofErr w:type="spellEnd"/>
+      <w:r>
+        <w:t>: Nombre de usuario.</w:t>
       </w:r>
     </w:p>
     <w:p>
@@ -7009,31 +6688,134 @@
         <w:rPr>
           <w:b/>
         </w:rPr>
+        <w:t>Pass</w:t>
+      </w:r>
+      <w:r>
+        <w:t>: Contraseña.</w:t>
+      </w:r>
+    </w:p>
+    <w:p>
+      <w:pPr>
+        <w:pStyle w:val="Prrafodelista"/>
+        <w:numPr>
+          <w:ilvl w:val="0"/>
+          <w:numId w:val="3"/>
+        </w:numPr>
+        <w:spacing w:after="0" w:line="0" w:lineRule="atLeast"/>
+      </w:pPr>
+      <w:proofErr w:type="spellStart"/>
+      <w:r>
+        <w:rPr>
+          <w:b/>
+        </w:rPr>
+        <w:t>FechaCreacion</w:t>
+      </w:r>
+      <w:proofErr w:type="spellEnd"/>
+      <w:r>
+        <w:t>: Fecha de creación del usuario.</w:t>
+      </w:r>
+    </w:p>
+    <w:p>
+      <w:pPr>
+        <w:pStyle w:val="Prrafodelista"/>
+        <w:numPr>
+          <w:ilvl w:val="0"/>
+          <w:numId w:val="3"/>
+        </w:numPr>
+        <w:spacing w:after="0" w:line="0" w:lineRule="atLeast"/>
+      </w:pPr>
+      <w:proofErr w:type="spellStart"/>
+      <w:r>
+        <w:rPr>
+          <w:b/>
+        </w:rPr>
+        <w:t>UltimaModificacion</w:t>
+      </w:r>
+      <w:proofErr w:type="spellEnd"/>
+      <w:r>
+        <w:t>: Fecha de última modificación.</w:t>
+      </w:r>
+    </w:p>
+    <w:p>
+      <w:pPr>
+        <w:pStyle w:val="Prrafodelista"/>
+        <w:numPr>
+          <w:ilvl w:val="0"/>
+          <w:numId w:val="3"/>
+        </w:numPr>
+        <w:spacing w:after="0" w:line="0" w:lineRule="atLeast"/>
+      </w:pPr>
+      <w:proofErr w:type="spellStart"/>
+      <w:r>
+        <w:rPr>
+          <w:b/>
+        </w:rPr>
+        <w:t>IntentosFallidos</w:t>
+      </w:r>
+      <w:proofErr w:type="spellEnd"/>
+      <w:r>
+        <w:t>: Cantidad de intentos fallidos al querer entrar y no poder.</w:t>
+      </w:r>
+    </w:p>
+    <w:p>
+      <w:pPr>
+        <w:pStyle w:val="Prrafodelista"/>
+        <w:numPr>
+          <w:ilvl w:val="0"/>
+          <w:numId w:val="3"/>
+        </w:numPr>
+        <w:spacing w:after="0" w:line="0" w:lineRule="atLeast"/>
+      </w:pPr>
+      <w:r>
+        <w:rPr>
+          <w:b/>
+        </w:rPr>
+        <w:t>Acceso</w:t>
+      </w:r>
+      <w:r>
+        <w:t>: no indica si tuvo un acceso al sistema correcto. 1 para correcto, 0 para incorrecto.</w:t>
+      </w:r>
+    </w:p>
+    <w:p>
+      <w:pPr>
+        <w:pStyle w:val="Prrafodelista"/>
+        <w:numPr>
+          <w:ilvl w:val="0"/>
+          <w:numId w:val="3"/>
+        </w:numPr>
+        <w:spacing w:after="0" w:line="0" w:lineRule="atLeast"/>
+      </w:pPr>
+      <w:r>
+        <w:rPr>
+          <w:b/>
+        </w:rPr>
         <w:t>Habilitada</w:t>
       </w:r>
       <w:r>
-        <w:t>: Nos indica con un 1 si el usuario está habilitado par</w:t>
-      </w:r>
-      <w:r>
-        <w:t>a ese rol. En caso de que est</w:t>
-      </w:r>
-      <w:r>
-        <w:t>e en 0, quiere decir que fue deshabilitado dicho rol para el usuario.</w:t>
+        <w:t>: no</w:t>
+      </w:r>
+      <w:r>
+        <w:t>s</w:t>
+      </w:r>
+      <w:r>
+        <w:t xml:space="preserve"> indica si el usuario está habilitado.</w:t>
       </w:r>
     </w:p>
     <w:p>
       <w:pPr>
         <w:pStyle w:val="Ttulo4"/>
       </w:pPr>
-      <w:bookmarkStart w:id="23" w:name="_Toc465892530"/>
-      <w:r>
-        <w:t>Rol</w:t>
-      </w:r>
-      <w:bookmarkEnd w:id="23"/>
-    </w:p>
-    <w:p>
-      <w:r>
-        <w:t>Representa los roles existentes.</w:t>
+      <w:bookmarkStart w:id="22" w:name="_Toc465892529"/>
+      <w:proofErr w:type="spellStart"/>
+      <w:r>
+        <w:t>Usuario_Por_Rol</w:t>
+      </w:r>
+      <w:bookmarkEnd w:id="22"/>
+      <w:proofErr w:type="spellEnd"/>
+    </w:p>
+    <w:p>
+      <w:r>
+        <w:t>Representa los roles que puede tener un usuario, ya que cada persona puede ser afiliado, administrador, o profesional.</w:t>
       </w:r>
     </w:p>
     <w:p>
@@ -7042,12 +6824,11 @@
           <w:noProof/>
           <w:lang w:eastAsia="es-AR"/>
         </w:rPr>
-        <w:lastRenderedPageBreak/>
         <w:drawing>
-          <wp:inline distT="0" distB="0" distL="0" distR="0" wp14:anchorId="38EB38D7" wp14:editId="4AC729FA">
-            <wp:extent cx="2286000" cy="885825"/>
+          <wp:inline distT="0" distB="0" distL="0" distR="0" wp14:anchorId="3CD014A2" wp14:editId="415750B4">
+            <wp:extent cx="2819400" cy="942975"/>
             <wp:effectExtent l="0" t="0" r="0" b="9525"/>
-            <wp:docPr id="22" name="Imagen 22"/>
+            <wp:docPr id="21" name="Imagen 21"/>
             <wp:cNvGraphicFramePr>
               <a:graphicFrameLocks xmlns:a="http://schemas.openxmlformats.org/drawingml/2006/main" noChangeAspect="1"/>
             </wp:cNvGraphicFramePr>
@@ -7067,7 +6848,7 @@
                   <pic:spPr>
                     <a:xfrm>
                       <a:off x="0" y="0"/>
-                      <a:ext cx="2286000" cy="885825"/>
+                      <a:ext cx="2819400" cy="942975"/>
                     </a:xfrm>
                     <a:prstGeom prst="rect">
                       <a:avLst/>
@@ -7094,6 +6875,27 @@
         <w:rPr>
           <w:b/>
         </w:rPr>
+        <w:t>IdUsuario</w:t>
+      </w:r>
+      <w:proofErr w:type="spellEnd"/>
+      <w:r>
+        <w:t>: Id del usuario.</w:t>
+      </w:r>
+    </w:p>
+    <w:p>
+      <w:pPr>
+        <w:pStyle w:val="Prrafodelista"/>
+        <w:numPr>
+          <w:ilvl w:val="0"/>
+          <w:numId w:val="3"/>
+        </w:numPr>
+        <w:spacing w:after="0" w:line="0" w:lineRule="atLeast"/>
+      </w:pPr>
+      <w:proofErr w:type="spellStart"/>
+      <w:r>
+        <w:rPr>
+          <w:b/>
+        </w:rPr>
         <w:t>IdRol</w:t>
       </w:r>
       <w:proofErr w:type="spellEnd"/>
@@ -7114,49 +6916,31 @@
         <w:rPr>
           <w:b/>
         </w:rPr>
-        <w:t>Estado</w:t>
-      </w:r>
-      <w:r>
-        <w:t>: Estado del rol. 1 indica activo.</w:t>
-      </w:r>
-    </w:p>
-    <w:p>
-      <w:pPr>
-        <w:pStyle w:val="Prrafodelista"/>
-        <w:numPr>
-          <w:ilvl w:val="0"/>
-          <w:numId w:val="3"/>
-        </w:numPr>
-        <w:spacing w:after="0" w:line="0" w:lineRule="atLeast"/>
-      </w:pPr>
-      <w:r>
-        <w:rPr>
-          <w:b/>
-        </w:rPr>
-        <w:t>Descripción</w:t>
-      </w:r>
-      <w:r>
-        <w:t>: Descripción del rol.</w:t>
+        <w:t>Habilitada</w:t>
+      </w:r>
+      <w:r>
+        <w:t>: Nos indica con un 1 si el usuario está habilitado par</w:t>
+      </w:r>
+      <w:r>
+        <w:t>a ese rol. En caso de que est</w:t>
+      </w:r>
+      <w:r>
+        <w:t>e en 0, quiere decir que fue deshabilitado dicho rol para el usuario.</w:t>
       </w:r>
     </w:p>
     <w:p>
       <w:pPr>
         <w:pStyle w:val="Ttulo4"/>
       </w:pPr>
-      <w:bookmarkStart w:id="24" w:name="_Toc465892531"/>
-      <w:proofErr w:type="spellStart"/>
-      <w:r>
-        <w:t>Rol_Por_Funcionalidad</w:t>
-      </w:r>
-      <w:bookmarkEnd w:id="24"/>
-      <w:r>
-        <w:t>es</w:t>
-      </w:r>
-      <w:proofErr w:type="spellEnd"/>
-    </w:p>
-    <w:p>
-      <w:r>
-        <w:t>Representa las funcionalidades que tiene cada rol, ya que para cada funcionalidad tiene que haber diferentes roles.</w:t>
+      <w:bookmarkStart w:id="23" w:name="_Toc465892530"/>
+      <w:r>
+        <w:t>Rol</w:t>
+      </w:r>
+      <w:bookmarkEnd w:id="23"/>
+    </w:p>
+    <w:p>
+      <w:r>
+        <w:t>Representa los roles existentes.</w:t>
       </w:r>
     </w:p>
     <w:p>
@@ -7165,11 +6949,12 @@
           <w:noProof/>
           <w:lang w:eastAsia="es-AR"/>
         </w:rPr>
+        <w:lastRenderedPageBreak/>
         <w:drawing>
-          <wp:inline distT="0" distB="0" distL="0" distR="0" wp14:anchorId="2776AE80" wp14:editId="2094C3AE">
-            <wp:extent cx="3657600" cy="942975"/>
+          <wp:inline distT="0" distB="0" distL="0" distR="0" wp14:anchorId="38EB38D7" wp14:editId="4AC729FA">
+            <wp:extent cx="2286000" cy="885825"/>
             <wp:effectExtent l="0" t="0" r="0" b="9525"/>
-            <wp:docPr id="23" name="Imagen 23"/>
+            <wp:docPr id="22" name="Imagen 22"/>
             <wp:cNvGraphicFramePr>
               <a:graphicFrameLocks xmlns:a="http://schemas.openxmlformats.org/drawingml/2006/main" noChangeAspect="1"/>
             </wp:cNvGraphicFramePr>
@@ -7189,7 +6974,7 @@
                   <pic:spPr>
                     <a:xfrm>
                       <a:off x="0" y="0"/>
-                      <a:ext cx="3657600" cy="942975"/>
+                      <a:ext cx="2286000" cy="885825"/>
                     </a:xfrm>
                     <a:prstGeom prst="rect">
                       <a:avLst/>
@@ -7216,11 +7001,11 @@
         <w:rPr>
           <w:b/>
         </w:rPr>
-        <w:t>IdFuncionalidad</w:t>
-      </w:r>
-      <w:proofErr w:type="spellEnd"/>
-      <w:r>
-        <w:t>: Id de la funcionalidad.</w:t>
+        <w:t>IdRol</w:t>
+      </w:r>
+      <w:proofErr w:type="spellEnd"/>
+      <w:r>
+        <w:t>: Id del rol.</w:t>
       </w:r>
     </w:p>
     <w:p>
@@ -7232,16 +7017,14 @@
         </w:numPr>
         <w:spacing w:after="0" w:line="0" w:lineRule="atLeast"/>
       </w:pPr>
-      <w:proofErr w:type="spellStart"/>
-      <w:r>
-        <w:rPr>
-          <w:b/>
-        </w:rPr>
-        <w:t>IdRol</w:t>
-      </w:r>
-      <w:proofErr w:type="spellEnd"/>
-      <w:r>
-        <w:t>: Id del rol.</w:t>
+      <w:r>
+        <w:rPr>
+          <w:b/>
+        </w:rPr>
+        <w:t>Estado</w:t>
+      </w:r>
+      <w:r>
+        <w:t>: Estado del rol. 1 indica activo.</w:t>
       </w:r>
     </w:p>
     <w:p>
@@ -7257,25 +7040,30 @@
         <w:rPr>
           <w:b/>
         </w:rPr>
-        <w:t>Habilitada</w:t>
-      </w:r>
-      <w:r>
-        <w:t>: Indica si el rol está habilitado o no para la funcionalidad.</w:t>
+        <w:t>Descripción</w:t>
+      </w:r>
+      <w:r>
+        <w:t>: Descripción del rol.</w:t>
       </w:r>
     </w:p>
     <w:p>
       <w:pPr>
         <w:pStyle w:val="Ttulo4"/>
       </w:pPr>
-      <w:bookmarkStart w:id="25" w:name="_Toc465892532"/>
-      <w:r>
-        <w:t>Funcionalidades</w:t>
-      </w:r>
-      <w:bookmarkEnd w:id="25"/>
-    </w:p>
-    <w:p>
-      <w:r>
-        <w:t>Representa las funcionalidades que puede tener cada rol.</w:t>
+      <w:bookmarkStart w:id="24" w:name="_Toc465892531"/>
+      <w:proofErr w:type="spellStart"/>
+      <w:r>
+        <w:t>Rol_Por_Funcionalidad</w:t>
+      </w:r>
+      <w:bookmarkEnd w:id="24"/>
+      <w:r>
+        <w:t>es</w:t>
+      </w:r>
+      <w:proofErr w:type="spellEnd"/>
+    </w:p>
+    <w:p>
+      <w:r>
+        <w:t>Representa las funcionalidades que tiene cada rol, ya que para cada funcionalidad tiene que haber diferentes roles.</w:t>
       </w:r>
     </w:p>
     <w:p>
@@ -7285,10 +7073,10 @@
           <w:lang w:eastAsia="es-AR"/>
         </w:rPr>
         <w:drawing>
-          <wp:inline distT="0" distB="0" distL="0" distR="0" wp14:anchorId="5A6A6694" wp14:editId="3EEE0FC3">
-            <wp:extent cx="2857500" cy="704850"/>
-            <wp:effectExtent l="0" t="0" r="0" b="0"/>
-            <wp:docPr id="24" name="Imagen 24"/>
+          <wp:inline distT="0" distB="0" distL="0" distR="0" wp14:anchorId="2776AE80" wp14:editId="2094C3AE">
+            <wp:extent cx="3657600" cy="942975"/>
+            <wp:effectExtent l="0" t="0" r="0" b="9525"/>
+            <wp:docPr id="23" name="Imagen 23"/>
             <wp:cNvGraphicFramePr>
               <a:graphicFrameLocks xmlns:a="http://schemas.openxmlformats.org/drawingml/2006/main" noChangeAspect="1"/>
             </wp:cNvGraphicFramePr>
@@ -7308,6 +7096,125 @@
                   <pic:spPr>
                     <a:xfrm>
                       <a:off x="0" y="0"/>
+                      <a:ext cx="3657600" cy="942975"/>
+                    </a:xfrm>
+                    <a:prstGeom prst="rect">
+                      <a:avLst/>
+                    </a:prstGeom>
+                  </pic:spPr>
+                </pic:pic>
+              </a:graphicData>
+            </a:graphic>
+          </wp:inline>
+        </w:drawing>
+      </w:r>
+    </w:p>
+    <w:p>
+      <w:pPr>
+        <w:pStyle w:val="Prrafodelista"/>
+        <w:numPr>
+          <w:ilvl w:val="0"/>
+          <w:numId w:val="3"/>
+        </w:numPr>
+        <w:spacing w:after="0" w:line="0" w:lineRule="atLeast"/>
+      </w:pPr>
+      <w:proofErr w:type="spellStart"/>
+      <w:r>
+        <w:rPr>
+          <w:b/>
+        </w:rPr>
+        <w:t>IdFuncionalidad</w:t>
+      </w:r>
+      <w:proofErr w:type="spellEnd"/>
+      <w:r>
+        <w:t>: Id de la funcionalidad.</w:t>
+      </w:r>
+    </w:p>
+    <w:p>
+      <w:pPr>
+        <w:pStyle w:val="Prrafodelista"/>
+        <w:numPr>
+          <w:ilvl w:val="0"/>
+          <w:numId w:val="3"/>
+        </w:numPr>
+        <w:spacing w:after="0" w:line="0" w:lineRule="atLeast"/>
+      </w:pPr>
+      <w:proofErr w:type="spellStart"/>
+      <w:r>
+        <w:rPr>
+          <w:b/>
+        </w:rPr>
+        <w:t>IdRol</w:t>
+      </w:r>
+      <w:proofErr w:type="spellEnd"/>
+      <w:r>
+        <w:t>: Id del rol.</w:t>
+      </w:r>
+    </w:p>
+    <w:p>
+      <w:pPr>
+        <w:pStyle w:val="Prrafodelista"/>
+        <w:numPr>
+          <w:ilvl w:val="0"/>
+          <w:numId w:val="3"/>
+        </w:numPr>
+        <w:spacing w:after="0" w:line="0" w:lineRule="atLeast"/>
+      </w:pPr>
+      <w:r>
+        <w:rPr>
+          <w:b/>
+        </w:rPr>
+        <w:t>Habilitada</w:t>
+      </w:r>
+      <w:r>
+        <w:t>: Indica si el rol está habilitado o no para la funcionalidad.</w:t>
+      </w:r>
+    </w:p>
+    <w:p>
+      <w:pPr>
+        <w:pStyle w:val="Ttulo4"/>
+      </w:pPr>
+      <w:bookmarkStart w:id="25" w:name="_Toc465892532"/>
+      <w:r>
+        <w:t>Funcionalidades</w:t>
+      </w:r>
+      <w:bookmarkEnd w:id="25"/>
+    </w:p>
+    <w:p>
+      <w:r>
+        <w:t>Representa las funcionalidades que puede tener cada rol.</w:t>
+      </w:r>
+    </w:p>
+    <w:p>
+      <w:r>
+        <w:rPr>
+          <w:noProof/>
+          <w:lang w:eastAsia="es-AR"/>
+        </w:rPr>
+        <w:drawing>
+          <wp:inline distT="0" distB="0" distL="0" distR="0" wp14:anchorId="5A6A6694" wp14:editId="3EEE0FC3">
+            <wp:extent cx="2857500" cy="704850"/>
+            <wp:effectExtent l="0" t="0" r="0" b="0"/>
+            <wp:docPr id="24" name="Imagen 24"/>
+            <wp:cNvGraphicFramePr>
+              <a:graphicFrameLocks xmlns:a="http://schemas.openxmlformats.org/drawingml/2006/main" noChangeAspect="1"/>
+            </wp:cNvGraphicFramePr>
+            <a:graphic xmlns:a="http://schemas.openxmlformats.org/drawingml/2006/main">
+              <a:graphicData uri="http://schemas.openxmlformats.org/drawingml/2006/picture">
+                <pic:pic xmlns:pic="http://schemas.openxmlformats.org/drawingml/2006/picture">
+                  <pic:nvPicPr>
+                    <pic:cNvPr id="0" name=""/>
+                    <pic:cNvPicPr/>
+                  </pic:nvPicPr>
+                  <pic:blipFill>
+                    <a:blip r:embed="rId30"/>
+                    <a:stretch>
+                      <a:fillRect/>
+                    </a:stretch>
+                  </pic:blipFill>
+                  <pic:spPr>
+                    <a:xfrm>
+                      <a:off x="0" y="0"/>
                       <a:ext cx="2857500" cy="704850"/>
                     </a:xfrm>
                     <a:prstGeom prst="rect">
@@ -7378,12 +7285,16 @@
         <w:t>No fue necesaria la creación de índices ya que la performance del sistema en general es bastante buena.</w:t>
       </w:r>
     </w:p>
+    <w:p/>
+    <w:p/>
+    <w:p/>
     <w:p>
       <w:pPr>
         <w:pStyle w:val="Ttulo1"/>
       </w:pPr>
       <w:bookmarkStart w:id="27" w:name="_Toc465892536"/>
       <w:r>
+        <w:lastRenderedPageBreak/>
         <w:t>APLICACIÓN</w:t>
       </w:r>
       <w:bookmarkEnd w:id="27"/>
@@ -7399,9 +7310,13 @@
       </w:r>
       <w:bookmarkEnd w:id="28"/>
     </w:p>
-    <w:p>
-      <w:r>
-        <w:t>Para la aplicación podremos entrar como administradores, afiliados, o médicos, y al tener diferentes roles dentro del sistema, van a poder hacer solo ciertas funcionalidades.</w:t>
+    <w:p/>
+    <w:p>
+      <w:r>
+        <w:t xml:space="preserve">Para la aplicación podremos entrar como administradores, afiliados, o médicos, y al tener diferentes roles dentro del sistema, van a poder </w:t>
+      </w:r>
+      <w:r>
+        <w:t>acceder a solo ciertas funcionalidades que se les han asignado.</w:t>
       </w:r>
     </w:p>
     <w:p>
@@ -7545,14 +7460,22 @@
       </w:r>
     </w:p>
     <w:p>
+      <w:r>
+        <w:lastRenderedPageBreak/>
+        <w:t>Para cada usuario ingresado se le hace una validación de rol, si dicho usuario no posee el rol seleccionado, no se le permitirá entrar al sistema, Y en caso que lo tenga habilitado, podrá ingresar  usar las funcionalidades que le corresponde.</w:t>
+      </w:r>
+      <w:bookmarkStart w:id="32" w:name="_GoBack"/>
+      <w:bookmarkEnd w:id="32"/>
+    </w:p>
+    <w:p>
       <w:pPr>
         <w:pStyle w:val="Ttulo4"/>
       </w:pPr>
-      <w:bookmarkStart w:id="32" w:name="_Toc465892541"/>
+      <w:bookmarkStart w:id="33" w:name="_Toc465892541"/>
       <w:r>
         <w:t>Registro de Usuario</w:t>
       </w:r>
-      <w:bookmarkEnd w:id="32"/>
+      <w:bookmarkEnd w:id="33"/>
     </w:p>
     <w:p>
       <w:r>
@@ -7634,7 +7557,6 @@
           <w:i/>
           <w:sz w:val="24"/>
         </w:rPr>
-        <w:lastRenderedPageBreak/>
         <w:t>ana</w:t>
       </w:r>
       <w:proofErr w:type="spellEnd"/>
@@ -8229,11 +8151,12 @@
       <w:pPr>
         <w:pStyle w:val="Ttulo4"/>
       </w:pPr>
-      <w:bookmarkStart w:id="33" w:name="_Toc465892542"/>
-      <w:r>
+      <w:bookmarkStart w:id="34" w:name="_Toc465892542"/>
+      <w:r>
+        <w:lastRenderedPageBreak/>
         <w:t>ABM de Afiliados</w:t>
       </w:r>
-      <w:bookmarkEnd w:id="33"/>
+      <w:bookmarkEnd w:id="34"/>
     </w:p>
     <w:p>
       <w:r>
@@ -8345,7 +8268,6 @@
           <w:i/>
           <w:u w:val="single"/>
         </w:rPr>
-        <w:lastRenderedPageBreak/>
         <w:t xml:space="preserve">Tipo de documento: </w:t>
       </w:r>
       <w:r>
@@ -8755,11 +8677,7 @@
         <w:t>l plan. E</w:t>
       </w:r>
       <w:r>
-        <w:t xml:space="preserve">l plan se cambia para todos los afiliados que pertenecen al mismo </w:t>
-      </w:r>
-      <w:r>
-        <w:lastRenderedPageBreak/>
-        <w:t>grupo familiar</w:t>
+        <w:t>l plan se cambia para todos los afiliados que pertenecen al mismo grupo familiar</w:t>
       </w:r>
       <w:r>
         <w:t>. Para poder ingresar el cambio de plan en el historial del afiliado, se decidió solamente se guarde el historial del afiliado principal.</w:t>
@@ -8933,11 +8851,11 @@
       <w:pPr>
         <w:pStyle w:val="Ttulo4"/>
       </w:pPr>
-      <w:bookmarkStart w:id="34" w:name="_Toc465892543"/>
+      <w:bookmarkStart w:id="35" w:name="_Toc465892543"/>
       <w:r>
         <w:t>ABM de Profesional</w:t>
       </w:r>
-      <w:bookmarkEnd w:id="34"/>
+      <w:bookmarkEnd w:id="35"/>
     </w:p>
     <w:p>
       <w:r>
@@ -8956,40 +8874,23 @@
       <w:pPr>
         <w:pStyle w:val="Ttulo4"/>
       </w:pPr>
-      <w:bookmarkStart w:id="35" w:name="_Toc465892544"/>
+      <w:bookmarkStart w:id="36" w:name="_Toc465892544"/>
       <w:r>
         <w:t>ABM de Especialidades Médicas</w:t>
       </w:r>
-      <w:bookmarkEnd w:id="35"/>
-    </w:p>
-    <w:p>
-      <w:r>
-        <w:t>A modo de vista, ya que la ABM no era requerida en el trabajo</w:t>
-      </w:r>
-      <w:r>
-        <w:t xml:space="preserve">, se utiliza un </w:t>
-      </w:r>
-      <w:proofErr w:type="spellStart"/>
-      <w:r>
-        <w:t>DataGridV</w:t>
-      </w:r>
-      <w:r>
-        <w:t>iew</w:t>
-      </w:r>
-      <w:proofErr w:type="spellEnd"/>
-      <w:r>
-        <w:t xml:space="preserve"> para mostrar todas las especialidades</w:t>
-      </w:r>
-      <w:r>
-        <w:t>, los cam</w:t>
-      </w:r>
-      <w:bookmarkStart w:id="36" w:name="_GoBack"/>
       <w:bookmarkEnd w:id="36"/>
-      <w:r>
-        <w:t xml:space="preserve">pos mostrados son: </w:t>
-      </w:r>
-      <w:r>
-        <w:t>código y descripción</w:t>
+    </w:p>
+    <w:p>
+      <w:r>
+        <w:t xml:space="preserve">A modo de vista, ya que la ABM no era requerida en el trabajo, se utiliza un </w:t>
+      </w:r>
+      <w:proofErr w:type="spellStart"/>
+      <w:r>
+        <w:t>DataGridView</w:t>
+      </w:r>
+      <w:proofErr w:type="spellEnd"/>
+      <w:r>
+        <w:t xml:space="preserve"> para mostrar todas las especialidades, los campos mostrados son: código y descripción</w:t>
       </w:r>
     </w:p>
     <w:p>
@@ -8998,7 +8899,6 @@
       </w:pPr>
       <w:bookmarkStart w:id="37" w:name="_Toc465892545"/>
       <w:r>
-        <w:lastRenderedPageBreak/>
         <w:t>ABM Plan</w:t>
       </w:r>
       <w:bookmarkEnd w:id="37"/>
@@ -9009,23 +8909,11 @@
       </w:r>
       <w:proofErr w:type="spellStart"/>
       <w:r>
-        <w:t>DataGridV</w:t>
-      </w:r>
-      <w:r>
-        <w:t>iew</w:t>
-      </w:r>
-      <w:proofErr w:type="spellEnd"/>
-      <w:r>
-        <w:t xml:space="preserve"> para mostrar todos los p</w:t>
-      </w:r>
-      <w:r>
-        <w:t>lanes</w:t>
-      </w:r>
-      <w:r>
-        <w:t xml:space="preserve">, los campos mostrados son: </w:t>
-      </w:r>
-      <w:r>
-        <w:t xml:space="preserve">código, nombre, abono, monto consulta y monto </w:t>
+        <w:t>DataGridView</w:t>
+      </w:r>
+      <w:proofErr w:type="spellEnd"/>
+      <w:r>
+        <w:t xml:space="preserve"> para mostrar todos los planes, los campos mostrados son: código, nombre, abono, monto consulta y monto </w:t>
       </w:r>
       <w:proofErr w:type="spellStart"/>
       <w:r>
@@ -9111,23 +8999,7 @@
         <w:spacing w:after="0" w:line="240" w:lineRule="auto"/>
       </w:pPr>
       <w:r>
-        <w:t xml:space="preserve">Aquí se </w:t>
-      </w:r>
-      <w:proofErr w:type="gramStart"/>
-      <w:r>
-        <w:t>encontraran</w:t>
-      </w:r>
-      <w:proofErr w:type="gramEnd"/>
-      <w:r>
-        <w:t xml:space="preserve"> los 5 listados estadísticos que se pueden elegir. A </w:t>
-      </w:r>
-      <w:proofErr w:type="gramStart"/>
-      <w:r>
-        <w:t>continuación</w:t>
-      </w:r>
-      <w:proofErr w:type="gramEnd"/>
-      <w:r>
-        <w:t xml:space="preserve"> los enumeraremos y describiremos:</w:t>
+        <w:t>Aquí se encontraran los 5 listados estadísticos que se pueden elegir. A continuación los enumeraremos y describiremos:</w:t>
       </w:r>
     </w:p>
     <w:p>
@@ -9148,24 +9020,60 @@
         <w:rPr>
           <w:u w:val="single"/>
         </w:rPr>
-        <w:t>Top 5 de las especialidades que más se registraron cancelaciones, tanto </w:t>
-      </w:r>
-      <w:proofErr w:type="gramStart"/>
+        <w:t>Top 5 de las especialidades que más se registraron cancelaciones, tanto de  afiliados como de profesionales</w:t>
+      </w:r>
+      <w:r>
+        <w:t>: se necesita ingresar semestre y año para filtrar la búsqueda, y nos dará una columna con la Especialidad y otra con la Cantidad de cancelaciones.</w:t>
+      </w:r>
+    </w:p>
+    <w:p>
+      <w:pPr>
+        <w:pStyle w:val="Prrafodelista"/>
+        <w:numPr>
+          <w:ilvl w:val="0"/>
+          <w:numId w:val="1"/>
+        </w:numPr>
+        <w:spacing w:after="0" w:line="240" w:lineRule="auto"/>
+      </w:pPr>
       <w:r>
         <w:rPr>
           <w:u w:val="single"/>
         </w:rPr>
-        <w:t>de  afiliados</w:t>
-      </w:r>
-      <w:proofErr w:type="gramEnd"/>
+        <w:t>Top 5 de los profesionales más consultados por Plan, detallando también bajo que Especialidad</w:t>
+      </w:r>
+      <w:r>
+        <w:t>:</w:t>
+      </w:r>
+      <w:r>
+        <w:t xml:space="preserve"> </w:t>
+      </w:r>
+      <w:r>
+        <w:t>se necesita ingresar plan, semestre y año para filtrar la búsqueda, y nos dará una columna con la Matrícula del profesional  y otra con la Cantidad.</w:t>
+      </w:r>
+    </w:p>
+    <w:p>
+      <w:pPr>
+        <w:pStyle w:val="Prrafodelista"/>
+        <w:numPr>
+          <w:ilvl w:val="0"/>
+          <w:numId w:val="1"/>
+        </w:numPr>
+        <w:spacing w:after="0" w:line="240" w:lineRule="auto"/>
+      </w:pPr>
       <w:r>
         <w:rPr>
           <w:u w:val="single"/>
         </w:rPr>
-        <w:t> como de profesionales</w:t>
-      </w:r>
-      <w:r>
-        <w:t>: se necesita ingresar semestre y año para filtrar la búsqueda, y nos dará una columna con la Especialidad y otra con la Cantidad de cancelaciones.</w:t>
+        <w:t>Top 5 de los profesionales con menos horas trabajadas filtrando por Plan y </w:t>
+      </w:r>
+      <w:r>
+        <w:rPr>
+          <w:u w:val="single"/>
+        </w:rPr>
+        <w:t>Especialidad</w:t>
+      </w:r>
+      <w:r>
+        <w:t>: se necesita ingresar plan, especialidad,  semestre y año para filtrar la búsqueda, y nos dará una columna con la Matrícula del profesional  con menos horas trabajadas.</w:t>
       </w:r>
     </w:p>
     <w:p>
@@ -9181,24 +9089,13 @@
         <w:rPr>
           <w:u w:val="single"/>
         </w:rPr>
-        <w:t>Top 5 de los profesionales más consultados por Plan, detallando también bajo que Especialidad</w:t>
+        <w:t>Top 5 de los afiliados con mayor cantidad de bonos comprados, detallando si pertenece a un grupo familiar</w:t>
       </w:r>
       <w:r>
         <w:t>:</w:t>
       </w:r>
       <w:r>
-        <w:t xml:space="preserve"> </w:t>
-      </w:r>
-      <w:r>
-        <w:t xml:space="preserve">se necesita ingresar plan, semestre y año para filtrar la búsqueda, y nos dará una columna con la Matrícula del </w:t>
-      </w:r>
-      <w:proofErr w:type="gramStart"/>
-      <w:r>
-        <w:t>profesional  y</w:t>
-      </w:r>
-      <w:proofErr w:type="gramEnd"/>
-      <w:r>
-        <w:t xml:space="preserve"> otra con la Cantidad.</w:t>
+        <w:t xml:space="preserve"> se necesita ingresar semestre y año para filtrar la búsqueda, y nos dará una columna con el Número de afiliado y otra con la Cantidad de bonos comprados.</w:t>
       </w:r>
     </w:p>
     <w:p>
@@ -9214,70 +9111,7 @@
         <w:rPr>
           <w:u w:val="single"/>
         </w:rPr>
-        <w:t>Top 5 de los profesionales con menos horas trabajadas filtrando por Plan y </w:t>
-      </w:r>
-      <w:r>
-        <w:rPr>
-          <w:u w:val="single"/>
-        </w:rPr>
-        <w:t>Especialidad</w:t>
-      </w:r>
-      <w:r>
-        <w:t xml:space="preserve">: se necesita ingresar plan, </w:t>
-      </w:r>
-      <w:proofErr w:type="gramStart"/>
-      <w:r>
-        <w:t>especialidad,  semestre</w:t>
-      </w:r>
-      <w:proofErr w:type="gramEnd"/>
-      <w:r>
-        <w:t xml:space="preserve"> y año para filtrar la búsqueda, y nos dará una columna con la Matrícula del profesional  con menos horas trabajadas.</w:t>
-      </w:r>
-    </w:p>
-    <w:p>
-      <w:pPr>
-        <w:pStyle w:val="Prrafodelista"/>
-        <w:numPr>
-          <w:ilvl w:val="0"/>
-          <w:numId w:val="1"/>
-        </w:numPr>
-        <w:spacing w:after="0" w:line="240" w:lineRule="auto"/>
-      </w:pPr>
-      <w:r>
-        <w:rPr>
-          <w:u w:val="single"/>
-        </w:rPr>
-        <w:t>Top 5 de los afiliados con mayor cantidad de bonos comprados, detallando si pertenece a un grupo familiar</w:t>
-      </w:r>
-      <w:r>
-        <w:t>:</w:t>
-      </w:r>
-      <w:r>
-        <w:t xml:space="preserve"> se necesita ingresar semestre y año para filtrar la búsqueda, y nos dará una columna con el Número de afiliado y otra con la Cantidad de bonos comprados.</w:t>
-      </w:r>
-    </w:p>
-    <w:p>
-      <w:pPr>
-        <w:pStyle w:val="Prrafodelista"/>
-        <w:numPr>
-          <w:ilvl w:val="0"/>
-          <w:numId w:val="1"/>
-        </w:numPr>
-        <w:spacing w:after="0" w:line="240" w:lineRule="auto"/>
-      </w:pPr>
-      <w:proofErr w:type="gramStart"/>
-      <w:r>
-        <w:rPr>
-          <w:u w:val="single"/>
-        </w:rPr>
-        <w:t>Top  5</w:t>
-      </w:r>
-      <w:proofErr w:type="gramEnd"/>
-      <w:r>
-        <w:rPr>
-          <w:u w:val="single"/>
-        </w:rPr>
-        <w:t>  de  las  especialidades  de  médicos  con  más  bonos  de  consultas utilizados</w:t>
+        <w:t>Top  5  de  las  especialidades  de  médicos  con  más  bonos  de  consultas utilizados</w:t>
       </w:r>
       <w:r>
         <w:t>: </w:t>
@@ -9309,8 +9143,8 @@
 </file>
 
 <file path=word/numbering.xml><?xml version="1.0" encoding="utf-8"?>
-<w:numbering xmlns:wpc="http://schemas.microsoft.com/office/word/2010/wordprocessingCanvas" xmlns:cx="http://schemas.microsoft.com/office/drawing/2014/chartex" xmlns:cx1="http://schemas.microsoft.com/office/drawing/2015/9/8/chartex" xmlns:cx2="http://schemas.microsoft.com/office/drawing/2015/10/21/chartex" xmlns:cx3="http://schemas.microsoft.com/office/drawing/2016/5/9/chartex" xmlns:cx4="http://schemas.microsoft.com/office/drawing/2016/5/10/chartex" xmlns:cx5="http://schemas.microsoft.com/office/drawing/2016/5/11/chartex" xmlns:mc="http://schemas.openxmlformats.org/markup-compatibility/2006" xmlns:o="urn:schemas-microsoft-com:office:office" xmlns:r="http://schemas.openxmlformats.org/officeDocument/2006/relationships" xmlns:m="http://schemas.openxmlformats.org/officeDocument/2006/math" xmlns:v="urn:schemas-microsoft-com:vml" xmlns:wp14="http://schemas.microsoft.com/office/word/2010/wordprocessingDrawing" xmlns:wp="http://schemas.openxmlformats.org/drawingml/2006/wordprocessingDrawing" xmlns:w10="urn:schemas-microsoft-com:office:word" xmlns:w="http://schemas.openxmlformats.org/wordprocessingml/2006/main" xmlns:w14="http://schemas.microsoft.com/office/word/2010/wordml" xmlns:w15="http://schemas.microsoft.com/office/word/2012/wordml" xmlns:w16se="http://schemas.microsoft.com/office/word/2015/wordml/symex" xmlns:wpg="http://schemas.microsoft.com/office/word/2010/wordprocessingGroup" xmlns:wpi="http://schemas.microsoft.com/office/word/2010/wordprocessingInk" xmlns:wne="http://schemas.microsoft.com/office/word/2006/wordml" xmlns:wps="http://schemas.microsoft.com/office/word/2010/wordprocessingShape" mc:Ignorable="w14 w15 w16se wp14">
-  <w:abstractNum w:abstractNumId="0" w15:restartNumberingAfterBreak="0">
+<w:numbering xmlns:wpc="http://schemas.microsoft.com/office/word/2010/wordprocessingCanvas" xmlns:mc="http://schemas.openxmlformats.org/markup-compatibility/2006" xmlns:o="urn:schemas-microsoft-com:office:office" xmlns:r="http://schemas.openxmlformats.org/officeDocument/2006/relationships" xmlns:m="http://schemas.openxmlformats.org/officeDocument/2006/math" xmlns:v="urn:schemas-microsoft-com:vml" xmlns:wp14="http://schemas.microsoft.com/office/word/2010/wordprocessingDrawing" xmlns:wp="http://schemas.openxmlformats.org/drawingml/2006/wordprocessingDrawing" xmlns:w10="urn:schemas-microsoft-com:office:word" xmlns:w="http://schemas.openxmlformats.org/wordprocessingml/2006/main" xmlns:w14="http://schemas.microsoft.com/office/word/2010/wordml" xmlns:wpg="http://schemas.microsoft.com/office/word/2010/wordprocessingGroup" xmlns:wpi="http://schemas.microsoft.com/office/word/2010/wordprocessingInk" xmlns:wne="http://schemas.microsoft.com/office/word/2006/wordml" xmlns:wps="http://schemas.microsoft.com/office/word/2010/wordprocessingShape" mc:Ignorable="w14 wp14">
+  <w:abstractNum w:abstractNumId="0">
     <w:nsid w:val="0A2A1020"/>
     <w:multiLevelType w:val="hybridMultilevel"/>
     <w:tmpl w:val="9564B2F8"/>
@@ -9423,7 +9257,7 @@
       </w:rPr>
     </w:lvl>
   </w:abstractNum>
-  <w:abstractNum w:abstractNumId="1" w15:restartNumberingAfterBreak="0">
+  <w:abstractNum w:abstractNumId="1">
     <w:nsid w:val="0E4E08CE"/>
     <w:multiLevelType w:val="hybridMultilevel"/>
     <w:tmpl w:val="F20AF088"/>
@@ -9536,7 +9370,7 @@
       </w:rPr>
     </w:lvl>
   </w:abstractNum>
-  <w:abstractNum w:abstractNumId="2" w15:restartNumberingAfterBreak="0">
+  <w:abstractNum w:abstractNumId="2">
     <w:nsid w:val="35BF28DA"/>
     <w:multiLevelType w:val="hybridMultilevel"/>
     <w:tmpl w:val="BF722D7A"/>
@@ -9649,7 +9483,7 @@
       </w:rPr>
     </w:lvl>
   </w:abstractNum>
-  <w:abstractNum w:abstractNumId="3" w15:restartNumberingAfterBreak="0">
+  <w:abstractNum w:abstractNumId="3">
     <w:nsid w:val="3D017E71"/>
     <w:multiLevelType w:val="hybridMultilevel"/>
     <w:tmpl w:val="1D245DAA"/>
@@ -9735,7 +9569,7 @@
       </w:pPr>
     </w:lvl>
   </w:abstractNum>
-  <w:abstractNum w:abstractNumId="4" w15:restartNumberingAfterBreak="0">
+  <w:abstractNum w:abstractNumId="4">
     <w:nsid w:val="4A3C2E40"/>
     <w:multiLevelType w:val="hybridMultilevel"/>
     <w:tmpl w:val="0BA664F8"/>
@@ -9848,7 +9682,7 @@
       </w:rPr>
     </w:lvl>
   </w:abstractNum>
-  <w:abstractNum w:abstractNumId="5" w15:restartNumberingAfterBreak="0">
+  <w:abstractNum w:abstractNumId="5">
     <w:nsid w:val="6001555D"/>
     <w:multiLevelType w:val="hybridMultilevel"/>
     <w:tmpl w:val="890AB95C"/>
@@ -9961,7 +9795,7 @@
       </w:rPr>
     </w:lvl>
   </w:abstractNum>
-  <w:abstractNum w:abstractNumId="6" w15:restartNumberingAfterBreak="0">
+  <w:abstractNum w:abstractNumId="6">
     <w:nsid w:val="650C3725"/>
     <w:multiLevelType w:val="hybridMultilevel"/>
     <w:tmpl w:val="525043B0"/>
@@ -10050,7 +9884,7 @@
       </w:pPr>
     </w:lvl>
   </w:abstractNum>
-  <w:abstractNum w:abstractNumId="7" w15:restartNumberingAfterBreak="0">
+  <w:abstractNum w:abstractNumId="7">
     <w:nsid w:val="748A11A0"/>
     <w:multiLevelType w:val="hybridMultilevel"/>
     <w:tmpl w:val="A8AE9CEA"/>
@@ -10200,7 +10034,7 @@
 </file>
 
 <file path=word/styles.xml><?xml version="1.0" encoding="utf-8"?>
-<w:styles xmlns:mc="http://schemas.openxmlformats.org/markup-compatibility/2006" xmlns:r="http://schemas.openxmlformats.org/officeDocument/2006/relationships" xmlns:w="http://schemas.openxmlformats.org/wordprocessingml/2006/main" xmlns:w14="http://schemas.microsoft.com/office/word/2010/wordml" xmlns:w15="http://schemas.microsoft.com/office/word/2012/wordml" xmlns:w16se="http://schemas.microsoft.com/office/word/2015/wordml/symex" mc:Ignorable="w14 w15 w16se">
+<w:styles xmlns:mc="http://schemas.openxmlformats.org/markup-compatibility/2006" xmlns:r="http://schemas.openxmlformats.org/officeDocument/2006/relationships" xmlns:w="http://schemas.openxmlformats.org/wordprocessingml/2006/main" xmlns:w14="http://schemas.microsoft.com/office/word/2010/wordml" mc:Ignorable="w14">
   <w:docDefaults>
     <w:rPrDefault>
       <w:rPr>
@@ -10216,381 +10050,575 @@
       </w:pPr>
     </w:pPrDefault>
   </w:docDefaults>
-  <w:latentStyles w:defLockedState="0" w:defUIPriority="99" w:defSemiHidden="0" w:defUnhideWhenUsed="0" w:defQFormat="0" w:count="374">
-    <w:lsdException w:name="Normal" w:uiPriority="0" w:qFormat="1"/>
-    <w:lsdException w:name="heading 1" w:uiPriority="9" w:qFormat="1"/>
-    <w:lsdException w:name="heading 2" w:semiHidden="1" w:uiPriority="9" w:unhideWhenUsed="1" w:qFormat="1"/>
-    <w:lsdException w:name="heading 3" w:semiHidden="1" w:uiPriority="9" w:unhideWhenUsed="1" w:qFormat="1"/>
-    <w:lsdException w:name="heading 4" w:semiHidden="1" w:uiPriority="9" w:unhideWhenUsed="1" w:qFormat="1"/>
-    <w:lsdException w:name="heading 5" w:semiHidden="1" w:uiPriority="9" w:unhideWhenUsed="1" w:qFormat="1"/>
-    <w:lsdException w:name="heading 6" w:semiHidden="1" w:uiPriority="9" w:unhideWhenUsed="1" w:qFormat="1"/>
-    <w:lsdException w:name="heading 7" w:semiHidden="1" w:uiPriority="9" w:unhideWhenUsed="1" w:qFormat="1"/>
-    <w:lsdException w:name="heading 8" w:semiHidden="1" w:uiPriority="9" w:unhideWhenUsed="1" w:qFormat="1"/>
-    <w:lsdException w:name="heading 9" w:semiHidden="1" w:uiPriority="9" w:unhideWhenUsed="1" w:qFormat="1"/>
-    <w:lsdException w:name="index 1" w:semiHidden="1" w:unhideWhenUsed="1"/>
-    <w:lsdException w:name="index 2" w:semiHidden="1" w:unhideWhenUsed="1"/>
-    <w:lsdException w:name="index 3" w:semiHidden="1" w:unhideWhenUsed="1"/>
-    <w:lsdException w:name="index 4" w:semiHidden="1" w:unhideWhenUsed="1"/>
-    <w:lsdException w:name="index 5" w:semiHidden="1" w:unhideWhenUsed="1"/>
-    <w:lsdException w:name="index 6" w:semiHidden="1" w:unhideWhenUsed="1"/>
-    <w:lsdException w:name="index 7" w:semiHidden="1" w:unhideWhenUsed="1"/>
-    <w:lsdException w:name="index 8" w:semiHidden="1" w:unhideWhenUsed="1"/>
-    <w:lsdException w:name="index 9" w:semiHidden="1" w:unhideWhenUsed="1"/>
-    <w:lsdException w:name="toc 1" w:semiHidden="1" w:uiPriority="39" w:unhideWhenUsed="1"/>
-    <w:lsdException w:name="toc 2" w:semiHidden="1" w:uiPriority="39" w:unhideWhenUsed="1"/>
-    <w:lsdException w:name="toc 3" w:semiHidden="1" w:uiPriority="39" w:unhideWhenUsed="1"/>
-    <w:lsdException w:name="toc 4" w:semiHidden="1" w:uiPriority="39" w:unhideWhenUsed="1"/>
-    <w:lsdException w:name="toc 5" w:semiHidden="1" w:uiPriority="39" w:unhideWhenUsed="1"/>
-    <w:lsdException w:name="toc 6" w:semiHidden="1" w:uiPriority="39" w:unhideWhenUsed="1"/>
-    <w:lsdException w:name="toc 7" w:semiHidden="1" w:uiPriority="39" w:unhideWhenUsed="1"/>
-    <w:lsdException w:name="toc 8" w:semiHidden="1" w:uiPriority="39" w:unhideWhenUsed="1"/>
-    <w:lsdException w:name="toc 9" w:semiHidden="1" w:uiPriority="39" w:unhideWhenUsed="1"/>
-    <w:lsdException w:name="Normal Indent" w:semiHidden="1" w:unhideWhenUsed="1"/>
-    <w:lsdException w:name="footnote text" w:semiHidden="1" w:unhideWhenUsed="1"/>
-    <w:lsdException w:name="annotation text" w:semiHidden="1" w:unhideWhenUsed="1"/>
-    <w:lsdException w:name="header" w:semiHidden="1" w:unhideWhenUsed="1"/>
-    <w:lsdException w:name="footer" w:semiHidden="1" w:unhideWhenUsed="1"/>
-    <w:lsdException w:name="index heading" w:semiHidden="1" w:unhideWhenUsed="1"/>
-    <w:lsdException w:name="caption" w:semiHidden="1" w:uiPriority="35" w:unhideWhenUsed="1" w:qFormat="1"/>
-    <w:lsdException w:name="table of figures" w:semiHidden="1" w:unhideWhenUsed="1"/>
-    <w:lsdException w:name="envelope address" w:semiHidden="1" w:unhideWhenUsed="1"/>
-    <w:lsdException w:name="envelope return" w:semiHidden="1" w:unhideWhenUsed="1"/>
-    <w:lsdException w:name="footnote reference" w:semiHidden="1" w:unhideWhenUsed="1"/>
-    <w:lsdException w:name="annotation reference" w:semiHidden="1" w:unhideWhenUsed="1"/>
-    <w:lsdException w:name="line number" w:semiHidden="1" w:unhideWhenUsed="1"/>
-    <w:lsdException w:name="page number" w:semiHidden="1" w:unhideWhenUsed="1"/>
-    <w:lsdException w:name="endnote reference" w:semiHidden="1" w:unhideWhenUsed="1"/>
-    <w:lsdException w:name="endnote text" w:semiHidden="1" w:unhideWhenUsed="1"/>
-    <w:lsdException w:name="table of authorities" w:semiHidden="1" w:unhideWhenUsed="1"/>
-    <w:lsdException w:name="macro" w:semiHidden="1" w:unhideWhenUsed="1"/>
-    <w:lsdException w:name="toa heading" w:semiHidden="1" w:unhideWhenUsed="1"/>
-    <w:lsdException w:name="List" w:semiHidden="1" w:unhideWhenUsed="1"/>
-    <w:lsdException w:name="List Bullet" w:semiHidden="1" w:unhideWhenUsed="1"/>
-    <w:lsdException w:name="List Number" w:semiHidden="1" w:unhideWhenUsed="1"/>
-    <w:lsdException w:name="List 2" w:semiHidden="1" w:unhideWhenUsed="1"/>
-    <w:lsdException w:name="List 3" w:semiHidden="1" w:unhideWhenUsed="1"/>
-    <w:lsdException w:name="List 4" w:semiHidden="1" w:unhideWhenUsed="1"/>
-    <w:lsdException w:name="List 5" w:semiHidden="1" w:unhideWhenUsed="1"/>
-    <w:lsdException w:name="List Bullet 2" w:semiHidden="1" w:unhideWhenUsed="1"/>
-    <w:lsdException w:name="List Bullet 3" w:semiHidden="1" w:unhideWhenUsed="1"/>
-    <w:lsdException w:name="List Bullet 4" w:semiHidden="1" w:unhideWhenUsed="1"/>
-    <w:lsdException w:name="List Bullet 5" w:semiHidden="1" w:unhideWhenUsed="1"/>
-    <w:lsdException w:name="List Number 2" w:semiHidden="1" w:unhideWhenUsed="1"/>
-    <w:lsdException w:name="List Number 3" w:semiHidden="1" w:unhideWhenUsed="1"/>
-    <w:lsdException w:name="List Number 4" w:semiHidden="1" w:unhideWhenUsed="1"/>
-    <w:lsdException w:name="List Number 5" w:semiHidden="1" w:unhideWhenUsed="1"/>
-    <w:lsdException w:name="Title" w:uiPriority="10" w:qFormat="1"/>
-    <w:lsdException w:name="Closing" w:semiHidden="1" w:unhideWhenUsed="1"/>
-    <w:lsdException w:name="Signature" w:semiHidden="1" w:unhideWhenUsed="1"/>
-    <w:lsdException w:name="Default Paragraph Font" w:semiHidden="1" w:uiPriority="1" w:unhideWhenUsed="1"/>
-    <w:lsdException w:name="Body Text" w:semiHidden="1" w:unhideWhenUsed="1"/>
-    <w:lsdException w:name="Body Text Indent" w:semiHidden="1" w:unhideWhenUsed="1"/>
-    <w:lsdException w:name="List Continue" w:semiHidden="1" w:unhideWhenUsed="1"/>
-    <w:lsdException w:name="List Continue 2" w:semiHidden="1" w:unhideWhenUsed="1"/>
-    <w:lsdException w:name="List Continue 3" w:semiHidden="1" w:unhideWhenUsed="1"/>
-    <w:lsdException w:name="List Continue 4" w:semiHidden="1" w:unhideWhenUsed="1"/>
-    <w:lsdException w:name="List Continue 5" w:semiHidden="1" w:unhideWhenUsed="1"/>
-    <w:lsdException w:name="Message Header" w:semiHidden="1" w:unhideWhenUsed="1"/>
-    <w:lsdException w:name="Subtitle" w:uiPriority="11" w:qFormat="1"/>
-    <w:lsdException w:name="Salutation" w:semiHidden="1" w:unhideWhenUsed="1"/>
-    <w:lsdException w:name="Date" w:semiHidden="1" w:unhideWhenUsed="1"/>
-    <w:lsdException w:name="Body Text First Indent" w:semiHidden="1" w:unhideWhenUsed="1"/>
-    <w:lsdException w:name="Body Text First Indent 2" w:semiHidden="1" w:unhideWhenUsed="1"/>
-    <w:lsdException w:name="Note Heading" w:semiHidden="1" w:unhideWhenUsed="1"/>
-    <w:lsdException w:name="Body Text 2" w:semiHidden="1" w:unhideWhenUsed="1"/>
-    <w:lsdException w:name="Body Text 3" w:semiHidden="1" w:unhideWhenUsed="1"/>
-    <w:lsdException w:name="Body Text Indent 2" w:semiHidden="1" w:unhideWhenUsed="1"/>
-    <w:lsdException w:name="Body Text Indent 3" w:semiHidden="1" w:unhideWhenUsed="1"/>
-    <w:lsdException w:name="Block Text" w:semiHidden="1" w:unhideWhenUsed="1"/>
-    <w:lsdException w:name="Hyperlink" w:semiHidden="1" w:unhideWhenUsed="1"/>
-    <w:lsdException w:name="FollowedHyperlink" w:semiHidden="1" w:unhideWhenUsed="1"/>
-    <w:lsdException w:name="Strong" w:uiPriority="22" w:qFormat="1"/>
-    <w:lsdException w:name="Emphasis" w:uiPriority="20" w:qFormat="1"/>
-    <w:lsdException w:name="Document Map" w:semiHidden="1" w:unhideWhenUsed="1"/>
-    <w:lsdException w:name="Plain Text" w:semiHidden="1" w:unhideWhenUsed="1"/>
-    <w:lsdException w:name="E-mail Signature" w:semiHidden="1" w:unhideWhenUsed="1"/>
-    <w:lsdException w:name="HTML Top of Form" w:semiHidden="1" w:unhideWhenUsed="1"/>
-    <w:lsdException w:name="HTML Bottom of Form" w:semiHidden="1" w:unhideWhenUsed="1"/>
-    <w:lsdException w:name="Normal (Web)" w:semiHidden="1" w:unhideWhenUsed="1"/>
-    <w:lsdException w:name="HTML Acronym" w:semiHidden="1" w:unhideWhenUsed="1"/>
-    <w:lsdException w:name="HTML Address" w:semiHidden="1" w:unhideWhenUsed="1"/>
-    <w:lsdException w:name="HTML Cite" w:semiHidden="1" w:unhideWhenUsed="1"/>
-    <w:lsdException w:name="HTML Code" w:semiHidden="1" w:unhideWhenUsed="1"/>
-    <w:lsdException w:name="HTML Definition" w:semiHidden="1" w:unhideWhenUsed="1"/>
-    <w:lsdException w:name="HTML Keyboard" w:semiHidden="1" w:unhideWhenUsed="1"/>
-    <w:lsdException w:name="HTML Preformatted" w:semiHidden="1" w:unhideWhenUsed="1"/>
-    <w:lsdException w:name="HTML Sample" w:semiHidden="1" w:unhideWhenUsed="1"/>
-    <w:lsdException w:name="HTML Typewriter" w:semiHidden="1" w:unhideWhenUsed="1"/>
-    <w:lsdException w:name="HTML Variable" w:semiHidden="1" w:unhideWhenUsed="1"/>
-    <w:lsdException w:name="Normal Table" w:semiHidden="1" w:unhideWhenUsed="1"/>
-    <w:lsdException w:name="annotation subject" w:semiHidden="1" w:unhideWhenUsed="1"/>
-    <w:lsdException w:name="No List" w:semiHidden="1" w:unhideWhenUsed="1"/>
-    <w:lsdException w:name="Outline List 1" w:semiHidden="1" w:unhideWhenUsed="1"/>
-    <w:lsdException w:name="Outline List 2" w:semiHidden="1" w:unhideWhenUsed="1"/>
-    <w:lsdException w:name="Outline List 3" w:semiHidden="1" w:unhideWhenUsed="1"/>
-    <w:lsdException w:name="Table Simple 1" w:semiHidden="1" w:unhideWhenUsed="1"/>
-    <w:lsdException w:name="Table Simple 2" w:semiHidden="1" w:unhideWhenUsed="1"/>
-    <w:lsdException w:name="Table Simple 3" w:semiHidden="1" w:unhideWhenUsed="1"/>
-    <w:lsdException w:name="Table Classic 1" w:semiHidden="1" w:unhideWhenUsed="1"/>
-    <w:lsdException w:name="Table Classic 2" w:semiHidden="1" w:unhideWhenUsed="1"/>
-    <w:lsdException w:name="Table Classic 3" w:semiHidden="1" w:unhideWhenUsed="1"/>
-    <w:lsdException w:name="Table Classic 4" w:semiHidden="1" w:unhideWhenUsed="1"/>
-    <w:lsdException w:name="Table Colorful 1" w:semiHidden="1" w:unhideWhenUsed="1"/>
-    <w:lsdException w:name="Table Colorful 2" w:semiHidden="1" w:unhideWhenUsed="1"/>
-    <w:lsdException w:name="Table Colorful 3" w:semiHidden="1" w:unhideWhenUsed="1"/>
-    <w:lsdException w:name="Table Columns 1" w:semiHidden="1" w:unhideWhenUsed="1"/>
-    <w:lsdException w:name="Table Columns 2" w:semiHidden="1" w:unhideWhenUsed="1"/>
-    <w:lsdException w:name="Table Columns 3" w:semiHidden="1" w:unhideWhenUsed="1"/>
-    <w:lsdException w:name="Table Columns 4" w:semiHidden="1" w:unhideWhenUsed="1"/>
-    <w:lsdException w:name="Table Columns 5" w:semiHidden="1" w:unhideWhenUsed="1"/>
-    <w:lsdException w:name="Table Grid 1" w:semiHidden="1" w:unhideWhenUsed="1"/>
-    <w:lsdException w:name="Table Grid 2" w:semiHidden="1" w:unhideWhenUsed="1"/>
-    <w:lsdException w:name="Table Grid 3" w:semiHidden="1" w:unhideWhenUsed="1"/>
-    <w:lsdException w:name="Table Grid 4" w:semiHidden="1" w:unhideWhenUsed="1"/>
-    <w:lsdException w:name="Table Grid 5" w:semiHidden="1" w:unhideWhenUsed="1"/>
-    <w:lsdException w:name="Table Grid 6" w:semiHidden="1" w:unhideWhenUsed="1"/>
-    <w:lsdException w:name="Table Grid 7" w:semiHidden="1" w:unhideWhenUsed="1"/>
-    <w:lsdException w:name="Table Grid 8" w:semiHidden="1" w:unhideWhenUsed="1"/>
-    <w:lsdException w:name="Table List 1" w:semiHidden="1" w:unhideWhenUsed="1"/>
-    <w:lsdException w:name="Table List 2" w:semiHidden="1" w:unhideWhenUsed="1"/>
-    <w:lsdException w:name="Table List 3" w:semiHidden="1" w:unhideWhenUsed="1"/>
-    <w:lsdException w:name="Table List 4" w:semiHidden="1" w:unhideWhenUsed="1"/>
-    <w:lsdException w:name="Table List 5" w:semiHidden="1" w:unhideWhenUsed="1"/>
-    <w:lsdException w:name="Table List 6" w:semiHidden="1" w:unhideWhenUsed="1"/>
-    <w:lsdException w:name="Table List 7" w:semiHidden="1" w:unhideWhenUsed="1"/>
-    <w:lsdException w:name="Table List 8" w:semiHidden="1" w:unhideWhenUsed="1"/>
-    <w:lsdException w:name="Table 3D effects 1" w:semiHidden="1" w:unhideWhenUsed="1"/>
-    <w:lsdException w:name="Table 3D effects 2" w:semiHidden="1" w:unhideWhenUsed="1"/>
-    <w:lsdException w:name="Table 3D effects 3" w:semiHidden="1" w:unhideWhenUsed="1"/>
-    <w:lsdException w:name="Table Contemporary" w:semiHidden="1" w:unhideWhenUsed="1"/>
-    <w:lsdException w:name="Table Elegant" w:semiHidden="1" w:unhideWhenUsed="1"/>
-    <w:lsdException w:name="Table Professional" w:semiHidden="1" w:unhideWhenUsed="1"/>
-    <w:lsdException w:name="Table Subtle 1" w:semiHidden="1" w:unhideWhenUsed="1"/>
-    <w:lsdException w:name="Table Subtle 2" w:semiHidden="1" w:unhideWhenUsed="1"/>
-    <w:lsdException w:name="Table Web 1" w:semiHidden="1" w:unhideWhenUsed="1"/>
-    <w:lsdException w:name="Table Web 2" w:semiHidden="1" w:unhideWhenUsed="1"/>
-    <w:lsdException w:name="Table Web 3" w:semiHidden="1" w:unhideWhenUsed="1"/>
-    <w:lsdException w:name="Balloon Text" w:semiHidden="1" w:unhideWhenUsed="1"/>
-    <w:lsdException w:name="Table Grid" w:semiHidden="1" w:uiPriority="59" w:unhideWhenUsed="1"/>
-    <w:lsdException w:name="Table Theme" w:semiHidden="1" w:unhideWhenUsed="1"/>
-    <w:lsdException w:name="Placeholder Text" w:semiHidden="1"/>
-    <w:lsdException w:name="No Spacing" w:uiPriority="1" w:qFormat="1"/>
-    <w:lsdException w:name="Light Shading" w:uiPriority="60"/>
-    <w:lsdException w:name="Light List" w:uiPriority="61"/>
-    <w:lsdException w:name="Light Grid" w:uiPriority="62"/>
-    <w:lsdException w:name="Medium Shading 1" w:uiPriority="63"/>
-    <w:lsdException w:name="Medium Shading 2" w:uiPriority="64"/>
-    <w:lsdException w:name="Medium List 1" w:uiPriority="65"/>
-    <w:lsdException w:name="Medium List 2" w:uiPriority="66"/>
-    <w:lsdException w:name="Medium Grid 1" w:uiPriority="67"/>
-    <w:lsdException w:name="Medium Grid 2" w:uiPriority="68"/>
-    <w:lsdException w:name="Medium Grid 3" w:uiPriority="69"/>
-    <w:lsdException w:name="Dark List" w:uiPriority="70"/>
-    <w:lsdException w:name="Colorful Shading" w:uiPriority="71"/>
-    <w:lsdException w:name="Colorful List" w:uiPriority="72"/>
-    <w:lsdException w:name="Colorful Grid" w:uiPriority="73"/>
-    <w:lsdException w:name="Light Shading Accent 1" w:uiPriority="60"/>
-    <w:lsdException w:name="Light List Accent 1" w:uiPriority="61"/>
-    <w:lsdException w:name="Light Grid Accent 1" w:uiPriority="62"/>
-    <w:lsdException w:name="Medium Shading 1 Accent 1" w:uiPriority="63"/>
-    <w:lsdException w:name="Medium Shading 2 Accent 1" w:uiPriority="64"/>
-    <w:lsdException w:name="Medium List 1 Accent 1" w:uiPriority="65"/>
-    <w:lsdException w:name="Revision" w:semiHidden="1"/>
-    <w:lsdException w:name="List Paragraph" w:uiPriority="34" w:qFormat="1"/>
-    <w:lsdException w:name="Quote" w:uiPriority="29" w:qFormat="1"/>
-    <w:lsdException w:name="Intense Quote" w:uiPriority="30" w:qFormat="1"/>
-    <w:lsdException w:name="Medium List 2 Accent 1" w:uiPriority="66"/>
-    <w:lsdException w:name="Medium Grid 1 Accent 1" w:uiPriority="67"/>
-    <w:lsdException w:name="Medium Grid 2 Accent 1" w:uiPriority="68"/>
-    <w:lsdException w:name="Medium Grid 3 Accent 1" w:uiPriority="69"/>
-    <w:lsdException w:name="Dark List Accent 1" w:uiPriority="70"/>
-    <w:lsdException w:name="Colorful Shading Accent 1" w:uiPriority="71"/>
-    <w:lsdException w:name="Colorful List Accent 1" w:uiPriority="72"/>
-    <w:lsdException w:name="Colorful Grid Accent 1" w:uiPriority="73"/>
-    <w:lsdException w:name="Light Shading Accent 2" w:uiPriority="60"/>
-    <w:lsdException w:name="Light List Accent 2" w:uiPriority="61"/>
-    <w:lsdException w:name="Light Grid Accent 2" w:uiPriority="62"/>
-    <w:lsdException w:name="Medium Shading 1 Accent 2" w:uiPriority="63"/>
-    <w:lsdException w:name="Medium Shading 2 Accent 2" w:uiPriority="64"/>
-    <w:lsdException w:name="Medium List 1 Accent 2" w:uiPriority="65"/>
-    <w:lsdException w:name="Medium List 2 Accent 2" w:uiPriority="66"/>
-    <w:lsdException w:name="Medium Grid 1 Accent 2" w:uiPriority="67"/>
-    <w:lsdException w:name="Medium Grid 2 Accent 2" w:uiPriority="68"/>
-    <w:lsdException w:name="Medium Grid 3 Accent 2" w:uiPriority="69"/>
-    <w:lsdException w:name="Dark List Accent 2" w:uiPriority="70"/>
-    <w:lsdException w:name="Colorful Shading Accent 2" w:uiPriority="71"/>
-    <w:lsdException w:name="Colorful List Accent 2" w:uiPriority="72"/>
-    <w:lsdException w:name="Colorful Grid Accent 2" w:uiPriority="73"/>
-    <w:lsdException w:name="Light Shading Accent 3" w:uiPriority="60"/>
-    <w:lsdException w:name="Light List Accent 3" w:uiPriority="61"/>
-    <w:lsdException w:name="Light Grid Accent 3" w:uiPriority="62"/>
-    <w:lsdException w:name="Medium Shading 1 Accent 3" w:uiPriority="63"/>
-    <w:lsdException w:name="Medium Shading 2 Accent 3" w:uiPriority="64"/>
-    <w:lsdException w:name="Medium List 1 Accent 3" w:uiPriority="65"/>
-    <w:lsdException w:name="Medium List 2 Accent 3" w:uiPriority="66"/>
-    <w:lsdException w:name="Medium Grid 1 Accent 3" w:uiPriority="67"/>
-    <w:lsdException w:name="Medium Grid 2 Accent 3" w:uiPriority="68"/>
-    <w:lsdException w:name="Medium Grid 3 Accent 3" w:uiPriority="69"/>
-    <w:lsdException w:name="Dark List Accent 3" w:uiPriority="70"/>
-    <w:lsdException w:name="Colorful Shading Accent 3" w:uiPriority="71"/>
-    <w:lsdException w:name="Colorful List Accent 3" w:uiPriority="72"/>
-    <w:lsdException w:name="Colorful Grid Accent 3" w:uiPriority="73"/>
-    <w:lsdException w:name="Light Shading Accent 4" w:uiPriority="60"/>
-    <w:lsdException w:name="Light List Accent 4" w:uiPriority="61"/>
-    <w:lsdException w:name="Light Grid Accent 4" w:uiPriority="62"/>
-    <w:lsdException w:name="Medium Shading 1 Accent 4" w:uiPriority="63"/>
-    <w:lsdException w:name="Medium Shading 2 Accent 4" w:uiPriority="64"/>
-    <w:lsdException w:name="Medium List 1 Accent 4" w:uiPriority="65"/>
-    <w:lsdException w:name="Medium List 2 Accent 4" w:uiPriority="66"/>
-    <w:lsdException w:name="Medium Grid 1 Accent 4" w:uiPriority="67"/>
-    <w:lsdException w:name="Medium Grid 2 Accent 4" w:uiPriority="68"/>
-    <w:lsdException w:name="Medium Grid 3 Accent 4" w:uiPriority="69"/>
-    <w:lsdException w:name="Dark List Accent 4" w:uiPriority="70"/>
-    <w:lsdException w:name="Colorful Shading Accent 4" w:uiPriority="71"/>
-    <w:lsdException w:name="Colorful List Accent 4" w:uiPriority="72"/>
-    <w:lsdException w:name="Colorful Grid Accent 4" w:uiPriority="73"/>
-    <w:lsdException w:name="Light Shading Accent 5" w:uiPriority="60"/>
-    <w:lsdException w:name="Light List Accent 5" w:uiPriority="61"/>
-    <w:lsdException w:name="Light Grid Accent 5" w:uiPriority="62"/>
-    <w:lsdException w:name="Medium Shading 1 Accent 5" w:uiPriority="63"/>
-    <w:lsdException w:name="Medium Shading 2 Accent 5" w:uiPriority="64"/>
-    <w:lsdException w:name="Medium List 1 Accent 5" w:uiPriority="65"/>
-    <w:lsdException w:name="Medium List 2 Accent 5" w:uiPriority="66"/>
-    <w:lsdException w:name="Medium Grid 1 Accent 5" w:uiPriority="67"/>
-    <w:lsdException w:name="Medium Grid 2 Accent 5" w:uiPriority="68"/>
-    <w:lsdException w:name="Medium Grid 3 Accent 5" w:uiPriority="69"/>
-    <w:lsdException w:name="Dark List Accent 5" w:uiPriority="70"/>
-    <w:lsdException w:name="Colorful Shading Accent 5" w:uiPriority="71"/>
-    <w:lsdException w:name="Colorful List Accent 5" w:uiPriority="72"/>
-    <w:lsdException w:name="Colorful Grid Accent 5" w:uiPriority="73"/>
-    <w:lsdException w:name="Light Shading Accent 6" w:uiPriority="60"/>
-    <w:lsdException w:name="Light List Accent 6" w:uiPriority="61"/>
-    <w:lsdException w:name="Light Grid Accent 6" w:uiPriority="62"/>
-    <w:lsdException w:name="Medium Shading 1 Accent 6" w:uiPriority="63"/>
-    <w:lsdException w:name="Medium Shading 2 Accent 6" w:uiPriority="64"/>
-    <w:lsdException w:name="Medium List 1 Accent 6" w:uiPriority="65"/>
-    <w:lsdException w:name="Medium List 2 Accent 6" w:uiPriority="66"/>
-    <w:lsdException w:name="Medium Grid 1 Accent 6" w:uiPriority="67"/>
-    <w:lsdException w:name="Medium Grid 2 Accent 6" w:uiPriority="68"/>
-    <w:lsdException w:name="Medium Grid 3 Accent 6" w:uiPriority="69"/>
-    <w:lsdException w:name="Dark List Accent 6" w:uiPriority="70"/>
-    <w:lsdException w:name="Colorful Shading Accent 6" w:uiPriority="71"/>
-    <w:lsdException w:name="Colorful List Accent 6" w:uiPriority="72"/>
-    <w:lsdException w:name="Colorful Grid Accent 6" w:uiPriority="73"/>
-    <w:lsdException w:name="Subtle Emphasis" w:uiPriority="19" w:qFormat="1"/>
-    <w:lsdException w:name="Intense Emphasis" w:uiPriority="21" w:qFormat="1"/>
-    <w:lsdException w:name="Subtle Reference" w:uiPriority="31" w:qFormat="1"/>
-    <w:lsdException w:name="Intense Reference" w:uiPriority="32" w:qFormat="1"/>
-    <w:lsdException w:name="Book Title" w:uiPriority="33" w:qFormat="1"/>
-    <w:lsdException w:name="Bibliography" w:semiHidden="1" w:uiPriority="37" w:unhideWhenUsed="1"/>
-    <w:lsdException w:name="TOC Heading" w:semiHidden="1" w:uiPriority="39" w:unhideWhenUsed="1" w:qFormat="1"/>
-    <w:lsdException w:name="Plain Table 1" w:uiPriority="41"/>
-    <w:lsdException w:name="Plain Table 2" w:uiPriority="42"/>
-    <w:lsdException w:name="Plain Table 3" w:uiPriority="43"/>
-    <w:lsdException w:name="Plain Table 4" w:uiPriority="44"/>
-    <w:lsdException w:name="Plain Table 5" w:uiPriority="45"/>
-    <w:lsdException w:name="Grid Table Light" w:uiPriority="40"/>
-    <w:lsdException w:name="Grid Table 1 Light" w:uiPriority="46"/>
-    <w:lsdException w:name="Grid Table 2" w:uiPriority="47"/>
-    <w:lsdException w:name="Grid Table 3" w:uiPriority="48"/>
-    <w:lsdException w:name="Grid Table 4" w:uiPriority="49"/>
-    <w:lsdException w:name="Grid Table 5 Dark" w:uiPriority="50"/>
-    <w:lsdException w:name="Grid Table 6 Colorful" w:uiPriority="51"/>
-    <w:lsdException w:name="Grid Table 7 Colorful" w:uiPriority="52"/>
-    <w:lsdException w:name="Grid Table 1 Light Accent 1" w:uiPriority="46"/>
-    <w:lsdException w:name="Grid Table 2 Accent 1" w:uiPriority="47"/>
-    <w:lsdException w:name="Grid Table 3 Accent 1" w:uiPriority="48"/>
-    <w:lsdException w:name="Grid Table 4 Accent 1" w:uiPriority="49"/>
-    <w:lsdException w:name="Grid Table 5 Dark Accent 1" w:uiPriority="50"/>
-    <w:lsdException w:name="Grid Table 6 Colorful Accent 1" w:uiPriority="51"/>
-    <w:lsdException w:name="Grid Table 7 Colorful Accent 1" w:uiPriority="52"/>
-    <w:lsdException w:name="Grid Table 1 Light Accent 2" w:uiPriority="46"/>
-    <w:lsdException w:name="Grid Table 2 Accent 2" w:uiPriority="47"/>
-    <w:lsdException w:name="Grid Table 3 Accent 2" w:uiPriority="48"/>
-    <w:lsdException w:name="Grid Table 4 Accent 2" w:uiPriority="49"/>
-    <w:lsdException w:name="Grid Table 5 Dark Accent 2" w:uiPriority="50"/>
-    <w:lsdException w:name="Grid Table 6 Colorful Accent 2" w:uiPriority="51"/>
-    <w:lsdException w:name="Grid Table 7 Colorful Accent 2" w:uiPriority="52"/>
-    <w:lsdException w:name="Grid Table 1 Light Accent 3" w:uiPriority="46"/>
-    <w:lsdException w:name="Grid Table 2 Accent 3" w:uiPriority="47"/>
-    <w:lsdException w:name="Grid Table 3 Accent 3" w:uiPriority="48"/>
-    <w:lsdException w:name="Grid Table 4 Accent 3" w:uiPriority="49"/>
-    <w:lsdException w:name="Grid Table 5 Dark Accent 3" w:uiPriority="50"/>
-    <w:lsdException w:name="Grid Table 6 Colorful Accent 3" w:uiPriority="51"/>
-    <w:lsdException w:name="Grid Table 7 Colorful Accent 3" w:uiPriority="52"/>
-    <w:lsdException w:name="Grid Table 1 Light Accent 4" w:uiPriority="46"/>
-    <w:lsdException w:name="Grid Table 2 Accent 4" w:uiPriority="47"/>
-    <w:lsdException w:name="Grid Table 3 Accent 4" w:uiPriority="48"/>
-    <w:lsdException w:name="Grid Table 4 Accent 4" w:uiPriority="49"/>
-    <w:lsdException w:name="Grid Table 5 Dark Accent 4" w:uiPriority="50"/>
-    <w:lsdException w:name="Grid Table 6 Colorful Accent 4" w:uiPriority="51"/>
-    <w:lsdException w:name="Grid Table 7 Colorful Accent 4" w:uiPriority="52"/>
-    <w:lsdException w:name="Grid Table 1 Light Accent 5" w:uiPriority="46"/>
-    <w:lsdException w:name="Grid Table 2 Accent 5" w:uiPriority="47"/>
-    <w:lsdException w:name="Grid Table 3 Accent 5" w:uiPriority="48"/>
-    <w:lsdException w:name="Grid Table 4 Accent 5" w:uiPriority="49"/>
-    <w:lsdException w:name="Grid Table 5 Dark Accent 5" w:uiPriority="50"/>
-    <w:lsdException w:name="Grid Table 6 Colorful Accent 5" w:uiPriority="51"/>
-    <w:lsdException w:name="Grid Table 7 Colorful Accent 5" w:uiPriority="52"/>
-    <w:lsdException w:name="Grid Table 1 Light Accent 6" w:uiPriority="46"/>
-    <w:lsdException w:name="Grid Table 2 Accent 6" w:uiPriority="47"/>
-    <w:lsdException w:name="Grid Table 3 Accent 6" w:uiPriority="48"/>
-    <w:lsdException w:name="Grid Table 4 Accent 6" w:uiPriority="49"/>
-    <w:lsdException w:name="Grid Table 5 Dark Accent 6" w:uiPriority="50"/>
-    <w:lsdException w:name="Grid Table 6 Colorful Accent 6" w:uiPriority="51"/>
-    <w:lsdException w:name="Grid Table 7 Colorful Accent 6" w:uiPriority="52"/>
-    <w:lsdException w:name="List Table 1 Light" w:uiPriority="46"/>
-    <w:lsdException w:name="List Table 2" w:uiPriority="47"/>
-    <w:lsdException w:name="List Table 3" w:uiPriority="48"/>
-    <w:lsdException w:name="List Table 4" w:uiPriority="49"/>
-    <w:lsdException w:name="List Table 5 Dark" w:uiPriority="50"/>
-    <w:lsdException w:name="List Table 6 Colorful" w:uiPriority="51"/>
-    <w:lsdException w:name="List Table 7 Colorful" w:uiPriority="52"/>
-    <w:lsdException w:name="List Table 1 Light Accent 1" w:uiPriority="46"/>
-    <w:lsdException w:name="List Table 2 Accent 1" w:uiPriority="47"/>
-    <w:lsdException w:name="List Table 3 Accent 1" w:uiPriority="48"/>
-    <w:lsdException w:name="List Table 4 Accent 1" w:uiPriority="49"/>
-    <w:lsdException w:name="List Table 5 Dark Accent 1" w:uiPriority="50"/>
-    <w:lsdException w:name="List Table 6 Colorful Accent 1" w:uiPriority="51"/>
-    <w:lsdException w:name="List Table 7 Colorful Accent 1" w:uiPriority="52"/>
-    <w:lsdException w:name="List Table 1 Light Accent 2" w:uiPriority="46"/>
-    <w:lsdException w:name="List Table 2 Accent 2" w:uiPriority="47"/>
-    <w:lsdException w:name="List Table 3 Accent 2" w:uiPriority="48"/>
-    <w:lsdException w:name="List Table 4 Accent 2" w:uiPriority="49"/>
-    <w:lsdException w:name="List Table 5 Dark Accent 2" w:uiPriority="50"/>
-    <w:lsdException w:name="List Table 6 Colorful Accent 2" w:uiPriority="51"/>
-    <w:lsdException w:name="List Table 7 Colorful Accent 2" w:uiPriority="52"/>
-    <w:lsdException w:name="List Table 1 Light Accent 3" w:uiPriority="46"/>
-    <w:lsdException w:name="List Table 2 Accent 3" w:uiPriority="47"/>
-    <w:lsdException w:name="List Table 3 Accent 3" w:uiPriority="48"/>
-    <w:lsdException w:name="List Table 4 Accent 3" w:uiPriority="49"/>
-    <w:lsdException w:name="List Table 5 Dark Accent 3" w:uiPriority="50"/>
-    <w:lsdException w:name="List Table 6 Colorful Accent 3" w:uiPriority="51"/>
-    <w:lsdException w:name="List Table 7 Colorful Accent 3" w:uiPriority="52"/>
-    <w:lsdException w:name="List Table 1 Light Accent 4" w:uiPriority="46"/>
-    <w:lsdException w:name="List Table 2 Accent 4" w:uiPriority="47"/>
-    <w:lsdException w:name="List Table 3 Accent 4" w:uiPriority="48"/>
-    <w:lsdException w:name="List Table 4 Accent 4" w:uiPriority="49"/>
-    <w:lsdException w:name="List Table 5 Dark Accent 4" w:uiPriority="50"/>
-    <w:lsdException w:name="List Table 6 Colorful Accent 4" w:uiPriority="51"/>
-    <w:lsdException w:name="List Table 7 Colorful Accent 4" w:uiPriority="52"/>
-    <w:lsdException w:name="List Table 1 Light Accent 5" w:uiPriority="46"/>
-    <w:lsdException w:name="List Table 2 Accent 5" w:uiPriority="47"/>
-    <w:lsdException w:name="List Table 3 Accent 5" w:uiPriority="48"/>
-    <w:lsdException w:name="List Table 4 Accent 5" w:uiPriority="49"/>
-    <w:lsdException w:name="List Table 5 Dark Accent 5" w:uiPriority="50"/>
-    <w:lsdException w:name="List Table 6 Colorful Accent 5" w:uiPriority="51"/>
-    <w:lsdException w:name="List Table 7 Colorful Accent 5" w:uiPriority="52"/>
-    <w:lsdException w:name="List Table 1 Light Accent 6" w:uiPriority="46"/>
-    <w:lsdException w:name="List Table 2 Accent 6" w:uiPriority="47"/>
-    <w:lsdException w:name="List Table 3 Accent 6" w:uiPriority="48"/>
-    <w:lsdException w:name="List Table 4 Accent 6" w:uiPriority="49"/>
-    <w:lsdException w:name="List Table 5 Dark Accent 6" w:uiPriority="50"/>
-    <w:lsdException w:name="List Table 6 Colorful Accent 6" w:uiPriority="51"/>
-    <w:lsdException w:name="List Table 7 Colorful Accent 6" w:uiPriority="52"/>
-    <w:lsdException w:name="Mention" w:semiHidden="1" w:unhideWhenUsed="1"/>
-    <w:lsdException w:name="Smart Hyperlink" w:semiHidden="1" w:unhideWhenUsed="1"/>
-    <w:lsdException w:name="Hashtag" w:semiHidden="1" w:unhideWhenUsed="1"/>
+  <w:latentStyles w:defLockedState="0" w:defUIPriority="99" w:defSemiHidden="1" w:defUnhideWhenUsed="1" w:defQFormat="0" w:count="267">
+    <w:lsdException w:name="Normal" w:semiHidden="0" w:uiPriority="0" w:unhideWhenUsed="0" w:qFormat="1"/>
+    <w:lsdException w:name="heading 1" w:semiHidden="0" w:uiPriority="9" w:unhideWhenUsed="0" w:qFormat="1"/>
+    <w:lsdException w:name="heading 2" w:uiPriority="9" w:qFormat="1"/>
+    <w:lsdException w:name="heading 3" w:uiPriority="9" w:qFormat="1"/>
+    <w:lsdException w:name="heading 4" w:uiPriority="9" w:qFormat="1"/>
+    <w:lsdException w:name="heading 5" w:uiPriority="9" w:qFormat="1"/>
+    <w:lsdException w:name="heading 6" w:uiPriority="9" w:qFormat="1"/>
+    <w:lsdException w:name="heading 7" w:uiPriority="9" w:qFormat="1"/>
+    <w:lsdException w:name="heading 8" w:uiPriority="9" w:qFormat="1"/>
+    <w:lsdException w:name="heading 9" w:uiPriority="9" w:qFormat="1"/>
+    <w:lsdException w:name="toc 1" w:uiPriority="39"/>
+    <w:lsdException w:name="toc 2" w:uiPriority="39"/>
+    <w:lsdException w:name="toc 3" w:uiPriority="39"/>
+    <w:lsdException w:name="toc 4" w:uiPriority="39"/>
+    <w:lsdException w:name="toc 5" w:uiPriority="39"/>
+    <w:lsdException w:name="toc 6" w:uiPriority="39"/>
+    <w:lsdException w:name="toc 7" w:uiPriority="39"/>
+    <w:lsdException w:name="toc 8" w:uiPriority="39"/>
+    <w:lsdException w:name="toc 9" w:uiPriority="39"/>
+    <w:lsdException w:name="caption" w:uiPriority="35" w:qFormat="1"/>
+    <w:lsdException w:name="Title" w:semiHidden="0" w:uiPriority="10" w:unhideWhenUsed="0" w:qFormat="1"/>
+    <w:lsdException w:name="Default Paragraph Font" w:uiPriority="1"/>
+    <w:lsdException w:name="Subtitle" w:semiHidden="0" w:uiPriority="11" w:unhideWhenUsed="0" w:qFormat="1"/>
+    <w:lsdException w:name="Strong" w:semiHidden="0" w:uiPriority="22" w:unhideWhenUsed="0" w:qFormat="1"/>
+    <w:lsdException w:name="Emphasis" w:semiHidden="0" w:uiPriority="20" w:unhideWhenUsed="0" w:qFormat="1"/>
+    <w:lsdException w:name="Table Grid" w:uiPriority="59"/>
+    <w:lsdException w:name="Placeholder Text" w:unhideWhenUsed="0"/>
+    <w:lsdException w:name="No Spacing" w:semiHidden="0" w:uiPriority="1" w:unhideWhenUsed="0" w:qFormat="1"/>
+    <w:lsdException w:name="Light Shading" w:semiHidden="0" w:uiPriority="60" w:unhideWhenUsed="0"/>
+    <w:lsdException w:name="Light List" w:semiHidden="0" w:uiPriority="61" w:unhideWhenUsed="0"/>
+    <w:lsdException w:name="Light Grid" w:semiHidden="0" w:uiPriority="62" w:unhideWhenUsed="0"/>
+    <w:lsdException w:name="Medium Shading 1" w:semiHidden="0" w:uiPriority="63" w:unhideWhenUsed="0"/>
+    <w:lsdException w:name="Medium Shading 2" w:semiHidden="0" w:uiPriority="64" w:unhideWhenUsed="0"/>
+    <w:lsdException w:name="Medium List 1" w:semiHidden="0" w:uiPriority="65" w:unhideWhenUsed="0"/>
+    <w:lsdException w:name="Medium List 2" w:semiHidden="0" w:uiPriority="66" w:unhideWhenUsed="0"/>
+    <w:lsdException w:name="Medium Grid 1" w:semiHidden="0" w:uiPriority="67" w:unhideWhenUsed="0"/>
+    <w:lsdException w:name="Medium Grid 2" w:semiHidden="0" w:uiPriority="68" w:unhideWhenUsed="0"/>
+    <w:lsdException w:name="Medium Grid 3" w:semiHidden="0" w:uiPriority="69" w:unhideWhenUsed="0"/>
+    <w:lsdException w:name="Dark List" w:semiHidden="0" w:uiPriority="70" w:unhideWhenUsed="0"/>
+    <w:lsdException w:name="Colorful Shading" w:semiHidden="0" w:uiPriority="71" w:unhideWhenUsed="0"/>
+    <w:lsdException w:name="Colorful List" w:semiHidden="0" w:uiPriority="72" w:unhideWhenUsed="0"/>
+    <w:lsdException w:name="Colorful Grid" w:semiHidden="0" w:uiPriority="73" w:unhideWhenUsed="0"/>
+    <w:lsdException w:name="Light Shading Accent 1" w:semiHidden="0" w:uiPriority="60" w:unhideWhenUsed="0"/>
+    <w:lsdException w:name="Light List Accent 1" w:semiHidden="0" w:uiPriority="61" w:unhideWhenUsed="0"/>
+    <w:lsdException w:name="Light Grid Accent 1" w:semiHidden="0" w:uiPriority="62" w:unhideWhenUsed="0"/>
+    <w:lsdException w:name="Medium Shading 1 Accent 1" w:semiHidden="0" w:uiPriority="63" w:unhideWhenUsed="0"/>
+    <w:lsdException w:name="Medium Shading 2 Accent 1" w:semiHidden="0" w:uiPriority="64" w:unhideWhenUsed="0"/>
+    <w:lsdException w:name="Medium List 1 Accent 1" w:semiHidden="0" w:uiPriority="65" w:unhideWhenUsed="0"/>
+    <w:lsdException w:name="Revision" w:unhideWhenUsed="0"/>
+    <w:lsdException w:name="List Paragraph" w:semiHidden="0" w:uiPriority="34" w:unhideWhenUsed="0" w:qFormat="1"/>
+    <w:lsdException w:name="Quote" w:semiHidden="0" w:uiPriority="29" w:unhideWhenUsed="0" w:qFormat="1"/>
+    <w:lsdException w:name="Intense Quote" w:semiHidden="0" w:uiPriority="30" w:unhideWhenUsed="0" w:qFormat="1"/>
+    <w:lsdException w:name="Medium List 2 Accent 1" w:semiHidden="0" w:uiPriority="66" w:unhideWhenUsed="0"/>
+    <w:lsdException w:name="Medium Grid 1 Accent 1" w:semiHidden="0" w:uiPriority="67" w:unhideWhenUsed="0"/>
+    <w:lsdException w:name="Medium Grid 2 Accent 1" w:semiHidden="0" w:uiPriority="68" w:unhideWhenUsed="0"/>
+    <w:lsdException w:name="Medium Grid 3 Accent 1" w:semiHidden="0" w:uiPriority="69" w:unhideWhenUsed="0"/>
+    <w:lsdException w:name="Dark List Accent 1" w:semiHidden="0" w:uiPriority="70" w:unhideWhenUsed="0"/>
+    <w:lsdException w:name="Colorful Shading Accent 1" w:semiHidden="0" w:uiPriority="71" w:unhideWhenUsed="0"/>
+    <w:lsdException w:name="Colorful List Accent 1" w:semiHidden="0" w:uiPriority="72" w:unhideWhenUsed="0"/>
+    <w:lsdException w:name="Colorful Grid Accent 1" w:semiHidden="0" w:uiPriority="73" w:unhideWhenUsed="0"/>
+    <w:lsdException w:name="Light Shading Accent 2" w:semiHidden="0" w:uiPriority="60" w:unhideWhenUsed="0"/>
+    <w:lsdException w:name="Light List Accent 2" w:semiHidden="0" w:uiPriority="61" w:unhideWhenUsed="0"/>
+    <w:lsdException w:name="Light Grid Accent 2" w:semiHidden="0" w:uiPriority="62" w:unhideWhenUsed="0"/>
+    <w:lsdException w:name="Medium Shading 1 Accent 2" w:semiHidden="0" w:uiPriority="63" w:unhideWhenUsed="0"/>
+    <w:lsdException w:name="Medium Shading 2 Accent 2" w:semiHidden="0" w:uiPriority="64" w:unhideWhenUsed="0"/>
+    <w:lsdException w:name="Medium List 1 Accent 2" w:semiHidden="0" w:uiPriority="65" w:unhideWhenUsed="0"/>
+    <w:lsdException w:name="Medium List 2 Accent 2" w:semiHidden="0" w:uiPriority="66" w:unhideWhenUsed="0"/>
+    <w:lsdException w:name="Medium Grid 1 Accent 2" w:semiHidden="0" w:uiPriority="67" w:unhideWhenUsed="0"/>
+    <w:lsdException w:name="Medium Grid 2 Accent 2" w:semiHidden="0" w:uiPriority="68" w:unhideWhenUsed="0"/>
+    <w:lsdException w:name="Medium Grid 3 Accent 2" w:semiHidden="0" w:uiPriority="69" w:unhideWhenUsed="0"/>
+    <w:lsdException w:name="Dark List Accent 2" w:semiHidden="0" w:uiPriority="70" w:unhideWhenUsed="0"/>
+    <w:lsdException w:name="Colorful Shading Accent 2" w:semiHidden="0" w:uiPriority="71" w:unhideWhenUsed="0"/>
+    <w:lsdException w:name="Colorful List Accent 2" w:semiHidden="0" w:uiPriority="72" w:unhideWhenUsed="0"/>
+    <w:lsdException w:name="Colorful Grid Accent 2" w:semiHidden="0" w:uiPriority="73" w:unhideWhenUsed="0"/>
+    <w:lsdException w:name="Light Shading Accent 3" w:semiHidden="0" w:uiPriority="60" w:unhideWhenUsed="0"/>
+    <w:lsdException w:name="Light List Accent 3" w:semiHidden="0" w:uiPriority="61" w:unhideWhenUsed="0"/>
+    <w:lsdException w:name="Light Grid Accent 3" w:semiHidden="0" w:uiPriority="62" w:unhideWhenUsed="0"/>
+    <w:lsdException w:name="Medium Shading 1 Accent 3" w:semiHidden="0" w:uiPriority="63" w:unhideWhenUsed="0"/>
+    <w:lsdException w:name="Medium Shading 2 Accent 3" w:semiHidden="0" w:uiPriority="64" w:unhideWhenUsed="0"/>
+    <w:lsdException w:name="Medium List 1 Accent 3" w:semiHidden="0" w:uiPriority="65" w:unhideWhenUsed="0"/>
+    <w:lsdException w:name="Medium List 2 Accent 3" w:semiHidden="0" w:uiPriority="66" w:unhideWhenUsed="0"/>
+    <w:lsdException w:name="Medium Grid 1 Accent 3" w:semiHidden="0" w:uiPriority="67" w:unhideWhenUsed="0"/>
+    <w:lsdException w:name="Medium Grid 2 Accent 3" w:semiHidden="0" w:uiPriority="68" w:unhideWhenUsed="0"/>
+    <w:lsdException w:name="Medium Grid 3 Accent 3" w:semiHidden="0" w:uiPriority="69" w:unhideWhenUsed="0"/>
+    <w:lsdException w:name="Dark List Accent 3" w:semiHidden="0" w:uiPriority="70" w:unhideWhenUsed="0"/>
+    <w:lsdException w:name="Colorful Shading Accent 3" w:semiHidden="0" w:uiPriority="71" w:unhideWhenUsed="0"/>
+    <w:lsdException w:name="Colorful List Accent 3" w:semiHidden="0" w:uiPriority="72" w:unhideWhenUsed="0"/>
+    <w:lsdException w:name="Colorful Grid Accent 3" w:semiHidden="0" w:uiPriority="73" w:unhideWhenUsed="0"/>
+    <w:lsdException w:name="Light Shading Accent 4" w:semiHidden="0" w:uiPriority="60" w:unhideWhenUsed="0"/>
+    <w:lsdException w:name="Light List Accent 4" w:semiHidden="0" w:uiPriority="61" w:unhideWhenUsed="0"/>
+    <w:lsdException w:name="Light Grid Accent 4" w:semiHidden="0" w:uiPriority="62" w:unhideWhenUsed="0"/>
+    <w:lsdException w:name="Medium Shading 1 Accent 4" w:semiHidden="0" w:uiPriority="63" w:unhideWhenUsed="0"/>
+    <w:lsdException w:name="Medium Shading 2 Accent 4" w:semiHidden="0" w:uiPriority="64" w:unhideWhenUsed="0"/>
+    <w:lsdException w:name="Medium List 1 Accent 4" w:semiHidden="0" w:uiPriority="65" w:unhideWhenUsed="0"/>
+    <w:lsdException w:name="Medium List 2 Accent 4" w:semiHidden="0" w:uiPriority="66" w:unhideWhenUsed="0"/>
+    <w:lsdException w:name="Medium Grid 1 Accent 4" w:semiHidden="0" w:uiPriority="67" w:unhideWhenUsed="0"/>
+    <w:lsdException w:name="Medium Grid 2 Accent 4" w:semiHidden="0" w:uiPriority="68" w:unhideWhenUsed="0"/>
+    <w:lsdException w:name="Medium Grid 3 Accent 4" w:semiHidden="0" w:uiPriority="69" w:unhideWhenUsed="0"/>
+    <w:lsdException w:name="Dark List Accent 4" w:semiHidden="0" w:uiPriority="70" w:unhideWhenUsed="0"/>
+    <w:lsdException w:name="Colorful Shading Accent 4" w:semiHidden="0" w:uiPriority="71" w:unhideWhenUsed="0"/>
+    <w:lsdException w:name="Colorful List Accent 4" w:semiHidden="0" w:uiPriority="72" w:unhideWhenUsed="0"/>
+    <w:lsdException w:name="Colorful Grid Accent 4" w:semiHidden="0" w:uiPriority="73" w:unhideWhenUsed="0"/>
+    <w:lsdException w:name="Light Shading Accent 5" w:semiHidden="0" w:uiPriority="60" w:unhideWhenUsed="0"/>
+    <w:lsdException w:name="Light List Accent 5" w:semiHidden="0" w:uiPriority="61" w:unhideWhenUsed="0"/>
+    <w:lsdException w:name="Light Grid Accent 5" w:semiHidden="0" w:uiPriority="62" w:unhideWhenUsed="0"/>
+    <w:lsdException w:name="Medium Shading 1 Accent 5" w:semiHidden="0" w:uiPriority="63" w:unhideWhenUsed="0"/>
+    <w:lsdException w:name="Medium Shading 2 Accent 5" w:semiHidden="0" w:uiPriority="64" w:unhideWhenUsed="0"/>
+    <w:lsdException w:name="Medium List 1 Accent 5" w:semiHidden="0" w:uiPriority="65" w:unhideWhenUsed="0"/>
+    <w:lsdException w:name="Medium List 2 Accent 5" w:semiHidden="0" w:uiPriority="66" w:unhideWhenUsed="0"/>
+    <w:lsdException w:name="Medium Grid 1 Accent 5" w:semiHidden="0" w:uiPriority="67" w:unhideWhenUsed="0"/>
+    <w:lsdException w:name="Medium Grid 2 Accent 5" w:semiHidden="0" w:uiPriority="68" w:unhideWhenUsed="0"/>
+    <w:lsdException w:name="Medium Grid 3 Accent 5" w:semiHidden="0" w:uiPriority="69" w:unhideWhenUsed="0"/>
+    <w:lsdException w:name="Dark List Accent 5" w:semiHidden="0" w:uiPriority="70" w:unhideWhenUsed="0"/>
+    <w:lsdException w:name="Colorful Shading Accent 5" w:semiHidden="0" w:uiPriority="71" w:unhideWhenUsed="0"/>
+    <w:lsdException w:name="Colorful List Accent 5" w:semiHidden="0" w:uiPriority="72" w:unhideWhenUsed="0"/>
+    <w:lsdException w:name="Colorful Grid Accent 5" w:semiHidden="0" w:uiPriority="73" w:unhideWhenUsed="0"/>
+    <w:lsdException w:name="Light Shading Accent 6" w:semiHidden="0" w:uiPriority="60" w:unhideWhenUsed="0"/>
+    <w:lsdException w:name="Light List Accent 6" w:semiHidden="0" w:uiPriority="61" w:unhideWhenUsed="0"/>
+    <w:lsdException w:name="Light Grid Accent 6" w:semiHidden="0" w:uiPriority="62" w:unhideWhenUsed="0"/>
+    <w:lsdException w:name="Medium Shading 1 Accent 6" w:semiHidden="0" w:uiPriority="63" w:unhideWhenUsed="0"/>
+    <w:lsdException w:name="Medium Shading 2 Accent 6" w:semiHidden="0" w:uiPriority="64" w:unhideWhenUsed="0"/>
+    <w:lsdException w:name="Medium List 1 Accent 6" w:semiHidden="0" w:uiPriority="65" w:unhideWhenUsed="0"/>
+    <w:lsdException w:name="Medium List 2 Accent 6" w:semiHidden="0" w:uiPriority="66" w:unhideWhenUsed="0"/>
+    <w:lsdException w:name="Medium Grid 1 Accent 6" w:semiHidden="0" w:uiPriority="67" w:unhideWhenUsed="0"/>
+    <w:lsdException w:name="Medium Grid 2 Accent 6" w:semiHidden="0" w:uiPriority="68" w:unhideWhenUsed="0"/>
+    <w:lsdException w:name="Medium Grid 3 Accent 6" w:semiHidden="0" w:uiPriority="69" w:unhideWhenUsed="0"/>
+    <w:lsdException w:name="Dark List Accent 6" w:semiHidden="0" w:uiPriority="70" w:unhideWhenUsed="0"/>
+    <w:lsdException w:name="Colorful Shading Accent 6" w:semiHidden="0" w:uiPriority="71" w:unhideWhenUsed="0"/>
+    <w:lsdException w:name="Colorful List Accent 6" w:semiHidden="0" w:uiPriority="72" w:unhideWhenUsed="0"/>
+    <w:lsdException w:name="Colorful Grid Accent 6" w:semiHidden="0" w:uiPriority="73" w:unhideWhenUsed="0"/>
+    <w:lsdException w:name="Subtle Emphasis" w:semiHidden="0" w:uiPriority="19" w:unhideWhenUsed="0" w:qFormat="1"/>
+    <w:lsdException w:name="Intense Emphasis" w:semiHidden="0" w:uiPriority="21" w:unhideWhenUsed="0" w:qFormat="1"/>
+    <w:lsdException w:name="Subtle Reference" w:semiHidden="0" w:uiPriority="31" w:unhideWhenUsed="0" w:qFormat="1"/>
+    <w:lsdException w:name="Intense Reference" w:semiHidden="0" w:uiPriority="32" w:unhideWhenUsed="0" w:qFormat="1"/>
+    <w:lsdException w:name="Book Title" w:semiHidden="0" w:uiPriority="33" w:unhideWhenUsed="0" w:qFormat="1"/>
+    <w:lsdException w:name="Bibliography" w:uiPriority="37"/>
+    <w:lsdException w:name="TOC Heading" w:uiPriority="39" w:qFormat="1"/>
+  </w:latentStyles>
+  <w:style w:type="paragraph" w:default="1" w:styleId="Normal">
+    <w:name w:val="Normal"/>
+    <w:qFormat/>
+  </w:style>
+  <w:style w:type="paragraph" w:styleId="Ttulo1">
+    <w:name w:val="heading 1"/>
+    <w:basedOn w:val="Normal"/>
+    <w:next w:val="Normal"/>
+    <w:link w:val="Ttulo1Car"/>
+    <w:uiPriority w:val="9"/>
+    <w:qFormat/>
+    <w:rsid w:val="004B6BF6"/>
+    <w:pPr>
+      <w:keepNext/>
+      <w:keepLines/>
+      <w:spacing w:before="480" w:after="0"/>
+      <w:outlineLvl w:val="0"/>
+    </w:pPr>
+    <w:rPr>
+      <w:rFonts w:asciiTheme="majorHAnsi" w:eastAsiaTheme="majorEastAsia" w:hAnsiTheme="majorHAnsi" w:cstheme="majorBidi"/>
+      <w:b/>
+      <w:bCs/>
+      <w:color w:val="365F91" w:themeColor="accent1" w:themeShade="BF"/>
+      <w:sz w:val="28"/>
+      <w:szCs w:val="28"/>
+    </w:rPr>
+  </w:style>
+  <w:style w:type="paragraph" w:styleId="Ttulo2">
+    <w:name w:val="heading 2"/>
+    <w:basedOn w:val="Normal"/>
+    <w:next w:val="Normal"/>
+    <w:link w:val="Ttulo2Car"/>
+    <w:uiPriority w:val="9"/>
+    <w:unhideWhenUsed/>
+    <w:qFormat/>
+    <w:rsid w:val="004B6BF6"/>
+    <w:pPr>
+      <w:keepNext/>
+      <w:keepLines/>
+      <w:spacing w:before="200" w:after="0"/>
+      <w:outlineLvl w:val="1"/>
+    </w:pPr>
+    <w:rPr>
+      <w:rFonts w:asciiTheme="majorHAnsi" w:eastAsiaTheme="majorEastAsia" w:hAnsiTheme="majorHAnsi" w:cstheme="majorBidi"/>
+      <w:b/>
+      <w:bCs/>
+      <w:color w:val="4F81BD" w:themeColor="accent1"/>
+      <w:sz w:val="26"/>
+      <w:szCs w:val="26"/>
+    </w:rPr>
+  </w:style>
+  <w:style w:type="paragraph" w:styleId="Ttulo3">
+    <w:name w:val="heading 3"/>
+    <w:basedOn w:val="Normal"/>
+    <w:next w:val="Normal"/>
+    <w:link w:val="Ttulo3Car"/>
+    <w:uiPriority w:val="9"/>
+    <w:unhideWhenUsed/>
+    <w:qFormat/>
+    <w:rsid w:val="004B6BF6"/>
+    <w:pPr>
+      <w:keepNext/>
+      <w:keepLines/>
+      <w:spacing w:before="200" w:after="0"/>
+      <w:outlineLvl w:val="2"/>
+    </w:pPr>
+    <w:rPr>
+      <w:rFonts w:asciiTheme="majorHAnsi" w:eastAsiaTheme="majorEastAsia" w:hAnsiTheme="majorHAnsi" w:cstheme="majorBidi"/>
+      <w:b/>
+      <w:bCs/>
+      <w:color w:val="4F81BD" w:themeColor="accent1"/>
+    </w:rPr>
+  </w:style>
+  <w:style w:type="paragraph" w:styleId="Ttulo4">
+    <w:name w:val="heading 4"/>
+    <w:basedOn w:val="Normal"/>
+    <w:next w:val="Normal"/>
+    <w:link w:val="Ttulo4Car"/>
+    <w:uiPriority w:val="9"/>
+    <w:unhideWhenUsed/>
+    <w:qFormat/>
+    <w:rsid w:val="004B6BF6"/>
+    <w:pPr>
+      <w:keepNext/>
+      <w:keepLines/>
+      <w:spacing w:before="200" w:after="0"/>
+      <w:outlineLvl w:val="3"/>
+    </w:pPr>
+    <w:rPr>
+      <w:rFonts w:asciiTheme="majorHAnsi" w:eastAsiaTheme="majorEastAsia" w:hAnsiTheme="majorHAnsi" w:cstheme="majorBidi"/>
+      <w:b/>
+      <w:bCs/>
+      <w:i/>
+      <w:iCs/>
+      <w:color w:val="4F81BD" w:themeColor="accent1"/>
+    </w:rPr>
+  </w:style>
+  <w:style w:type="character" w:default="1" w:styleId="Fuentedeprrafopredeter">
+    <w:name w:val="Default Paragraph Font"/>
+    <w:uiPriority w:val="1"/>
+    <w:semiHidden/>
+    <w:unhideWhenUsed/>
+  </w:style>
+  <w:style w:type="table" w:default="1" w:styleId="Tablanormal">
+    <w:name w:val="Normal Table"/>
+    <w:uiPriority w:val="99"/>
+    <w:semiHidden/>
+    <w:unhideWhenUsed/>
+    <w:tblPr>
+      <w:tblInd w:w="0" w:type="dxa"/>
+      <w:tblCellMar>
+        <w:top w:w="0" w:type="dxa"/>
+        <w:left w:w="108" w:type="dxa"/>
+        <w:bottom w:w="0" w:type="dxa"/>
+        <w:right w:w="108" w:type="dxa"/>
+      </w:tblCellMar>
+    </w:tblPr>
+  </w:style>
+  <w:style w:type="numbering" w:default="1" w:styleId="Sinlista">
+    <w:name w:val="No List"/>
+    <w:uiPriority w:val="99"/>
+    <w:semiHidden/>
+    <w:unhideWhenUsed/>
+  </w:style>
+  <w:style w:type="character" w:styleId="Hipervnculo">
+    <w:name w:val="Hyperlink"/>
+    <w:basedOn w:val="Fuentedeprrafopredeter"/>
+    <w:uiPriority w:val="99"/>
+    <w:unhideWhenUsed/>
+    <w:rsid w:val="006B4E52"/>
+    <w:rPr>
+      <w:color w:val="0000FF" w:themeColor="hyperlink"/>
+      <w:u w:val="single"/>
+    </w:rPr>
+  </w:style>
+  <w:style w:type="paragraph" w:styleId="Textodeglobo">
+    <w:name w:val="Balloon Text"/>
+    <w:basedOn w:val="Normal"/>
+    <w:link w:val="TextodegloboCar"/>
+    <w:uiPriority w:val="99"/>
+    <w:semiHidden/>
+    <w:unhideWhenUsed/>
+    <w:rsid w:val="006B4E52"/>
+    <w:pPr>
+      <w:spacing w:after="0" w:line="240" w:lineRule="auto"/>
+    </w:pPr>
+    <w:rPr>
+      <w:rFonts w:ascii="Tahoma" w:hAnsi="Tahoma" w:cs="Tahoma"/>
+      <w:sz w:val="16"/>
+      <w:szCs w:val="16"/>
+    </w:rPr>
+  </w:style>
+  <w:style w:type="character" w:customStyle="1" w:styleId="TextodegloboCar">
+    <w:name w:val="Texto de globo Car"/>
+    <w:basedOn w:val="Fuentedeprrafopredeter"/>
+    <w:link w:val="Textodeglobo"/>
+    <w:uiPriority w:val="99"/>
+    <w:semiHidden/>
+    <w:rsid w:val="006B4E52"/>
+    <w:rPr>
+      <w:rFonts w:ascii="Tahoma" w:hAnsi="Tahoma" w:cs="Tahoma"/>
+      <w:sz w:val="16"/>
+      <w:szCs w:val="16"/>
+    </w:rPr>
+  </w:style>
+  <w:style w:type="character" w:customStyle="1" w:styleId="Ttulo1Car">
+    <w:name w:val="Título 1 Car"/>
+    <w:basedOn w:val="Fuentedeprrafopredeter"/>
+    <w:link w:val="Ttulo1"/>
+    <w:uiPriority w:val="9"/>
+    <w:rsid w:val="004B6BF6"/>
+    <w:rPr>
+      <w:rFonts w:asciiTheme="majorHAnsi" w:eastAsiaTheme="majorEastAsia" w:hAnsiTheme="majorHAnsi" w:cstheme="majorBidi"/>
+      <w:b/>
+      <w:bCs/>
+      <w:color w:val="365F91" w:themeColor="accent1" w:themeShade="BF"/>
+      <w:sz w:val="28"/>
+      <w:szCs w:val="28"/>
+    </w:rPr>
+  </w:style>
+  <w:style w:type="character" w:customStyle="1" w:styleId="Ttulo2Car">
+    <w:name w:val="Título 2 Car"/>
+    <w:basedOn w:val="Fuentedeprrafopredeter"/>
+    <w:link w:val="Ttulo2"/>
+    <w:uiPriority w:val="9"/>
+    <w:rsid w:val="004B6BF6"/>
+    <w:rPr>
+      <w:rFonts w:asciiTheme="majorHAnsi" w:eastAsiaTheme="majorEastAsia" w:hAnsiTheme="majorHAnsi" w:cstheme="majorBidi"/>
+      <w:b/>
+      <w:bCs/>
+      <w:color w:val="4F81BD" w:themeColor="accent1"/>
+      <w:sz w:val="26"/>
+      <w:szCs w:val="26"/>
+    </w:rPr>
+  </w:style>
+  <w:style w:type="character" w:customStyle="1" w:styleId="Ttulo3Car">
+    <w:name w:val="Título 3 Car"/>
+    <w:basedOn w:val="Fuentedeprrafopredeter"/>
+    <w:link w:val="Ttulo3"/>
+    <w:uiPriority w:val="9"/>
+    <w:rsid w:val="004B6BF6"/>
+    <w:rPr>
+      <w:rFonts w:asciiTheme="majorHAnsi" w:eastAsiaTheme="majorEastAsia" w:hAnsiTheme="majorHAnsi" w:cstheme="majorBidi"/>
+      <w:b/>
+      <w:bCs/>
+      <w:color w:val="4F81BD" w:themeColor="accent1"/>
+    </w:rPr>
+  </w:style>
+  <w:style w:type="character" w:customStyle="1" w:styleId="Ttulo4Car">
+    <w:name w:val="Título 4 Car"/>
+    <w:basedOn w:val="Fuentedeprrafopredeter"/>
+    <w:link w:val="Ttulo4"/>
+    <w:uiPriority w:val="9"/>
+    <w:rsid w:val="004B6BF6"/>
+    <w:rPr>
+      <w:rFonts w:asciiTheme="majorHAnsi" w:eastAsiaTheme="majorEastAsia" w:hAnsiTheme="majorHAnsi" w:cstheme="majorBidi"/>
+      <w:b/>
+      <w:bCs/>
+      <w:i/>
+      <w:iCs/>
+      <w:color w:val="4F81BD" w:themeColor="accent1"/>
+    </w:rPr>
+  </w:style>
+  <w:style w:type="paragraph" w:styleId="TDC2">
+    <w:name w:val="toc 2"/>
+    <w:basedOn w:val="Normal"/>
+    <w:next w:val="Normal"/>
+    <w:autoRedefine/>
+    <w:uiPriority w:val="39"/>
+    <w:unhideWhenUsed/>
+    <w:rsid w:val="004B6BF6"/>
+    <w:pPr>
+      <w:spacing w:after="100"/>
+      <w:ind w:left="220"/>
+    </w:pPr>
+  </w:style>
+  <w:style w:type="paragraph" w:styleId="TDC1">
+    <w:name w:val="toc 1"/>
+    <w:basedOn w:val="Normal"/>
+    <w:next w:val="Normal"/>
+    <w:autoRedefine/>
+    <w:uiPriority w:val="39"/>
+    <w:unhideWhenUsed/>
+    <w:rsid w:val="004B6BF6"/>
+    <w:pPr>
+      <w:spacing w:after="100"/>
+    </w:pPr>
+  </w:style>
+  <w:style w:type="paragraph" w:styleId="TDC4">
+    <w:name w:val="toc 4"/>
+    <w:basedOn w:val="Normal"/>
+    <w:next w:val="Normal"/>
+    <w:autoRedefine/>
+    <w:uiPriority w:val="39"/>
+    <w:unhideWhenUsed/>
+    <w:rsid w:val="004B6BF6"/>
+    <w:pPr>
+      <w:spacing w:after="100"/>
+      <w:ind w:left="660"/>
+    </w:pPr>
+  </w:style>
+  <w:style w:type="paragraph" w:styleId="Prrafodelista">
+    <w:name w:val="List Paragraph"/>
+    <w:basedOn w:val="Normal"/>
+    <w:uiPriority w:val="34"/>
+    <w:qFormat/>
+    <w:rsid w:val="00837DA8"/>
+    <w:pPr>
+      <w:ind w:left="720"/>
+      <w:contextualSpacing/>
+    </w:pPr>
+  </w:style>
+</w:styles>
+</file>
+
+<file path=word/stylesWithEffects.xml><?xml version="1.0" encoding="utf-8"?>
+<w:styles xmlns:wpc="http://schemas.microsoft.com/office/word/2010/wordprocessingCanvas" xmlns:mc="http://schemas.openxmlformats.org/markup-compatibility/2006" xmlns:o="urn:schemas-microsoft-com:office:office" xmlns:r="http://schemas.openxmlformats.org/officeDocument/2006/relationships" xmlns:m="http://schemas.openxmlformats.org/officeDocument/2006/math" xmlns:v="urn:schemas-microsoft-com:vml" xmlns:wp14="http://schemas.microsoft.com/office/word/2010/wordprocessingDrawing" xmlns:wp="http://schemas.openxmlformats.org/drawingml/2006/wordprocessingDrawing" xmlns:w10="urn:schemas-microsoft-com:office:word" xmlns:w="http://schemas.openxmlformats.org/wordprocessingml/2006/main" xmlns:w14="http://schemas.microsoft.com/office/word/2010/wordml" xmlns:wpg="http://schemas.microsoft.com/office/word/2010/wordprocessingGroup" xmlns:wpi="http://schemas.microsoft.com/office/word/2010/wordprocessingInk" xmlns:wne="http://schemas.microsoft.com/office/word/2006/wordml" xmlns:wps="http://schemas.microsoft.com/office/word/2010/wordprocessingShape" mc:Ignorable="w14 wp14">
+  <w:docDefaults>
+    <w:rPrDefault>
+      <w:rPr>
+        <w:rFonts w:asciiTheme="minorHAnsi" w:eastAsiaTheme="minorHAnsi" w:hAnsiTheme="minorHAnsi" w:cstheme="minorBidi"/>
+        <w:sz w:val="22"/>
+        <w:szCs w:val="22"/>
+        <w:lang w:val="es-AR" w:eastAsia="en-US" w:bidi="ar-SA"/>
+      </w:rPr>
+    </w:rPrDefault>
+    <w:pPrDefault>
+      <w:pPr>
+        <w:spacing w:after="200" w:line="276" w:lineRule="auto"/>
+      </w:pPr>
+    </w:pPrDefault>
+  </w:docDefaults>
+  <w:latentStyles w:defLockedState="0" w:defUIPriority="99" w:defSemiHidden="1" w:defUnhideWhenUsed="1" w:defQFormat="0" w:count="267">
+    <w:lsdException w:name="Normal" w:semiHidden="0" w:uiPriority="0" w:unhideWhenUsed="0" w:qFormat="1"/>
+    <w:lsdException w:name="heading 1" w:semiHidden="0" w:uiPriority="9" w:unhideWhenUsed="0" w:qFormat="1"/>
+    <w:lsdException w:name="heading 2" w:uiPriority="9" w:qFormat="1"/>
+    <w:lsdException w:name="heading 3" w:uiPriority="9" w:qFormat="1"/>
+    <w:lsdException w:name="heading 4" w:uiPriority="9" w:qFormat="1"/>
+    <w:lsdException w:name="heading 5" w:uiPriority="9" w:qFormat="1"/>
+    <w:lsdException w:name="heading 6" w:uiPriority="9" w:qFormat="1"/>
+    <w:lsdException w:name="heading 7" w:uiPriority="9" w:qFormat="1"/>
+    <w:lsdException w:name="heading 8" w:uiPriority="9" w:qFormat="1"/>
+    <w:lsdException w:name="heading 9" w:uiPriority="9" w:qFormat="1"/>
+    <w:lsdException w:name="toc 1" w:uiPriority="39"/>
+    <w:lsdException w:name="toc 2" w:uiPriority="39"/>
+    <w:lsdException w:name="toc 3" w:uiPriority="39"/>
+    <w:lsdException w:name="toc 4" w:uiPriority="39"/>
+    <w:lsdException w:name="toc 5" w:uiPriority="39"/>
+    <w:lsdException w:name="toc 6" w:uiPriority="39"/>
+    <w:lsdException w:name="toc 7" w:uiPriority="39"/>
+    <w:lsdException w:name="toc 8" w:uiPriority="39"/>
+    <w:lsdException w:name="toc 9" w:uiPriority="39"/>
+    <w:lsdException w:name="caption" w:uiPriority="35" w:qFormat="1"/>
+    <w:lsdException w:name="Title" w:semiHidden="0" w:uiPriority="10" w:unhideWhenUsed="0" w:qFormat="1"/>
+    <w:lsdException w:name="Default Paragraph Font" w:uiPriority="1"/>
+    <w:lsdException w:name="Subtitle" w:semiHidden="0" w:uiPriority="11" w:unhideWhenUsed="0" w:qFormat="1"/>
+    <w:lsdException w:name="Strong" w:semiHidden="0" w:uiPriority="22" w:unhideWhenUsed="0" w:qFormat="1"/>
+    <w:lsdException w:name="Emphasis" w:semiHidden="0" w:uiPriority="20" w:unhideWhenUsed="0" w:qFormat="1"/>
+    <w:lsdException w:name="Table Grid" w:uiPriority="59"/>
+    <w:lsdException w:name="Placeholder Text" w:unhideWhenUsed="0"/>
+    <w:lsdException w:name="No Spacing" w:semiHidden="0" w:uiPriority="1" w:unhideWhenUsed="0" w:qFormat="1"/>
+    <w:lsdException w:name="Light Shading" w:semiHidden="0" w:uiPriority="60" w:unhideWhenUsed="0"/>
+    <w:lsdException w:name="Light List" w:semiHidden="0" w:uiPriority="61" w:unhideWhenUsed="0"/>
+    <w:lsdException w:name="Light Grid" w:semiHidden="0" w:uiPriority="62" w:unhideWhenUsed="0"/>
+    <w:lsdException w:name="Medium Shading 1" w:semiHidden="0" w:uiPriority="63" w:unhideWhenUsed="0"/>
+    <w:lsdException w:name="Medium Shading 2" w:semiHidden="0" w:uiPriority="64" w:unhideWhenUsed="0"/>
+    <w:lsdException w:name="Medium List 1" w:semiHidden="0" w:uiPriority="65" w:unhideWhenUsed="0"/>
+    <w:lsdException w:name="Medium List 2" w:semiHidden="0" w:uiPriority="66" w:unhideWhenUsed="0"/>
+    <w:lsdException w:name="Medium Grid 1" w:semiHidden="0" w:uiPriority="67" w:unhideWhenUsed="0"/>
+    <w:lsdException w:name="Medium Grid 2" w:semiHidden="0" w:uiPriority="68" w:unhideWhenUsed="0"/>
+    <w:lsdException w:name="Medium Grid 3" w:semiHidden="0" w:uiPriority="69" w:unhideWhenUsed="0"/>
+    <w:lsdException w:name="Dark List" w:semiHidden="0" w:uiPriority="70" w:unhideWhenUsed="0"/>
+    <w:lsdException w:name="Colorful Shading" w:semiHidden="0" w:uiPriority="71" w:unhideWhenUsed="0"/>
+    <w:lsdException w:name="Colorful List" w:semiHidden="0" w:uiPriority="72" w:unhideWhenUsed="0"/>
+    <w:lsdException w:name="Colorful Grid" w:semiHidden="0" w:uiPriority="73" w:unhideWhenUsed="0"/>
+    <w:lsdException w:name="Light Shading Accent 1" w:semiHidden="0" w:uiPriority="60" w:unhideWhenUsed="0"/>
+    <w:lsdException w:name="Light List Accent 1" w:semiHidden="0" w:uiPriority="61" w:unhideWhenUsed="0"/>
+    <w:lsdException w:name="Light Grid Accent 1" w:semiHidden="0" w:uiPriority="62" w:unhideWhenUsed="0"/>
+    <w:lsdException w:name="Medium Shading 1 Accent 1" w:semiHidden="0" w:uiPriority="63" w:unhideWhenUsed="0"/>
+    <w:lsdException w:name="Medium Shading 2 Accent 1" w:semiHidden="0" w:uiPriority="64" w:unhideWhenUsed="0"/>
+    <w:lsdException w:name="Medium List 1 Accent 1" w:semiHidden="0" w:uiPriority="65" w:unhideWhenUsed="0"/>
+    <w:lsdException w:name="Revision" w:unhideWhenUsed="0"/>
+    <w:lsdException w:name="List Paragraph" w:semiHidden="0" w:uiPriority="34" w:unhideWhenUsed="0" w:qFormat="1"/>
+    <w:lsdException w:name="Quote" w:semiHidden="0" w:uiPriority="29" w:unhideWhenUsed="0" w:qFormat="1"/>
+    <w:lsdException w:name="Intense Quote" w:semiHidden="0" w:uiPriority="30" w:unhideWhenUsed="0" w:qFormat="1"/>
+    <w:lsdException w:name="Medium List 2 Accent 1" w:semiHidden="0" w:uiPriority="66" w:unhideWhenUsed="0"/>
+    <w:lsdException w:name="Medium Grid 1 Accent 1" w:semiHidden="0" w:uiPriority="67" w:unhideWhenUsed="0"/>
+    <w:lsdException w:name="Medium Grid 2 Accent 1" w:semiHidden="0" w:uiPriority="68" w:unhideWhenUsed="0"/>
+    <w:lsdException w:name="Medium Grid 3 Accent 1" w:semiHidden="0" w:uiPriority="69" w:unhideWhenUsed="0"/>
+    <w:lsdException w:name="Dark List Accent 1" w:semiHidden="0" w:uiPriority="70" w:unhideWhenUsed="0"/>
+    <w:lsdException w:name="Colorful Shading Accent 1" w:semiHidden="0" w:uiPriority="71" w:unhideWhenUsed="0"/>
+    <w:lsdException w:name="Colorful List Accent 1" w:semiHidden="0" w:uiPriority="72" w:unhideWhenUsed="0"/>
+    <w:lsdException w:name="Colorful Grid Accent 1" w:semiHidden="0" w:uiPriority="73" w:unhideWhenUsed="0"/>
+    <w:lsdException w:name="Light Shading Accent 2" w:semiHidden="0" w:uiPriority="60" w:unhideWhenUsed="0"/>
+    <w:lsdException w:name="Light List Accent 2" w:semiHidden="0" w:uiPriority="61" w:unhideWhenUsed="0"/>
+    <w:lsdException w:name="Light Grid Accent 2" w:semiHidden="0" w:uiPriority="62" w:unhideWhenUsed="0"/>
+    <w:lsdException w:name="Medium Shading 1 Accent 2" w:semiHidden="0" w:uiPriority="63" w:unhideWhenUsed="0"/>
+    <w:lsdException w:name="Medium Shading 2 Accent 2" w:semiHidden="0" w:uiPriority="64" w:unhideWhenUsed="0"/>
+    <w:lsdException w:name="Medium List 1 Accent 2" w:semiHidden="0" w:uiPriority="65" w:unhideWhenUsed="0"/>
+    <w:lsdException w:name="Medium List 2 Accent 2" w:semiHidden="0" w:uiPriority="66" w:unhideWhenUsed="0"/>
+    <w:lsdException w:name="Medium Grid 1 Accent 2" w:semiHidden="0" w:uiPriority="67" w:unhideWhenUsed="0"/>
+    <w:lsdException w:name="Medium Grid 2 Accent 2" w:semiHidden="0" w:uiPriority="68" w:unhideWhenUsed="0"/>
+    <w:lsdException w:name="Medium Grid 3 Accent 2" w:semiHidden="0" w:uiPriority="69" w:unhideWhenUsed="0"/>
+    <w:lsdException w:name="Dark List Accent 2" w:semiHidden="0" w:uiPriority="70" w:unhideWhenUsed="0"/>
+    <w:lsdException w:name="Colorful Shading Accent 2" w:semiHidden="0" w:uiPriority="71" w:unhideWhenUsed="0"/>
+    <w:lsdException w:name="Colorful List Accent 2" w:semiHidden="0" w:uiPriority="72" w:unhideWhenUsed="0"/>
+    <w:lsdException w:name="Colorful Grid Accent 2" w:semiHidden="0" w:uiPriority="73" w:unhideWhenUsed="0"/>
+    <w:lsdException w:name="Light Shading Accent 3" w:semiHidden="0" w:uiPriority="60" w:unhideWhenUsed="0"/>
+    <w:lsdException w:name="Light List Accent 3" w:semiHidden="0" w:uiPriority="61" w:unhideWhenUsed="0"/>
+    <w:lsdException w:name="Light Grid Accent 3" w:semiHidden="0" w:uiPriority="62" w:unhideWhenUsed="0"/>
+    <w:lsdException w:name="Medium Shading 1 Accent 3" w:semiHidden="0" w:uiPriority="63" w:unhideWhenUsed="0"/>
+    <w:lsdException w:name="Medium Shading 2 Accent 3" w:semiHidden="0" w:uiPriority="64" w:unhideWhenUsed="0"/>
+    <w:lsdException w:name="Medium List 1 Accent 3" w:semiHidden="0" w:uiPriority="65" w:unhideWhenUsed="0"/>
+    <w:lsdException w:name="Medium List 2 Accent 3" w:semiHidden="0" w:uiPriority="66" w:unhideWhenUsed="0"/>
+    <w:lsdException w:name="Medium Grid 1 Accent 3" w:semiHidden="0" w:uiPriority="67" w:unhideWhenUsed="0"/>
+    <w:lsdException w:name="Medium Grid 2 Accent 3" w:semiHidden="0" w:uiPriority="68" w:unhideWhenUsed="0"/>
+    <w:lsdException w:name="Medium Grid 3 Accent 3" w:semiHidden="0" w:uiPriority="69" w:unhideWhenUsed="0"/>
+    <w:lsdException w:name="Dark List Accent 3" w:semiHidden="0" w:uiPriority="70" w:unhideWhenUsed="0"/>
+    <w:lsdException w:name="Colorful Shading Accent 3" w:semiHidden="0" w:uiPriority="71" w:unhideWhenUsed="0"/>
+    <w:lsdException w:name="Colorful List Accent 3" w:semiHidden="0" w:uiPriority="72" w:unhideWhenUsed="0"/>
+    <w:lsdException w:name="Colorful Grid Accent 3" w:semiHidden="0" w:uiPriority="73" w:unhideWhenUsed="0"/>
+    <w:lsdException w:name="Light Shading Accent 4" w:semiHidden="0" w:uiPriority="60" w:unhideWhenUsed="0"/>
+    <w:lsdException w:name="Light List Accent 4" w:semiHidden="0" w:uiPriority="61" w:unhideWhenUsed="0"/>
+    <w:lsdException w:name="Light Grid Accent 4" w:semiHidden="0" w:uiPriority="62" w:unhideWhenUsed="0"/>
+    <w:lsdException w:name="Medium Shading 1 Accent 4" w:semiHidden="0" w:uiPriority="63" w:unhideWhenUsed="0"/>
+    <w:lsdException w:name="Medium Shading 2 Accent 4" w:semiHidden="0" w:uiPriority="64" w:unhideWhenUsed="0"/>
+    <w:lsdException w:name="Medium List 1 Accent 4" w:semiHidden="0" w:uiPriority="65" w:unhideWhenUsed="0"/>
+    <w:lsdException w:name="Medium List 2 Accent 4" w:semiHidden="0" w:uiPriority="66" w:unhideWhenUsed="0"/>
+    <w:lsdException w:name="Medium Grid 1 Accent 4" w:semiHidden="0" w:uiPriority="67" w:unhideWhenUsed="0"/>
+    <w:lsdException w:name="Medium Grid 2 Accent 4" w:semiHidden="0" w:uiPriority="68" w:unhideWhenUsed="0"/>
+    <w:lsdException w:name="Medium Grid 3 Accent 4" w:semiHidden="0" w:uiPriority="69" w:unhideWhenUsed="0"/>
+    <w:lsdException w:name="Dark List Accent 4" w:semiHidden="0" w:uiPriority="70" w:unhideWhenUsed="0"/>
+    <w:lsdException w:name="Colorful Shading Accent 4" w:semiHidden="0" w:uiPriority="71" w:unhideWhenUsed="0"/>
+    <w:lsdException w:name="Colorful List Accent 4" w:semiHidden="0" w:uiPriority="72" w:unhideWhenUsed="0"/>
+    <w:lsdException w:name="Colorful Grid Accent 4" w:semiHidden="0" w:uiPriority="73" w:unhideWhenUsed="0"/>
+    <w:lsdException w:name="Light Shading Accent 5" w:semiHidden="0" w:uiPriority="60" w:unhideWhenUsed="0"/>
+    <w:lsdException w:name="Light List Accent 5" w:semiHidden="0" w:uiPriority="61" w:unhideWhenUsed="0"/>
+    <w:lsdException w:name="Light Grid Accent 5" w:semiHidden="0" w:uiPriority="62" w:unhideWhenUsed="0"/>
+    <w:lsdException w:name="Medium Shading 1 Accent 5" w:semiHidden="0" w:uiPriority="63" w:unhideWhenUsed="0"/>
+    <w:lsdException w:name="Medium Shading 2 Accent 5" w:semiHidden="0" w:uiPriority="64" w:unhideWhenUsed="0"/>
+    <w:lsdException w:name="Medium List 1 Accent 5" w:semiHidden="0" w:uiPriority="65" w:unhideWhenUsed="0"/>
+    <w:lsdException w:name="Medium List 2 Accent 5" w:semiHidden="0" w:uiPriority="66" w:unhideWhenUsed="0"/>
+    <w:lsdException w:name="Medium Grid 1 Accent 5" w:semiHidden="0" w:uiPriority="67" w:unhideWhenUsed="0"/>
+    <w:lsdException w:name="Medium Grid 2 Accent 5" w:semiHidden="0" w:uiPriority="68" w:unhideWhenUsed="0"/>
+    <w:lsdException w:name="Medium Grid 3 Accent 5" w:semiHidden="0" w:uiPriority="69" w:unhideWhenUsed="0"/>
+    <w:lsdException w:name="Dark List Accent 5" w:semiHidden="0" w:uiPriority="70" w:unhideWhenUsed="0"/>
+    <w:lsdException w:name="Colorful Shading Accent 5" w:semiHidden="0" w:uiPriority="71" w:unhideWhenUsed="0"/>
+    <w:lsdException w:name="Colorful List Accent 5" w:semiHidden="0" w:uiPriority="72" w:unhideWhenUsed="0"/>
+    <w:lsdException w:name="Colorful Grid Accent 5" w:semiHidden="0" w:uiPriority="73" w:unhideWhenUsed="0"/>
+    <w:lsdException w:name="Light Shading Accent 6" w:semiHidden="0" w:uiPriority="60" w:unhideWhenUsed="0"/>
+    <w:lsdException w:name="Light List Accent 6" w:semiHidden="0" w:uiPriority="61" w:unhideWhenUsed="0"/>
+    <w:lsdException w:name="Light Grid Accent 6" w:semiHidden="0" w:uiPriority="62" w:unhideWhenUsed="0"/>
+    <w:lsdException w:name="Medium Shading 1 Accent 6" w:semiHidden="0" w:uiPriority="63" w:unhideWhenUsed="0"/>
+    <w:lsdException w:name="Medium Shading 2 Accent 6" w:semiHidden="0" w:uiPriority="64" w:unhideWhenUsed="0"/>
+    <w:lsdException w:name="Medium List 1 Accent 6" w:semiHidden="0" w:uiPriority="65" w:unhideWhenUsed="0"/>
+    <w:lsdException w:name="Medium List 2 Accent 6" w:semiHidden="0" w:uiPriority="66" w:unhideWhenUsed="0"/>
+    <w:lsdException w:name="Medium Grid 1 Accent 6" w:semiHidden="0" w:uiPriority="67" w:unhideWhenUsed="0"/>
+    <w:lsdException w:name="Medium Grid 2 Accent 6" w:semiHidden="0" w:uiPriority="68" w:unhideWhenUsed="0"/>
+    <w:lsdException w:name="Medium Grid 3 Accent 6" w:semiHidden="0" w:uiPriority="69" w:unhideWhenUsed="0"/>
+    <w:lsdException w:name="Dark List Accent 6" w:semiHidden="0" w:uiPriority="70" w:unhideWhenUsed="0"/>
+    <w:lsdException w:name="Colorful Shading Accent 6" w:semiHidden="0" w:uiPriority="71" w:unhideWhenUsed="0"/>
+    <w:lsdException w:name="Colorful List Accent 6" w:semiHidden="0" w:uiPriority="72" w:unhideWhenUsed="0"/>
+    <w:lsdException w:name="Colorful Grid Accent 6" w:semiHidden="0" w:uiPriority="73" w:unhideWhenUsed="0"/>
+    <w:lsdException w:name="Subtle Emphasis" w:semiHidden="0" w:uiPriority="19" w:unhideWhenUsed="0" w:qFormat="1"/>
+    <w:lsdException w:name="Intense Emphasis" w:semiHidden="0" w:uiPriority="21" w:unhideWhenUsed="0" w:qFormat="1"/>
+    <w:lsdException w:name="Subtle Reference" w:semiHidden="0" w:uiPriority="31" w:unhideWhenUsed="0" w:qFormat="1"/>
+    <w:lsdException w:name="Intense Reference" w:semiHidden="0" w:uiPriority="32" w:unhideWhenUsed="0" w:qFormat="1"/>
+    <w:lsdException w:name="Book Title" w:semiHidden="0" w:uiPriority="33" w:unhideWhenUsed="0" w:qFormat="1"/>
+    <w:lsdException w:name="Bibliography" w:uiPriority="37"/>
+    <w:lsdException w:name="TOC Heading" w:uiPriority="39" w:qFormat="1"/>
   </w:latentStyles>
   <w:style w:type="paragraph" w:default="1" w:styleId="Normal">
     <w:name w:val="Normal"/>
@@ -11157,7 +11185,7 @@
 </file>
 
 <file path=customXml/itemProps1.xml><?xml version="1.0" encoding="utf-8"?>
-<ds:datastoreItem xmlns:ds="http://schemas.openxmlformats.org/officeDocument/2006/customXml" ds:itemID="{2AC938B6-2833-4F92-9B0C-CBC51DE5A386}">
+<ds:datastoreItem xmlns:ds="http://schemas.openxmlformats.org/officeDocument/2006/customXml" ds:itemID="{203576F4-D697-4B46-B78E-DE6986114800}">
   <ds:schemaRefs>
     <ds:schemaRef ds:uri="http://schemas.openxmlformats.org/officeDocument/2006/bibliography"/>
   </ds:schemaRefs>

</xml_diff>

<commit_message>
arreglo en el afiliado
</commit_message>
<xml_diff>
--- a/Estrategia.docx
+++ b/Estrategia.docx
@@ -7668,7 +7668,7 @@
           <w:i/>
           <w:sz w:val="24"/>
         </w:rPr>
-        <w:t>68939369</w:t>
+        <w:t>72215288</w:t>
       </w:r>
     </w:p>
     <w:p>
@@ -7692,7 +7692,7 @@
           <w:i/>
           <w:sz w:val="24"/>
         </w:rPr>
-        <w:t>91835486</w:t>
+        <w:t>72241777</w:t>
       </w:r>
     </w:p>
     <w:p>
@@ -7716,7 +7716,7 @@
           <w:i/>
           <w:sz w:val="24"/>
         </w:rPr>
-        <w:t>11714074</w:t>
+        <w:t>52655802</w:t>
       </w:r>
     </w:p>
     <w:p>
@@ -7740,7 +7740,7 @@
           <w:i/>
           <w:sz w:val="24"/>
         </w:rPr>
-        <w:t>56477256</w:t>
+        <w:t>65512671</w:t>
       </w:r>
     </w:p>
     <w:p>
@@ -7764,8 +7764,10 @@
           <w:i/>
           <w:sz w:val="24"/>
         </w:rPr>
-        <w:t>22181401</w:t>
-      </w:r>
+        <w:t>83598393</w:t>
+      </w:r>
+      <w:bookmarkStart w:id="33" w:name="_GoBack"/>
+      <w:bookmarkEnd w:id="33"/>
     </w:p>
     <w:p>
       <w:pPr>
@@ -7788,7 +7790,7 @@
           <w:i/>
           <w:sz w:val="24"/>
         </w:rPr>
-        <w:t>67265168</w:t>
+        <w:t>68473474</w:t>
       </w:r>
     </w:p>
     <w:p>
@@ -7812,7 +7814,7 @@
           <w:i/>
           <w:sz w:val="24"/>
         </w:rPr>
-        <w:t>88883537</w:t>
+        <w:t>25576347</w:t>
       </w:r>
     </w:p>
     <w:p>
@@ -7836,19 +7838,7 @@
           <w:i/>
           <w:sz w:val="24"/>
         </w:rPr>
-        <w:t>15489893</w:t>
-      </w:r>
-    </w:p>
-    <w:p>
-      <w:pPr>
-        <w:rPr>
-          <w:i/>
-        </w:rPr>
-      </w:pPr>
-    </w:p>
-    <w:p>
-      <w:r>
-        <w:t>Algunos usuarios creados con perfil de profesional:</w:t>
+        <w:t>7190898</w:t>
       </w:r>
     </w:p>
     <w:p>
@@ -7867,16 +7857,67 @@
           <w:sz w:val="24"/>
         </w:rPr>
       </w:pPr>
-      <w:bookmarkStart w:id="33" w:name="_GoBack"/>
       <w:r>
         <w:rPr>
           <w:i/>
           <w:sz w:val="24"/>
         </w:rPr>
+        <w:t>25922873</w:t>
+      </w:r>
+    </w:p>
+    <w:p>
+      <w:pPr>
+        <w:pStyle w:val="Prrafodelista"/>
+        <w:numPr>
+          <w:ilvl w:val="0"/>
+          <w:numId w:val="6"/>
+        </w:numPr>
+        <w:autoSpaceDE w:val="0"/>
+        <w:autoSpaceDN w:val="0"/>
+        <w:adjustRightInd w:val="0"/>
+        <w:spacing w:after="0" w:line="240" w:lineRule="auto"/>
+        <w:rPr>
+          <w:i/>
+          <w:sz w:val="24"/>
+        </w:rPr>
+      </w:pPr>
+      <w:r>
+        <w:rPr>
+          <w:i/>
+          <w:sz w:val="24"/>
+        </w:rPr>
+        <w:t>20503077</w:t>
+      </w:r>
+    </w:p>
+    <w:p>
+      <w:r>
+        <w:t>Algunos usuarios creados con perfil de profesional:</w:t>
+      </w:r>
+    </w:p>
+    <w:p>
+      <w:pPr>
+        <w:pStyle w:val="Prrafodelista"/>
+        <w:numPr>
+          <w:ilvl w:val="0"/>
+          <w:numId w:val="6"/>
+        </w:numPr>
+        <w:autoSpaceDE w:val="0"/>
+        <w:autoSpaceDN w:val="0"/>
+        <w:adjustRightInd w:val="0"/>
+        <w:spacing w:after="0" w:line="240" w:lineRule="auto"/>
+        <w:rPr>
+          <w:i/>
+          <w:sz w:val="24"/>
+        </w:rPr>
+      </w:pPr>
+      <w:r>
+        <w:rPr>
+          <w:i/>
+          <w:sz w:val="24"/>
+        </w:rPr>
         <w:t>28072053</w:t>
       </w:r>
     </w:p>
-    <w:bookmarkEnd w:id="33"/>
     <w:p>
       <w:pPr>
         <w:pStyle w:val="Prrafodelista"/>
@@ -10141,7 +10182,7 @@
     <w:lsdException w:name="Table Web 2" w:semiHidden="1" w:unhideWhenUsed="1"/>
     <w:lsdException w:name="Table Web 3" w:semiHidden="1" w:unhideWhenUsed="1"/>
     <w:lsdException w:name="Balloon Text" w:semiHidden="1" w:unhideWhenUsed="1"/>
-    <w:lsdException w:name="Table Grid" w:semiHidden="1" w:uiPriority="59" w:unhideWhenUsed="1"/>
+    <w:lsdException w:name="Table Grid" w:uiPriority="59"/>
     <w:lsdException w:name="Table Theme" w:semiHidden="1" w:unhideWhenUsed="1"/>
     <w:lsdException w:name="Placeholder Text" w:semiHidden="1"/>
     <w:lsdException w:name="No Spacing" w:uiPriority="1" w:qFormat="1"/>
@@ -10927,7 +10968,7 @@
 </file>
 
 <file path=customXml/itemProps1.xml><?xml version="1.0" encoding="utf-8"?>
-<ds:datastoreItem xmlns:ds="http://schemas.openxmlformats.org/officeDocument/2006/customXml" ds:itemID="{9630A565-E07E-473A-9EDC-CD13659AB740}">
+<ds:datastoreItem xmlns:ds="http://schemas.openxmlformats.org/officeDocument/2006/customXml" ds:itemID="{C4B570DF-FA22-41EA-9338-8508BBD6FCBC}">
   <ds:schemaRefs>
     <ds:schemaRef ds:uri="http://schemas.openxmlformats.org/officeDocument/2006/bibliography"/>
   </ds:schemaRefs>

</xml_diff>

<commit_message>
estrategia & dia en letrasd agenda
</commit_message>
<xml_diff>
--- a/Estrategia.docx
+++ b/Estrategia.docx
@@ -1,6 +1,6 @@
 
 <file path=word/document.xml><?xml version="1.0" encoding="utf-8"?>
-<w:document xmlns:wpc="http://schemas.microsoft.com/office/word/2010/wordprocessingCanvas" xmlns:cx="http://schemas.microsoft.com/office/drawing/2014/chartex" xmlns:cx1="http://schemas.microsoft.com/office/drawing/2015/9/8/chartex" xmlns:cx2="http://schemas.microsoft.com/office/drawing/2015/10/21/chartex" xmlns:cx3="http://schemas.microsoft.com/office/drawing/2016/5/9/chartex" xmlns:cx4="http://schemas.microsoft.com/office/drawing/2016/5/10/chartex" xmlns:cx5="http://schemas.microsoft.com/office/drawing/2016/5/11/chartex" xmlns:mc="http://schemas.openxmlformats.org/markup-compatibility/2006" xmlns:o="urn:schemas-microsoft-com:office:office" xmlns:r="http://schemas.openxmlformats.org/officeDocument/2006/relationships" xmlns:m="http://schemas.openxmlformats.org/officeDocument/2006/math" xmlns:v="urn:schemas-microsoft-com:vml" xmlns:wp14="http://schemas.microsoft.com/office/word/2010/wordprocessingDrawing" xmlns:wp="http://schemas.openxmlformats.org/drawingml/2006/wordprocessingDrawing" xmlns:w10="urn:schemas-microsoft-com:office:word" xmlns:w="http://schemas.openxmlformats.org/wordprocessingml/2006/main" xmlns:w14="http://schemas.microsoft.com/office/word/2010/wordml" xmlns:w15="http://schemas.microsoft.com/office/word/2012/wordml" xmlns:w16se="http://schemas.microsoft.com/office/word/2015/wordml/symex" xmlns:wpg="http://schemas.microsoft.com/office/word/2010/wordprocessingGroup" xmlns:wpi="http://schemas.microsoft.com/office/word/2010/wordprocessingInk" xmlns:wne="http://schemas.microsoft.com/office/word/2006/wordml" xmlns:wps="http://schemas.microsoft.com/office/word/2010/wordprocessingShape" mc:Ignorable="w14 w15 w16se wp14">
+<w:document xmlns:ve="http://schemas.openxmlformats.org/markup-compatibility/2006" xmlns:o="urn:schemas-microsoft-com:office:office" xmlns:r="http://schemas.openxmlformats.org/officeDocument/2006/relationships" xmlns:m="http://schemas.openxmlformats.org/officeDocument/2006/math" xmlns:v="urn:schemas-microsoft-com:vml" xmlns:wp="http://schemas.openxmlformats.org/drawingml/2006/wordprocessingDrawing" xmlns:w10="urn:schemas-microsoft-com:office:word" xmlns:w="http://schemas.openxmlformats.org/wordprocessingml/2006/main" xmlns:wne="http://schemas.microsoft.com/office/word/2006/wordml">
   <w:body>
     <w:p>
       <w:pPr>
@@ -32,7 +32,7 @@
                     <a:blip r:embed="rId6" cstate="print">
                       <a:extLst>
                         <a:ext uri="{28A0092B-C50C-407E-A947-70E740481C1C}">
-                          <a14:useLocalDpi xmlns:a14="http://schemas.microsoft.com/office/drawing/2010/main" val="0"/>
+                          <a14:useLocalDpi xmlns:a14="http://schemas.microsoft.com/office/drawing/2010/main" xmlns:wps="http://schemas.microsoft.com/office/word/2010/wordprocessingShape" xmlns:wpi="http://schemas.microsoft.com/office/word/2010/wordprocessingInk" xmlns:wpg="http://schemas.microsoft.com/office/word/2010/wordprocessingGroup" xmlns:w16se="http://schemas.microsoft.com/office/word/2015/wordml/symex" xmlns:w15="http://schemas.microsoft.com/office/word/2012/wordml" xmlns:w14="http://schemas.microsoft.com/office/word/2010/wordml" xmlns:w="http://schemas.openxmlformats.org/wordprocessingml/2006/main" xmlns:w10="urn:schemas-microsoft-com:office:word" xmlns:wp14="http://schemas.microsoft.com/office/word/2010/wordprocessingDrawing" xmlns:v="urn:schemas-microsoft-com:vml" xmlns:o="urn:schemas-microsoft-com:office:office" xmlns:mc="http://schemas.openxmlformats.org/markup-compatibility/2006" xmlns:cx5="http://schemas.microsoft.com/office/drawing/2016/5/11/chartex" xmlns:cx4="http://schemas.microsoft.com/office/drawing/2016/5/10/chartex" xmlns:cx3="http://schemas.microsoft.com/office/drawing/2016/5/9/chartex" xmlns:cx2="http://schemas.microsoft.com/office/drawing/2015/10/21/chartex" xmlns:cx1="http://schemas.microsoft.com/office/drawing/2015/9/8/chartex" xmlns:cx="http://schemas.microsoft.com/office/drawing/2014/chartex" xmlns:wpc="http://schemas.microsoft.com/office/word/2010/wordprocessingCanvas" xmlns="" val="0"/>
                         </a:ext>
                       </a:extLst>
                     </a:blip>
@@ -89,12 +89,6 @@
         </w:rPr>
         <w:t>Estrategia</w:t>
       </w:r>
-      <w:r>
-        <w:rPr>
-          <w:b/>
-        </w:rPr>
-        <w:t xml:space="preserve"> </w:t>
-      </w:r>
     </w:p>
     <w:p>
       <w:pPr>
@@ -160,36 +154,33 @@
           <w:i/>
           <w:u w:val="single"/>
         </w:rPr>
-        <w:t>NOMBRE DE GRUPO:</w:t>
-      </w:r>
-      <w:r>
-        <w:t xml:space="preserve"> </w:t>
-      </w:r>
-      <w:proofErr w:type="spellStart"/>
-      <w:r>
-        <w:t>Random</w:t>
-      </w:r>
-      <w:proofErr w:type="spellEnd"/>
-      <w:r>
-        <w:tab/>
-      </w:r>
-    </w:p>
-    <w:p>
+        <w:t xml:space="preserve">NOMBRE DE </w:t>
+      </w:r>
+      <w:proofErr w:type="spellStart"/>
       <w:r>
         <w:rPr>
           <w:b/>
           <w:i/>
           <w:u w:val="single"/>
         </w:rPr>
-        <w:t>NUMERO DE GRUPO:</w:t>
-      </w:r>
+        <w:t>GRUPO:</w:t>
+      </w:r>
+      <w:r>
+        <w:t>Random</w:t>
+      </w:r>
+      <w:proofErr w:type="spellEnd"/>
+      <w:r>
+        <w:tab/>
+      </w:r>
+    </w:p>
+    <w:p>
       <w:r>
         <w:rPr>
           <w:b/>
           <w:i/>
           <w:u w:val="single"/>
         </w:rPr>
-        <w:t xml:space="preserve"> </w:t>
+        <w:t>NUMERO DE GRUPO:</w:t>
       </w:r>
       <w:r>
         <w:t>33</w:t>
@@ -234,7 +225,16 @@
       </w:r>
       <w:proofErr w:type="spellEnd"/>
       <w:r>
-        <w:t>, Melina - 1464765</w:t>
+        <w:t>, Melina -</w:t>
+      </w:r>
+      <w:r>
+        <w:t xml:space="preserve"> 14647</w:t>
+      </w:r>
+      <w:r>
+        <w:t>3</w:t>
+      </w:r>
+      <w:r>
+        <w:t>5</w:t>
       </w:r>
     </w:p>
     <w:p>
@@ -3506,7 +3506,6 @@
       </w:pPr>
       <w:bookmarkStart w:id="0" w:name="_Toc465892507"/>
       <w:r>
-        <w:lastRenderedPageBreak/>
         <w:t>DER</w:t>
       </w:r>
       <w:bookmarkEnd w:id="0"/>
@@ -3515,32 +3514,53 @@
       <w:r>
         <w:rPr>
           <w:noProof/>
-        </w:rPr>
-        <w:pict>
-          <v:shapetype id="_x0000_t75" coordsize="21600,21600" o:spt="75" o:preferrelative="t" path="m@4@5l@4@11@9@11@9@5xe" filled="f" stroked="f">
-            <v:stroke joinstyle="miter"/>
-            <v:formulas>
-              <v:f eqn="if lineDrawn pixelLineWidth 0"/>
-              <v:f eqn="sum @0 1 0"/>
-              <v:f eqn="sum 0 0 @1"/>
-              <v:f eqn="prod @2 1 2"/>
-              <v:f eqn="prod @3 21600 pixelWidth"/>
-              <v:f eqn="prod @3 21600 pixelHeight"/>
-              <v:f eqn="sum @0 0 1"/>
-              <v:f eqn="prod @6 1 2"/>
-              <v:f eqn="prod @7 21600 pixelWidth"/>
-              <v:f eqn="sum @8 21600 0"/>
-              <v:f eqn="prod @7 21600 pixelHeight"/>
-              <v:f eqn="sum @10 21600 0"/>
-            </v:formulas>
-            <v:path o:extrusionok="f" gradientshapeok="t" o:connecttype="rect"/>
-            <o:lock v:ext="edit" aspectratio="t"/>
-          </v:shapetype>
-          <v:shape id="_x0000_s1026" type="#_x0000_t75" style="position:absolute;margin-left:-30.8pt;margin-top:33.75pt;width:510.6pt;height:497.6pt;z-index:-251658752;mso-position-horizontal-relative:text;mso-position-vertical-relative:text;mso-width-relative:page;mso-height-relative:page" wrapcoords="-37 0 -37 21562 21600 21562 21600 0 -37 0">
-            <v:imagedata r:id="rId7" o:title="DER"/>
-            <w10:wrap type="tight"/>
-          </v:shape>
-        </w:pict>
+          <w:lang w:eastAsia="es-AR"/>
+        </w:rPr>
+        <w:drawing>
+          <wp:inline distT="0" distB="0" distL="0" distR="0">
+            <wp:extent cx="5612130" cy="6714737"/>
+            <wp:effectExtent l="19050" t="0" r="7620" b="0"/>
+            <wp:docPr id="7" name="Imagen 4"/>
+            <wp:cNvGraphicFramePr>
+              <a:graphicFrameLocks xmlns:a="http://schemas.openxmlformats.org/drawingml/2006/main" noChangeAspect="1"/>
+            </wp:cNvGraphicFramePr>
+            <a:graphic xmlns:a="http://schemas.openxmlformats.org/drawingml/2006/main">
+              <a:graphicData uri="http://schemas.openxmlformats.org/drawingml/2006/picture">
+                <pic:pic xmlns:pic="http://schemas.openxmlformats.org/drawingml/2006/picture">
+                  <pic:nvPicPr>
+                    <pic:cNvPr id="0" name="Picture 4"/>
+                    <pic:cNvPicPr>
+                      <a:picLocks noChangeAspect="1" noChangeArrowheads="1"/>
+                    </pic:cNvPicPr>
+                  </pic:nvPicPr>
+                  <pic:blipFill>
+                    <a:blip r:embed="rId7"/>
+                    <a:srcRect/>
+                    <a:stretch>
+                      <a:fillRect/>
+                    </a:stretch>
+                  </pic:blipFill>
+                  <pic:spPr bwMode="auto">
+                    <a:xfrm>
+                      <a:off x="0" y="0"/>
+                      <a:ext cx="5612130" cy="6714737"/>
+                    </a:xfrm>
+                    <a:prstGeom prst="rect">
+                      <a:avLst/>
+                    </a:prstGeom>
+                    <a:noFill/>
+                    <a:ln w="9525">
+                      <a:noFill/>
+                      <a:miter lim="800000"/>
+                      <a:headEnd/>
+                      <a:tailEnd/>
+                    </a:ln>
+                  </pic:spPr>
+                </pic:pic>
+              </a:graphicData>
+            </a:graphic>
+          </wp:inline>
+        </w:drawing>
       </w:r>
     </w:p>
     <w:p/>
@@ -3550,7 +3570,6 @@
       </w:pPr>
       <w:bookmarkStart w:id="1" w:name="_Toc465892508"/>
       <w:r>
-        <w:lastRenderedPageBreak/>
         <w:t>MIGRACION</w:t>
       </w:r>
       <w:bookmarkEnd w:id="1"/>
@@ -3593,9 +3612,6 @@
       </w:r>
       <w:proofErr w:type="spellEnd"/>
       <w:r>
-        <w:t xml:space="preserve"> </w:t>
-      </w:r>
-      <w:r>
         <w:t xml:space="preserve">(fecha en la que se </w:t>
       </w:r>
       <w:r>
@@ -3610,9 +3626,6 @@
       </w:r>
       <w:proofErr w:type="spellEnd"/>
       <w:r>
-        <w:t xml:space="preserve"> </w:t>
-      </w:r>
-      <w:r>
         <w:t xml:space="preserve">(fecha en la que se compra el bono) y </w:t>
       </w:r>
       <w:proofErr w:type="spellStart"/>
@@ -3620,9 +3633,6 @@
         <w:t>Bono_Consulta_Fecha_Impresion</w:t>
       </w:r>
       <w:proofErr w:type="spellEnd"/>
-      <w:r>
-        <w:t xml:space="preserve"> </w:t>
-      </w:r>
       <w:r>
         <w:t>(fecha en la que el bono se consume)</w:t>
       </w:r>
@@ -3678,7 +3688,7 @@
           <w:lang w:eastAsia="es-AR"/>
         </w:rPr>
         <w:drawing>
-          <wp:inline distT="0" distB="0" distL="0" distR="0" wp14:anchorId="528E2E52" wp14:editId="4B38D9D7">
+          <wp:inline distT="0" distB="0" distL="0" distR="0">
             <wp:extent cx="2828925" cy="1314450"/>
             <wp:effectExtent l="0" t="0" r="9525" b="0"/>
             <wp:docPr id="3" name="Imagen 3"/>
@@ -3822,12 +3832,12 @@
       <w:r>
         <w:t>Turno_Fecha</w:t>
       </w:r>
-      <w:proofErr w:type="spellEnd"/>
-      <w:r>
-        <w:t xml:space="preserve"> </w:t>
-      </w:r>
-      <w:r>
-        <w:t>de la tabla maestra para este dato.</w:t>
+      <w:r>
+        <w:t>de</w:t>
+      </w:r>
+      <w:proofErr w:type="spellEnd"/>
+      <w:r>
+        <w:t xml:space="preserve"> la tabla maestra para este dato.</w:t>
       </w:r>
     </w:p>
     <w:p>
@@ -3851,7 +3861,6 @@
           <w:noProof/>
           <w:lang w:eastAsia="es-AR"/>
         </w:rPr>
-        <w:lastRenderedPageBreak/>
         <w:drawing>
           <wp:inline distT="0" distB="0" distL="0" distR="0">
             <wp:extent cx="2466975" cy="2038350"/>
@@ -3873,7 +3882,7 @@
                     <a:blip r:embed="rId9">
                       <a:extLst>
                         <a:ext uri="{28A0092B-C50C-407E-A947-70E740481C1C}">
-                          <a14:useLocalDpi xmlns:a14="http://schemas.microsoft.com/office/drawing/2010/main" val="0"/>
+                          <a14:useLocalDpi xmlns:a14="http://schemas.microsoft.com/office/drawing/2010/main" xmlns:wps="http://schemas.microsoft.com/office/word/2010/wordprocessingShape" xmlns:wpi="http://schemas.microsoft.com/office/word/2010/wordprocessingInk" xmlns:wpg="http://schemas.microsoft.com/office/word/2010/wordprocessingGroup" xmlns:w16se="http://schemas.microsoft.com/office/word/2015/wordml/symex" xmlns:w15="http://schemas.microsoft.com/office/word/2012/wordml" xmlns:w14="http://schemas.microsoft.com/office/word/2010/wordml" xmlns:w="http://schemas.openxmlformats.org/wordprocessingml/2006/main" xmlns:w10="urn:schemas-microsoft-com:office:word" xmlns:wp14="http://schemas.microsoft.com/office/word/2010/wordprocessingDrawing" xmlns:v="urn:schemas-microsoft-com:vml" xmlns:o="urn:schemas-microsoft-com:office:office" xmlns:mc="http://schemas.openxmlformats.org/markup-compatibility/2006" xmlns:cx5="http://schemas.microsoft.com/office/drawing/2016/5/11/chartex" xmlns:cx4="http://schemas.microsoft.com/office/drawing/2016/5/10/chartex" xmlns:cx3="http://schemas.microsoft.com/office/drawing/2016/5/9/chartex" xmlns:cx2="http://schemas.microsoft.com/office/drawing/2015/10/21/chartex" xmlns:cx1="http://schemas.microsoft.com/office/drawing/2015/9/8/chartex" xmlns:cx="http://schemas.microsoft.com/office/drawing/2014/chartex" xmlns:wpc="http://schemas.microsoft.com/office/word/2010/wordprocessingCanvas" xmlns="" val="0"/>
                         </a:ext>
                       </a:extLst>
                     </a:blip>
@@ -4116,7 +4125,7 @@
                     <a:blip r:embed="rId10">
                       <a:extLst>
                         <a:ext uri="{28A0092B-C50C-407E-A947-70E740481C1C}">
-                          <a14:useLocalDpi xmlns:a14="http://schemas.microsoft.com/office/drawing/2010/main" val="0"/>
+                          <a14:useLocalDpi xmlns:a14="http://schemas.microsoft.com/office/drawing/2010/main" xmlns:wps="http://schemas.microsoft.com/office/word/2010/wordprocessingShape" xmlns:wpi="http://schemas.microsoft.com/office/word/2010/wordprocessingInk" xmlns:wpg="http://schemas.microsoft.com/office/word/2010/wordprocessingGroup" xmlns:w16se="http://schemas.microsoft.com/office/word/2015/wordml/symex" xmlns:w15="http://schemas.microsoft.com/office/word/2012/wordml" xmlns:w14="http://schemas.microsoft.com/office/word/2010/wordml" xmlns:w="http://schemas.openxmlformats.org/wordprocessingml/2006/main" xmlns:w10="urn:schemas-microsoft-com:office:word" xmlns:wp14="http://schemas.microsoft.com/office/word/2010/wordprocessingDrawing" xmlns:v="urn:schemas-microsoft-com:vml" xmlns:o="urn:schemas-microsoft-com:office:office" xmlns:mc="http://schemas.openxmlformats.org/markup-compatibility/2006" xmlns:cx5="http://schemas.microsoft.com/office/drawing/2016/5/11/chartex" xmlns:cx4="http://schemas.microsoft.com/office/drawing/2016/5/10/chartex" xmlns:cx3="http://schemas.microsoft.com/office/drawing/2016/5/9/chartex" xmlns:cx2="http://schemas.microsoft.com/office/drawing/2015/10/21/chartex" xmlns:cx1="http://schemas.microsoft.com/office/drawing/2015/9/8/chartex" xmlns:cx="http://schemas.microsoft.com/office/drawing/2014/chartex" xmlns:wpc="http://schemas.microsoft.com/office/word/2010/wordprocessingCanvas" xmlns="" val="0"/>
                         </a:ext>
                       </a:extLst>
                     </a:blip>
@@ -4283,7 +4292,6 @@
           <w:noProof/>
           <w:lang w:eastAsia="es-AR"/>
         </w:rPr>
-        <w:lastRenderedPageBreak/>
         <w:drawing>
           <wp:inline distT="0" distB="0" distL="0" distR="0">
             <wp:extent cx="2457450" cy="1666875"/>
@@ -4305,7 +4313,7 @@
                     <a:blip r:embed="rId11">
                       <a:extLst>
                         <a:ext uri="{28A0092B-C50C-407E-A947-70E740481C1C}">
-                          <a14:useLocalDpi xmlns:a14="http://schemas.microsoft.com/office/drawing/2010/main" val="0"/>
+                          <a14:useLocalDpi xmlns:a14="http://schemas.microsoft.com/office/drawing/2010/main" xmlns:wps="http://schemas.microsoft.com/office/word/2010/wordprocessingShape" xmlns:wpi="http://schemas.microsoft.com/office/word/2010/wordprocessingInk" xmlns:wpg="http://schemas.microsoft.com/office/word/2010/wordprocessingGroup" xmlns:w16se="http://schemas.microsoft.com/office/word/2015/wordml/symex" xmlns:w15="http://schemas.microsoft.com/office/word/2012/wordml" xmlns:w14="http://schemas.microsoft.com/office/word/2010/wordml" xmlns:w="http://schemas.openxmlformats.org/wordprocessingml/2006/main" xmlns:w10="urn:schemas-microsoft-com:office:word" xmlns:wp14="http://schemas.microsoft.com/office/word/2010/wordprocessingDrawing" xmlns:v="urn:schemas-microsoft-com:vml" xmlns:o="urn:schemas-microsoft-com:office:office" xmlns:mc="http://schemas.openxmlformats.org/markup-compatibility/2006" xmlns:cx5="http://schemas.microsoft.com/office/drawing/2016/5/11/chartex" xmlns:cx4="http://schemas.microsoft.com/office/drawing/2016/5/10/chartex" xmlns:cx3="http://schemas.microsoft.com/office/drawing/2016/5/9/chartex" xmlns:cx2="http://schemas.microsoft.com/office/drawing/2015/10/21/chartex" xmlns:cx1="http://schemas.microsoft.com/office/drawing/2015/9/8/chartex" xmlns:cx="http://schemas.microsoft.com/office/drawing/2014/chartex" xmlns:wpc="http://schemas.microsoft.com/office/word/2010/wordprocessingCanvas" xmlns="" val="0"/>
                         </a:ext>
                       </a:extLst>
                     </a:blip>
@@ -4500,7 +4508,7 @@
                     <a:blip r:embed="rId12">
                       <a:extLst>
                         <a:ext uri="{28A0092B-C50C-407E-A947-70E740481C1C}">
-                          <a14:useLocalDpi xmlns:a14="http://schemas.microsoft.com/office/drawing/2010/main" val="0"/>
+                          <a14:useLocalDpi xmlns:a14="http://schemas.microsoft.com/office/drawing/2010/main" xmlns:wps="http://schemas.microsoft.com/office/word/2010/wordprocessingShape" xmlns:wpi="http://schemas.microsoft.com/office/word/2010/wordprocessingInk" xmlns:wpg="http://schemas.microsoft.com/office/word/2010/wordprocessingGroup" xmlns:w16se="http://schemas.microsoft.com/office/word/2015/wordml/symex" xmlns:w15="http://schemas.microsoft.com/office/word/2012/wordml" xmlns:w14="http://schemas.microsoft.com/office/word/2010/wordml" xmlns:w="http://schemas.openxmlformats.org/wordprocessingml/2006/main" xmlns:w10="urn:schemas-microsoft-com:office:word" xmlns:wp14="http://schemas.microsoft.com/office/word/2010/wordprocessingDrawing" xmlns:v="urn:schemas-microsoft-com:vml" xmlns:o="urn:schemas-microsoft-com:office:office" xmlns:mc="http://schemas.openxmlformats.org/markup-compatibility/2006" xmlns:cx5="http://schemas.microsoft.com/office/drawing/2016/5/11/chartex" xmlns:cx4="http://schemas.microsoft.com/office/drawing/2016/5/10/chartex" xmlns:cx3="http://schemas.microsoft.com/office/drawing/2016/5/9/chartex" xmlns:cx2="http://schemas.microsoft.com/office/drawing/2015/10/21/chartex" xmlns:cx1="http://schemas.microsoft.com/office/drawing/2015/9/8/chartex" xmlns:cx="http://schemas.microsoft.com/office/drawing/2014/chartex" xmlns:wpc="http://schemas.microsoft.com/office/word/2010/wordprocessingCanvas" xmlns="" val="0"/>
                         </a:ext>
                       </a:extLst>
                     </a:blip>
@@ -4615,7 +4623,7 @@
                     <a:blip r:embed="rId13">
                       <a:extLst>
                         <a:ext uri="{28A0092B-C50C-407E-A947-70E740481C1C}">
-                          <a14:useLocalDpi xmlns:a14="http://schemas.microsoft.com/office/drawing/2010/main" val="0"/>
+                          <a14:useLocalDpi xmlns:a14="http://schemas.microsoft.com/office/drawing/2010/main" xmlns:wps="http://schemas.microsoft.com/office/word/2010/wordprocessingShape" xmlns:wpi="http://schemas.microsoft.com/office/word/2010/wordprocessingInk" xmlns:wpg="http://schemas.microsoft.com/office/word/2010/wordprocessingGroup" xmlns:w16se="http://schemas.microsoft.com/office/word/2015/wordml/symex" xmlns:w15="http://schemas.microsoft.com/office/word/2012/wordml" xmlns:w14="http://schemas.microsoft.com/office/word/2010/wordml" xmlns:w="http://schemas.openxmlformats.org/wordprocessingml/2006/main" xmlns:w10="urn:schemas-microsoft-com:office:word" xmlns:wp14="http://schemas.microsoft.com/office/word/2010/wordprocessingDrawing" xmlns:v="urn:schemas-microsoft-com:vml" xmlns:o="urn:schemas-microsoft-com:office:office" xmlns:mc="http://schemas.openxmlformats.org/markup-compatibility/2006" xmlns:cx5="http://schemas.microsoft.com/office/drawing/2016/5/11/chartex" xmlns:cx4="http://schemas.microsoft.com/office/drawing/2016/5/10/chartex" xmlns:cx3="http://schemas.microsoft.com/office/drawing/2016/5/9/chartex" xmlns:cx2="http://schemas.microsoft.com/office/drawing/2015/10/21/chartex" xmlns:cx1="http://schemas.microsoft.com/office/drawing/2015/9/8/chartex" xmlns:cx="http://schemas.microsoft.com/office/drawing/2014/chartex" xmlns:wpc="http://schemas.microsoft.com/office/word/2010/wordprocessingCanvas" xmlns="" val="0"/>
                         </a:ext>
                       </a:extLst>
                     </a:blip>
@@ -4729,6 +4737,9 @@
     <w:p>
       <w:pPr>
         <w:pStyle w:val="Ttulo4"/>
+        <w:rPr>
+          <w:u w:val="single"/>
+        </w:rPr>
       </w:pPr>
       <w:bookmarkStart w:id="11" w:name="_Toc465892517"/>
       <w:r>
@@ -4753,225 +4764,237 @@
           <w:noProof/>
           <w:lang w:eastAsia="es-AR"/>
         </w:rPr>
-        <w:lastRenderedPageBreak/>
+        <w:pict>
+          <v:shapetype id="_x0000_t75" coordsize="21600,21600" o:spt="75" o:preferrelative="t" path="m@4@5l@4@11@9@11@9@5xe" filled="f" stroked="f">
+            <v:stroke joinstyle="miter"/>
+            <v:formulas>
+              <v:f eqn="if lineDrawn pixelLineWidth 0"/>
+              <v:f eqn="sum @0 1 0"/>
+              <v:f eqn="sum 0 0 @1"/>
+              <v:f eqn="prod @2 1 2"/>
+              <v:f eqn="prod @3 21600 pixelWidth"/>
+              <v:f eqn="prod @3 21600 pixelHeight"/>
+              <v:f eqn="sum @0 0 1"/>
+              <v:f eqn="prod @6 1 2"/>
+              <v:f eqn="prod @7 21600 pixelWidth"/>
+              <v:f eqn="sum @8 21600 0"/>
+              <v:f eqn="prod @7 21600 pixelHeight"/>
+              <v:f eqn="sum @10 21600 0"/>
+            </v:formulas>
+            <v:path o:extrusionok="f" gradientshapeok="t" o:connecttype="rect"/>
+            <o:lock v:ext="edit" aspectratio="t"/>
+          </v:shapetype>
+          <v:shape id="_x0000_i1025" type="#_x0000_t75" style="width:164.7pt;height:163.85pt">
+            <v:imagedata r:id="rId14" o:title="1"/>
+          </v:shape>
+        </w:pict>
+      </w:r>
+    </w:p>
+    <w:p>
+      <w:pPr>
+        <w:pStyle w:val="Prrafodelista"/>
+        <w:numPr>
+          <w:ilvl w:val="0"/>
+          <w:numId w:val="10"/>
+        </w:numPr>
+        <w:spacing w:after="0" w:line="0" w:lineRule="atLeast"/>
+      </w:pPr>
+      <w:proofErr w:type="spellStart"/>
+      <w:r>
+        <w:rPr>
+          <w:b/>
+        </w:rPr>
+        <w:t>IdTurno</w:t>
+      </w:r>
+      <w:proofErr w:type="spellEnd"/>
+      <w:r>
+        <w:t>: Id del turno.</w:t>
+      </w:r>
+    </w:p>
+    <w:p>
+      <w:pPr>
+        <w:pStyle w:val="Prrafodelista"/>
+        <w:numPr>
+          <w:ilvl w:val="0"/>
+          <w:numId w:val="10"/>
+        </w:numPr>
+        <w:spacing w:after="0" w:line="0" w:lineRule="atLeast"/>
+      </w:pPr>
+      <w:proofErr w:type="spellStart"/>
+      <w:r>
+        <w:rPr>
+          <w:b/>
+        </w:rPr>
+        <w:t>IdAgenda</w:t>
+      </w:r>
+      <w:proofErr w:type="spellEnd"/>
+      <w:r>
+        <w:t>: Id de la agenda a la que pertenece este turno.</w:t>
+      </w:r>
+    </w:p>
+    <w:p>
+      <w:pPr>
+        <w:pStyle w:val="Prrafodelista"/>
+        <w:numPr>
+          <w:ilvl w:val="0"/>
+          <w:numId w:val="10"/>
+        </w:numPr>
+        <w:spacing w:after="0" w:line="0" w:lineRule="atLeast"/>
+      </w:pPr>
+      <w:proofErr w:type="spellStart"/>
+      <w:r>
+        <w:rPr>
+          <w:b/>
+        </w:rPr>
+        <w:t>IdAfiliado</w:t>
+      </w:r>
+      <w:proofErr w:type="spellEnd"/>
+      <w:r>
+        <w:t xml:space="preserve">: Id del afiliado que va a al turno. </w:t>
+      </w:r>
+    </w:p>
+    <w:p>
+      <w:pPr>
+        <w:pStyle w:val="Prrafodelista"/>
+        <w:numPr>
+          <w:ilvl w:val="0"/>
+          <w:numId w:val="10"/>
+        </w:numPr>
+        <w:spacing w:after="0" w:line="0" w:lineRule="atLeast"/>
+      </w:pPr>
+      <w:proofErr w:type="spellStart"/>
+      <w:r>
+        <w:rPr>
+          <w:b/>
+        </w:rPr>
+        <w:t>FechaYHoraTurno</w:t>
+      </w:r>
+      <w:proofErr w:type="spellEnd"/>
+      <w:r>
+        <w:t xml:space="preserve">: es la fecha y hora en la que se hace el turno. Usamos el campo </w:t>
+      </w:r>
+      <w:proofErr w:type="spellStart"/>
+      <w:r>
+        <w:t>Turno_Fecha</w:t>
+      </w:r>
+      <w:proofErr w:type="spellEnd"/>
+      <w:r>
+        <w:t xml:space="preserve"> de la maestra para referenciar a este campo.</w:t>
+      </w:r>
+    </w:p>
+    <w:p>
+      <w:pPr>
+        <w:pStyle w:val="Prrafodelista"/>
+        <w:numPr>
+          <w:ilvl w:val="0"/>
+          <w:numId w:val="10"/>
+        </w:numPr>
+        <w:spacing w:after="0" w:line="0" w:lineRule="atLeast"/>
+      </w:pPr>
+      <w:r>
+        <w:rPr>
+          <w:b/>
+        </w:rPr>
+        <w:t>Habilitado</w:t>
+      </w:r>
+      <w:r>
+        <w:t xml:space="preserve">: Indica si el turno está habilitado para usarse. Contiene un 1 para dar a entender que está </w:t>
+      </w:r>
+      <w:r>
+        <w:t>usado, y 0 si no está usado</w:t>
+      </w:r>
+      <w:proofErr w:type="gramStart"/>
+      <w:r>
+        <w:t>.</w:t>
+      </w:r>
+      <w:r>
+        <w:t>.</w:t>
+      </w:r>
+      <w:proofErr w:type="gramEnd"/>
+    </w:p>
+    <w:p>
+      <w:pPr>
+        <w:pStyle w:val="Prrafodelista"/>
+        <w:numPr>
+          <w:ilvl w:val="0"/>
+          <w:numId w:val="10"/>
+        </w:numPr>
+        <w:spacing w:after="0" w:line="0" w:lineRule="atLeast"/>
+      </w:pPr>
+      <w:proofErr w:type="spellStart"/>
+      <w:r>
+        <w:rPr>
+          <w:b/>
+        </w:rPr>
+        <w:t>IdEspecialidad</w:t>
+      </w:r>
+      <w:proofErr w:type="spellEnd"/>
+      <w:r>
+        <w:t>: Id de la especialidad en la cual se ha sacado el turno. El médico que lo atien</w:t>
+      </w:r>
+      <w:r>
+        <w:t>da va a ser de esa especialidad.</w:t>
+      </w:r>
+    </w:p>
+    <w:p>
+      <w:pPr>
+        <w:pStyle w:val="Prrafodelista"/>
+        <w:numPr>
+          <w:ilvl w:val="0"/>
+          <w:numId w:val="10"/>
+        </w:numPr>
+        <w:spacing w:after="0" w:line="0" w:lineRule="atLeast"/>
+      </w:pPr>
+      <w:proofErr w:type="spellStart"/>
+      <w:r>
+        <w:rPr>
+          <w:b/>
+        </w:rPr>
+        <w:t>RegistrarLlegada</w:t>
+      </w:r>
+      <w:proofErr w:type="spellEnd"/>
+      <w:proofErr w:type="gramStart"/>
+      <w:r>
+        <w:t>:  Bit</w:t>
+      </w:r>
+      <w:proofErr w:type="gramEnd"/>
+      <w:r>
+        <w:t xml:space="preserve"> para indicar si la llegada del turno ya se registro, en 0 es que aun no, en 1, que </w:t>
+      </w:r>
+      <w:proofErr w:type="spellStart"/>
+      <w:r>
+        <w:t>si</w:t>
+      </w:r>
+      <w:proofErr w:type="spellEnd"/>
+      <w:r>
+        <w:t>.</w:t>
+      </w:r>
+    </w:p>
+    <w:p>
+      <w:pPr>
+        <w:pStyle w:val="Ttulo4"/>
+      </w:pPr>
+      <w:bookmarkStart w:id="12" w:name="_Toc465892518"/>
+      <w:proofErr w:type="spellStart"/>
+      <w:r>
+        <w:t>Agenda_Horario_disponible</w:t>
+      </w:r>
+      <w:bookmarkEnd w:id="12"/>
+      <w:proofErr w:type="spellEnd"/>
+    </w:p>
+    <w:p>
+      <w:r>
+        <w:t>Representa la agenda de cada profesional, nos indica que días y con qué especialidad atiende.</w:t>
+      </w:r>
+    </w:p>
+    <w:p>
+      <w:r>
+        <w:rPr>
+          <w:noProof/>
+          <w:lang w:eastAsia="es-AR"/>
+        </w:rPr>
         <w:drawing>
           <wp:inline distT="0" distB="0" distL="0" distR="0">
-            <wp:extent cx="2371725" cy="1619250"/>
-            <wp:effectExtent l="0" t="0" r="9525" b="0"/>
-            <wp:docPr id="31" name="Imagen 31"/>
-            <wp:cNvGraphicFramePr>
-              <a:graphicFrameLocks xmlns:a="http://schemas.openxmlformats.org/drawingml/2006/main" noChangeAspect="1"/>
-            </wp:cNvGraphicFramePr>
-            <a:graphic xmlns:a="http://schemas.openxmlformats.org/drawingml/2006/main">
-              <a:graphicData uri="http://schemas.openxmlformats.org/drawingml/2006/picture">
-                <pic:pic xmlns:pic="http://schemas.openxmlformats.org/drawingml/2006/picture">
-                  <pic:nvPicPr>
-                    <pic:cNvPr id="0" name="Imagen 9"/>
-                    <pic:cNvPicPr>
-                      <a:picLocks noChangeAspect="1" noChangeArrowheads="1"/>
-                    </pic:cNvPicPr>
-                  </pic:nvPicPr>
-                  <pic:blipFill>
-                    <a:blip r:embed="rId14">
-                      <a:extLst>
-                        <a:ext uri="{28A0092B-C50C-407E-A947-70E740481C1C}">
-                          <a14:useLocalDpi xmlns:a14="http://schemas.microsoft.com/office/drawing/2010/main" val="0"/>
-                        </a:ext>
-                      </a:extLst>
-                    </a:blip>
-                    <a:srcRect/>
-                    <a:stretch>
-                      <a:fillRect/>
-                    </a:stretch>
-                  </pic:blipFill>
-                  <pic:spPr bwMode="auto">
-                    <a:xfrm>
-                      <a:off x="0" y="0"/>
-                      <a:ext cx="2371725" cy="1619250"/>
-                    </a:xfrm>
-                    <a:prstGeom prst="rect">
-                      <a:avLst/>
-                    </a:prstGeom>
-                    <a:noFill/>
-                    <a:ln>
-                      <a:noFill/>
-                    </a:ln>
-                  </pic:spPr>
-                </pic:pic>
-              </a:graphicData>
-            </a:graphic>
-          </wp:inline>
-        </w:drawing>
-      </w:r>
-    </w:p>
-    <w:p>
-      <w:pPr>
-        <w:pStyle w:val="Prrafodelista"/>
-        <w:numPr>
-          <w:ilvl w:val="0"/>
-          <w:numId w:val="10"/>
-        </w:numPr>
-        <w:spacing w:after="0" w:line="0" w:lineRule="atLeast"/>
-      </w:pPr>
-      <w:proofErr w:type="spellStart"/>
-      <w:r>
-        <w:rPr>
-          <w:b/>
-        </w:rPr>
-        <w:t>IdTurno</w:t>
-      </w:r>
-      <w:proofErr w:type="spellEnd"/>
-      <w:r>
-        <w:t>: Id del turno.</w:t>
-      </w:r>
-    </w:p>
-    <w:p>
-      <w:pPr>
-        <w:pStyle w:val="Prrafodelista"/>
-        <w:numPr>
-          <w:ilvl w:val="0"/>
-          <w:numId w:val="10"/>
-        </w:numPr>
-        <w:spacing w:after="0" w:line="0" w:lineRule="atLeast"/>
-      </w:pPr>
-      <w:proofErr w:type="spellStart"/>
-      <w:r>
-        <w:rPr>
-          <w:b/>
-        </w:rPr>
-        <w:t>IdAgenda</w:t>
-      </w:r>
-      <w:proofErr w:type="spellEnd"/>
-      <w:r>
-        <w:t>: Id de la agenda a la que pertenece este turno.</w:t>
-      </w:r>
-    </w:p>
-    <w:p>
-      <w:pPr>
-        <w:pStyle w:val="Prrafodelista"/>
-        <w:numPr>
-          <w:ilvl w:val="0"/>
-          <w:numId w:val="10"/>
-        </w:numPr>
-        <w:spacing w:after="0" w:line="0" w:lineRule="atLeast"/>
-      </w:pPr>
-      <w:proofErr w:type="spellStart"/>
-      <w:r>
-        <w:rPr>
-          <w:b/>
-        </w:rPr>
-        <w:t>IdAfiliado</w:t>
-      </w:r>
-      <w:proofErr w:type="spellEnd"/>
-      <w:r>
-        <w:t xml:space="preserve">: Id del afiliado que va a al turno. </w:t>
-      </w:r>
-    </w:p>
-    <w:p>
-      <w:pPr>
-        <w:pStyle w:val="Prrafodelista"/>
-        <w:numPr>
-          <w:ilvl w:val="0"/>
-          <w:numId w:val="10"/>
-        </w:numPr>
-        <w:spacing w:after="0" w:line="0" w:lineRule="atLeast"/>
-      </w:pPr>
-      <w:proofErr w:type="spellStart"/>
-      <w:r>
-        <w:rPr>
-          <w:b/>
-        </w:rPr>
-        <w:t>FechaYHoraTurno</w:t>
-      </w:r>
-      <w:proofErr w:type="spellEnd"/>
-      <w:r>
-        <w:t xml:space="preserve">: es la fecha y hora en la que se hace el turno. Usamos el campo </w:t>
-      </w:r>
-      <w:proofErr w:type="spellStart"/>
-      <w:r>
-        <w:t>Turno_Fecha</w:t>
-      </w:r>
-      <w:proofErr w:type="spellEnd"/>
-      <w:r>
-        <w:t xml:space="preserve"> de la maestra para referenciar a este campo.</w:t>
-      </w:r>
-    </w:p>
-    <w:p>
-      <w:pPr>
-        <w:pStyle w:val="Prrafodelista"/>
-        <w:numPr>
-          <w:ilvl w:val="0"/>
-          <w:numId w:val="10"/>
-        </w:numPr>
-        <w:spacing w:after="0" w:line="0" w:lineRule="atLeast"/>
-      </w:pPr>
-      <w:r>
-        <w:rPr>
-          <w:b/>
-        </w:rPr>
-        <w:t>Habilitado</w:t>
-      </w:r>
-      <w:r>
-        <w:t xml:space="preserve">: Indica si el turno está habilitado para usarse. Contiene un 1 para dar a entender que está </w:t>
-      </w:r>
-      <w:r>
-        <w:t xml:space="preserve">usado, y 0 si no está </w:t>
-      </w:r>
-      <w:proofErr w:type="gramStart"/>
-      <w:r>
-        <w:t>usado.</w:t>
-      </w:r>
-      <w:r>
-        <w:t>.</w:t>
-      </w:r>
-      <w:proofErr w:type="gramEnd"/>
-    </w:p>
-    <w:p>
-      <w:pPr>
-        <w:pStyle w:val="Prrafodelista"/>
-        <w:numPr>
-          <w:ilvl w:val="0"/>
-          <w:numId w:val="10"/>
-        </w:numPr>
-        <w:spacing w:after="0" w:line="0" w:lineRule="atLeast"/>
-      </w:pPr>
-      <w:proofErr w:type="spellStart"/>
-      <w:r>
-        <w:rPr>
-          <w:b/>
-        </w:rPr>
-        <w:t>IdEspecialidad</w:t>
-      </w:r>
-      <w:proofErr w:type="spellEnd"/>
-      <w:r>
-        <w:t>: Id de la especialidad en la cual se ha sacado el turno. El médico que lo atienda va a ser de esa especialidad.</w:t>
-      </w:r>
-    </w:p>
-    <w:p>
-      <w:pPr>
-        <w:pStyle w:val="Ttulo4"/>
-      </w:pPr>
-      <w:bookmarkStart w:id="12" w:name="_Toc465892518"/>
-      <w:proofErr w:type="spellStart"/>
-      <w:r>
-        <w:t>Agenda_Horario_disponible</w:t>
-      </w:r>
-      <w:bookmarkEnd w:id="12"/>
-      <w:proofErr w:type="spellEnd"/>
-    </w:p>
-    <w:p>
-      <w:r>
-        <w:t>Representa la agenda de cada profesional, nos indica que días y con qué especialidad atiende.</w:t>
-      </w:r>
-    </w:p>
-    <w:p>
-      <w:r>
-        <w:rPr>
-          <w:noProof/>
-          <w:lang w:eastAsia="es-AR"/>
-        </w:rPr>
-        <w:drawing>
-          <wp:inline distT="0" distB="0" distL="0" distR="0" wp14:anchorId="50562404" wp14:editId="769F15C7">
             <wp:extent cx="3771900" cy="1514475"/>
             <wp:effectExtent l="0" t="0" r="0" b="9525"/>
             <wp:docPr id="4" name="Imagen 4"/>
@@ -5175,7 +5198,7 @@
                     <a:blip r:embed="rId16">
                       <a:extLst>
                         <a:ext uri="{28A0092B-C50C-407E-A947-70E740481C1C}">
-                          <a14:useLocalDpi xmlns:a14="http://schemas.microsoft.com/office/drawing/2010/main" val="0"/>
+                          <a14:useLocalDpi xmlns:a14="http://schemas.microsoft.com/office/drawing/2010/main" xmlns:wps="http://schemas.microsoft.com/office/word/2010/wordprocessingShape" xmlns:wpi="http://schemas.microsoft.com/office/word/2010/wordprocessingInk" xmlns:wpg="http://schemas.microsoft.com/office/word/2010/wordprocessingGroup" xmlns:w16se="http://schemas.microsoft.com/office/word/2015/wordml/symex" xmlns:w15="http://schemas.microsoft.com/office/word/2012/wordml" xmlns:w14="http://schemas.microsoft.com/office/word/2010/wordml" xmlns:w="http://schemas.openxmlformats.org/wordprocessingml/2006/main" xmlns:w10="urn:schemas-microsoft-com:office:word" xmlns:wp14="http://schemas.microsoft.com/office/word/2010/wordprocessingDrawing" xmlns:v="urn:schemas-microsoft-com:vml" xmlns:o="urn:schemas-microsoft-com:office:office" xmlns:mc="http://schemas.openxmlformats.org/markup-compatibility/2006" xmlns:cx5="http://schemas.microsoft.com/office/drawing/2016/5/11/chartex" xmlns:cx4="http://schemas.microsoft.com/office/drawing/2016/5/10/chartex" xmlns:cx3="http://schemas.microsoft.com/office/drawing/2016/5/9/chartex" xmlns:cx2="http://schemas.microsoft.com/office/drawing/2015/10/21/chartex" xmlns:cx1="http://schemas.microsoft.com/office/drawing/2015/9/8/chartex" xmlns:cx="http://schemas.microsoft.com/office/drawing/2014/chartex" xmlns:wpc="http://schemas.microsoft.com/office/word/2010/wordprocessingCanvas" xmlns="" val="0"/>
                         </a:ext>
                       </a:extLst>
                     </a:blip>
@@ -5220,7 +5243,6 @@
         <w:rPr>
           <w:b/>
         </w:rPr>
-        <w:lastRenderedPageBreak/>
         <w:t>IdProfesional</w:t>
       </w:r>
       <w:proofErr w:type="spellEnd"/>
@@ -5278,7 +5300,7 @@
                     <a:blip r:embed="rId17">
                       <a:extLst>
                         <a:ext uri="{28A0092B-C50C-407E-A947-70E740481C1C}">
-                          <a14:useLocalDpi xmlns:a14="http://schemas.microsoft.com/office/drawing/2010/main" val="0"/>
+                          <a14:useLocalDpi xmlns:a14="http://schemas.microsoft.com/office/drawing/2010/main" xmlns:wps="http://schemas.microsoft.com/office/word/2010/wordprocessingShape" xmlns:wpi="http://schemas.microsoft.com/office/word/2010/wordprocessingInk" xmlns:wpg="http://schemas.microsoft.com/office/word/2010/wordprocessingGroup" xmlns:w16se="http://schemas.microsoft.com/office/word/2015/wordml/symex" xmlns:w15="http://schemas.microsoft.com/office/word/2012/wordml" xmlns:w14="http://schemas.microsoft.com/office/word/2010/wordml" xmlns:w="http://schemas.openxmlformats.org/wordprocessingml/2006/main" xmlns:w10="urn:schemas-microsoft-com:office:word" xmlns:wp14="http://schemas.microsoft.com/office/word/2010/wordprocessingDrawing" xmlns:v="urn:schemas-microsoft-com:vml" xmlns:o="urn:schemas-microsoft-com:office:office" xmlns:mc="http://schemas.openxmlformats.org/markup-compatibility/2006" xmlns:cx5="http://schemas.microsoft.com/office/drawing/2016/5/11/chartex" xmlns:cx4="http://schemas.microsoft.com/office/drawing/2016/5/10/chartex" xmlns:cx3="http://schemas.microsoft.com/office/drawing/2016/5/9/chartex" xmlns:cx2="http://schemas.microsoft.com/office/drawing/2015/10/21/chartex" xmlns:cx1="http://schemas.microsoft.com/office/drawing/2015/9/8/chartex" xmlns:cx="http://schemas.microsoft.com/office/drawing/2014/chartex" xmlns:wpc="http://schemas.microsoft.com/office/word/2010/wordprocessingCanvas" xmlns="" val="0"/>
                         </a:ext>
                       </a:extLst>
                     </a:blip>
@@ -5407,7 +5429,7 @@
                     <a:blip r:embed="rId18">
                       <a:extLst>
                         <a:ext uri="{28A0092B-C50C-407E-A947-70E740481C1C}">
-                          <a14:useLocalDpi xmlns:a14="http://schemas.microsoft.com/office/drawing/2010/main" val="0"/>
+                          <a14:useLocalDpi xmlns:a14="http://schemas.microsoft.com/office/drawing/2010/main" xmlns:wps="http://schemas.microsoft.com/office/word/2010/wordprocessingShape" xmlns:wpi="http://schemas.microsoft.com/office/word/2010/wordprocessingInk" xmlns:wpg="http://schemas.microsoft.com/office/word/2010/wordprocessingGroup" xmlns:w16se="http://schemas.microsoft.com/office/word/2015/wordml/symex" xmlns:w15="http://schemas.microsoft.com/office/word/2012/wordml" xmlns:w14="http://schemas.microsoft.com/office/word/2010/wordml" xmlns:w="http://schemas.openxmlformats.org/wordprocessingml/2006/main" xmlns:w10="urn:schemas-microsoft-com:office:word" xmlns:wp14="http://schemas.microsoft.com/office/word/2010/wordprocessingDrawing" xmlns:v="urn:schemas-microsoft-com:vml" xmlns:o="urn:schemas-microsoft-com:office:office" xmlns:mc="http://schemas.openxmlformats.org/markup-compatibility/2006" xmlns:cx5="http://schemas.microsoft.com/office/drawing/2016/5/11/chartex" xmlns:cx4="http://schemas.microsoft.com/office/drawing/2016/5/10/chartex" xmlns:cx3="http://schemas.microsoft.com/office/drawing/2016/5/9/chartex" xmlns:cx2="http://schemas.microsoft.com/office/drawing/2015/10/21/chartex" xmlns:cx1="http://schemas.microsoft.com/office/drawing/2015/9/8/chartex" xmlns:cx="http://schemas.microsoft.com/office/drawing/2014/chartex" xmlns:wpc="http://schemas.microsoft.com/office/word/2010/wordprocessingCanvas" xmlns="" val="0"/>
                         </a:ext>
                       </a:extLst>
                     </a:blip>
@@ -5522,12 +5544,6 @@
       <w:r>
         <w:t>Descripción de la especialidad.</w:t>
       </w:r>
-      <w:r>
-        <w:rPr>
-          <w:b/>
-        </w:rPr>
-        <w:t xml:space="preserve"> </w:t>
-      </w:r>
     </w:p>
     <w:p>
       <w:pPr>
@@ -5602,7 +5618,7 @@
                     <a:blip r:embed="rId19">
                       <a:extLst>
                         <a:ext uri="{28A0092B-C50C-407E-A947-70E740481C1C}">
-                          <a14:useLocalDpi xmlns:a14="http://schemas.microsoft.com/office/drawing/2010/main" val="0"/>
+                          <a14:useLocalDpi xmlns:a14="http://schemas.microsoft.com/office/drawing/2010/main" xmlns:wps="http://schemas.microsoft.com/office/word/2010/wordprocessingShape" xmlns:wpi="http://schemas.microsoft.com/office/word/2010/wordprocessingInk" xmlns:wpg="http://schemas.microsoft.com/office/word/2010/wordprocessingGroup" xmlns:w16se="http://schemas.microsoft.com/office/word/2015/wordml/symex" xmlns:w15="http://schemas.microsoft.com/office/word/2012/wordml" xmlns:w14="http://schemas.microsoft.com/office/word/2010/wordml" xmlns:w="http://schemas.openxmlformats.org/wordprocessingml/2006/main" xmlns:w10="urn:schemas-microsoft-com:office:word" xmlns:wp14="http://schemas.microsoft.com/office/word/2010/wordprocessingDrawing" xmlns:v="urn:schemas-microsoft-com:vml" xmlns:o="urn:schemas-microsoft-com:office:office" xmlns:mc="http://schemas.openxmlformats.org/markup-compatibility/2006" xmlns:cx5="http://schemas.microsoft.com/office/drawing/2016/5/11/chartex" xmlns:cx4="http://schemas.microsoft.com/office/drawing/2016/5/10/chartex" xmlns:cx3="http://schemas.microsoft.com/office/drawing/2016/5/9/chartex" xmlns:cx2="http://schemas.microsoft.com/office/drawing/2015/10/21/chartex" xmlns:cx1="http://schemas.microsoft.com/office/drawing/2015/9/8/chartex" xmlns:cx="http://schemas.microsoft.com/office/drawing/2014/chartex" xmlns:wpc="http://schemas.microsoft.com/office/word/2010/wordprocessingCanvas" xmlns="" val="0"/>
                         </a:ext>
                       </a:extLst>
                     </a:blip>
@@ -5718,7 +5734,6 @@
       </w:pPr>
       <w:bookmarkStart w:id="17" w:name="_Toc465892523"/>
       <w:r>
-        <w:lastRenderedPageBreak/>
         <w:t>Afiliado</w:t>
       </w:r>
       <w:bookmarkEnd w:id="17"/>
@@ -5735,7 +5750,7 @@
           <w:lang w:eastAsia="es-AR"/>
         </w:rPr>
         <w:drawing>
-          <wp:inline distT="0" distB="0" distL="0" distR="0" wp14:anchorId="48ED8623" wp14:editId="3BA22560">
+          <wp:inline distT="0" distB="0" distL="0" distR="0">
             <wp:extent cx="2324100" cy="1933575"/>
             <wp:effectExtent l="0" t="0" r="0" b="9525"/>
             <wp:docPr id="5" name="Imagen 5"/>
@@ -5964,7 +5979,7 @@
           <w:lang w:eastAsia="es-AR"/>
         </w:rPr>
         <w:drawing>
-          <wp:inline distT="0" distB="0" distL="0" distR="0" wp14:anchorId="3A5E19C9" wp14:editId="4ED6783F">
+          <wp:inline distT="0" distB="0" distL="0" distR="0">
             <wp:extent cx="2352675" cy="2552700"/>
             <wp:effectExtent l="0" t="0" r="9525" b="0"/>
             <wp:docPr id="16" name="Imagen 16"/>
@@ -6053,7 +6068,6 @@
         <w:rPr>
           <w:b/>
         </w:rPr>
-        <w:lastRenderedPageBreak/>
         <w:t>Apellido</w:t>
       </w:r>
       <w:r>
@@ -6245,7 +6259,7 @@
           <w:lang w:eastAsia="es-AR"/>
         </w:rPr>
         <w:drawing>
-          <wp:inline distT="0" distB="0" distL="0" distR="0" wp14:anchorId="4173FE0B" wp14:editId="19E5BF65">
+          <wp:inline distT="0" distB="0" distL="0" distR="0">
             <wp:extent cx="2914650" cy="914400"/>
             <wp:effectExtent l="0" t="0" r="0" b="0"/>
             <wp:docPr id="17" name="Imagen 17"/>
@@ -6338,11 +6352,11 @@
     </w:p>
     <w:p>
       <w:r>
-        <w:t xml:space="preserve">Representa el historial de cada persona, indicándonos que plan tenia para una determinada fecha en la que hizo el cambio de </w:t>
+        <w:t>Representa el historial de cada persona, indicándonos que plan tenia para una determinada fecha en la que hizo el cambio de plan</w:t>
       </w:r>
       <w:proofErr w:type="gramStart"/>
       <w:r>
-        <w:t>plan..</w:t>
+        <w:t>..</w:t>
       </w:r>
       <w:proofErr w:type="gramEnd"/>
     </w:p>
@@ -6353,7 +6367,7 @@
           <w:lang w:eastAsia="es-AR"/>
         </w:rPr>
         <w:drawing>
-          <wp:inline distT="0" distB="0" distL="0" distR="0" wp14:anchorId="5B36ACDC" wp14:editId="18A98D66">
+          <wp:inline distT="0" distB="0" distL="0" distR="0">
             <wp:extent cx="2695575" cy="1133475"/>
             <wp:effectExtent l="0" t="0" r="9525" b="9525"/>
             <wp:docPr id="18" name="Imagen 18"/>
@@ -6493,7 +6507,7 @@
           <w:lang w:eastAsia="es-AR"/>
         </w:rPr>
         <w:drawing>
-          <wp:inline distT="0" distB="0" distL="0" distR="0" wp14:anchorId="42E83D41" wp14:editId="4B2F8A0E">
+          <wp:inline distT="0" distB="0" distL="0" distR="0">
             <wp:extent cx="3028950" cy="733425"/>
             <wp:effectExtent l="0" t="0" r="0" b="9525"/>
             <wp:docPr id="19" name="Imagen 19"/>
@@ -6564,7 +6578,6 @@
         <w:rPr>
           <w:b/>
         </w:rPr>
-        <w:lastRenderedPageBreak/>
         <w:t>Descripcion</w:t>
       </w:r>
       <w:proofErr w:type="spellEnd"/>
@@ -6594,7 +6607,7 @@
           <w:lang w:eastAsia="es-AR"/>
         </w:rPr>
         <w:drawing>
-          <wp:inline distT="0" distB="0" distL="0" distR="0" wp14:anchorId="316B27C3" wp14:editId="76E13462">
+          <wp:inline distT="0" distB="0" distL="0" distR="0">
             <wp:extent cx="2390775" cy="2019300"/>
             <wp:effectExtent l="0" t="0" r="9525" b="0"/>
             <wp:docPr id="20" name="Imagen 20"/>
@@ -6629,9 +6642,6 @@
           </wp:inline>
         </w:drawing>
       </w:r>
-      <w:r>
-        <w:t xml:space="preserve"> </w:t>
-      </w:r>
     </w:p>
     <w:p>
       <w:pPr>
@@ -6825,7 +6835,7 @@
           <w:lang w:eastAsia="es-AR"/>
         </w:rPr>
         <w:drawing>
-          <wp:inline distT="0" distB="0" distL="0" distR="0" wp14:anchorId="3CD014A2" wp14:editId="415750B4">
+          <wp:inline distT="0" distB="0" distL="0" distR="0">
             <wp:extent cx="2819400" cy="942975"/>
             <wp:effectExtent l="0" t="0" r="0" b="9525"/>
             <wp:docPr id="21" name="Imagen 21"/>
@@ -6949,9 +6959,8 @@
           <w:noProof/>
           <w:lang w:eastAsia="es-AR"/>
         </w:rPr>
-        <w:lastRenderedPageBreak/>
         <w:drawing>
-          <wp:inline distT="0" distB="0" distL="0" distR="0" wp14:anchorId="38EB38D7" wp14:editId="4AC729FA">
+          <wp:inline distT="0" distB="0" distL="0" distR="0">
             <wp:extent cx="2286000" cy="885825"/>
             <wp:effectExtent l="0" t="0" r="0" b="9525"/>
             <wp:docPr id="22" name="Imagen 22"/>
@@ -7073,7 +7082,7 @@
           <w:lang w:eastAsia="es-AR"/>
         </w:rPr>
         <w:drawing>
-          <wp:inline distT="0" distB="0" distL="0" distR="0" wp14:anchorId="2776AE80" wp14:editId="2094C3AE">
+          <wp:inline distT="0" distB="0" distL="0" distR="0">
             <wp:extent cx="3657600" cy="942975"/>
             <wp:effectExtent l="0" t="0" r="0" b="9525"/>
             <wp:docPr id="23" name="Imagen 23"/>
@@ -7192,7 +7201,7 @@
           <w:lang w:eastAsia="es-AR"/>
         </w:rPr>
         <w:drawing>
-          <wp:inline distT="0" distB="0" distL="0" distR="0" wp14:anchorId="5A6A6694" wp14:editId="3EEE0FC3">
+          <wp:inline distT="0" distB="0" distL="0" distR="0">
             <wp:extent cx="2857500" cy="704850"/>
             <wp:effectExtent l="0" t="0" r="0" b="0"/>
             <wp:docPr id="24" name="Imagen 24"/>
@@ -7294,7 +7303,6 @@
       </w:pPr>
       <w:bookmarkStart w:id="27" w:name="_Toc465892536"/>
       <w:r>
-        <w:lastRenderedPageBreak/>
         <w:t>APLICACIÓN</w:t>
       </w:r>
       <w:bookmarkEnd w:id="27"/>
@@ -7461,7 +7469,6 @@
     </w:p>
     <w:p>
       <w:r>
-        <w:lastRenderedPageBreak/>
         <w:t>Para cada usuario ingresado se le hace una validación de rol, si dicho usuario no posee el rol seleccionado, no se le permitirá entrar al sistema, Y en caso que lo tenga habilitado, podrá ingresar  usar las funcionalidades que le corresponde.</w:t>
       </w:r>
     </w:p>
@@ -7558,13 +7565,6 @@
         <w:t>ana</w:t>
       </w:r>
       <w:proofErr w:type="spellEnd"/>
-      <w:r>
-        <w:rPr>
-          <w:i/>
-          <w:sz w:val="24"/>
-        </w:rPr>
-        <w:t xml:space="preserve"> </w:t>
-      </w:r>
     </w:p>
     <w:p>
       <w:pPr>
@@ -7617,13 +7617,6 @@
         <w:t>jose</w:t>
       </w:r>
       <w:proofErr w:type="spellEnd"/>
-      <w:r>
-        <w:rPr>
-          <w:i/>
-          <w:sz w:val="24"/>
-        </w:rPr>
-        <w:t xml:space="preserve"> </w:t>
-      </w:r>
     </w:p>
     <w:p>
       <w:pPr>
@@ -8118,7 +8111,6 @@
       </w:pPr>
       <w:bookmarkStart w:id="34" w:name="_Toc465892542"/>
       <w:r>
-        <w:lastRenderedPageBreak/>
         <w:t>ABM de Afiliados</w:t>
       </w:r>
       <w:bookmarkEnd w:id="34"/>
@@ -8627,9 +8619,6 @@
         <w:t xml:space="preserve">Al ingresar a la ventana de la modificación del plan se debe ingresar el nuevo plan y luego el motivo de cambio. </w:t>
       </w:r>
       <w:r>
-        <w:t xml:space="preserve"> </w:t>
-      </w:r>
-      <w:r>
         <w:t>Esta funcionalidad solamente está habilitada para los afiliados principales,</w:t>
       </w:r>
       <w:r>
@@ -8901,69 +8890,338 @@
     </w:p>
     <w:p>
       <w:r>
-        <w:t>Para la creación de la agenda lo primero que se debe realizar es ingresar el número de documento del profesional, buscar el profesional para así poder ver las especialidades del mismo y poder seleccionar el profesional y la especialidad correspondiente. Una vez hecho eso, se debe ingresar el día que piensa atender, y luego desde que hora hasta que hora el profesional atenderá. Se debe concretar ese día de atención guardando la agenda. El mismo proceso se debe repetir para los siguientes días. Es decir, que el alta de la agenda del profesional por su especialidad se hará ingresando cada día. El mismo sistema valida que los rangos horarios de los médicos estén dentro del horario de atención del hospital, que el profesional no supere las 48 horas semanalmente, que la hora de inicio de actividades para ese día no sea mayor al horario que el profesional se retira y que no se pueda ingresar el mismo día</w:t>
+        <w:t>Para la creación de la agenda lo primero que se debe realizar es ingresar el número de documento del profesional, buscar el profesional para así poder ver las especialidades del mismo y poder seleccionar el profesional y la especialidad correspondiente. Una vez hecho eso, se debe ingresar el día que piensa atender, y luego desde que hora hasta que hora el profesional atenderá.</w:t>
+      </w:r>
+      <w:r>
+        <w:t xml:space="preserve"> </w:t>
+      </w:r>
+      <w:r>
+        <w:rPr>
+          <w:highlight w:val="magenta"/>
+        </w:rPr>
+        <w:t>Las horas están planeadas para que sean horas en punto.</w:t>
+      </w:r>
+      <w:r>
+        <w:t xml:space="preserve"> </w:t>
+      </w:r>
+      <w:r>
+        <w:t xml:space="preserve"> Se debe concretar ese día de atención guardando la agenda. El mismo proceso se debe repetir para los siguientes días. Es decir, que el alta de la agenda del profesional por su especialidad se hará ingresando cada día. El mismo sistema valida que los rangos horarios de los médicos estén dentro del horario de atención del hospital, que el profesional no supere las 48 horas semanalmente, que la hora de inicio de actividades para ese día no sea mayor al horario que el profesional se retira y que no se pueda ingresar el mismo día</w:t>
       </w:r>
       <w:r>
         <w:t xml:space="preserve">, que un día que ya haya sido cargado y este en su agenda activa. Para esta última restricción se decidió que aquellos profesionales que tienen más de una especialidad no puedan atender ambas especialidades el mismo día. </w:t>
       </w:r>
+    </w:p>
+    <w:p>
+      <w:pPr>
+        <w:pStyle w:val="Ttulo4"/>
+      </w:pPr>
+      <w:bookmarkStart w:id="39" w:name="_Toc465892547"/>
+    </w:p>
+    <w:p>
+      <w:pPr>
+        <w:pStyle w:val="Ttulo4"/>
+      </w:pPr>
+      <w:r>
+        <w:t>Compra de Bonos</w:t>
+      </w:r>
+      <w:bookmarkEnd w:id="39"/>
+    </w:p>
+    <w:p>
+      <w:r>
+        <w:t>Para comprar los bonos, primero se chequea que no ingrese</w:t>
+      </w:r>
+      <w:r>
+        <w:t xml:space="preserve">n </w:t>
+      </w:r>
+      <w:r>
+        <w:t xml:space="preserve"> letras en lugar de números en ambos campos y  se chequea que </w:t>
+      </w:r>
+      <w:r>
+        <w:t xml:space="preserve">se </w:t>
+      </w:r>
+      <w:r>
+        <w:t>complete</w:t>
+      </w:r>
+      <w:r>
+        <w:t xml:space="preserve">n </w:t>
+      </w:r>
+      <w:r>
+        <w:t xml:space="preserve"> ambos campos (número de afiliados y cantidad de bonos). Otro chequeo que se realiza</w:t>
+      </w:r>
+      <w:r>
+        <w:t xml:space="preserve">, </w:t>
+      </w:r>
+      <w:r>
+        <w:t xml:space="preserve"> cuando se quiere calcular el monto total o comprar directamente el bono, es que el afiliado exista y este activo. Para el campo afiliado debe utilizarse el identificador de persona (el número de </w:t>
+      </w:r>
+      <w:proofErr w:type="gramStart"/>
+      <w:r>
+        <w:t>afiliado</w:t>
+      </w:r>
+      <w:proofErr w:type="gramEnd"/>
+      <w:r>
+        <w:t xml:space="preserve"> raíz) ya que los bonos son para todo el grupo familiar.</w:t>
+      </w:r>
+    </w:p>
+    <w:p>
+      <w:r>
+        <w:t>Se usa</w:t>
+      </w:r>
+      <w:r>
+        <w:t xml:space="preserve"> validación de que el afiliado exista y este activo en el cálculo de monto previo y en la compra definitiva.  Primero permite calcular el monto total antes de comprarlo, así el afiliado pude saber cuánto dinero debe abonar, puede también no calcularlo y comprarlo sin saber el monto total.</w:t>
+      </w:r>
+    </w:p>
+    <w:p/>
+    <w:p>
+      <w:pPr>
+        <w:pStyle w:val="Ttulo4"/>
+      </w:pPr>
+      <w:bookmarkStart w:id="40" w:name="_Toc465892548"/>
+      <w:r>
+        <w:t>Pedido de Turno</w:t>
+      </w:r>
+      <w:bookmarkEnd w:id="40"/>
+    </w:p>
+    <w:p>
+      <w:r>
+        <w:t>Cuando se va a solicitar un turno,  se debe seleccionar un profesional</w:t>
+      </w:r>
       <w:r>
         <w:t xml:space="preserve"> </w:t>
       </w:r>
+      <w:r>
+        <w:t xml:space="preserve"> y/o una especialidad</w:t>
+      </w:r>
+      <w:r>
+        <w:t xml:space="preserve"> (estos están pre cargados en el combo)</w:t>
+      </w:r>
+      <w:r>
+        <w:t xml:space="preserve">, </w:t>
+      </w:r>
+      <w:r>
+        <w:t xml:space="preserve"> </w:t>
+      </w:r>
+      <w:r>
+        <w:t xml:space="preserve">además de una fecha posible que desee el afiliado, esto devuelve el profesional con la especialidad que atiende en el día seleccionado (si el profesional y/o especialidad no tuviera agenda disponible esa fecha, no aparece nada). Una vez elegido el profesional tengo que ingresar un afiliado (es indistinto si se selecciona </w:t>
+      </w:r>
+      <w:r>
+        <w:t xml:space="preserve">el afiliado </w:t>
+      </w:r>
+      <w:r>
+        <w:t>antes de buscar al profesional o después, pero si debe estar ingresado antes de ver l</w:t>
+      </w:r>
+      <w:r>
+        <w:t>os turnos disponibles).  Se che</w:t>
+      </w:r>
+      <w:r>
+        <w:t>que</w:t>
+      </w:r>
+      <w:r>
+        <w:t>a que</w:t>
+      </w:r>
+      <w:r>
+        <w:t xml:space="preserve"> afiliado no sean </w:t>
+      </w:r>
+      <w:r>
+        <w:t xml:space="preserve">letras </w:t>
+      </w:r>
+      <w:r>
+        <w:t>o este</w:t>
+      </w:r>
+      <w:r>
+        <w:t xml:space="preserve"> </w:t>
+      </w:r>
+      <w:r>
+        <w:t>vacío</w:t>
+      </w:r>
+      <w:r>
+        <w:t xml:space="preserve"> el campo. </w:t>
+      </w:r>
+      <w:r>
+        <w:t>También s</w:t>
+      </w:r>
+      <w:r>
+        <w:t>e cheque</w:t>
+      </w:r>
+      <w:r>
+        <w:t>a</w:t>
+      </w:r>
+      <w:r>
+        <w:t xml:space="preserve"> que el afiliado sea valido (exista o este activo) reutilizando esta validación de la compra de bono. </w:t>
+      </w:r>
+    </w:p>
+    <w:p>
+      <w:r>
+        <w:t>Puedo sacar el turno en el mismo día (tomando el día actual del archivo de configuración), pero se valida que no sea una</w:t>
+      </w:r>
+      <w:r>
+        <w:t xml:space="preserve"> hora anterior a la hora actual.</w:t>
+      </w:r>
+    </w:p>
+    <w:p>
+      <w:pPr>
+        <w:rPr>
+          <w:u w:val="single"/>
+        </w:rPr>
+      </w:pPr>
+      <w:r>
+        <w:t>Cuando tengo todos los campos elegidos, se traen todos  los turnos del profesional  con la especialidad</w:t>
+      </w:r>
+      <w:r>
+        <w:t xml:space="preserve"> y la</w:t>
+      </w:r>
+      <w:r>
+        <w:t xml:space="preserve"> fecha elegida</w:t>
+      </w:r>
+      <w:r>
+        <w:t xml:space="preserve"> (si el profesional  no tuviera turnos disponibles  esa día, no aparece nada)</w:t>
+      </w:r>
+      <w:r>
+        <w:t>. Solo accedo a ver  los turnos del médico ESE día elegido , desde que inicia hasta que finaliza su rango horario , los turnos ocupados aparecen como “turno ocupado” si se quiere elegir un turno ocupado  no se permite, solo se puede elegir un turno que tenga disponible el profesional, para que visualmente sea más optimo, el turno disponible no dice “turno disponible”  sino que no dice nada, entonces a simple vista se puede diferenciar un ocupado con una leyenda “turno ocupado” de los que no tienen leyenda y son los disponibles.</w:t>
+      </w:r>
+    </w:p>
+    <w:p>
+      <w:r>
+        <w:t>Se usa un botón invisible de confirmar turno, para asegurarse de que el turno que esta eligiendo esta libre si o si.</w:t>
+      </w:r>
     </w:p>
     <w:p>
       <w:pPr>
         <w:pStyle w:val="Ttulo4"/>
       </w:pPr>
-      <w:bookmarkStart w:id="39" w:name="_Toc465892547"/>
-      <w:r>
-        <w:t>Compra de Bonos</w:t>
-      </w:r>
-      <w:bookmarkEnd w:id="39"/>
+      <w:bookmarkStart w:id="41" w:name="_Toc465892549"/>
     </w:p>
     <w:p>
       <w:pPr>
         <w:pStyle w:val="Ttulo4"/>
       </w:pPr>
-      <w:bookmarkStart w:id="40" w:name="_Toc465892548"/>
-      <w:r>
-        <w:t>Pedido de Turno</w:t>
-      </w:r>
-      <w:bookmarkEnd w:id="40"/>
-    </w:p>
+      <w:r>
+        <w:t>Registro de Llegada para Atención Medica</w:t>
+      </w:r>
+      <w:bookmarkEnd w:id="41"/>
+    </w:p>
+    <w:p>
+      <w:r>
+        <w:t xml:space="preserve">Para registrar la llegada de un afiliado, primero debe </w:t>
+      </w:r>
+      <w:r>
+        <w:rPr>
+          <w:u w:val="single"/>
+        </w:rPr>
+        <w:t>indicar</w:t>
+      </w:r>
+      <w:r>
+        <w:t xml:space="preserve"> con que profesional y/o especialidad (estos están pre cargados en el combo y son reutilizados del pedido de turno) tenía el turno.  Utilizando la fecha del día (archivo de configuración), trae el profesional con su especialidad que tiene una agenda disponible para la fecha (si el profesional y/o especialidad no tuviera agenda disponible esa fecha, no aparece nada) esto se reutiliza desde el pedido de turno. No se puede registrar la llegada si no se elige un profesional.</w:t>
+      </w:r>
+    </w:p>
+    <w:p>
+      <w:r>
+        <w:t>Cuando ya tengo seleccionado un profesional, me traerá los turnos DISPONIBLES del médico ese día. Los turnos cancelados</w:t>
+      </w:r>
+      <w:r>
+        <w:t>, los que ya se efectivizaron o los que ya se les registro la llegada, no los veremos. Se chequea con un bit de ‘Habilitado’ que no esté cancelado o efectivizado, y se chequea con otro bit de ‘</w:t>
+      </w:r>
+      <w:proofErr w:type="spellStart"/>
+      <w:r>
+        <w:t>RegistroLlegada</w:t>
+      </w:r>
+      <w:proofErr w:type="spellEnd"/>
+      <w:r>
+        <w:t>’ que no</w:t>
+      </w:r>
+      <w:r>
+        <w:t xml:space="preserve"> se haya registrado la llegada. S</w:t>
+      </w:r>
+      <w:r>
+        <w:t xml:space="preserve">i no </w:t>
+      </w:r>
+      <w:r>
+        <w:t xml:space="preserve">se hace el chequeo </w:t>
+      </w:r>
+      <w:r>
+        <w:t xml:space="preserve"> que el afiliado ya se registro para ese turno, me permite seguir consumiéndole bonos para ese turno, de esta forma ya no trae los turnos que están efectivizados, cancelados o ya registrada la llegada</w:t>
+      </w:r>
+    </w:p>
+    <w:p>
+      <w:r>
+        <w:t>Una vez seleccionado el turno, accedo a ver los bonos disponibles de ese afiliado, SOLO disponibles, si no tuviera ninguno, no traerá nada.</w:t>
+      </w:r>
+    </w:p>
+    <w:p>
+      <w:r>
+        <w:t>Hasta que no se seleccione un bono disponible no se puede registrar la llegada.</w:t>
+      </w:r>
+      <w:r>
+        <w:br/>
+        <w:t>E</w:t>
+      </w:r>
+      <w:r>
+        <w:t>l botón</w:t>
+      </w:r>
+      <w:r>
+        <w:t xml:space="preserve"> final para registrar la llegada  permanecerá oculto hasta que se seleccione un turno y si no se selecciona un bono no me dejara seleccionarlo tampoco.</w:t>
+      </w:r>
+    </w:p>
+    <w:p>
+      <w:r>
+        <w:t>Solo puedo elegir turnos para registrar la llegada, DESPUES de mi hora actual (archivo de configuración) se acepta que llegue en el mismo horario pero ni un minuto pasado de la hora del turno</w:t>
+      </w:r>
+    </w:p>
+    <w:p>
+      <w:r>
+        <w:t xml:space="preserve">El bono elegido es consumido y ya no aparecerá mas como disponible, se completa con un bit de usado y con un </w:t>
+      </w:r>
+      <w:r>
+        <w:t>número</w:t>
+      </w:r>
+      <w:r>
+        <w:t xml:space="preserve"> de consulta, que es general de las consultas en total</w:t>
+      </w:r>
+    </w:p>
+    <w:p>
+      <w:pPr>
+        <w:rPr>
+          <w:u w:val="single"/>
+        </w:rPr>
+      </w:pPr>
+      <w:r>
+        <w:t>El chequeo de bonos disponibles se h</w:t>
+      </w:r>
+      <w:r>
+        <w:t>ace en el registro de llegada, no en el pedido de turno</w:t>
+      </w:r>
+      <w:r>
+        <w:t>, se puede pedir un turno sin tener bonos, y comprar los bonos antes de registrar la llegada</w:t>
+      </w:r>
+      <w:r>
+        <w:t>.</w:t>
+      </w:r>
+    </w:p>
+    <w:p/>
     <w:p>
       <w:pPr>
         <w:pStyle w:val="Ttulo4"/>
       </w:pPr>
-      <w:bookmarkStart w:id="41" w:name="_Toc465892549"/>
-      <w:r>
-        <w:t>Registro de Llegada para Atención Medica</w:t>
-      </w:r>
-      <w:bookmarkEnd w:id="41"/>
+      <w:bookmarkStart w:id="42" w:name="_Toc465892550"/>
+      <w:r>
+        <w:t>Registro de Resultado para Atención Medica</w:t>
+      </w:r>
+      <w:bookmarkEnd w:id="42"/>
     </w:p>
     <w:p>
       <w:pPr>
         <w:pStyle w:val="Ttulo4"/>
       </w:pPr>
-      <w:bookmarkStart w:id="42" w:name="_Toc465892550"/>
-      <w:r>
-        <w:t>Registro de Resultado para Atención Medica</w:t>
-      </w:r>
-      <w:bookmarkEnd w:id="42"/>
+      <w:bookmarkStart w:id="43" w:name="_Toc465892551"/>
+      <w:r>
+        <w:t>Cancelar Atención Medica</w:t>
+      </w:r>
+      <w:bookmarkEnd w:id="43"/>
     </w:p>
     <w:p>
       <w:pPr>
         <w:pStyle w:val="Ttulo4"/>
       </w:pPr>
-      <w:bookmarkStart w:id="43" w:name="_Toc465892551"/>
-      <w:r>
-        <w:t>Cancelar Atención Medica</w:t>
-      </w:r>
-      <w:bookmarkEnd w:id="43"/>
-    </w:p>
-    <w:p>
-      <w:pPr>
-        <w:pStyle w:val="Ttulo4"/>
-      </w:pPr>
       <w:bookmarkStart w:id="44" w:name="_Toc465892552"/>
       <w:r>
         <w:t>Listado Estadístico</w:t>
@@ -8996,7 +9254,6 @@
         <w:rPr>
           <w:u w:val="single"/>
         </w:rPr>
-        <w:lastRenderedPageBreak/>
         <w:t>Top 5 de las especialidades que más se registraron cancelaciones, tanto de  afiliados como de profesionales</w:t>
       </w:r>
       <w:r>
@@ -9020,9 +9277,6 @@
       </w:r>
       <w:r>
         <w:t>:</w:t>
-      </w:r>
-      <w:r>
-        <w:t xml:space="preserve"> </w:t>
       </w:r>
       <w:r>
         <w:t>se necesita ingresar plan, semestre y año para filtrar la búsqueda, y nos dará una columna con la Matrícula del profesional  y otra con la Cantidad.</w:t>
@@ -9120,8 +9374,8 @@
 </file>
 
 <file path=word/numbering.xml><?xml version="1.0" encoding="utf-8"?>
-<w:numbering xmlns:wpc="http://schemas.microsoft.com/office/word/2010/wordprocessingCanvas" xmlns:cx="http://schemas.microsoft.com/office/drawing/2014/chartex" xmlns:cx1="http://schemas.microsoft.com/office/drawing/2015/9/8/chartex" xmlns:cx2="http://schemas.microsoft.com/office/drawing/2015/10/21/chartex" xmlns:cx3="http://schemas.microsoft.com/office/drawing/2016/5/9/chartex" xmlns:cx4="http://schemas.microsoft.com/office/drawing/2016/5/10/chartex" xmlns:cx5="http://schemas.microsoft.com/office/drawing/2016/5/11/chartex" xmlns:mc="http://schemas.openxmlformats.org/markup-compatibility/2006" xmlns:o="urn:schemas-microsoft-com:office:office" xmlns:r="http://schemas.openxmlformats.org/officeDocument/2006/relationships" xmlns:m="http://schemas.openxmlformats.org/officeDocument/2006/math" xmlns:v="urn:schemas-microsoft-com:vml" xmlns:wp14="http://schemas.microsoft.com/office/word/2010/wordprocessingDrawing" xmlns:wp="http://schemas.openxmlformats.org/drawingml/2006/wordprocessingDrawing" xmlns:w10="urn:schemas-microsoft-com:office:word" xmlns:w="http://schemas.openxmlformats.org/wordprocessingml/2006/main" xmlns:w14="http://schemas.microsoft.com/office/word/2010/wordml" xmlns:w15="http://schemas.microsoft.com/office/word/2012/wordml" xmlns:w16se="http://schemas.microsoft.com/office/word/2015/wordml/symex" xmlns:wpg="http://schemas.microsoft.com/office/word/2010/wordprocessingGroup" xmlns:wpi="http://schemas.microsoft.com/office/word/2010/wordprocessingInk" xmlns:wne="http://schemas.microsoft.com/office/word/2006/wordml" xmlns:wps="http://schemas.microsoft.com/office/word/2010/wordprocessingShape" mc:Ignorable="w14 w15 w16se wp14">
-  <w:abstractNum w:abstractNumId="0" w15:restartNumberingAfterBreak="0">
+<w:numbering xmlns:ve="http://schemas.openxmlformats.org/markup-compatibility/2006" xmlns:o="urn:schemas-microsoft-com:office:office" xmlns:r="http://schemas.openxmlformats.org/officeDocument/2006/relationships" xmlns:m="http://schemas.openxmlformats.org/officeDocument/2006/math" xmlns:v="urn:schemas-microsoft-com:vml" xmlns:wp="http://schemas.openxmlformats.org/drawingml/2006/wordprocessingDrawing" xmlns:w10="urn:schemas-microsoft-com:office:word" xmlns:w="http://schemas.openxmlformats.org/wordprocessingml/2006/main" xmlns:wne="http://schemas.microsoft.com/office/word/2006/wordml">
+  <w:abstractNum w:abstractNumId="0">
     <w:nsid w:val="0A2A1020"/>
     <w:multiLevelType w:val="hybridMultilevel"/>
     <w:tmpl w:val="9564B2F8"/>
@@ -9234,7 +9488,7 @@
       </w:rPr>
     </w:lvl>
   </w:abstractNum>
-  <w:abstractNum w:abstractNumId="1" w15:restartNumberingAfterBreak="0">
+  <w:abstractNum w:abstractNumId="1">
     <w:nsid w:val="0E4E08CE"/>
     <w:multiLevelType w:val="hybridMultilevel"/>
     <w:tmpl w:val="F20AF088"/>
@@ -9347,7 +9601,7 @@
       </w:rPr>
     </w:lvl>
   </w:abstractNum>
-  <w:abstractNum w:abstractNumId="2" w15:restartNumberingAfterBreak="0">
+  <w:abstractNum w:abstractNumId="2">
     <w:nsid w:val="35BF28DA"/>
     <w:multiLevelType w:val="hybridMultilevel"/>
     <w:tmpl w:val="BF722D7A"/>
@@ -9460,7 +9714,7 @@
       </w:rPr>
     </w:lvl>
   </w:abstractNum>
-  <w:abstractNum w:abstractNumId="3" w15:restartNumberingAfterBreak="0">
+  <w:abstractNum w:abstractNumId="3">
     <w:nsid w:val="3D017E71"/>
     <w:multiLevelType w:val="hybridMultilevel"/>
     <w:tmpl w:val="1D245DAA"/>
@@ -9546,7 +9800,7 @@
       </w:pPr>
     </w:lvl>
   </w:abstractNum>
-  <w:abstractNum w:abstractNumId="4" w15:restartNumberingAfterBreak="0">
+  <w:abstractNum w:abstractNumId="4">
     <w:nsid w:val="4A3C2E40"/>
     <w:multiLevelType w:val="hybridMultilevel"/>
     <w:tmpl w:val="0BA664F8"/>
@@ -9659,7 +9913,120 @@
       </w:rPr>
     </w:lvl>
   </w:abstractNum>
-  <w:abstractNum w:abstractNumId="5" w15:restartNumberingAfterBreak="0">
+  <w:abstractNum w:abstractNumId="5">
+    <w:nsid w:val="4BB5203B"/>
+    <w:multiLevelType w:val="hybridMultilevel"/>
+    <w:tmpl w:val="7966D1F2"/>
+    <w:lvl w:ilvl="0" w:tplc="2C0A0001">
+      <w:start w:val="1"/>
+      <w:numFmt w:val="bullet"/>
+      <w:lvlText w:val=""/>
+      <w:lvlJc w:val="left"/>
+      <w:pPr>
+        <w:ind w:left="720" w:hanging="360"/>
+      </w:pPr>
+      <w:rPr>
+        <w:rFonts w:ascii="Symbol" w:hAnsi="Symbol" w:hint="default"/>
+      </w:rPr>
+    </w:lvl>
+    <w:lvl w:ilvl="1" w:tplc="2C0A0003" w:tentative="1">
+      <w:start w:val="1"/>
+      <w:numFmt w:val="bullet"/>
+      <w:lvlText w:val="o"/>
+      <w:lvlJc w:val="left"/>
+      <w:pPr>
+        <w:ind w:left="1440" w:hanging="360"/>
+      </w:pPr>
+      <w:rPr>
+        <w:rFonts w:ascii="Courier New" w:hAnsi="Courier New" w:cs="Courier New" w:hint="default"/>
+      </w:rPr>
+    </w:lvl>
+    <w:lvl w:ilvl="2" w:tplc="2C0A0005" w:tentative="1">
+      <w:start w:val="1"/>
+      <w:numFmt w:val="bullet"/>
+      <w:lvlText w:val=""/>
+      <w:lvlJc w:val="left"/>
+      <w:pPr>
+        <w:ind w:left="2160" w:hanging="360"/>
+      </w:pPr>
+      <w:rPr>
+        <w:rFonts w:ascii="Wingdings" w:hAnsi="Wingdings" w:hint="default"/>
+      </w:rPr>
+    </w:lvl>
+    <w:lvl w:ilvl="3" w:tplc="2C0A0001" w:tentative="1">
+      <w:start w:val="1"/>
+      <w:numFmt w:val="bullet"/>
+      <w:lvlText w:val=""/>
+      <w:lvlJc w:val="left"/>
+      <w:pPr>
+        <w:ind w:left="2880" w:hanging="360"/>
+      </w:pPr>
+      <w:rPr>
+        <w:rFonts w:ascii="Symbol" w:hAnsi="Symbol" w:hint="default"/>
+      </w:rPr>
+    </w:lvl>
+    <w:lvl w:ilvl="4" w:tplc="2C0A0003" w:tentative="1">
+      <w:start w:val="1"/>
+      <w:numFmt w:val="bullet"/>
+      <w:lvlText w:val="o"/>
+      <w:lvlJc w:val="left"/>
+      <w:pPr>
+        <w:ind w:left="3600" w:hanging="360"/>
+      </w:pPr>
+      <w:rPr>
+        <w:rFonts w:ascii="Courier New" w:hAnsi="Courier New" w:cs="Courier New" w:hint="default"/>
+      </w:rPr>
+    </w:lvl>
+    <w:lvl w:ilvl="5" w:tplc="2C0A0005" w:tentative="1">
+      <w:start w:val="1"/>
+      <w:numFmt w:val="bullet"/>
+      <w:lvlText w:val=""/>
+      <w:lvlJc w:val="left"/>
+      <w:pPr>
+        <w:ind w:left="4320" w:hanging="360"/>
+      </w:pPr>
+      <w:rPr>
+        <w:rFonts w:ascii="Wingdings" w:hAnsi="Wingdings" w:hint="default"/>
+      </w:rPr>
+    </w:lvl>
+    <w:lvl w:ilvl="6" w:tplc="2C0A0001" w:tentative="1">
+      <w:start w:val="1"/>
+      <w:numFmt w:val="bullet"/>
+      <w:lvlText w:val=""/>
+      <w:lvlJc w:val="left"/>
+      <w:pPr>
+        <w:ind w:left="5040" w:hanging="360"/>
+      </w:pPr>
+      <w:rPr>
+        <w:rFonts w:ascii="Symbol" w:hAnsi="Symbol" w:hint="default"/>
+      </w:rPr>
+    </w:lvl>
+    <w:lvl w:ilvl="7" w:tplc="2C0A0003" w:tentative="1">
+      <w:start w:val="1"/>
+      <w:numFmt w:val="bullet"/>
+      <w:lvlText w:val="o"/>
+      <w:lvlJc w:val="left"/>
+      <w:pPr>
+        <w:ind w:left="5760" w:hanging="360"/>
+      </w:pPr>
+      <w:rPr>
+        <w:rFonts w:ascii="Courier New" w:hAnsi="Courier New" w:cs="Courier New" w:hint="default"/>
+      </w:rPr>
+    </w:lvl>
+    <w:lvl w:ilvl="8" w:tplc="2C0A0005" w:tentative="1">
+      <w:start w:val="1"/>
+      <w:numFmt w:val="bullet"/>
+      <w:lvlText w:val=""/>
+      <w:lvlJc w:val="left"/>
+      <w:pPr>
+        <w:ind w:left="6480" w:hanging="360"/>
+      </w:pPr>
+      <w:rPr>
+        <w:rFonts w:ascii="Wingdings" w:hAnsi="Wingdings" w:hint="default"/>
+      </w:rPr>
+    </w:lvl>
+  </w:abstractNum>
+  <w:abstractNum w:abstractNumId="6">
     <w:nsid w:val="6001555D"/>
     <w:multiLevelType w:val="hybridMultilevel"/>
     <w:tmpl w:val="890AB95C"/>
@@ -9772,7 +10139,7 @@
       </w:rPr>
     </w:lvl>
   </w:abstractNum>
-  <w:abstractNum w:abstractNumId="6" w15:restartNumberingAfterBreak="0">
+  <w:abstractNum w:abstractNumId="7">
     <w:nsid w:val="650C3725"/>
     <w:multiLevelType w:val="hybridMultilevel"/>
     <w:tmpl w:val="525043B0"/>
@@ -9861,7 +10228,7 @@
       </w:pPr>
     </w:lvl>
   </w:abstractNum>
-  <w:abstractNum w:abstractNumId="7" w15:restartNumberingAfterBreak="0">
+  <w:abstractNum w:abstractNumId="8">
     <w:nsid w:val="748A11A0"/>
     <w:multiLevelType w:val="hybridMultilevel"/>
     <w:tmpl w:val="A8AE9CEA"/>
@@ -9981,13 +10348,13 @@
     <w:abstractNumId w:val="1"/>
   </w:num>
   <w:num w:numId="3">
-    <w:abstractNumId w:val="7"/>
+    <w:abstractNumId w:val="8"/>
   </w:num>
   <w:num w:numId="4">
     <w:abstractNumId w:val="4"/>
   </w:num>
   <w:num w:numId="5">
-    <w:abstractNumId w:val="6"/>
+    <w:abstractNumId w:val="7"/>
   </w:num>
   <w:num w:numId="6">
     <w:abstractNumId w:val="2"/>
@@ -9996,22 +10363,25 @@
     <w:abstractNumId w:val="3"/>
   </w:num>
   <w:num w:numId="8">
-    <w:abstractNumId w:val="5"/>
+    <w:abstractNumId w:val="6"/>
   </w:num>
   <w:num w:numId="9">
     <w:abstractNumId w:val="1"/>
   </w:num>
   <w:num w:numId="10">
-    <w:abstractNumId w:val="7"/>
+    <w:abstractNumId w:val="8"/>
   </w:num>
   <w:num w:numId="11">
     <w:abstractNumId w:val="4"/>
+  </w:num>
+  <w:num w:numId="12">
+    <w:abstractNumId w:val="5"/>
   </w:num>
 </w:numbering>
 </file>
 
 <file path=word/styles.xml><?xml version="1.0" encoding="utf-8"?>
-<w:styles xmlns:mc="http://schemas.openxmlformats.org/markup-compatibility/2006" xmlns:r="http://schemas.openxmlformats.org/officeDocument/2006/relationships" xmlns:w="http://schemas.openxmlformats.org/wordprocessingml/2006/main" xmlns:w14="http://schemas.microsoft.com/office/word/2010/wordml" xmlns:w15="http://schemas.microsoft.com/office/word/2012/wordml" xmlns:w16se="http://schemas.microsoft.com/office/word/2015/wordml/symex" mc:Ignorable="w14 w15 w16se">
+<w:styles xmlns:r="http://schemas.openxmlformats.org/officeDocument/2006/relationships" xmlns:w="http://schemas.openxmlformats.org/wordprocessingml/2006/main">
   <w:docDefaults>
     <w:rPrDefault>
       <w:rPr>
@@ -10027,385 +10397,149 @@
       </w:pPr>
     </w:pPrDefault>
   </w:docDefaults>
-  <w:latentStyles w:defLockedState="0" w:defUIPriority="99" w:defSemiHidden="0" w:defUnhideWhenUsed="0" w:defQFormat="0" w:count="374">
-    <w:lsdException w:name="Normal" w:uiPriority="0" w:qFormat="1"/>
-    <w:lsdException w:name="heading 1" w:uiPriority="9" w:qFormat="1"/>
-    <w:lsdException w:name="heading 2" w:semiHidden="1" w:uiPriority="9" w:unhideWhenUsed="1" w:qFormat="1"/>
-    <w:lsdException w:name="heading 3" w:semiHidden="1" w:uiPriority="9" w:unhideWhenUsed="1" w:qFormat="1"/>
-    <w:lsdException w:name="heading 4" w:semiHidden="1" w:uiPriority="9" w:unhideWhenUsed="1" w:qFormat="1"/>
-    <w:lsdException w:name="heading 5" w:semiHidden="1" w:uiPriority="9" w:unhideWhenUsed="1" w:qFormat="1"/>
-    <w:lsdException w:name="heading 6" w:semiHidden="1" w:uiPriority="9" w:unhideWhenUsed="1" w:qFormat="1"/>
-    <w:lsdException w:name="heading 7" w:semiHidden="1" w:uiPriority="9" w:unhideWhenUsed="1" w:qFormat="1"/>
-    <w:lsdException w:name="heading 8" w:semiHidden="1" w:uiPriority="9" w:unhideWhenUsed="1" w:qFormat="1"/>
-    <w:lsdException w:name="heading 9" w:semiHidden="1" w:uiPriority="9" w:unhideWhenUsed="1" w:qFormat="1"/>
-    <w:lsdException w:name="index 1" w:semiHidden="1" w:unhideWhenUsed="1"/>
-    <w:lsdException w:name="index 2" w:semiHidden="1" w:unhideWhenUsed="1"/>
-    <w:lsdException w:name="index 3" w:semiHidden="1" w:unhideWhenUsed="1"/>
-    <w:lsdException w:name="index 4" w:semiHidden="1" w:unhideWhenUsed="1"/>
-    <w:lsdException w:name="index 5" w:semiHidden="1" w:unhideWhenUsed="1"/>
-    <w:lsdException w:name="index 6" w:semiHidden="1" w:unhideWhenUsed="1"/>
-    <w:lsdException w:name="index 7" w:semiHidden="1" w:unhideWhenUsed="1"/>
-    <w:lsdException w:name="index 8" w:semiHidden="1" w:unhideWhenUsed="1"/>
-    <w:lsdException w:name="index 9" w:semiHidden="1" w:unhideWhenUsed="1"/>
-    <w:lsdException w:name="toc 1" w:semiHidden="1" w:uiPriority="39" w:unhideWhenUsed="1"/>
-    <w:lsdException w:name="toc 2" w:semiHidden="1" w:uiPriority="39" w:unhideWhenUsed="1"/>
-    <w:lsdException w:name="toc 3" w:semiHidden="1" w:uiPriority="39" w:unhideWhenUsed="1"/>
-    <w:lsdException w:name="toc 4" w:semiHidden="1" w:uiPriority="39" w:unhideWhenUsed="1"/>
-    <w:lsdException w:name="toc 5" w:semiHidden="1" w:uiPriority="39" w:unhideWhenUsed="1"/>
-    <w:lsdException w:name="toc 6" w:semiHidden="1" w:uiPriority="39" w:unhideWhenUsed="1"/>
-    <w:lsdException w:name="toc 7" w:semiHidden="1" w:uiPriority="39" w:unhideWhenUsed="1"/>
-    <w:lsdException w:name="toc 8" w:semiHidden="1" w:uiPriority="39" w:unhideWhenUsed="1"/>
-    <w:lsdException w:name="toc 9" w:semiHidden="1" w:uiPriority="39" w:unhideWhenUsed="1"/>
-    <w:lsdException w:name="Normal Indent" w:semiHidden="1" w:unhideWhenUsed="1"/>
-    <w:lsdException w:name="footnote text" w:semiHidden="1" w:unhideWhenUsed="1"/>
-    <w:lsdException w:name="annotation text" w:semiHidden="1" w:unhideWhenUsed="1"/>
-    <w:lsdException w:name="header" w:semiHidden="1" w:unhideWhenUsed="1"/>
-    <w:lsdException w:name="footer" w:semiHidden="1" w:unhideWhenUsed="1"/>
-    <w:lsdException w:name="index heading" w:semiHidden="1" w:unhideWhenUsed="1"/>
-    <w:lsdException w:name="caption" w:semiHidden="1" w:uiPriority="35" w:unhideWhenUsed="1" w:qFormat="1"/>
-    <w:lsdException w:name="table of figures" w:semiHidden="1" w:unhideWhenUsed="1"/>
-    <w:lsdException w:name="envelope address" w:semiHidden="1" w:unhideWhenUsed="1"/>
-    <w:lsdException w:name="envelope return" w:semiHidden="1" w:unhideWhenUsed="1"/>
-    <w:lsdException w:name="footnote reference" w:semiHidden="1" w:unhideWhenUsed="1"/>
-    <w:lsdException w:name="annotation reference" w:semiHidden="1" w:unhideWhenUsed="1"/>
-    <w:lsdException w:name="line number" w:semiHidden="1" w:unhideWhenUsed="1"/>
-    <w:lsdException w:name="page number" w:semiHidden="1" w:unhideWhenUsed="1"/>
-    <w:lsdException w:name="endnote reference" w:semiHidden="1" w:unhideWhenUsed="1"/>
-    <w:lsdException w:name="endnote text" w:semiHidden="1" w:unhideWhenUsed="1"/>
-    <w:lsdException w:name="table of authorities" w:semiHidden="1" w:unhideWhenUsed="1"/>
-    <w:lsdException w:name="macro" w:semiHidden="1" w:unhideWhenUsed="1"/>
-    <w:lsdException w:name="toa heading" w:semiHidden="1" w:unhideWhenUsed="1"/>
-    <w:lsdException w:name="List" w:semiHidden="1" w:unhideWhenUsed="1"/>
-    <w:lsdException w:name="List Bullet" w:semiHidden="1" w:unhideWhenUsed="1"/>
-    <w:lsdException w:name="List Number" w:semiHidden="1" w:unhideWhenUsed="1"/>
-    <w:lsdException w:name="List 2" w:semiHidden="1" w:unhideWhenUsed="1"/>
-    <w:lsdException w:name="List 3" w:semiHidden="1" w:unhideWhenUsed="1"/>
-    <w:lsdException w:name="List 4" w:semiHidden="1" w:unhideWhenUsed="1"/>
-    <w:lsdException w:name="List 5" w:semiHidden="1" w:unhideWhenUsed="1"/>
-    <w:lsdException w:name="List Bullet 2" w:semiHidden="1" w:unhideWhenUsed="1"/>
-    <w:lsdException w:name="List Bullet 3" w:semiHidden="1" w:unhideWhenUsed="1"/>
-    <w:lsdException w:name="List Bullet 4" w:semiHidden="1" w:unhideWhenUsed="1"/>
-    <w:lsdException w:name="List Bullet 5" w:semiHidden="1" w:unhideWhenUsed="1"/>
-    <w:lsdException w:name="List Number 2" w:semiHidden="1" w:unhideWhenUsed="1"/>
-    <w:lsdException w:name="List Number 3" w:semiHidden="1" w:unhideWhenUsed="1"/>
-    <w:lsdException w:name="List Number 4" w:semiHidden="1" w:unhideWhenUsed="1"/>
-    <w:lsdException w:name="List Number 5" w:semiHidden="1" w:unhideWhenUsed="1"/>
-    <w:lsdException w:name="Title" w:uiPriority="10" w:qFormat="1"/>
-    <w:lsdException w:name="Closing" w:semiHidden="1" w:unhideWhenUsed="1"/>
-    <w:lsdException w:name="Signature" w:semiHidden="1" w:unhideWhenUsed="1"/>
-    <w:lsdException w:name="Default Paragraph Font" w:semiHidden="1" w:uiPriority="1" w:unhideWhenUsed="1"/>
-    <w:lsdException w:name="Body Text" w:semiHidden="1" w:unhideWhenUsed="1"/>
-    <w:lsdException w:name="Body Text Indent" w:semiHidden="1" w:unhideWhenUsed="1"/>
-    <w:lsdException w:name="List Continue" w:semiHidden="1" w:unhideWhenUsed="1"/>
-    <w:lsdException w:name="List Continue 2" w:semiHidden="1" w:unhideWhenUsed="1"/>
-    <w:lsdException w:name="List Continue 3" w:semiHidden="1" w:unhideWhenUsed="1"/>
-    <w:lsdException w:name="List Continue 4" w:semiHidden="1" w:unhideWhenUsed="1"/>
-    <w:lsdException w:name="List Continue 5" w:semiHidden="1" w:unhideWhenUsed="1"/>
-    <w:lsdException w:name="Message Header" w:semiHidden="1" w:unhideWhenUsed="1"/>
-    <w:lsdException w:name="Subtitle" w:uiPriority="11" w:qFormat="1"/>
-    <w:lsdException w:name="Salutation" w:semiHidden="1" w:unhideWhenUsed="1"/>
-    <w:lsdException w:name="Date" w:semiHidden="1" w:unhideWhenUsed="1"/>
-    <w:lsdException w:name="Body Text First Indent" w:semiHidden="1" w:unhideWhenUsed="1"/>
-    <w:lsdException w:name="Body Text First Indent 2" w:semiHidden="1" w:unhideWhenUsed="1"/>
-    <w:lsdException w:name="Note Heading" w:semiHidden="1" w:unhideWhenUsed="1"/>
-    <w:lsdException w:name="Body Text 2" w:semiHidden="1" w:unhideWhenUsed="1"/>
-    <w:lsdException w:name="Body Text 3" w:semiHidden="1" w:unhideWhenUsed="1"/>
-    <w:lsdException w:name="Body Text Indent 2" w:semiHidden="1" w:unhideWhenUsed="1"/>
-    <w:lsdException w:name="Body Text Indent 3" w:semiHidden="1" w:unhideWhenUsed="1"/>
-    <w:lsdException w:name="Block Text" w:semiHidden="1" w:unhideWhenUsed="1"/>
-    <w:lsdException w:name="Hyperlink" w:semiHidden="1" w:unhideWhenUsed="1"/>
-    <w:lsdException w:name="FollowedHyperlink" w:semiHidden="1" w:unhideWhenUsed="1"/>
-    <w:lsdException w:name="Strong" w:uiPriority="22" w:qFormat="1"/>
-    <w:lsdException w:name="Emphasis" w:uiPriority="20" w:qFormat="1"/>
-    <w:lsdException w:name="Document Map" w:semiHidden="1" w:unhideWhenUsed="1"/>
-    <w:lsdException w:name="Plain Text" w:semiHidden="1" w:unhideWhenUsed="1"/>
-    <w:lsdException w:name="E-mail Signature" w:semiHidden="1" w:unhideWhenUsed="1"/>
-    <w:lsdException w:name="HTML Top of Form" w:semiHidden="1" w:unhideWhenUsed="1"/>
-    <w:lsdException w:name="HTML Bottom of Form" w:semiHidden="1" w:unhideWhenUsed="1"/>
-    <w:lsdException w:name="Normal (Web)" w:semiHidden="1" w:unhideWhenUsed="1"/>
-    <w:lsdException w:name="HTML Acronym" w:semiHidden="1" w:unhideWhenUsed="1"/>
-    <w:lsdException w:name="HTML Address" w:semiHidden="1" w:unhideWhenUsed="1"/>
-    <w:lsdException w:name="HTML Cite" w:semiHidden="1" w:unhideWhenUsed="1"/>
-    <w:lsdException w:name="HTML Code" w:semiHidden="1" w:unhideWhenUsed="1"/>
-    <w:lsdException w:name="HTML Definition" w:semiHidden="1" w:unhideWhenUsed="1"/>
-    <w:lsdException w:name="HTML Keyboard" w:semiHidden="1" w:unhideWhenUsed="1"/>
-    <w:lsdException w:name="HTML Preformatted" w:semiHidden="1" w:unhideWhenUsed="1"/>
-    <w:lsdException w:name="HTML Sample" w:semiHidden="1" w:unhideWhenUsed="1"/>
-    <w:lsdException w:name="HTML Typewriter" w:semiHidden="1" w:unhideWhenUsed="1"/>
-    <w:lsdException w:name="HTML Variable" w:semiHidden="1" w:unhideWhenUsed="1"/>
-    <w:lsdException w:name="Normal Table" w:semiHidden="1" w:unhideWhenUsed="1"/>
-    <w:lsdException w:name="annotation subject" w:semiHidden="1" w:unhideWhenUsed="1"/>
-    <w:lsdException w:name="No List" w:semiHidden="1" w:unhideWhenUsed="1"/>
-    <w:lsdException w:name="Outline List 1" w:semiHidden="1" w:unhideWhenUsed="1"/>
-    <w:lsdException w:name="Outline List 2" w:semiHidden="1" w:unhideWhenUsed="1"/>
-    <w:lsdException w:name="Outline List 3" w:semiHidden="1" w:unhideWhenUsed="1"/>
-    <w:lsdException w:name="Table Simple 1" w:semiHidden="1" w:unhideWhenUsed="1"/>
-    <w:lsdException w:name="Table Simple 2" w:semiHidden="1" w:unhideWhenUsed="1"/>
-    <w:lsdException w:name="Table Simple 3" w:semiHidden="1" w:unhideWhenUsed="1"/>
-    <w:lsdException w:name="Table Classic 1" w:semiHidden="1" w:unhideWhenUsed="1"/>
-    <w:lsdException w:name="Table Classic 2" w:semiHidden="1" w:unhideWhenUsed="1"/>
-    <w:lsdException w:name="Table Classic 3" w:semiHidden="1" w:unhideWhenUsed="1"/>
-    <w:lsdException w:name="Table Classic 4" w:semiHidden="1" w:unhideWhenUsed="1"/>
-    <w:lsdException w:name="Table Colorful 1" w:semiHidden="1" w:unhideWhenUsed="1"/>
-    <w:lsdException w:name="Table Colorful 2" w:semiHidden="1" w:unhideWhenUsed="1"/>
-    <w:lsdException w:name="Table Colorful 3" w:semiHidden="1" w:unhideWhenUsed="1"/>
-    <w:lsdException w:name="Table Columns 1" w:semiHidden="1" w:unhideWhenUsed="1"/>
-    <w:lsdException w:name="Table Columns 2" w:semiHidden="1" w:unhideWhenUsed="1"/>
-    <w:lsdException w:name="Table Columns 3" w:semiHidden="1" w:unhideWhenUsed="1"/>
-    <w:lsdException w:name="Table Columns 4" w:semiHidden="1" w:unhideWhenUsed="1"/>
-    <w:lsdException w:name="Table Columns 5" w:semiHidden="1" w:unhideWhenUsed="1"/>
-    <w:lsdException w:name="Table Grid 1" w:semiHidden="1" w:unhideWhenUsed="1"/>
-    <w:lsdException w:name="Table Grid 2" w:semiHidden="1" w:unhideWhenUsed="1"/>
-    <w:lsdException w:name="Table Grid 3" w:semiHidden="1" w:unhideWhenUsed="1"/>
-    <w:lsdException w:name="Table Grid 4" w:semiHidden="1" w:unhideWhenUsed="1"/>
-    <w:lsdException w:name="Table Grid 5" w:semiHidden="1" w:unhideWhenUsed="1"/>
-    <w:lsdException w:name="Table Grid 6" w:semiHidden="1" w:unhideWhenUsed="1"/>
-    <w:lsdException w:name="Table Grid 7" w:semiHidden="1" w:unhideWhenUsed="1"/>
-    <w:lsdException w:name="Table Grid 8" w:semiHidden="1" w:unhideWhenUsed="1"/>
-    <w:lsdException w:name="Table List 1" w:semiHidden="1" w:unhideWhenUsed="1"/>
-    <w:lsdException w:name="Table List 2" w:semiHidden="1" w:unhideWhenUsed="1"/>
-    <w:lsdException w:name="Table List 3" w:semiHidden="1" w:unhideWhenUsed="1"/>
-    <w:lsdException w:name="Table List 4" w:semiHidden="1" w:unhideWhenUsed="1"/>
-    <w:lsdException w:name="Table List 5" w:semiHidden="1" w:unhideWhenUsed="1"/>
-    <w:lsdException w:name="Table List 6" w:semiHidden="1" w:unhideWhenUsed="1"/>
-    <w:lsdException w:name="Table List 7" w:semiHidden="1" w:unhideWhenUsed="1"/>
-    <w:lsdException w:name="Table List 8" w:semiHidden="1" w:unhideWhenUsed="1"/>
-    <w:lsdException w:name="Table 3D effects 1" w:semiHidden="1" w:unhideWhenUsed="1"/>
-    <w:lsdException w:name="Table 3D effects 2" w:semiHidden="1" w:unhideWhenUsed="1"/>
-    <w:lsdException w:name="Table 3D effects 3" w:semiHidden="1" w:unhideWhenUsed="1"/>
-    <w:lsdException w:name="Table Contemporary" w:semiHidden="1" w:unhideWhenUsed="1"/>
-    <w:lsdException w:name="Table Elegant" w:semiHidden="1" w:unhideWhenUsed="1"/>
-    <w:lsdException w:name="Table Professional" w:semiHidden="1" w:unhideWhenUsed="1"/>
-    <w:lsdException w:name="Table Subtle 1" w:semiHidden="1" w:unhideWhenUsed="1"/>
-    <w:lsdException w:name="Table Subtle 2" w:semiHidden="1" w:unhideWhenUsed="1"/>
-    <w:lsdException w:name="Table Web 1" w:semiHidden="1" w:unhideWhenUsed="1"/>
-    <w:lsdException w:name="Table Web 2" w:semiHidden="1" w:unhideWhenUsed="1"/>
-    <w:lsdException w:name="Table Web 3" w:semiHidden="1" w:unhideWhenUsed="1"/>
-    <w:lsdException w:name="Balloon Text" w:semiHidden="1" w:unhideWhenUsed="1"/>
-    <w:lsdException w:name="Table Grid" w:uiPriority="59"/>
-    <w:lsdException w:name="Table Theme" w:semiHidden="1" w:unhideWhenUsed="1"/>
-    <w:lsdException w:name="Placeholder Text" w:semiHidden="1"/>
-    <w:lsdException w:name="No Spacing" w:uiPriority="1" w:qFormat="1"/>
-    <w:lsdException w:name="Light Shading" w:uiPriority="60"/>
-    <w:lsdException w:name="Light List" w:uiPriority="61"/>
-    <w:lsdException w:name="Light Grid" w:uiPriority="62"/>
-    <w:lsdException w:name="Medium Shading 1" w:uiPriority="63"/>
-    <w:lsdException w:name="Medium Shading 2" w:uiPriority="64"/>
-    <w:lsdException w:name="Medium List 1" w:uiPriority="65"/>
-    <w:lsdException w:name="Medium List 2" w:uiPriority="66"/>
-    <w:lsdException w:name="Medium Grid 1" w:uiPriority="67"/>
-    <w:lsdException w:name="Medium Grid 2" w:uiPriority="68"/>
-    <w:lsdException w:name="Medium Grid 3" w:uiPriority="69"/>
-    <w:lsdException w:name="Dark List" w:uiPriority="70"/>
-    <w:lsdException w:name="Colorful Shading" w:uiPriority="71"/>
-    <w:lsdException w:name="Colorful List" w:uiPriority="72"/>
-    <w:lsdException w:name="Colorful Grid" w:uiPriority="73"/>
-    <w:lsdException w:name="Light Shading Accent 1" w:uiPriority="60"/>
-    <w:lsdException w:name="Light List Accent 1" w:uiPriority="61"/>
-    <w:lsdException w:name="Light Grid Accent 1" w:uiPriority="62"/>
-    <w:lsdException w:name="Medium Shading 1 Accent 1" w:uiPriority="63"/>
-    <w:lsdException w:name="Medium Shading 2 Accent 1" w:uiPriority="64"/>
-    <w:lsdException w:name="Medium List 1 Accent 1" w:uiPriority="65"/>
-    <w:lsdException w:name="Revision" w:semiHidden="1"/>
-    <w:lsdException w:name="List Paragraph" w:uiPriority="34" w:qFormat="1"/>
-    <w:lsdException w:name="Quote" w:uiPriority="29" w:qFormat="1"/>
-    <w:lsdException w:name="Intense Quote" w:uiPriority="30" w:qFormat="1"/>
-    <w:lsdException w:name="Medium List 2 Accent 1" w:uiPriority="66"/>
-    <w:lsdException w:name="Medium Grid 1 Accent 1" w:uiPriority="67"/>
-    <w:lsdException w:name="Medium Grid 2 Accent 1" w:uiPriority="68"/>
-    <w:lsdException w:name="Medium Grid 3 Accent 1" w:uiPriority="69"/>
-    <w:lsdException w:name="Dark List Accent 1" w:uiPriority="70"/>
-    <w:lsdException w:name="Colorful Shading Accent 1" w:uiPriority="71"/>
-    <w:lsdException w:name="Colorful List Accent 1" w:uiPriority="72"/>
-    <w:lsdException w:name="Colorful Grid Accent 1" w:uiPriority="73"/>
-    <w:lsdException w:name="Light Shading Accent 2" w:uiPriority="60"/>
-    <w:lsdException w:name="Light List Accent 2" w:uiPriority="61"/>
-    <w:lsdException w:name="Light Grid Accent 2" w:uiPriority="62"/>
-    <w:lsdException w:name="Medium Shading 1 Accent 2" w:uiPriority="63"/>
-    <w:lsdException w:name="Medium Shading 2 Accent 2" w:uiPriority="64"/>
-    <w:lsdException w:name="Medium List 1 Accent 2" w:uiPriority="65"/>
-    <w:lsdException w:name="Medium List 2 Accent 2" w:uiPriority="66"/>
-    <w:lsdException w:name="Medium Grid 1 Accent 2" w:uiPriority="67"/>
-    <w:lsdException w:name="Medium Grid 2 Accent 2" w:uiPriority="68"/>
-    <w:lsdException w:name="Medium Grid 3 Accent 2" w:uiPriority="69"/>
-    <w:lsdException w:name="Dark List Accent 2" w:uiPriority="70"/>
-    <w:lsdException w:name="Colorful Shading Accent 2" w:uiPriority="71"/>
-    <w:lsdException w:name="Colorful List Accent 2" w:uiPriority="72"/>
-    <w:lsdException w:name="Colorful Grid Accent 2" w:uiPriority="73"/>
-    <w:lsdException w:name="Light Shading Accent 3" w:uiPriority="60"/>
-    <w:lsdException w:name="Light List Accent 3" w:uiPriority="61"/>
-    <w:lsdException w:name="Light Grid Accent 3" w:uiPriority="62"/>
-    <w:lsdException w:name="Medium Shading 1 Accent 3" w:uiPriority="63"/>
-    <w:lsdException w:name="Medium Shading 2 Accent 3" w:uiPriority="64"/>
-    <w:lsdException w:name="Medium List 1 Accent 3" w:uiPriority="65"/>
-    <w:lsdException w:name="Medium List 2 Accent 3" w:uiPriority="66"/>
-    <w:lsdException w:name="Medium Grid 1 Accent 3" w:uiPriority="67"/>
-    <w:lsdException w:name="Medium Grid 2 Accent 3" w:uiPriority="68"/>
-    <w:lsdException w:name="Medium Grid 3 Accent 3" w:uiPriority="69"/>
-    <w:lsdException w:name="Dark List Accent 3" w:uiPriority="70"/>
-    <w:lsdException w:name="Colorful Shading Accent 3" w:uiPriority="71"/>
-    <w:lsdException w:name="Colorful List Accent 3" w:uiPriority="72"/>
-    <w:lsdException w:name="Colorful Grid Accent 3" w:uiPriority="73"/>
-    <w:lsdException w:name="Light Shading Accent 4" w:uiPriority="60"/>
-    <w:lsdException w:name="Light List Accent 4" w:uiPriority="61"/>
-    <w:lsdException w:name="Light Grid Accent 4" w:uiPriority="62"/>
-    <w:lsdException w:name="Medium Shading 1 Accent 4" w:uiPriority="63"/>
-    <w:lsdException w:name="Medium Shading 2 Accent 4" w:uiPriority="64"/>
-    <w:lsdException w:name="Medium List 1 Accent 4" w:uiPriority="65"/>
-    <w:lsdException w:name="Medium List 2 Accent 4" w:uiPriority="66"/>
-    <w:lsdException w:name="Medium Grid 1 Accent 4" w:uiPriority="67"/>
-    <w:lsdException w:name="Medium Grid 2 Accent 4" w:uiPriority="68"/>
-    <w:lsdException w:name="Medium Grid 3 Accent 4" w:uiPriority="69"/>
-    <w:lsdException w:name="Dark List Accent 4" w:uiPriority="70"/>
-    <w:lsdException w:name="Colorful Shading Accent 4" w:uiPriority="71"/>
-    <w:lsdException w:name="Colorful List Accent 4" w:uiPriority="72"/>
-    <w:lsdException w:name="Colorful Grid Accent 4" w:uiPriority="73"/>
-    <w:lsdException w:name="Light Shading Accent 5" w:uiPriority="60"/>
-    <w:lsdException w:name="Light List Accent 5" w:uiPriority="61"/>
-    <w:lsdException w:name="Light Grid Accent 5" w:uiPriority="62"/>
-    <w:lsdException w:name="Medium Shading 1 Accent 5" w:uiPriority="63"/>
-    <w:lsdException w:name="Medium Shading 2 Accent 5" w:uiPriority="64"/>
-    <w:lsdException w:name="Medium List 1 Accent 5" w:uiPriority="65"/>
-    <w:lsdException w:name="Medium List 2 Accent 5" w:uiPriority="66"/>
-    <w:lsdException w:name="Medium Grid 1 Accent 5" w:uiPriority="67"/>
-    <w:lsdException w:name="Medium Grid 2 Accent 5" w:uiPriority="68"/>
-    <w:lsdException w:name="Medium Grid 3 Accent 5" w:uiPriority="69"/>
-    <w:lsdException w:name="Dark List Accent 5" w:uiPriority="70"/>
-    <w:lsdException w:name="Colorful Shading Accent 5" w:uiPriority="71"/>
-    <w:lsdException w:name="Colorful List Accent 5" w:uiPriority="72"/>
-    <w:lsdException w:name="Colorful Grid Accent 5" w:uiPriority="73"/>
-    <w:lsdException w:name="Light Shading Accent 6" w:uiPriority="60"/>
-    <w:lsdException w:name="Light List Accent 6" w:uiPriority="61"/>
-    <w:lsdException w:name="Light Grid Accent 6" w:uiPriority="62"/>
-    <w:lsdException w:name="Medium Shading 1 Accent 6" w:uiPriority="63"/>
-    <w:lsdException w:name="Medium Shading 2 Accent 6" w:uiPriority="64"/>
-    <w:lsdException w:name="Medium List 1 Accent 6" w:uiPriority="65"/>
-    <w:lsdException w:name="Medium List 2 Accent 6" w:uiPriority="66"/>
-    <w:lsdException w:name="Medium Grid 1 Accent 6" w:uiPriority="67"/>
-    <w:lsdException w:name="Medium Grid 2 Accent 6" w:uiPriority="68"/>
-    <w:lsdException w:name="Medium Grid 3 Accent 6" w:uiPriority="69"/>
-    <w:lsdException w:name="Dark List Accent 6" w:uiPriority="70"/>
-    <w:lsdException w:name="Colorful Shading Accent 6" w:uiPriority="71"/>
-    <w:lsdException w:name="Colorful List Accent 6" w:uiPriority="72"/>
-    <w:lsdException w:name="Colorful Grid Accent 6" w:uiPriority="73"/>
-    <w:lsdException w:name="Subtle Emphasis" w:uiPriority="19" w:qFormat="1"/>
-    <w:lsdException w:name="Intense Emphasis" w:uiPriority="21" w:qFormat="1"/>
-    <w:lsdException w:name="Subtle Reference" w:uiPriority="31" w:qFormat="1"/>
-    <w:lsdException w:name="Intense Reference" w:uiPriority="32" w:qFormat="1"/>
-    <w:lsdException w:name="Book Title" w:uiPriority="33" w:qFormat="1"/>
-    <w:lsdException w:name="Bibliography" w:semiHidden="1" w:uiPriority="37" w:unhideWhenUsed="1"/>
-    <w:lsdException w:name="TOC Heading" w:semiHidden="1" w:uiPriority="39" w:unhideWhenUsed="1" w:qFormat="1"/>
-    <w:lsdException w:name="Plain Table 1" w:uiPriority="41"/>
-    <w:lsdException w:name="Plain Table 2" w:uiPriority="42"/>
-    <w:lsdException w:name="Plain Table 3" w:uiPriority="43"/>
-    <w:lsdException w:name="Plain Table 4" w:uiPriority="44"/>
-    <w:lsdException w:name="Plain Table 5" w:uiPriority="45"/>
-    <w:lsdException w:name="Grid Table Light" w:uiPriority="40"/>
-    <w:lsdException w:name="Grid Table 1 Light" w:uiPriority="46"/>
-    <w:lsdException w:name="Grid Table 2" w:uiPriority="47"/>
-    <w:lsdException w:name="Grid Table 3" w:uiPriority="48"/>
-    <w:lsdException w:name="Grid Table 4" w:uiPriority="49"/>
-    <w:lsdException w:name="Grid Table 5 Dark" w:uiPriority="50"/>
-    <w:lsdException w:name="Grid Table 6 Colorful" w:uiPriority="51"/>
-    <w:lsdException w:name="Grid Table 7 Colorful" w:uiPriority="52"/>
-    <w:lsdException w:name="Grid Table 1 Light Accent 1" w:uiPriority="46"/>
-    <w:lsdException w:name="Grid Table 2 Accent 1" w:uiPriority="47"/>
-    <w:lsdException w:name="Grid Table 3 Accent 1" w:uiPriority="48"/>
-    <w:lsdException w:name="Grid Table 4 Accent 1" w:uiPriority="49"/>
-    <w:lsdException w:name="Grid Table 5 Dark Accent 1" w:uiPriority="50"/>
-    <w:lsdException w:name="Grid Table 6 Colorful Accent 1" w:uiPriority="51"/>
-    <w:lsdException w:name="Grid Table 7 Colorful Accent 1" w:uiPriority="52"/>
-    <w:lsdException w:name="Grid Table 1 Light Accent 2" w:uiPriority="46"/>
-    <w:lsdException w:name="Grid Table 2 Accent 2" w:uiPriority="47"/>
-    <w:lsdException w:name="Grid Table 3 Accent 2" w:uiPriority="48"/>
-    <w:lsdException w:name="Grid Table 4 Accent 2" w:uiPriority="49"/>
-    <w:lsdException w:name="Grid Table 5 Dark Accent 2" w:uiPriority="50"/>
-    <w:lsdException w:name="Grid Table 6 Colorful Accent 2" w:uiPriority="51"/>
-    <w:lsdException w:name="Grid Table 7 Colorful Accent 2" w:uiPriority="52"/>
-    <w:lsdException w:name="Grid Table 1 Light Accent 3" w:uiPriority="46"/>
-    <w:lsdException w:name="Grid Table 2 Accent 3" w:uiPriority="47"/>
-    <w:lsdException w:name="Grid Table 3 Accent 3" w:uiPriority="48"/>
-    <w:lsdException w:name="Grid Table 4 Accent 3" w:uiPriority="49"/>
-    <w:lsdException w:name="Grid Table 5 Dark Accent 3" w:uiPriority="50"/>
-    <w:lsdException w:name="Grid Table 6 Colorful Accent 3" w:uiPriority="51"/>
-    <w:lsdException w:name="Grid Table 7 Colorful Accent 3" w:uiPriority="52"/>
-    <w:lsdException w:name="Grid Table 1 Light Accent 4" w:uiPriority="46"/>
-    <w:lsdException w:name="Grid Table 2 Accent 4" w:uiPriority="47"/>
-    <w:lsdException w:name="Grid Table 3 Accent 4" w:uiPriority="48"/>
-    <w:lsdException w:name="Grid Table 4 Accent 4" w:uiPriority="49"/>
-    <w:lsdException w:name="Grid Table 5 Dark Accent 4" w:uiPriority="50"/>
-    <w:lsdException w:name="Grid Table 6 Colorful Accent 4" w:uiPriority="51"/>
-    <w:lsdException w:name="Grid Table 7 Colorful Accent 4" w:uiPriority="52"/>
-    <w:lsdException w:name="Grid Table 1 Light Accent 5" w:uiPriority="46"/>
-    <w:lsdException w:name="Grid Table 2 Accent 5" w:uiPriority="47"/>
-    <w:lsdException w:name="Grid Table 3 Accent 5" w:uiPriority="48"/>
-    <w:lsdException w:name="Grid Table 4 Accent 5" w:uiPriority="49"/>
-    <w:lsdException w:name="Grid Table 5 Dark Accent 5" w:uiPriority="50"/>
-    <w:lsdException w:name="Grid Table 6 Colorful Accent 5" w:uiPriority="51"/>
-    <w:lsdException w:name="Grid Table 7 Colorful Accent 5" w:uiPriority="52"/>
-    <w:lsdException w:name="Grid Table 1 Light Accent 6" w:uiPriority="46"/>
-    <w:lsdException w:name="Grid Table 2 Accent 6" w:uiPriority="47"/>
-    <w:lsdException w:name="Grid Table 3 Accent 6" w:uiPriority="48"/>
-    <w:lsdException w:name="Grid Table 4 Accent 6" w:uiPriority="49"/>
-    <w:lsdException w:name="Grid Table 5 Dark Accent 6" w:uiPriority="50"/>
-    <w:lsdException w:name="Grid Table 6 Colorful Accent 6" w:uiPriority="51"/>
-    <w:lsdException w:name="Grid Table 7 Colorful Accent 6" w:uiPriority="52"/>
-    <w:lsdException w:name="List Table 1 Light" w:uiPriority="46"/>
-    <w:lsdException w:name="List Table 2" w:uiPriority="47"/>
-    <w:lsdException w:name="List Table 3" w:uiPriority="48"/>
-    <w:lsdException w:name="List Table 4" w:uiPriority="49"/>
-    <w:lsdException w:name="List Table 5 Dark" w:uiPriority="50"/>
-    <w:lsdException w:name="List Table 6 Colorful" w:uiPriority="51"/>
-    <w:lsdException w:name="List Table 7 Colorful" w:uiPriority="52"/>
-    <w:lsdException w:name="List Table 1 Light Accent 1" w:uiPriority="46"/>
-    <w:lsdException w:name="List Table 2 Accent 1" w:uiPriority="47"/>
-    <w:lsdException w:name="List Table 3 Accent 1" w:uiPriority="48"/>
-    <w:lsdException w:name="List Table 4 Accent 1" w:uiPriority="49"/>
-    <w:lsdException w:name="List Table 5 Dark Accent 1" w:uiPriority="50"/>
-    <w:lsdException w:name="List Table 6 Colorful Accent 1" w:uiPriority="51"/>
-    <w:lsdException w:name="List Table 7 Colorful Accent 1" w:uiPriority="52"/>
-    <w:lsdException w:name="List Table 1 Light Accent 2" w:uiPriority="46"/>
-    <w:lsdException w:name="List Table 2 Accent 2" w:uiPriority="47"/>
-    <w:lsdException w:name="List Table 3 Accent 2" w:uiPriority="48"/>
-    <w:lsdException w:name="List Table 4 Accent 2" w:uiPriority="49"/>
-    <w:lsdException w:name="List Table 5 Dark Accent 2" w:uiPriority="50"/>
-    <w:lsdException w:name="List Table 6 Colorful Accent 2" w:uiPriority="51"/>
-    <w:lsdException w:name="List Table 7 Colorful Accent 2" w:uiPriority="52"/>
-    <w:lsdException w:name="List Table 1 Light Accent 3" w:uiPriority="46"/>
-    <w:lsdException w:name="List Table 2 Accent 3" w:uiPriority="47"/>
-    <w:lsdException w:name="List Table 3 Accent 3" w:uiPriority="48"/>
-    <w:lsdException w:name="List Table 4 Accent 3" w:uiPriority="49"/>
-    <w:lsdException w:name="List Table 5 Dark Accent 3" w:uiPriority="50"/>
-    <w:lsdException w:name="List Table 6 Colorful Accent 3" w:uiPriority="51"/>
-    <w:lsdException w:name="List Table 7 Colorful Accent 3" w:uiPriority="52"/>
-    <w:lsdException w:name="List Table 1 Light Accent 4" w:uiPriority="46"/>
-    <w:lsdException w:name="List Table 2 Accent 4" w:uiPriority="47"/>
-    <w:lsdException w:name="List Table 3 Accent 4" w:uiPriority="48"/>
-    <w:lsdException w:name="List Table 4 Accent 4" w:uiPriority="49"/>
-    <w:lsdException w:name="List Table 5 Dark Accent 4" w:uiPriority="50"/>
-    <w:lsdException w:name="List Table 6 Colorful Accent 4" w:uiPriority="51"/>
-    <w:lsdException w:name="List Table 7 Colorful Accent 4" w:uiPriority="52"/>
-    <w:lsdException w:name="List Table 1 Light Accent 5" w:uiPriority="46"/>
-    <w:lsdException w:name="List Table 2 Accent 5" w:uiPriority="47"/>
-    <w:lsdException w:name="List Table 3 Accent 5" w:uiPriority="48"/>
-    <w:lsdException w:name="List Table 4 Accent 5" w:uiPriority="49"/>
-    <w:lsdException w:name="List Table 5 Dark Accent 5" w:uiPriority="50"/>
-    <w:lsdException w:name="List Table 6 Colorful Accent 5" w:uiPriority="51"/>
-    <w:lsdException w:name="List Table 7 Colorful Accent 5" w:uiPriority="52"/>
-    <w:lsdException w:name="List Table 1 Light Accent 6" w:uiPriority="46"/>
-    <w:lsdException w:name="List Table 2 Accent 6" w:uiPriority="47"/>
-    <w:lsdException w:name="List Table 3 Accent 6" w:uiPriority="48"/>
-    <w:lsdException w:name="List Table 4 Accent 6" w:uiPriority="49"/>
-    <w:lsdException w:name="List Table 5 Dark Accent 6" w:uiPriority="50"/>
-    <w:lsdException w:name="List Table 6 Colorful Accent 6" w:uiPriority="51"/>
-    <w:lsdException w:name="List Table 7 Colorful Accent 6" w:uiPriority="52"/>
-    <w:lsdException w:name="Mention" w:semiHidden="1" w:unhideWhenUsed="1"/>
-    <w:lsdException w:name="Smart Hyperlink" w:semiHidden="1" w:unhideWhenUsed="1"/>
-    <w:lsdException w:name="Hashtag" w:semiHidden="1" w:unhideWhenUsed="1"/>
+  <w:latentStyles w:defLockedState="0" w:defUIPriority="99" w:defSemiHidden="1" w:defUnhideWhenUsed="1" w:defQFormat="0" w:count="267">
+    <w:lsdException w:name="Normal" w:semiHidden="0" w:uiPriority="0" w:unhideWhenUsed="0" w:qFormat="1"/>
+    <w:lsdException w:name="heading 1" w:semiHidden="0" w:uiPriority="9" w:unhideWhenUsed="0" w:qFormat="1"/>
+    <w:lsdException w:name="heading 2" w:uiPriority="9" w:qFormat="1"/>
+    <w:lsdException w:name="heading 3" w:uiPriority="9" w:qFormat="1"/>
+    <w:lsdException w:name="heading 4" w:uiPriority="9" w:qFormat="1"/>
+    <w:lsdException w:name="heading 5" w:uiPriority="9" w:qFormat="1"/>
+    <w:lsdException w:name="heading 6" w:uiPriority="9" w:qFormat="1"/>
+    <w:lsdException w:name="heading 7" w:uiPriority="9" w:qFormat="1"/>
+    <w:lsdException w:name="heading 8" w:uiPriority="9" w:qFormat="1"/>
+    <w:lsdException w:name="heading 9" w:uiPriority="9" w:qFormat="1"/>
+    <w:lsdException w:name="toc 1" w:uiPriority="39"/>
+    <w:lsdException w:name="toc 2" w:uiPriority="39"/>
+    <w:lsdException w:name="toc 3" w:uiPriority="39"/>
+    <w:lsdException w:name="toc 4" w:uiPriority="39"/>
+    <w:lsdException w:name="toc 5" w:uiPriority="39"/>
+    <w:lsdException w:name="toc 6" w:uiPriority="39"/>
+    <w:lsdException w:name="toc 7" w:uiPriority="39"/>
+    <w:lsdException w:name="toc 8" w:uiPriority="39"/>
+    <w:lsdException w:name="toc 9" w:uiPriority="39"/>
+    <w:lsdException w:name="caption" w:uiPriority="35" w:qFormat="1"/>
+    <w:lsdException w:name="Title" w:semiHidden="0" w:uiPriority="10" w:unhideWhenUsed="0" w:qFormat="1"/>
+    <w:lsdException w:name="Default Paragraph Font" w:uiPriority="1"/>
+    <w:lsdException w:name="Subtitle" w:semiHidden="0" w:uiPriority="11" w:unhideWhenUsed="0" w:qFormat="1"/>
+    <w:lsdException w:name="Strong" w:semiHidden="0" w:uiPriority="22" w:unhideWhenUsed="0" w:qFormat="1"/>
+    <w:lsdException w:name="Emphasis" w:semiHidden="0" w:uiPriority="20" w:unhideWhenUsed="0" w:qFormat="1"/>
+    <w:lsdException w:name="Table Grid" w:semiHidden="0" w:uiPriority="59" w:unhideWhenUsed="0"/>
+    <w:lsdException w:name="Placeholder Text" w:unhideWhenUsed="0"/>
+    <w:lsdException w:name="No Spacing" w:semiHidden="0" w:uiPriority="1" w:unhideWhenUsed="0" w:qFormat="1"/>
+    <w:lsdException w:name="Light Shading" w:semiHidden="0" w:uiPriority="60" w:unhideWhenUsed="0"/>
+    <w:lsdException w:name="Light List" w:semiHidden="0" w:uiPriority="61" w:unhideWhenUsed="0"/>
+    <w:lsdException w:name="Light Grid" w:semiHidden="0" w:uiPriority="62" w:unhideWhenUsed="0"/>
+    <w:lsdException w:name="Medium Shading 1" w:semiHidden="0" w:uiPriority="63" w:unhideWhenUsed="0"/>
+    <w:lsdException w:name="Medium Shading 2" w:semiHidden="0" w:uiPriority="64" w:unhideWhenUsed="0"/>
+    <w:lsdException w:name="Medium List 1" w:semiHidden="0" w:uiPriority="65" w:unhideWhenUsed="0"/>
+    <w:lsdException w:name="Medium List 2" w:semiHidden="0" w:uiPriority="66" w:unhideWhenUsed="0"/>
+    <w:lsdException w:name="Medium Grid 1" w:semiHidden="0" w:uiPriority="67" w:unhideWhenUsed="0"/>
+    <w:lsdException w:name="Medium Grid 2" w:semiHidden="0" w:uiPriority="68" w:unhideWhenUsed="0"/>
+    <w:lsdException w:name="Medium Grid 3" w:semiHidden="0" w:uiPriority="69" w:unhideWhenUsed="0"/>
+    <w:lsdException w:name="Dark List" w:semiHidden="0" w:uiPriority="70" w:unhideWhenUsed="0"/>
+    <w:lsdException w:name="Colorful Shading" w:semiHidden="0" w:uiPriority="71" w:unhideWhenUsed="0"/>
+    <w:lsdException w:name="Colorful List" w:semiHidden="0" w:uiPriority="72" w:unhideWhenUsed="0"/>
+    <w:lsdException w:name="Colorful Grid" w:semiHidden="0" w:uiPriority="73" w:unhideWhenUsed="0"/>
+    <w:lsdException w:name="Light Shading Accent 1" w:semiHidden="0" w:uiPriority="60" w:unhideWhenUsed="0"/>
+    <w:lsdException w:name="Light List Accent 1" w:semiHidden="0" w:uiPriority="61" w:unhideWhenUsed="0"/>
+    <w:lsdException w:name="Light Grid Accent 1" w:semiHidden="0" w:uiPriority="62" w:unhideWhenUsed="0"/>
+    <w:lsdException w:name="Medium Shading 1 Accent 1" w:semiHidden="0" w:uiPriority="63" w:unhideWhenUsed="0"/>
+    <w:lsdException w:name="Medium Shading 2 Accent 1" w:semiHidden="0" w:uiPriority="64" w:unhideWhenUsed="0"/>
+    <w:lsdException w:name="Medium List 1 Accent 1" w:semiHidden="0" w:uiPriority="65" w:unhideWhenUsed="0"/>
+    <w:lsdException w:name="Revision" w:unhideWhenUsed="0"/>
+    <w:lsdException w:name="List Paragraph" w:semiHidden="0" w:uiPriority="34" w:unhideWhenUsed="0" w:qFormat="1"/>
+    <w:lsdException w:name="Quote" w:semiHidden="0" w:uiPriority="29" w:unhideWhenUsed="0" w:qFormat="1"/>
+    <w:lsdException w:name="Intense Quote" w:semiHidden="0" w:uiPriority="30" w:unhideWhenUsed="0" w:qFormat="1"/>
+    <w:lsdException w:name="Medium List 2 Accent 1" w:semiHidden="0" w:uiPriority="66" w:unhideWhenUsed="0"/>
+    <w:lsdException w:name="Medium Grid 1 Accent 1" w:semiHidden="0" w:uiPriority="67" w:unhideWhenUsed="0"/>
+    <w:lsdException w:name="Medium Grid 2 Accent 1" w:semiHidden="0" w:uiPriority="68" w:unhideWhenUsed="0"/>
+    <w:lsdException w:name="Medium Grid 3 Accent 1" w:semiHidden="0" w:uiPriority="69" w:unhideWhenUsed="0"/>
+    <w:lsdException w:name="Dark List Accent 1" w:semiHidden="0" w:uiPriority="70" w:unhideWhenUsed="0"/>
+    <w:lsdException w:name="Colorful Shading Accent 1" w:semiHidden="0" w:uiPriority="71" w:unhideWhenUsed="0"/>
+    <w:lsdException w:name="Colorful List Accent 1" w:semiHidden="0" w:uiPriority="72" w:unhideWhenUsed="0"/>
+    <w:lsdException w:name="Colorful Grid Accent 1" w:semiHidden="0" w:uiPriority="73" w:unhideWhenUsed="0"/>
+    <w:lsdException w:name="Light Shading Accent 2" w:semiHidden="0" w:uiPriority="60" w:unhideWhenUsed="0"/>
+    <w:lsdException w:name="Light List Accent 2" w:semiHidden="0" w:uiPriority="61" w:unhideWhenUsed="0"/>
+    <w:lsdException w:name="Light Grid Accent 2" w:semiHidden="0" w:uiPriority="62" w:unhideWhenUsed="0"/>
+    <w:lsdException w:name="Medium Shading 1 Accent 2" w:semiHidden="0" w:uiPriority="63" w:unhideWhenUsed="0"/>
+    <w:lsdException w:name="Medium Shading 2 Accent 2" w:semiHidden="0" w:uiPriority="64" w:unhideWhenUsed="0"/>
+    <w:lsdException w:name="Medium List 1 Accent 2" w:semiHidden="0" w:uiPriority="65" w:unhideWhenUsed="0"/>
+    <w:lsdException w:name="Medium List 2 Accent 2" w:semiHidden="0" w:uiPriority="66" w:unhideWhenUsed="0"/>
+    <w:lsdException w:name="Medium Grid 1 Accent 2" w:semiHidden="0" w:uiPriority="67" w:unhideWhenUsed="0"/>
+    <w:lsdException w:name="Medium Grid 2 Accent 2" w:semiHidden="0" w:uiPriority="68" w:unhideWhenUsed="0"/>
+    <w:lsdException w:name="Medium Grid 3 Accent 2" w:semiHidden="0" w:uiPriority="69" w:unhideWhenUsed="0"/>
+    <w:lsdException w:name="Dark List Accent 2" w:semiHidden="0" w:uiPriority="70" w:unhideWhenUsed="0"/>
+    <w:lsdException w:name="Colorful Shading Accent 2" w:semiHidden="0" w:uiPriority="71" w:unhideWhenUsed="0"/>
+    <w:lsdException w:name="Colorful List Accent 2" w:semiHidden="0" w:uiPriority="72" w:unhideWhenUsed="0"/>
+    <w:lsdException w:name="Colorful Grid Accent 2" w:semiHidden="0" w:uiPriority="73" w:unhideWhenUsed="0"/>
+    <w:lsdException w:name="Light Shading Accent 3" w:semiHidden="0" w:uiPriority="60" w:unhideWhenUsed="0"/>
+    <w:lsdException w:name="Light List Accent 3" w:semiHidden="0" w:uiPriority="61" w:unhideWhenUsed="0"/>
+    <w:lsdException w:name="Light Grid Accent 3" w:semiHidden="0" w:uiPriority="62" w:unhideWhenUsed="0"/>
+    <w:lsdException w:name="Medium Shading 1 Accent 3" w:semiHidden="0" w:uiPriority="63" w:unhideWhenUsed="0"/>
+    <w:lsdException w:name="Medium Shading 2 Accent 3" w:semiHidden="0" w:uiPriority="64" w:unhideWhenUsed="0"/>
+    <w:lsdException w:name="Medium List 1 Accent 3" w:semiHidden="0" w:uiPriority="65" w:unhideWhenUsed="0"/>
+    <w:lsdException w:name="Medium List 2 Accent 3" w:semiHidden="0" w:uiPriority="66" w:unhideWhenUsed="0"/>
+    <w:lsdException w:name="Medium Grid 1 Accent 3" w:semiHidden="0" w:uiPriority="67" w:unhideWhenUsed="0"/>
+    <w:lsdException w:name="Medium Grid 2 Accent 3" w:semiHidden="0" w:uiPriority="68" w:unhideWhenUsed="0"/>
+    <w:lsdException w:name="Medium Grid 3 Accent 3" w:semiHidden="0" w:uiPriority="69" w:unhideWhenUsed="0"/>
+    <w:lsdException w:name="Dark List Accent 3" w:semiHidden="0" w:uiPriority="70" w:unhideWhenUsed="0"/>
+    <w:lsdException w:name="Colorful Shading Accent 3" w:semiHidden="0" w:uiPriority="71" w:unhideWhenUsed="0"/>
+    <w:lsdException w:name="Colorful List Accent 3" w:semiHidden="0" w:uiPriority="72" w:unhideWhenUsed="0"/>
+    <w:lsdException w:name="Colorful Grid Accent 3" w:semiHidden="0" w:uiPriority="73" w:unhideWhenUsed="0"/>
+    <w:lsdException w:name="Light Shading Accent 4" w:semiHidden="0" w:uiPriority="60" w:unhideWhenUsed="0"/>
+    <w:lsdException w:name="Light List Accent 4" w:semiHidden="0" w:uiPriority="61" w:unhideWhenUsed="0"/>
+    <w:lsdException w:name="Light Grid Accent 4" w:semiHidden="0" w:uiPriority="62" w:unhideWhenUsed="0"/>
+    <w:lsdException w:name="Medium Shading 1 Accent 4" w:semiHidden="0" w:uiPriority="63" w:unhideWhenUsed="0"/>
+    <w:lsdException w:name="Medium Shading 2 Accent 4" w:semiHidden="0" w:uiPriority="64" w:unhideWhenUsed="0"/>
+    <w:lsdException w:name="Medium List 1 Accent 4" w:semiHidden="0" w:uiPriority="65" w:unhideWhenUsed="0"/>
+    <w:lsdException w:name="Medium List 2 Accent 4" w:semiHidden="0" w:uiPriority="66" w:unhideWhenUsed="0"/>
+    <w:lsdException w:name="Medium Grid 1 Accent 4" w:semiHidden="0" w:uiPriority="67" w:unhideWhenUsed="0"/>
+    <w:lsdException w:name="Medium Grid 2 Accent 4" w:semiHidden="0" w:uiPriority="68" w:unhideWhenUsed="0"/>
+    <w:lsdException w:name="Medium Grid 3 Accent 4" w:semiHidden="0" w:uiPriority="69" w:unhideWhenUsed="0"/>
+    <w:lsdException w:name="Dark List Accent 4" w:semiHidden="0" w:uiPriority="70" w:unhideWhenUsed="0"/>
+    <w:lsdException w:name="Colorful Shading Accent 4" w:semiHidden="0" w:uiPriority="71" w:unhideWhenUsed="0"/>
+    <w:lsdException w:name="Colorful List Accent 4" w:semiHidden="0" w:uiPriority="72" w:unhideWhenUsed="0"/>
+    <w:lsdException w:name="Colorful Grid Accent 4" w:semiHidden="0" w:uiPriority="73" w:unhideWhenUsed="0"/>
+    <w:lsdException w:name="Light Shading Accent 5" w:semiHidden="0" w:uiPriority="60" w:unhideWhenUsed="0"/>
+    <w:lsdException w:name="Light List Accent 5" w:semiHidden="0" w:uiPriority="61" w:unhideWhenUsed="0"/>
+    <w:lsdException w:name="Light Grid Accent 5" w:semiHidden="0" w:uiPriority="62" w:unhideWhenUsed="0"/>
+    <w:lsdException w:name="Medium Shading 1 Accent 5" w:semiHidden="0" w:uiPriority="63" w:unhideWhenUsed="0"/>
+    <w:lsdException w:name="Medium Shading 2 Accent 5" w:semiHidden="0" w:uiPriority="64" w:unhideWhenUsed="0"/>
+    <w:lsdException w:name="Medium List 1 Accent 5" w:semiHidden="0" w:uiPriority="65" w:unhideWhenUsed="0"/>
+    <w:lsdException w:name="Medium List 2 Accent 5" w:semiHidden="0" w:uiPriority="66" w:unhideWhenUsed="0"/>
+    <w:lsdException w:name="Medium Grid 1 Accent 5" w:semiHidden="0" w:uiPriority="67" w:unhideWhenUsed="0"/>
+    <w:lsdException w:name="Medium Grid 2 Accent 5" w:semiHidden="0" w:uiPriority="68" w:unhideWhenUsed="0"/>
+    <w:lsdException w:name="Medium Grid 3 Accent 5" w:semiHidden="0" w:uiPriority="69" w:unhideWhenUsed="0"/>
+    <w:lsdException w:name="Dark List Accent 5" w:semiHidden="0" w:uiPriority="70" w:unhideWhenUsed="0"/>
+    <w:lsdException w:name="Colorful Shading Accent 5" w:semiHidden="0" w:uiPriority="71" w:unhideWhenUsed="0"/>
+    <w:lsdException w:name="Colorful List Accent 5" w:semiHidden="0" w:uiPriority="72" w:unhideWhenUsed="0"/>
+    <w:lsdException w:name="Colorful Grid Accent 5" w:semiHidden="0" w:uiPriority="73" w:unhideWhenUsed="0"/>
+    <w:lsdException w:name="Light Shading Accent 6" w:semiHidden="0" w:uiPriority="60" w:unhideWhenUsed="0"/>
+    <w:lsdException w:name="Light List Accent 6" w:semiHidden="0" w:uiPriority="61" w:unhideWhenUsed="0"/>
+    <w:lsdException w:name="Light Grid Accent 6" w:semiHidden="0" w:uiPriority="62" w:unhideWhenUsed="0"/>
+    <w:lsdException w:name="Medium Shading 1 Accent 6" w:semiHidden="0" w:uiPriority="63" w:unhideWhenUsed="0"/>
+    <w:lsdException w:name="Medium Shading 2 Accent 6" w:semiHidden="0" w:uiPriority="64" w:unhideWhenUsed="0"/>
+    <w:lsdException w:name="Medium List 1 Accent 6" w:semiHidden="0" w:uiPriority="65" w:unhideWhenUsed="0"/>
+    <w:lsdException w:name="Medium List 2 Accent 6" w:semiHidden="0" w:uiPriority="66" w:unhideWhenUsed="0"/>
+    <w:lsdException w:name="Medium Grid 1 Accent 6" w:semiHidden="0" w:uiPriority="67" w:unhideWhenUsed="0"/>
+    <w:lsdException w:name="Medium Grid 2 Accent 6" w:semiHidden="0" w:uiPriority="68" w:unhideWhenUsed="0"/>
+    <w:lsdException w:name="Medium Grid 3 Accent 6" w:semiHidden="0" w:uiPriority="69" w:unhideWhenUsed="0"/>
+    <w:lsdException w:name="Dark List Accent 6" w:semiHidden="0" w:uiPriority="70" w:unhideWhenUsed="0"/>
+    <w:lsdException w:name="Colorful Shading Accent 6" w:semiHidden="0" w:uiPriority="71" w:unhideWhenUsed="0"/>
+    <w:lsdException w:name="Colorful List Accent 6" w:semiHidden="0" w:uiPriority="72" w:unhideWhenUsed="0"/>
+    <w:lsdException w:name="Colorful Grid Accent 6" w:semiHidden="0" w:uiPriority="73" w:unhideWhenUsed="0"/>
+    <w:lsdException w:name="Subtle Emphasis" w:semiHidden="0" w:uiPriority="19" w:unhideWhenUsed="0" w:qFormat="1"/>
+    <w:lsdException w:name="Intense Emphasis" w:semiHidden="0" w:uiPriority="21" w:unhideWhenUsed="0" w:qFormat="1"/>
+    <w:lsdException w:name="Subtle Reference" w:semiHidden="0" w:uiPriority="31" w:unhideWhenUsed="0" w:qFormat="1"/>
+    <w:lsdException w:name="Intense Reference" w:semiHidden="0" w:uiPriority="32" w:unhideWhenUsed="0" w:qFormat="1"/>
+    <w:lsdException w:name="Book Title" w:semiHidden="0" w:uiPriority="33" w:unhideWhenUsed="0" w:qFormat="1"/>
+    <w:lsdException w:name="Bibliography" w:uiPriority="37"/>
+    <w:lsdException w:name="TOC Heading" w:uiPriority="39" w:qFormat="1"/>
   </w:latentStyles>
   <w:style w:type="paragraph" w:default="1" w:styleId="Normal">
     <w:name w:val="Normal"/>
     <w:qFormat/>
+    <w:rsid w:val="002A3C78"/>
   </w:style>
   <w:style w:type="paragraph" w:styleId="Ttulo1">
     <w:name w:val="heading 1"/>
@@ -10511,6 +10645,7 @@
     <w:uiPriority w:val="99"/>
     <w:semiHidden/>
     <w:unhideWhenUsed/>
+    <w:qFormat/>
     <w:tblPr>
       <w:tblInd w:w="0" w:type="dxa"/>
       <w:tblCellMar>

</xml_diff>

<commit_message>
config hora modificada y script
</commit_message>
<xml_diff>
--- a/Estrategia.docx
+++ b/Estrategia.docx
@@ -1,6 +1,6 @@
 
 <file path=word/document.xml><?xml version="1.0" encoding="utf-8"?>
-<w:document xmlns:wpc="http://schemas.microsoft.com/office/word/2010/wordprocessingCanvas" xmlns:cx="http://schemas.microsoft.com/office/drawing/2014/chartex" xmlns:cx1="http://schemas.microsoft.com/office/drawing/2015/9/8/chartex" xmlns:cx2="http://schemas.microsoft.com/office/drawing/2015/10/21/chartex" xmlns:cx3="http://schemas.microsoft.com/office/drawing/2016/5/9/chartex" xmlns:cx4="http://schemas.microsoft.com/office/drawing/2016/5/10/chartex" xmlns:cx5="http://schemas.microsoft.com/office/drawing/2016/5/11/chartex" xmlns:mc="http://schemas.openxmlformats.org/markup-compatibility/2006" xmlns:o="urn:schemas-microsoft-com:office:office" xmlns:r="http://schemas.openxmlformats.org/officeDocument/2006/relationships" xmlns:m="http://schemas.openxmlformats.org/officeDocument/2006/math" xmlns:v="urn:schemas-microsoft-com:vml" xmlns:wp14="http://schemas.microsoft.com/office/word/2010/wordprocessingDrawing" xmlns:wp="http://schemas.openxmlformats.org/drawingml/2006/wordprocessingDrawing" xmlns:w10="urn:schemas-microsoft-com:office:word" xmlns:w="http://schemas.openxmlformats.org/wordprocessingml/2006/main" xmlns:w14="http://schemas.microsoft.com/office/word/2010/wordml" xmlns:w15="http://schemas.microsoft.com/office/word/2012/wordml" xmlns:w16se="http://schemas.microsoft.com/office/word/2015/wordml/symex" xmlns:wpg="http://schemas.microsoft.com/office/word/2010/wordprocessingGroup" xmlns:wpi="http://schemas.microsoft.com/office/word/2010/wordprocessingInk" xmlns:wne="http://schemas.microsoft.com/office/word/2006/wordml" xmlns:wps="http://schemas.microsoft.com/office/word/2010/wordprocessingShape" mc:Ignorable="w14 w15 w16se wp14">
+<w:document xmlns:wpc="http://schemas.microsoft.com/office/word/2010/wordprocessingCanvas" xmlns:mc="http://schemas.openxmlformats.org/markup-compatibility/2006" xmlns:o="urn:schemas-microsoft-com:office:office" xmlns:r="http://schemas.openxmlformats.org/officeDocument/2006/relationships" xmlns:m="http://schemas.openxmlformats.org/officeDocument/2006/math" xmlns:v="urn:schemas-microsoft-com:vml" xmlns:wp14="http://schemas.microsoft.com/office/word/2010/wordprocessingDrawing" xmlns:wp="http://schemas.openxmlformats.org/drawingml/2006/wordprocessingDrawing" xmlns:w10="urn:schemas-microsoft-com:office:word" xmlns:w="http://schemas.openxmlformats.org/wordprocessingml/2006/main" xmlns:w14="http://schemas.microsoft.com/office/word/2010/wordml" xmlns:wpg="http://schemas.microsoft.com/office/word/2010/wordprocessingGroup" xmlns:wpi="http://schemas.microsoft.com/office/word/2010/wordprocessingInk" xmlns:wne="http://schemas.microsoft.com/office/word/2006/wordml" xmlns:wps="http://schemas.microsoft.com/office/word/2010/wordprocessingShape" mc:Ignorable="w14 wp14">
   <w:body>
     <w:p>
       <w:pPr>
@@ -34,7 +34,7 @@
                     <pic:cNvPicPr/>
                   </pic:nvPicPr>
                   <pic:blipFill>
-                    <a:blip r:embed="rId5" cstate="print"/>
+                    <a:blip r:embed="rId6" cstate="print"/>
                     <a:stretch>
                       <a:fillRect/>
                     </a:stretch>
@@ -1549,7 +1549,7 @@
                     <pic:cNvPicPr/>
                   </pic:nvPicPr>
                   <pic:blipFill>
-                    <a:blip r:embed="rId6" cstate="print"/>
+                    <a:blip r:embed="rId7" cstate="print"/>
                     <a:stretch>
                       <a:fillRect/>
                     </a:stretch>
@@ -1851,7 +1851,7 @@
                     <pic:cNvPicPr/>
                   </pic:nvPicPr>
                   <pic:blipFill>
-                    <a:blip r:embed="rId7" cstate="print"/>
+                    <a:blip r:embed="rId8" cstate="print"/>
                     <a:stretch>
                       <a:fillRect/>
                     </a:stretch>
@@ -2135,7 +2135,7 @@
                     <pic:cNvPicPr/>
                   </pic:nvPicPr>
                   <pic:blipFill>
-                    <a:blip r:embed="rId8" cstate="print"/>
+                    <a:blip r:embed="rId9" cstate="print"/>
                     <a:stretch>
                       <a:fillRect/>
                     </a:stretch>
@@ -2415,7 +2415,15 @@
       </w:r>
       <w:proofErr w:type="spellEnd"/>
       <w:r>
-        <w:t xml:space="preserve">: Indica </w:t>
+        <w:t xml:space="preserve">: </w:t>
+      </w:r>
+      <w:proofErr w:type="spellStart"/>
+      <w:r>
+        <w:t>Indica</w:t>
+      </w:r>
+      <w:proofErr w:type="spellEnd"/>
+      <w:r>
+        <w:t xml:space="preserve"> </w:t>
       </w:r>
       <w:proofErr w:type="spellStart"/>
       <w:r>
@@ -2496,7 +2504,7 @@
                     <pic:cNvPicPr/>
                   </pic:nvPicPr>
                   <pic:blipFill>
-                    <a:blip r:embed="rId9" cstate="print"/>
+                    <a:blip r:embed="rId10" cstate="print"/>
                     <a:stretch>
                       <a:fillRect/>
                     </a:stretch>
@@ -2772,7 +2780,7 @@
                     <pic:cNvPicPr/>
                   </pic:nvPicPr>
                   <pic:blipFill>
-                    <a:blip r:embed="rId10" cstate="print"/>
+                    <a:blip r:embed="rId11" cstate="print"/>
                     <a:stretch>
                       <a:fillRect/>
                     </a:stretch>
@@ -3084,7 +3092,7 @@
                     <pic:cNvPicPr/>
                   </pic:nvPicPr>
                   <pic:blipFill>
-                    <a:blip r:embed="rId11" cstate="print"/>
+                    <a:blip r:embed="rId12" cstate="print"/>
                     <a:stretch>
                       <a:fillRect/>
                     </a:stretch>
@@ -3249,7 +3257,7 @@
                     <pic:cNvPicPr/>
                   </pic:nvPicPr>
                   <pic:blipFill>
-                    <a:blip r:embed="rId12" cstate="print"/>
+                    <a:blip r:embed="rId13" cstate="print"/>
                     <a:stretch>
                       <a:fillRect/>
                     </a:stretch>
@@ -3495,7 +3503,7 @@
                     <pic:cNvPicPr/>
                   </pic:nvPicPr>
                   <pic:blipFill>
-                    <a:blip r:embed="rId13" cstate="print"/>
+                    <a:blip r:embed="rId14" cstate="print"/>
                     <a:stretch>
                       <a:fillRect/>
                     </a:stretch>
@@ -3834,7 +3842,7 @@
                     <pic:cNvPicPr/>
                   </pic:nvPicPr>
                   <pic:blipFill>
-                    <a:blip r:embed="rId14" cstate="print"/>
+                    <a:blip r:embed="rId15" cstate="print"/>
                     <a:stretch>
                       <a:fillRect/>
                     </a:stretch>
@@ -4293,7 +4301,7 @@
                     <pic:cNvPicPr/>
                   </pic:nvPicPr>
                   <pic:blipFill>
-                    <a:blip r:embed="rId15" cstate="print"/>
+                    <a:blip r:embed="rId16" cstate="print"/>
                     <a:stretch>
                       <a:fillRect/>
                     </a:stretch>
@@ -4439,7 +4447,7 @@
                     <pic:cNvPicPr/>
                   </pic:nvPicPr>
                   <pic:blipFill>
-                    <a:blip r:embed="rId16" cstate="print"/>
+                    <a:blip r:embed="rId17" cstate="print"/>
                     <a:stretch>
                       <a:fillRect/>
                     </a:stretch>
@@ -4645,7 +4653,7 @@
                     <pic:cNvPicPr/>
                   </pic:nvPicPr>
                   <pic:blipFill>
-                    <a:blip r:embed="rId17" cstate="print"/>
+                    <a:blip r:embed="rId18" cstate="print"/>
                     <a:stretch>
                       <a:fillRect/>
                     </a:stretch>
@@ -4961,7 +4969,7 @@
                     <pic:cNvPicPr/>
                   </pic:nvPicPr>
                   <pic:blipFill>
-                    <a:blip r:embed="rId18" cstate="print"/>
+                    <a:blip r:embed="rId19" cstate="print"/>
                     <a:stretch>
                       <a:fillRect/>
                     </a:stretch>
@@ -5204,7 +5212,7 @@
                     <pic:cNvPicPr/>
                   </pic:nvPicPr>
                   <pic:blipFill>
-                    <a:blip r:embed="rId19" cstate="print"/>
+                    <a:blip r:embed="rId20" cstate="print"/>
                     <a:stretch>
                       <a:fillRect/>
                     </a:stretch>
@@ -5580,7 +5588,7 @@
                     <pic:cNvPicPr/>
                   </pic:nvPicPr>
                   <pic:blipFill>
-                    <a:blip r:embed="rId20" cstate="print"/>
+                    <a:blip r:embed="rId21" cstate="print"/>
                     <a:stretch>
                       <a:fillRect/>
                     </a:stretch>
@@ -6035,7 +6043,7 @@
                     <pic:cNvPicPr/>
                   </pic:nvPicPr>
                   <pic:blipFill>
-                    <a:blip r:embed="rId21" cstate="print"/>
+                    <a:blip r:embed="rId22" cstate="print"/>
                     <a:stretch>
                       <a:fillRect/>
                     </a:stretch>
@@ -6216,7 +6224,7 @@
                     <pic:cNvPicPr/>
                   </pic:nvPicPr>
                   <pic:blipFill>
-                    <a:blip r:embed="rId22" cstate="print"/>
+                    <a:blip r:embed="rId23" cstate="print"/>
                     <a:stretch>
                       <a:fillRect/>
                     </a:stretch>
@@ -6442,7 +6450,7 @@
                     <pic:cNvPicPr/>
                   </pic:nvPicPr>
                   <pic:blipFill>
-                    <a:blip r:embed="rId23" cstate="print"/>
+                    <a:blip r:embed="rId24" cstate="print"/>
                     <a:stretch>
                       <a:fillRect/>
                     </a:stretch>
@@ -6606,7 +6614,7 @@
                     <pic:cNvPicPr/>
                   </pic:nvPicPr>
                   <pic:blipFill>
-                    <a:blip r:embed="rId24" cstate="print"/>
+                    <a:blip r:embed="rId25" cstate="print"/>
                     <a:stretch>
                       <a:fillRect/>
                     </a:stretch>
@@ -6871,7 +6879,15 @@
         <w:t xml:space="preserve">: no indica si tuvo un acceso al sistema correcto. </w:t>
       </w:r>
       <w:r>
-        <w:t xml:space="preserve">1 para </w:t>
+        <w:t xml:space="preserve">1 </w:t>
+      </w:r>
+      <w:proofErr w:type="spellStart"/>
+      <w:r>
+        <w:t>para</w:t>
+      </w:r>
+      <w:proofErr w:type="spellEnd"/>
+      <w:r>
+        <w:t xml:space="preserve"> </w:t>
       </w:r>
       <w:proofErr w:type="spellStart"/>
       <w:r>
@@ -7007,7 +7023,7 @@
                     <pic:cNvPicPr/>
                   </pic:nvPicPr>
                   <pic:blipFill>
-                    <a:blip r:embed="rId25" cstate="print"/>
+                    <a:blip r:embed="rId26" cstate="print"/>
                     <a:stretch>
                       <a:fillRect/>
                     </a:stretch>
@@ -7217,7 +7233,7 @@
                     <pic:cNvPicPr/>
                   </pic:nvPicPr>
                   <pic:blipFill>
-                    <a:blip r:embed="rId26" cstate="print"/>
+                    <a:blip r:embed="rId27" cstate="print"/>
                     <a:stretch>
                       <a:fillRect/>
                     </a:stretch>
@@ -7421,7 +7437,7 @@
                     <pic:cNvPicPr/>
                   </pic:nvPicPr>
                   <pic:blipFill>
-                    <a:blip r:embed="rId27" cstate="print"/>
+                    <a:blip r:embed="rId28" cstate="print"/>
                     <a:stretch>
                       <a:fillRect/>
                     </a:stretch>
@@ -7637,7 +7653,7 @@
                     <pic:cNvPicPr/>
                   </pic:nvPicPr>
                   <pic:blipFill>
-                    <a:blip r:embed="rId28" cstate="print"/>
+                    <a:blip r:embed="rId29" cstate="print"/>
                     <a:stretch>
                       <a:fillRect/>
                     </a:stretch>
@@ -10006,15 +10022,7 @@
         <w:rPr>
           <w:lang w:val="es-AR"/>
         </w:rPr>
-        <w:t xml:space="preserve"> El historial es por el mismo número de afiliado raíz, es decir que el his</w:t>
-      </w:r>
-      <w:bookmarkStart w:id="34" w:name="_GoBack"/>
-      <w:bookmarkEnd w:id="34"/>
-      <w:r>
-        <w:rPr>
-          <w:lang w:val="es-AR"/>
-        </w:rPr>
-        <w:t xml:space="preserve">torial de los afiliados es por grupo familiar. </w:t>
+        <w:t xml:space="preserve"> El historial es por el mismo número de afiliado raíz, es decir que el historial de los afiliados es por grupo familiar. </w:t>
       </w:r>
     </w:p>
     <w:p>
@@ -10200,7 +10208,7 @@
                     <pic:cNvPicPr/>
                   </pic:nvPicPr>
                   <pic:blipFill>
-                    <a:blip r:embed="rId29" cstate="print"/>
+                    <a:blip r:embed="rId30" cstate="print"/>
                     <a:stretch>
                       <a:fillRect/>
                     </a:stretch>
@@ -10264,8 +10272,8 @@
           <w:lang w:val="es-AR"/>
         </w:rPr>
       </w:pPr>
-      <w:bookmarkStart w:id="35" w:name="_bookmark34"/>
-      <w:bookmarkEnd w:id="35"/>
+      <w:bookmarkStart w:id="34" w:name="_bookmark34"/>
+      <w:bookmarkEnd w:id="34"/>
       <w:r>
         <w:rPr>
           <w:rFonts w:ascii="Cambria"/>
@@ -10356,7 +10364,7 @@
                     <pic:cNvPicPr/>
                   </pic:nvPicPr>
                   <pic:blipFill>
-                    <a:blip r:embed="rId30" cstate="print"/>
+                    <a:blip r:embed="rId31" cstate="print"/>
                     <a:stretch>
                       <a:fillRect/>
                     </a:stretch>
@@ -10397,8 +10405,8 @@
           <w:lang w:val="es-AR"/>
         </w:rPr>
       </w:pPr>
-      <w:bookmarkStart w:id="36" w:name="_bookmark35"/>
-      <w:bookmarkEnd w:id="36"/>
+      <w:bookmarkStart w:id="35" w:name="_bookmark35"/>
+      <w:bookmarkEnd w:id="35"/>
       <w:r>
         <w:rPr>
           <w:rFonts w:ascii="Cambria" w:hAnsi="Cambria"/>
@@ -10450,8 +10458,8 @@
           <w:lang w:val="es-AR"/>
         </w:rPr>
       </w:pPr>
-      <w:bookmarkStart w:id="37" w:name="_bookmark36"/>
-      <w:bookmarkEnd w:id="37"/>
+      <w:bookmarkStart w:id="36" w:name="_bookmark36"/>
+      <w:bookmarkEnd w:id="36"/>
       <w:r>
         <w:rPr>
           <w:rFonts w:ascii="Cambria"/>
@@ -10501,8 +10509,8 @@
           <w:lang w:val="es-AR"/>
         </w:rPr>
       </w:pPr>
-      <w:bookmarkStart w:id="38" w:name="_bookmark37"/>
-      <w:bookmarkEnd w:id="38"/>
+      <w:bookmarkStart w:id="37" w:name="_bookmark37"/>
+      <w:bookmarkEnd w:id="37"/>
       <w:r>
         <w:rPr>
           <w:rFonts w:ascii="Cambria"/>
@@ -10711,8 +10719,8 @@
           <w:lang w:val="es-AR"/>
         </w:rPr>
       </w:pPr>
-      <w:bookmarkStart w:id="39" w:name="_bookmark38"/>
-      <w:bookmarkEnd w:id="39"/>
+      <w:bookmarkStart w:id="38" w:name="_bookmark38"/>
+      <w:bookmarkEnd w:id="38"/>
       <w:r>
         <w:rPr>
           <w:rFonts w:ascii="Cambria"/>
@@ -10834,8 +10842,8 @@
           <w:lang w:val="es-AR"/>
         </w:rPr>
       </w:pPr>
-      <w:bookmarkStart w:id="40" w:name="_bookmark39"/>
-      <w:bookmarkEnd w:id="40"/>
+      <w:bookmarkStart w:id="39" w:name="_bookmark39"/>
+      <w:bookmarkEnd w:id="39"/>
       <w:r>
         <w:rPr>
           <w:rFonts w:ascii="Cambria"/>
@@ -10935,8 +10943,8 @@
           <w:lang w:val="es-AR"/>
         </w:rPr>
       </w:pPr>
-      <w:bookmarkStart w:id="41" w:name="_bookmark40"/>
-      <w:bookmarkEnd w:id="41"/>
+      <w:bookmarkStart w:id="40" w:name="_bookmark40"/>
+      <w:bookmarkEnd w:id="40"/>
       <w:r>
         <w:rPr>
           <w:rFonts w:ascii="Cambria" w:hAnsi="Cambria"/>
@@ -11156,8 +11164,8 @@
           <w:lang w:val="es-AR"/>
         </w:rPr>
       </w:pPr>
-      <w:bookmarkStart w:id="42" w:name="_bookmark41"/>
-      <w:bookmarkEnd w:id="42"/>
+      <w:bookmarkStart w:id="41" w:name="_bookmark41"/>
+      <w:bookmarkEnd w:id="41"/>
       <w:r>
         <w:rPr>
           <w:rFonts w:ascii="Cambria" w:hAnsi="Cambria"/>
@@ -11415,8 +11423,8 @@
           <w:lang w:val="es-AR"/>
         </w:rPr>
       </w:pPr>
-      <w:bookmarkStart w:id="43" w:name="_bookmark42"/>
-      <w:bookmarkEnd w:id="43"/>
+      <w:bookmarkStart w:id="42" w:name="_bookmark42"/>
+      <w:bookmarkEnd w:id="42"/>
       <w:r>
         <w:rPr>
           <w:rFonts w:ascii="Cambria" w:hAnsi="Cambria"/>
@@ -11678,8 +11686,8 @@
           <w:lang w:val="es-AR"/>
         </w:rPr>
       </w:pPr>
-      <w:bookmarkStart w:id="44" w:name="_bookmark43"/>
-      <w:bookmarkEnd w:id="44"/>
+      <w:bookmarkStart w:id="43" w:name="_bookmark43"/>
+      <w:bookmarkEnd w:id="43"/>
       <w:r>
         <w:rPr>
           <w:rFonts w:ascii="Cambria" w:hAnsi="Cambria"/>
@@ -11777,12 +11785,21 @@
           <w:lang w:val="es-AR"/>
         </w:rPr>
       </w:pPr>
+      <w:proofErr w:type="gramStart"/>
       <w:r>
         <w:rPr>
           <w:u w:val="single"/>
           <w:lang w:val="es-AR"/>
         </w:rPr>
-        <w:t>que Especialidad</w:t>
+        <w:t>que</w:t>
+      </w:r>
+      <w:proofErr w:type="gramEnd"/>
+      <w:r>
+        <w:rPr>
+          <w:u w:val="single"/>
+          <w:lang w:val="es-AR"/>
+        </w:rPr>
+        <w:t xml:space="preserve"> Especialidad</w:t>
       </w:r>
       <w:r>
         <w:rPr>
@@ -11790,6 +11807,62 @@
         </w:rPr>
         <w:t>:se necesita ingresar plan, semestre y año para filtrar la búsqueda, y nos dará una columna con la Matrícula del profesional  y otra con la Cantidad.</w:t>
       </w:r>
+      <w:r>
+        <w:rPr>
+          <w:lang w:val="es-AR"/>
+        </w:rPr>
+        <w:t xml:space="preserve"> </w:t>
+      </w:r>
+      <w:r>
+        <w:rPr>
+          <w:lang w:val="es-AR"/>
+        </w:rPr>
+        <w:t>(</w:t>
+      </w:r>
+      <w:proofErr w:type="gramStart"/>
+      <w:r>
+        <w:rPr>
+          <w:lang w:val="es-AR"/>
+        </w:rPr>
+        <w:t>sacando</w:t>
+      </w:r>
+      <w:proofErr w:type="gramEnd"/>
+      <w:r>
+        <w:rPr>
+          <w:lang w:val="es-AR"/>
+        </w:rPr>
+        <w:t xml:space="preserve"> los datos del 2015 que venían en la maestra, devuelve </w:t>
+      </w:r>
+      <w:proofErr w:type="spellStart"/>
+      <w:r>
+        <w:rPr>
+          <w:lang w:val="es-AR"/>
+        </w:rPr>
+        <w:t>daots</w:t>
+      </w:r>
+      <w:proofErr w:type="spellEnd"/>
+      <w:r>
+        <w:rPr>
+          <w:lang w:val="es-AR"/>
+        </w:rPr>
+        <w:t xml:space="preserve"> luego de hacer el diagnostico por parte del </w:t>
+      </w:r>
+      <w:proofErr w:type="spellStart"/>
+      <w:r>
+        <w:rPr>
+          <w:lang w:val="es-AR"/>
+        </w:rPr>
+        <w:t>medico</w:t>
+      </w:r>
+      <w:proofErr w:type="spellEnd"/>
+      <w:r>
+        <w:rPr>
+          <w:lang w:val="es-AR"/>
+        </w:rPr>
+        <w:t>, sin ese paso no se completa todo el circuito del turno realizado)</w:t>
+      </w:r>
+      <w:bookmarkStart w:id="44" w:name="_GoBack"/>
+      <w:bookmarkEnd w:id="44"/>
     </w:p>
     <w:p>
       <w:pPr>
@@ -11818,7 +11891,61 @@
         <w:rPr>
           <w:lang w:val="es-AR"/>
         </w:rPr>
-        <w:t>: se necesita ingresar plan, especialidad, semestre y año para filtrar la búsqueda, y nos dará una columna con la Matrícula del profesional  con menos horastrabajadas.</w:t>
+        <w:t xml:space="preserve">: se necesita ingresar plan, especialidad, semestre y año para filtrar la búsqueda, y nos dará una columna con la Matrícula del profesional  con menos </w:t>
+      </w:r>
+      <w:proofErr w:type="spellStart"/>
+      <w:r>
+        <w:rPr>
+          <w:lang w:val="es-AR"/>
+        </w:rPr>
+        <w:t>horastrabajadas</w:t>
+      </w:r>
+      <w:proofErr w:type="spellEnd"/>
+      <w:r>
+        <w:rPr>
+          <w:lang w:val="es-AR"/>
+        </w:rPr>
+        <w:t>.</w:t>
+      </w:r>
+      <w:r>
+        <w:rPr>
+          <w:lang w:val="es-AR"/>
+        </w:rPr>
+        <w:t xml:space="preserve"> </w:t>
+      </w:r>
+      <w:r>
+        <w:rPr>
+          <w:lang w:val="es-AR"/>
+        </w:rPr>
+        <w:t xml:space="preserve">(sacando los datos del 2015 que venían en la maestra, devuelve </w:t>
+      </w:r>
+      <w:proofErr w:type="spellStart"/>
+      <w:r>
+        <w:rPr>
+          <w:lang w:val="es-AR"/>
+        </w:rPr>
+        <w:t>daots</w:t>
+      </w:r>
+      <w:proofErr w:type="spellEnd"/>
+      <w:r>
+        <w:rPr>
+          <w:lang w:val="es-AR"/>
+        </w:rPr>
+        <w:t xml:space="preserve"> luego de hacer el diagnostico por parte del </w:t>
+      </w:r>
+      <w:proofErr w:type="spellStart"/>
+      <w:r>
+        <w:rPr>
+          <w:lang w:val="es-AR"/>
+        </w:rPr>
+        <w:t>medico</w:t>
+      </w:r>
+      <w:proofErr w:type="spellEnd"/>
+      <w:r>
+        <w:rPr>
+          <w:lang w:val="es-AR"/>
+        </w:rPr>
+        <w:t>, sin ese paso no se completa todo el circuito del turno realizado)</w:t>
       </w:r>
     </w:p>
     <w:p>
@@ -11878,7 +12005,55 @@
         <w:rPr>
           <w:lang w:val="es-AR"/>
         </w:rPr>
-        <w:t>: se necesita ingresar semestre y año para filtrar la búsqueda, y nos dará una columna con la Especialidad y otra con la Cantidad de bonosutilizados.</w:t>
+        <w:t xml:space="preserve">: se necesita ingresar semestre y año para filtrar la búsqueda, y nos dará una columna con la Especialidad y otra con la Cantidad de </w:t>
+      </w:r>
+      <w:proofErr w:type="spellStart"/>
+      <w:r>
+        <w:rPr>
+          <w:lang w:val="es-AR"/>
+        </w:rPr>
+        <w:t>bonosutilizados</w:t>
+      </w:r>
+      <w:proofErr w:type="spellEnd"/>
+      <w:r>
+        <w:rPr>
+          <w:lang w:val="es-AR"/>
+        </w:rPr>
+        <w:t>.</w:t>
+      </w:r>
+      <w:r>
+        <w:rPr>
+          <w:lang w:val="es-AR"/>
+        </w:rPr>
+        <w:t xml:space="preserve"> (sacando los datos del 2015 que venían en la maestra, devuelve </w:t>
+      </w:r>
+      <w:proofErr w:type="spellStart"/>
+      <w:r>
+        <w:rPr>
+          <w:lang w:val="es-AR"/>
+        </w:rPr>
+        <w:t>daots</w:t>
+      </w:r>
+      <w:proofErr w:type="spellEnd"/>
+      <w:r>
+        <w:rPr>
+          <w:lang w:val="es-AR"/>
+        </w:rPr>
+        <w:t xml:space="preserve"> luego de hacer el diagnostico por parte del </w:t>
+      </w:r>
+      <w:proofErr w:type="spellStart"/>
+      <w:r>
+        <w:rPr>
+          <w:lang w:val="es-AR"/>
+        </w:rPr>
+        <w:t>medico</w:t>
+      </w:r>
+      <w:proofErr w:type="spellEnd"/>
+      <w:r>
+        <w:rPr>
+          <w:lang w:val="es-AR"/>
+        </w:rPr>
+        <w:t>, sin ese paso no se completa todo el circuito del turno realizado)</w:t>
       </w:r>
     </w:p>
     <w:sectPr>
@@ -11891,8 +12066,8 @@
 </file>
 
 <file path=word/numbering.xml><?xml version="1.0" encoding="utf-8"?>
-<w:numbering xmlns:wpc="http://schemas.microsoft.com/office/word/2010/wordprocessingCanvas" xmlns:cx="http://schemas.microsoft.com/office/drawing/2014/chartex" xmlns:cx1="http://schemas.microsoft.com/office/drawing/2015/9/8/chartex" xmlns:cx2="http://schemas.microsoft.com/office/drawing/2015/10/21/chartex" xmlns:cx3="http://schemas.microsoft.com/office/drawing/2016/5/9/chartex" xmlns:cx4="http://schemas.microsoft.com/office/drawing/2016/5/10/chartex" xmlns:cx5="http://schemas.microsoft.com/office/drawing/2016/5/11/chartex" xmlns:mc="http://schemas.openxmlformats.org/markup-compatibility/2006" xmlns:o="urn:schemas-microsoft-com:office:office" xmlns:r="http://schemas.openxmlformats.org/officeDocument/2006/relationships" xmlns:m="http://schemas.openxmlformats.org/officeDocument/2006/math" xmlns:v="urn:schemas-microsoft-com:vml" xmlns:wp14="http://schemas.microsoft.com/office/word/2010/wordprocessingDrawing" xmlns:wp="http://schemas.openxmlformats.org/drawingml/2006/wordprocessingDrawing" xmlns:w10="urn:schemas-microsoft-com:office:word" xmlns:w="http://schemas.openxmlformats.org/wordprocessingml/2006/main" xmlns:w14="http://schemas.microsoft.com/office/word/2010/wordml" xmlns:w15="http://schemas.microsoft.com/office/word/2012/wordml" xmlns:w16se="http://schemas.microsoft.com/office/word/2015/wordml/symex" xmlns:wpg="http://schemas.microsoft.com/office/word/2010/wordprocessingGroup" xmlns:wpi="http://schemas.microsoft.com/office/word/2010/wordprocessingInk" xmlns:wne="http://schemas.microsoft.com/office/word/2006/wordml" xmlns:wps="http://schemas.microsoft.com/office/word/2010/wordprocessingShape" mc:Ignorable="w14 w15 w16se wp14">
-  <w:abstractNum w:abstractNumId="0" w15:restartNumberingAfterBreak="0">
+<w:numbering xmlns:wpc="http://schemas.microsoft.com/office/word/2010/wordprocessingCanvas" xmlns:mc="http://schemas.openxmlformats.org/markup-compatibility/2006" xmlns:o="urn:schemas-microsoft-com:office:office" xmlns:r="http://schemas.openxmlformats.org/officeDocument/2006/relationships" xmlns:m="http://schemas.openxmlformats.org/officeDocument/2006/math" xmlns:v="urn:schemas-microsoft-com:vml" xmlns:wp14="http://schemas.microsoft.com/office/word/2010/wordprocessingDrawing" xmlns:wp="http://schemas.openxmlformats.org/drawingml/2006/wordprocessingDrawing" xmlns:w10="urn:schemas-microsoft-com:office:word" xmlns:w="http://schemas.openxmlformats.org/wordprocessingml/2006/main" xmlns:w14="http://schemas.microsoft.com/office/word/2010/wordml" xmlns:wpg="http://schemas.microsoft.com/office/word/2010/wordprocessingGroup" xmlns:wpi="http://schemas.microsoft.com/office/word/2010/wordprocessingInk" xmlns:wne="http://schemas.microsoft.com/office/word/2006/wordml" xmlns:wps="http://schemas.microsoft.com/office/word/2010/wordprocessingShape" mc:Ignorable="w14 wp14">
+  <w:abstractNum w:abstractNumId="0">
     <w:nsid w:val="0AA337BB"/>
     <w:multiLevelType w:val="hybridMultilevel"/>
     <w:tmpl w:val="6C7EAE0A"/>
@@ -12008,7 +12183,7 @@
       </w:rPr>
     </w:lvl>
   </w:abstractNum>
-  <w:abstractNum w:abstractNumId="1" w15:restartNumberingAfterBreak="0">
+  <w:abstractNum w:abstractNumId="1">
     <w:nsid w:val="14D445E8"/>
     <w:multiLevelType w:val="hybridMultilevel"/>
     <w:tmpl w:val="53CAF6E8"/>
@@ -12124,7 +12299,7 @@
       </w:rPr>
     </w:lvl>
   </w:abstractNum>
-  <w:abstractNum w:abstractNumId="2" w15:restartNumberingAfterBreak="0">
+  <w:abstractNum w:abstractNumId="2">
     <w:nsid w:val="184424AD"/>
     <w:multiLevelType w:val="hybridMultilevel"/>
     <w:tmpl w:val="6DE41D06"/>
@@ -12240,7 +12415,7 @@
       </w:rPr>
     </w:lvl>
   </w:abstractNum>
-  <w:abstractNum w:abstractNumId="3" w15:restartNumberingAfterBreak="0">
+  <w:abstractNum w:abstractNumId="3">
     <w:nsid w:val="2B1C0FC0"/>
     <w:multiLevelType w:val="hybridMultilevel"/>
     <w:tmpl w:val="B3486138"/>
@@ -12356,7 +12531,7 @@
       </w:rPr>
     </w:lvl>
   </w:abstractNum>
-  <w:abstractNum w:abstractNumId="4" w15:restartNumberingAfterBreak="0">
+  <w:abstractNum w:abstractNumId="4">
     <w:nsid w:val="2E9368DA"/>
     <w:multiLevelType w:val="hybridMultilevel"/>
     <w:tmpl w:val="78748B96"/>
@@ -12472,7 +12647,7 @@
       </w:rPr>
     </w:lvl>
   </w:abstractNum>
-  <w:abstractNum w:abstractNumId="5" w15:restartNumberingAfterBreak="0">
+  <w:abstractNum w:abstractNumId="5">
     <w:nsid w:val="448B4746"/>
     <w:multiLevelType w:val="hybridMultilevel"/>
     <w:tmpl w:val="F22E5650"/>
@@ -12588,7 +12763,7 @@
       </w:rPr>
     </w:lvl>
   </w:abstractNum>
-  <w:abstractNum w:abstractNumId="6" w15:restartNumberingAfterBreak="0">
+  <w:abstractNum w:abstractNumId="6">
     <w:nsid w:val="61071106"/>
     <w:multiLevelType w:val="multilevel"/>
     <w:tmpl w:val="7556FD0A"/>
@@ -12733,7 +12908,7 @@
 </file>
 
 <file path=word/styles.xml><?xml version="1.0" encoding="utf-8"?>
-<w:styles xmlns:mc="http://schemas.openxmlformats.org/markup-compatibility/2006" xmlns:r="http://schemas.openxmlformats.org/officeDocument/2006/relationships" xmlns:w="http://schemas.openxmlformats.org/wordprocessingml/2006/main" xmlns:w14="http://schemas.microsoft.com/office/word/2010/wordml" xmlns:w15="http://schemas.microsoft.com/office/word/2012/wordml" xmlns:w16se="http://schemas.microsoft.com/office/word/2015/wordml/symex" mc:Ignorable="w14 w15 w16se">
+<w:styles xmlns:mc="http://schemas.openxmlformats.org/markup-compatibility/2006" xmlns:r="http://schemas.openxmlformats.org/officeDocument/2006/relationships" xmlns:w="http://schemas.openxmlformats.org/wordprocessingml/2006/main" xmlns:w14="http://schemas.microsoft.com/office/word/2010/wordml" mc:Ignorable="w14">
   <w:docDefaults>
     <w:rPrDefault>
       <w:rPr>
@@ -12749,381 +12924,144 @@
       </w:pPr>
     </w:pPrDefault>
   </w:docDefaults>
-  <w:latentStyles w:defLockedState="0" w:defUIPriority="99" w:defSemiHidden="0" w:defUnhideWhenUsed="0" w:defQFormat="0" w:count="374">
-    <w:lsdException w:name="Normal" w:uiPriority="0" w:qFormat="1"/>
-    <w:lsdException w:name="heading 1" w:uiPriority="9" w:qFormat="1"/>
-    <w:lsdException w:name="heading 2" w:semiHidden="1" w:uiPriority="9" w:unhideWhenUsed="1" w:qFormat="1"/>
-    <w:lsdException w:name="heading 3" w:semiHidden="1" w:uiPriority="9" w:unhideWhenUsed="1" w:qFormat="1"/>
-    <w:lsdException w:name="heading 4" w:semiHidden="1" w:uiPriority="9" w:unhideWhenUsed="1" w:qFormat="1"/>
-    <w:lsdException w:name="heading 5" w:semiHidden="1" w:uiPriority="9" w:unhideWhenUsed="1" w:qFormat="1"/>
-    <w:lsdException w:name="heading 6" w:semiHidden="1" w:uiPriority="9" w:unhideWhenUsed="1" w:qFormat="1"/>
-    <w:lsdException w:name="heading 7" w:semiHidden="1" w:uiPriority="9" w:unhideWhenUsed="1" w:qFormat="1"/>
-    <w:lsdException w:name="heading 8" w:semiHidden="1" w:uiPriority="9" w:unhideWhenUsed="1" w:qFormat="1"/>
-    <w:lsdException w:name="heading 9" w:semiHidden="1" w:uiPriority="9" w:unhideWhenUsed="1" w:qFormat="1"/>
-    <w:lsdException w:name="index 1" w:semiHidden="1" w:unhideWhenUsed="1"/>
-    <w:lsdException w:name="index 2" w:semiHidden="1" w:unhideWhenUsed="1"/>
-    <w:lsdException w:name="index 3" w:semiHidden="1" w:unhideWhenUsed="1"/>
-    <w:lsdException w:name="index 4" w:semiHidden="1" w:unhideWhenUsed="1"/>
-    <w:lsdException w:name="index 5" w:semiHidden="1" w:unhideWhenUsed="1"/>
-    <w:lsdException w:name="index 6" w:semiHidden="1" w:unhideWhenUsed="1"/>
-    <w:lsdException w:name="index 7" w:semiHidden="1" w:unhideWhenUsed="1"/>
-    <w:lsdException w:name="index 8" w:semiHidden="1" w:unhideWhenUsed="1"/>
-    <w:lsdException w:name="index 9" w:semiHidden="1" w:unhideWhenUsed="1"/>
-    <w:lsdException w:name="toc 1" w:semiHidden="1" w:uiPriority="39" w:unhideWhenUsed="1"/>
-    <w:lsdException w:name="toc 2" w:semiHidden="1" w:uiPriority="39" w:unhideWhenUsed="1"/>
-    <w:lsdException w:name="toc 3" w:semiHidden="1" w:uiPriority="39" w:unhideWhenUsed="1"/>
-    <w:lsdException w:name="toc 4" w:semiHidden="1" w:uiPriority="39" w:unhideWhenUsed="1"/>
-    <w:lsdException w:name="toc 5" w:semiHidden="1" w:uiPriority="39" w:unhideWhenUsed="1"/>
-    <w:lsdException w:name="toc 6" w:semiHidden="1" w:uiPriority="39" w:unhideWhenUsed="1"/>
-    <w:lsdException w:name="toc 7" w:semiHidden="1" w:uiPriority="39" w:unhideWhenUsed="1"/>
-    <w:lsdException w:name="toc 8" w:semiHidden="1" w:uiPriority="39" w:unhideWhenUsed="1"/>
-    <w:lsdException w:name="toc 9" w:semiHidden="1" w:uiPriority="39" w:unhideWhenUsed="1"/>
-    <w:lsdException w:name="Normal Indent" w:semiHidden="1" w:unhideWhenUsed="1"/>
-    <w:lsdException w:name="footnote text" w:semiHidden="1" w:unhideWhenUsed="1"/>
-    <w:lsdException w:name="annotation text" w:semiHidden="1" w:unhideWhenUsed="1"/>
-    <w:lsdException w:name="header" w:semiHidden="1" w:unhideWhenUsed="1"/>
-    <w:lsdException w:name="footer" w:semiHidden="1" w:unhideWhenUsed="1"/>
-    <w:lsdException w:name="index heading" w:semiHidden="1" w:unhideWhenUsed="1"/>
-    <w:lsdException w:name="caption" w:semiHidden="1" w:uiPriority="35" w:unhideWhenUsed="1" w:qFormat="1"/>
-    <w:lsdException w:name="table of figures" w:semiHidden="1" w:unhideWhenUsed="1"/>
-    <w:lsdException w:name="envelope address" w:semiHidden="1" w:unhideWhenUsed="1"/>
-    <w:lsdException w:name="envelope return" w:semiHidden="1" w:unhideWhenUsed="1"/>
-    <w:lsdException w:name="footnote reference" w:semiHidden="1" w:unhideWhenUsed="1"/>
-    <w:lsdException w:name="annotation reference" w:semiHidden="1" w:unhideWhenUsed="1"/>
-    <w:lsdException w:name="line number" w:semiHidden="1" w:unhideWhenUsed="1"/>
-    <w:lsdException w:name="page number" w:semiHidden="1" w:unhideWhenUsed="1"/>
-    <w:lsdException w:name="endnote reference" w:semiHidden="1" w:unhideWhenUsed="1"/>
-    <w:lsdException w:name="endnote text" w:semiHidden="1" w:unhideWhenUsed="1"/>
-    <w:lsdException w:name="table of authorities" w:semiHidden="1" w:unhideWhenUsed="1"/>
-    <w:lsdException w:name="macro" w:semiHidden="1" w:unhideWhenUsed="1"/>
-    <w:lsdException w:name="toa heading" w:semiHidden="1" w:unhideWhenUsed="1"/>
-    <w:lsdException w:name="List" w:semiHidden="1" w:unhideWhenUsed="1"/>
-    <w:lsdException w:name="List Bullet" w:semiHidden="1" w:unhideWhenUsed="1"/>
-    <w:lsdException w:name="List Number" w:semiHidden="1" w:unhideWhenUsed="1"/>
-    <w:lsdException w:name="List 2" w:semiHidden="1" w:unhideWhenUsed="1"/>
-    <w:lsdException w:name="List 3" w:semiHidden="1" w:unhideWhenUsed="1"/>
-    <w:lsdException w:name="List 4" w:semiHidden="1" w:unhideWhenUsed="1"/>
-    <w:lsdException w:name="List 5" w:semiHidden="1" w:unhideWhenUsed="1"/>
-    <w:lsdException w:name="List Bullet 2" w:semiHidden="1" w:unhideWhenUsed="1"/>
-    <w:lsdException w:name="List Bullet 3" w:semiHidden="1" w:unhideWhenUsed="1"/>
-    <w:lsdException w:name="List Bullet 4" w:semiHidden="1" w:unhideWhenUsed="1"/>
-    <w:lsdException w:name="List Bullet 5" w:semiHidden="1" w:unhideWhenUsed="1"/>
-    <w:lsdException w:name="List Number 2" w:semiHidden="1" w:unhideWhenUsed="1"/>
-    <w:lsdException w:name="List Number 3" w:semiHidden="1" w:unhideWhenUsed="1"/>
-    <w:lsdException w:name="List Number 4" w:semiHidden="1" w:unhideWhenUsed="1"/>
-    <w:lsdException w:name="List Number 5" w:semiHidden="1" w:unhideWhenUsed="1"/>
-    <w:lsdException w:name="Title" w:uiPriority="10" w:qFormat="1"/>
-    <w:lsdException w:name="Closing" w:semiHidden="1" w:unhideWhenUsed="1"/>
-    <w:lsdException w:name="Signature" w:semiHidden="1" w:unhideWhenUsed="1"/>
-    <w:lsdException w:name="Default Paragraph Font" w:semiHidden="1" w:uiPriority="1" w:unhideWhenUsed="1"/>
-    <w:lsdException w:name="Body Text" w:semiHidden="1" w:unhideWhenUsed="1"/>
-    <w:lsdException w:name="Body Text Indent" w:semiHidden="1" w:unhideWhenUsed="1"/>
-    <w:lsdException w:name="List Continue" w:semiHidden="1" w:unhideWhenUsed="1"/>
-    <w:lsdException w:name="List Continue 2" w:semiHidden="1" w:unhideWhenUsed="1"/>
-    <w:lsdException w:name="List Continue 3" w:semiHidden="1" w:unhideWhenUsed="1"/>
-    <w:lsdException w:name="List Continue 4" w:semiHidden="1" w:unhideWhenUsed="1"/>
-    <w:lsdException w:name="List Continue 5" w:semiHidden="1" w:unhideWhenUsed="1"/>
-    <w:lsdException w:name="Message Header" w:semiHidden="1" w:unhideWhenUsed="1"/>
-    <w:lsdException w:name="Subtitle" w:uiPriority="11" w:qFormat="1"/>
-    <w:lsdException w:name="Salutation" w:semiHidden="1" w:unhideWhenUsed="1"/>
-    <w:lsdException w:name="Date" w:semiHidden="1" w:unhideWhenUsed="1"/>
-    <w:lsdException w:name="Body Text First Indent" w:semiHidden="1" w:unhideWhenUsed="1"/>
-    <w:lsdException w:name="Body Text First Indent 2" w:semiHidden="1" w:unhideWhenUsed="1"/>
-    <w:lsdException w:name="Note Heading" w:semiHidden="1" w:unhideWhenUsed="1"/>
-    <w:lsdException w:name="Body Text 2" w:semiHidden="1" w:unhideWhenUsed="1"/>
-    <w:lsdException w:name="Body Text 3" w:semiHidden="1" w:unhideWhenUsed="1"/>
-    <w:lsdException w:name="Body Text Indent 2" w:semiHidden="1" w:unhideWhenUsed="1"/>
-    <w:lsdException w:name="Body Text Indent 3" w:semiHidden="1" w:unhideWhenUsed="1"/>
-    <w:lsdException w:name="Block Text" w:semiHidden="1" w:unhideWhenUsed="1"/>
-    <w:lsdException w:name="Hyperlink" w:semiHidden="1" w:unhideWhenUsed="1"/>
-    <w:lsdException w:name="FollowedHyperlink" w:semiHidden="1" w:unhideWhenUsed="1"/>
-    <w:lsdException w:name="Strong" w:uiPriority="22" w:qFormat="1"/>
-    <w:lsdException w:name="Emphasis" w:uiPriority="20" w:qFormat="1"/>
-    <w:lsdException w:name="Document Map" w:semiHidden="1" w:unhideWhenUsed="1"/>
-    <w:lsdException w:name="Plain Text" w:semiHidden="1" w:unhideWhenUsed="1"/>
-    <w:lsdException w:name="E-mail Signature" w:semiHidden="1" w:unhideWhenUsed="1"/>
-    <w:lsdException w:name="HTML Top of Form" w:semiHidden="1" w:unhideWhenUsed="1"/>
-    <w:lsdException w:name="HTML Bottom of Form" w:semiHidden="1" w:unhideWhenUsed="1"/>
-    <w:lsdException w:name="Normal (Web)" w:semiHidden="1" w:unhideWhenUsed="1"/>
-    <w:lsdException w:name="HTML Acronym" w:semiHidden="1" w:unhideWhenUsed="1"/>
-    <w:lsdException w:name="HTML Address" w:semiHidden="1" w:unhideWhenUsed="1"/>
-    <w:lsdException w:name="HTML Cite" w:semiHidden="1" w:unhideWhenUsed="1"/>
-    <w:lsdException w:name="HTML Code" w:semiHidden="1" w:unhideWhenUsed="1"/>
-    <w:lsdException w:name="HTML Definition" w:semiHidden="1" w:unhideWhenUsed="1"/>
-    <w:lsdException w:name="HTML Keyboard" w:semiHidden="1" w:unhideWhenUsed="1"/>
-    <w:lsdException w:name="HTML Preformatted" w:semiHidden="1" w:unhideWhenUsed="1"/>
-    <w:lsdException w:name="HTML Sample" w:semiHidden="1" w:unhideWhenUsed="1"/>
-    <w:lsdException w:name="HTML Typewriter" w:semiHidden="1" w:unhideWhenUsed="1"/>
-    <w:lsdException w:name="HTML Variable" w:semiHidden="1" w:unhideWhenUsed="1"/>
-    <w:lsdException w:name="Normal Table" w:semiHidden="1" w:unhideWhenUsed="1"/>
-    <w:lsdException w:name="annotation subject" w:semiHidden="1" w:unhideWhenUsed="1"/>
-    <w:lsdException w:name="No List" w:semiHidden="1" w:unhideWhenUsed="1"/>
-    <w:lsdException w:name="Outline List 1" w:semiHidden="1" w:unhideWhenUsed="1"/>
-    <w:lsdException w:name="Outline List 2" w:semiHidden="1" w:unhideWhenUsed="1"/>
-    <w:lsdException w:name="Outline List 3" w:semiHidden="1" w:unhideWhenUsed="1"/>
-    <w:lsdException w:name="Table Simple 1" w:semiHidden="1" w:unhideWhenUsed="1"/>
-    <w:lsdException w:name="Table Simple 2" w:semiHidden="1" w:unhideWhenUsed="1"/>
-    <w:lsdException w:name="Table Simple 3" w:semiHidden="1" w:unhideWhenUsed="1"/>
-    <w:lsdException w:name="Table Classic 1" w:semiHidden="1" w:unhideWhenUsed="1"/>
-    <w:lsdException w:name="Table Classic 2" w:semiHidden="1" w:unhideWhenUsed="1"/>
-    <w:lsdException w:name="Table Classic 3" w:semiHidden="1" w:unhideWhenUsed="1"/>
-    <w:lsdException w:name="Table Classic 4" w:semiHidden="1" w:unhideWhenUsed="1"/>
-    <w:lsdException w:name="Table Colorful 1" w:semiHidden="1" w:unhideWhenUsed="1"/>
-    <w:lsdException w:name="Table Colorful 2" w:semiHidden="1" w:unhideWhenUsed="1"/>
-    <w:lsdException w:name="Table Colorful 3" w:semiHidden="1" w:unhideWhenUsed="1"/>
-    <w:lsdException w:name="Table Columns 1" w:semiHidden="1" w:unhideWhenUsed="1"/>
-    <w:lsdException w:name="Table Columns 2" w:semiHidden="1" w:unhideWhenUsed="1"/>
-    <w:lsdException w:name="Table Columns 3" w:semiHidden="1" w:unhideWhenUsed="1"/>
-    <w:lsdException w:name="Table Columns 4" w:semiHidden="1" w:unhideWhenUsed="1"/>
-    <w:lsdException w:name="Table Columns 5" w:semiHidden="1" w:unhideWhenUsed="1"/>
-    <w:lsdException w:name="Table Grid 1" w:semiHidden="1" w:unhideWhenUsed="1"/>
-    <w:lsdException w:name="Table Grid 2" w:semiHidden="1" w:unhideWhenUsed="1"/>
-    <w:lsdException w:name="Table Grid 3" w:semiHidden="1" w:unhideWhenUsed="1"/>
-    <w:lsdException w:name="Table Grid 4" w:semiHidden="1" w:unhideWhenUsed="1"/>
-    <w:lsdException w:name="Table Grid 5" w:semiHidden="1" w:unhideWhenUsed="1"/>
-    <w:lsdException w:name="Table Grid 6" w:semiHidden="1" w:unhideWhenUsed="1"/>
-    <w:lsdException w:name="Table Grid 7" w:semiHidden="1" w:unhideWhenUsed="1"/>
-    <w:lsdException w:name="Table Grid 8" w:semiHidden="1" w:unhideWhenUsed="1"/>
-    <w:lsdException w:name="Table List 1" w:semiHidden="1" w:unhideWhenUsed="1"/>
-    <w:lsdException w:name="Table List 2" w:semiHidden="1" w:unhideWhenUsed="1"/>
-    <w:lsdException w:name="Table List 3" w:semiHidden="1" w:unhideWhenUsed="1"/>
-    <w:lsdException w:name="Table List 4" w:semiHidden="1" w:unhideWhenUsed="1"/>
-    <w:lsdException w:name="Table List 5" w:semiHidden="1" w:unhideWhenUsed="1"/>
-    <w:lsdException w:name="Table List 6" w:semiHidden="1" w:unhideWhenUsed="1"/>
-    <w:lsdException w:name="Table List 7" w:semiHidden="1" w:unhideWhenUsed="1"/>
-    <w:lsdException w:name="Table List 8" w:semiHidden="1" w:unhideWhenUsed="1"/>
-    <w:lsdException w:name="Table 3D effects 1" w:semiHidden="1" w:unhideWhenUsed="1"/>
-    <w:lsdException w:name="Table 3D effects 2" w:semiHidden="1" w:unhideWhenUsed="1"/>
-    <w:lsdException w:name="Table 3D effects 3" w:semiHidden="1" w:unhideWhenUsed="1"/>
-    <w:lsdException w:name="Table Contemporary" w:semiHidden="1" w:unhideWhenUsed="1"/>
-    <w:lsdException w:name="Table Elegant" w:semiHidden="1" w:unhideWhenUsed="1"/>
-    <w:lsdException w:name="Table Professional" w:semiHidden="1" w:unhideWhenUsed="1"/>
-    <w:lsdException w:name="Table Subtle 1" w:semiHidden="1" w:unhideWhenUsed="1"/>
-    <w:lsdException w:name="Table Subtle 2" w:semiHidden="1" w:unhideWhenUsed="1"/>
-    <w:lsdException w:name="Table Web 1" w:semiHidden="1" w:unhideWhenUsed="1"/>
-    <w:lsdException w:name="Table Web 2" w:semiHidden="1" w:unhideWhenUsed="1"/>
-    <w:lsdException w:name="Table Web 3" w:semiHidden="1" w:unhideWhenUsed="1"/>
-    <w:lsdException w:name="Balloon Text" w:semiHidden="1" w:unhideWhenUsed="1"/>
-    <w:lsdException w:name="Table Grid" w:semiHidden="1" w:uiPriority="39" w:unhideWhenUsed="1"/>
-    <w:lsdException w:name="Table Theme" w:semiHidden="1" w:unhideWhenUsed="1"/>
-    <w:lsdException w:name="Placeholder Text" w:semiHidden="1"/>
-    <w:lsdException w:name="No Spacing" w:uiPriority="1" w:qFormat="1"/>
-    <w:lsdException w:name="Light Shading" w:uiPriority="60"/>
-    <w:lsdException w:name="Light List" w:uiPriority="61"/>
-    <w:lsdException w:name="Light Grid" w:uiPriority="62"/>
-    <w:lsdException w:name="Medium Shading 1" w:uiPriority="63"/>
-    <w:lsdException w:name="Medium Shading 2" w:uiPriority="64"/>
-    <w:lsdException w:name="Medium List 1" w:uiPriority="65"/>
-    <w:lsdException w:name="Medium List 2" w:uiPriority="66"/>
-    <w:lsdException w:name="Medium Grid 1" w:uiPriority="67"/>
-    <w:lsdException w:name="Medium Grid 2" w:uiPriority="68"/>
-    <w:lsdException w:name="Medium Grid 3" w:uiPriority="69"/>
-    <w:lsdException w:name="Dark List" w:uiPriority="70"/>
-    <w:lsdException w:name="Colorful Shading" w:uiPriority="71"/>
-    <w:lsdException w:name="Colorful List" w:uiPriority="72"/>
-    <w:lsdException w:name="Colorful Grid" w:uiPriority="73"/>
-    <w:lsdException w:name="Light Shading Accent 1" w:uiPriority="60"/>
-    <w:lsdException w:name="Light List Accent 1" w:uiPriority="61"/>
-    <w:lsdException w:name="Light Grid Accent 1" w:uiPriority="62"/>
-    <w:lsdException w:name="Medium Shading 1 Accent 1" w:uiPriority="63"/>
-    <w:lsdException w:name="Medium Shading 2 Accent 1" w:uiPriority="64"/>
-    <w:lsdException w:name="Medium List 1 Accent 1" w:uiPriority="65"/>
-    <w:lsdException w:name="Revision" w:semiHidden="1"/>
-    <w:lsdException w:name="List Paragraph" w:uiPriority="34" w:qFormat="1"/>
-    <w:lsdException w:name="Quote" w:uiPriority="29" w:qFormat="1"/>
-    <w:lsdException w:name="Intense Quote" w:uiPriority="30" w:qFormat="1"/>
-    <w:lsdException w:name="Medium List 2 Accent 1" w:uiPriority="66"/>
-    <w:lsdException w:name="Medium Grid 1 Accent 1" w:uiPriority="67"/>
-    <w:lsdException w:name="Medium Grid 2 Accent 1" w:uiPriority="68"/>
-    <w:lsdException w:name="Medium Grid 3 Accent 1" w:uiPriority="69"/>
-    <w:lsdException w:name="Dark List Accent 1" w:uiPriority="70"/>
-    <w:lsdException w:name="Colorful Shading Accent 1" w:uiPriority="71"/>
-    <w:lsdException w:name="Colorful List Accent 1" w:uiPriority="72"/>
-    <w:lsdException w:name="Colorful Grid Accent 1" w:uiPriority="73"/>
-    <w:lsdException w:name="Light Shading Accent 2" w:uiPriority="60"/>
-    <w:lsdException w:name="Light List Accent 2" w:uiPriority="61"/>
-    <w:lsdException w:name="Light Grid Accent 2" w:uiPriority="62"/>
-    <w:lsdException w:name="Medium Shading 1 Accent 2" w:uiPriority="63"/>
-    <w:lsdException w:name="Medium Shading 2 Accent 2" w:uiPriority="64"/>
-    <w:lsdException w:name="Medium List 1 Accent 2" w:uiPriority="65"/>
-    <w:lsdException w:name="Medium List 2 Accent 2" w:uiPriority="66"/>
-    <w:lsdException w:name="Medium Grid 1 Accent 2" w:uiPriority="67"/>
-    <w:lsdException w:name="Medium Grid 2 Accent 2" w:uiPriority="68"/>
-    <w:lsdException w:name="Medium Grid 3 Accent 2" w:uiPriority="69"/>
-    <w:lsdException w:name="Dark List Accent 2" w:uiPriority="70"/>
-    <w:lsdException w:name="Colorful Shading Accent 2" w:uiPriority="71"/>
-    <w:lsdException w:name="Colorful List Accent 2" w:uiPriority="72"/>
-    <w:lsdException w:name="Colorful Grid Accent 2" w:uiPriority="73"/>
-    <w:lsdException w:name="Light Shading Accent 3" w:uiPriority="60"/>
-    <w:lsdException w:name="Light List Accent 3" w:uiPriority="61"/>
-    <w:lsdException w:name="Light Grid Accent 3" w:uiPriority="62"/>
-    <w:lsdException w:name="Medium Shading 1 Accent 3" w:uiPriority="63"/>
-    <w:lsdException w:name="Medium Shading 2 Accent 3" w:uiPriority="64"/>
-    <w:lsdException w:name="Medium List 1 Accent 3" w:uiPriority="65"/>
-    <w:lsdException w:name="Medium List 2 Accent 3" w:uiPriority="66"/>
-    <w:lsdException w:name="Medium Grid 1 Accent 3" w:uiPriority="67"/>
-    <w:lsdException w:name="Medium Grid 2 Accent 3" w:uiPriority="68"/>
-    <w:lsdException w:name="Medium Grid 3 Accent 3" w:uiPriority="69"/>
-    <w:lsdException w:name="Dark List Accent 3" w:uiPriority="70"/>
-    <w:lsdException w:name="Colorful Shading Accent 3" w:uiPriority="71"/>
-    <w:lsdException w:name="Colorful List Accent 3" w:uiPriority="72"/>
-    <w:lsdException w:name="Colorful Grid Accent 3" w:uiPriority="73"/>
-    <w:lsdException w:name="Light Shading Accent 4" w:uiPriority="60"/>
-    <w:lsdException w:name="Light List Accent 4" w:uiPriority="61"/>
-    <w:lsdException w:name="Light Grid Accent 4" w:uiPriority="62"/>
-    <w:lsdException w:name="Medium Shading 1 Accent 4" w:uiPriority="63"/>
-    <w:lsdException w:name="Medium Shading 2 Accent 4" w:uiPriority="64"/>
-    <w:lsdException w:name="Medium List 1 Accent 4" w:uiPriority="65"/>
-    <w:lsdException w:name="Medium List 2 Accent 4" w:uiPriority="66"/>
-    <w:lsdException w:name="Medium Grid 1 Accent 4" w:uiPriority="67"/>
-    <w:lsdException w:name="Medium Grid 2 Accent 4" w:uiPriority="68"/>
-    <w:lsdException w:name="Medium Grid 3 Accent 4" w:uiPriority="69"/>
-    <w:lsdException w:name="Dark List Accent 4" w:uiPriority="70"/>
-    <w:lsdException w:name="Colorful Shading Accent 4" w:uiPriority="71"/>
-    <w:lsdException w:name="Colorful List Accent 4" w:uiPriority="72"/>
-    <w:lsdException w:name="Colorful Grid Accent 4" w:uiPriority="73"/>
-    <w:lsdException w:name="Light Shading Accent 5" w:uiPriority="60"/>
-    <w:lsdException w:name="Light List Accent 5" w:uiPriority="61"/>
-    <w:lsdException w:name="Light Grid Accent 5" w:uiPriority="62"/>
-    <w:lsdException w:name="Medium Shading 1 Accent 5" w:uiPriority="63"/>
-    <w:lsdException w:name="Medium Shading 2 Accent 5" w:uiPriority="64"/>
-    <w:lsdException w:name="Medium List 1 Accent 5" w:uiPriority="65"/>
-    <w:lsdException w:name="Medium List 2 Accent 5" w:uiPriority="66"/>
-    <w:lsdException w:name="Medium Grid 1 Accent 5" w:uiPriority="67"/>
-    <w:lsdException w:name="Medium Grid 2 Accent 5" w:uiPriority="68"/>
-    <w:lsdException w:name="Medium Grid 3 Accent 5" w:uiPriority="69"/>
-    <w:lsdException w:name="Dark List Accent 5" w:uiPriority="70"/>
-    <w:lsdException w:name="Colorful Shading Accent 5" w:uiPriority="71"/>
-    <w:lsdException w:name="Colorful List Accent 5" w:uiPriority="72"/>
-    <w:lsdException w:name="Colorful Grid Accent 5" w:uiPriority="73"/>
-    <w:lsdException w:name="Light Shading Accent 6" w:uiPriority="60"/>
-    <w:lsdException w:name="Light List Accent 6" w:uiPriority="61"/>
-    <w:lsdException w:name="Light Grid Accent 6" w:uiPriority="62"/>
-    <w:lsdException w:name="Medium Shading 1 Accent 6" w:uiPriority="63"/>
-    <w:lsdException w:name="Medium Shading 2 Accent 6" w:uiPriority="64"/>
-    <w:lsdException w:name="Medium List 1 Accent 6" w:uiPriority="65"/>
-    <w:lsdException w:name="Medium List 2 Accent 6" w:uiPriority="66"/>
-    <w:lsdException w:name="Medium Grid 1 Accent 6" w:uiPriority="67"/>
-    <w:lsdException w:name="Medium Grid 2 Accent 6" w:uiPriority="68"/>
-    <w:lsdException w:name="Medium Grid 3 Accent 6" w:uiPriority="69"/>
-    <w:lsdException w:name="Dark List Accent 6" w:uiPriority="70"/>
-    <w:lsdException w:name="Colorful Shading Accent 6" w:uiPriority="71"/>
-    <w:lsdException w:name="Colorful List Accent 6" w:uiPriority="72"/>
-    <w:lsdException w:name="Colorful Grid Accent 6" w:uiPriority="73"/>
-    <w:lsdException w:name="Subtle Emphasis" w:uiPriority="19" w:qFormat="1"/>
-    <w:lsdException w:name="Intense Emphasis" w:uiPriority="21" w:qFormat="1"/>
-    <w:lsdException w:name="Subtle Reference" w:uiPriority="31" w:qFormat="1"/>
-    <w:lsdException w:name="Intense Reference" w:uiPriority="32" w:qFormat="1"/>
-    <w:lsdException w:name="Book Title" w:uiPriority="33" w:qFormat="1"/>
-    <w:lsdException w:name="Bibliography" w:semiHidden="1" w:uiPriority="37" w:unhideWhenUsed="1"/>
-    <w:lsdException w:name="TOC Heading" w:semiHidden="1" w:uiPriority="39" w:unhideWhenUsed="1" w:qFormat="1"/>
-    <w:lsdException w:name="Plain Table 1" w:uiPriority="41"/>
-    <w:lsdException w:name="Plain Table 2" w:uiPriority="42"/>
-    <w:lsdException w:name="Plain Table 3" w:uiPriority="43"/>
-    <w:lsdException w:name="Plain Table 4" w:uiPriority="44"/>
-    <w:lsdException w:name="Plain Table 5" w:uiPriority="45"/>
-    <w:lsdException w:name="Grid Table Light" w:uiPriority="40"/>
-    <w:lsdException w:name="Grid Table 1 Light" w:uiPriority="46"/>
-    <w:lsdException w:name="Grid Table 2" w:uiPriority="47"/>
-    <w:lsdException w:name="Grid Table 3" w:uiPriority="48"/>
-    <w:lsdException w:name="Grid Table 4" w:uiPriority="49"/>
-    <w:lsdException w:name="Grid Table 5 Dark" w:uiPriority="50"/>
-    <w:lsdException w:name="Grid Table 6 Colorful" w:uiPriority="51"/>
-    <w:lsdException w:name="Grid Table 7 Colorful" w:uiPriority="52"/>
-    <w:lsdException w:name="Grid Table 1 Light Accent 1" w:uiPriority="46"/>
-    <w:lsdException w:name="Grid Table 2 Accent 1" w:uiPriority="47"/>
-    <w:lsdException w:name="Grid Table 3 Accent 1" w:uiPriority="48"/>
-    <w:lsdException w:name="Grid Table 4 Accent 1" w:uiPriority="49"/>
-    <w:lsdException w:name="Grid Table 5 Dark Accent 1" w:uiPriority="50"/>
-    <w:lsdException w:name="Grid Table 6 Colorful Accent 1" w:uiPriority="51"/>
-    <w:lsdException w:name="Grid Table 7 Colorful Accent 1" w:uiPriority="52"/>
-    <w:lsdException w:name="Grid Table 1 Light Accent 2" w:uiPriority="46"/>
-    <w:lsdException w:name="Grid Table 2 Accent 2" w:uiPriority="47"/>
-    <w:lsdException w:name="Grid Table 3 Accent 2" w:uiPriority="48"/>
-    <w:lsdException w:name="Grid Table 4 Accent 2" w:uiPriority="49"/>
-    <w:lsdException w:name="Grid Table 5 Dark Accent 2" w:uiPriority="50"/>
-    <w:lsdException w:name="Grid Table 6 Colorful Accent 2" w:uiPriority="51"/>
-    <w:lsdException w:name="Grid Table 7 Colorful Accent 2" w:uiPriority="52"/>
-    <w:lsdException w:name="Grid Table 1 Light Accent 3" w:uiPriority="46"/>
-    <w:lsdException w:name="Grid Table 2 Accent 3" w:uiPriority="47"/>
-    <w:lsdException w:name="Grid Table 3 Accent 3" w:uiPriority="48"/>
-    <w:lsdException w:name="Grid Table 4 Accent 3" w:uiPriority="49"/>
-    <w:lsdException w:name="Grid Table 5 Dark Accent 3" w:uiPriority="50"/>
-    <w:lsdException w:name="Grid Table 6 Colorful Accent 3" w:uiPriority="51"/>
-    <w:lsdException w:name="Grid Table 7 Colorful Accent 3" w:uiPriority="52"/>
-    <w:lsdException w:name="Grid Table 1 Light Accent 4" w:uiPriority="46"/>
-    <w:lsdException w:name="Grid Table 2 Accent 4" w:uiPriority="47"/>
-    <w:lsdException w:name="Grid Table 3 Accent 4" w:uiPriority="48"/>
-    <w:lsdException w:name="Grid Table 4 Accent 4" w:uiPriority="49"/>
-    <w:lsdException w:name="Grid Table 5 Dark Accent 4" w:uiPriority="50"/>
-    <w:lsdException w:name="Grid Table 6 Colorful Accent 4" w:uiPriority="51"/>
-    <w:lsdException w:name="Grid Table 7 Colorful Accent 4" w:uiPriority="52"/>
-    <w:lsdException w:name="Grid Table 1 Light Accent 5" w:uiPriority="46"/>
-    <w:lsdException w:name="Grid Table 2 Accent 5" w:uiPriority="47"/>
-    <w:lsdException w:name="Grid Table 3 Accent 5" w:uiPriority="48"/>
-    <w:lsdException w:name="Grid Table 4 Accent 5" w:uiPriority="49"/>
-    <w:lsdException w:name="Grid Table 5 Dark Accent 5" w:uiPriority="50"/>
-    <w:lsdException w:name="Grid Table 6 Colorful Accent 5" w:uiPriority="51"/>
-    <w:lsdException w:name="Grid Table 7 Colorful Accent 5" w:uiPriority="52"/>
-    <w:lsdException w:name="Grid Table 1 Light Accent 6" w:uiPriority="46"/>
-    <w:lsdException w:name="Grid Table 2 Accent 6" w:uiPriority="47"/>
-    <w:lsdException w:name="Grid Table 3 Accent 6" w:uiPriority="48"/>
-    <w:lsdException w:name="Grid Table 4 Accent 6" w:uiPriority="49"/>
-    <w:lsdException w:name="Grid Table 5 Dark Accent 6" w:uiPriority="50"/>
-    <w:lsdException w:name="Grid Table 6 Colorful Accent 6" w:uiPriority="51"/>
-    <w:lsdException w:name="Grid Table 7 Colorful Accent 6" w:uiPriority="52"/>
-    <w:lsdException w:name="List Table 1 Light" w:uiPriority="46"/>
-    <w:lsdException w:name="List Table 2" w:uiPriority="47"/>
-    <w:lsdException w:name="List Table 3" w:uiPriority="48"/>
-    <w:lsdException w:name="List Table 4" w:uiPriority="49"/>
-    <w:lsdException w:name="List Table 5 Dark" w:uiPriority="50"/>
-    <w:lsdException w:name="List Table 6 Colorful" w:uiPriority="51"/>
-    <w:lsdException w:name="List Table 7 Colorful" w:uiPriority="52"/>
-    <w:lsdException w:name="List Table 1 Light Accent 1" w:uiPriority="46"/>
-    <w:lsdException w:name="List Table 2 Accent 1" w:uiPriority="47"/>
-    <w:lsdException w:name="List Table 3 Accent 1" w:uiPriority="48"/>
-    <w:lsdException w:name="List Table 4 Accent 1" w:uiPriority="49"/>
-    <w:lsdException w:name="List Table 5 Dark Accent 1" w:uiPriority="50"/>
-    <w:lsdException w:name="List Table 6 Colorful Accent 1" w:uiPriority="51"/>
-    <w:lsdException w:name="List Table 7 Colorful Accent 1" w:uiPriority="52"/>
-    <w:lsdException w:name="List Table 1 Light Accent 2" w:uiPriority="46"/>
-    <w:lsdException w:name="List Table 2 Accent 2" w:uiPriority="47"/>
-    <w:lsdException w:name="List Table 3 Accent 2" w:uiPriority="48"/>
-    <w:lsdException w:name="List Table 4 Accent 2" w:uiPriority="49"/>
-    <w:lsdException w:name="List Table 5 Dark Accent 2" w:uiPriority="50"/>
-    <w:lsdException w:name="List Table 6 Colorful Accent 2" w:uiPriority="51"/>
-    <w:lsdException w:name="List Table 7 Colorful Accent 2" w:uiPriority="52"/>
-    <w:lsdException w:name="List Table 1 Light Accent 3" w:uiPriority="46"/>
-    <w:lsdException w:name="List Table 2 Accent 3" w:uiPriority="47"/>
-    <w:lsdException w:name="List Table 3 Accent 3" w:uiPriority="48"/>
-    <w:lsdException w:name="List Table 4 Accent 3" w:uiPriority="49"/>
-    <w:lsdException w:name="List Table 5 Dark Accent 3" w:uiPriority="50"/>
-    <w:lsdException w:name="List Table 6 Colorful Accent 3" w:uiPriority="51"/>
-    <w:lsdException w:name="List Table 7 Colorful Accent 3" w:uiPriority="52"/>
-    <w:lsdException w:name="List Table 1 Light Accent 4" w:uiPriority="46"/>
-    <w:lsdException w:name="List Table 2 Accent 4" w:uiPriority="47"/>
-    <w:lsdException w:name="List Table 3 Accent 4" w:uiPriority="48"/>
-    <w:lsdException w:name="List Table 4 Accent 4" w:uiPriority="49"/>
-    <w:lsdException w:name="List Table 5 Dark Accent 4" w:uiPriority="50"/>
-    <w:lsdException w:name="List Table 6 Colorful Accent 4" w:uiPriority="51"/>
-    <w:lsdException w:name="List Table 7 Colorful Accent 4" w:uiPriority="52"/>
-    <w:lsdException w:name="List Table 1 Light Accent 5" w:uiPriority="46"/>
-    <w:lsdException w:name="List Table 2 Accent 5" w:uiPriority="47"/>
-    <w:lsdException w:name="List Table 3 Accent 5" w:uiPriority="48"/>
-    <w:lsdException w:name="List Table 4 Accent 5" w:uiPriority="49"/>
-    <w:lsdException w:name="List Table 5 Dark Accent 5" w:uiPriority="50"/>
-    <w:lsdException w:name="List Table 6 Colorful Accent 5" w:uiPriority="51"/>
-    <w:lsdException w:name="List Table 7 Colorful Accent 5" w:uiPriority="52"/>
-    <w:lsdException w:name="List Table 1 Light Accent 6" w:uiPriority="46"/>
-    <w:lsdException w:name="List Table 2 Accent 6" w:uiPriority="47"/>
-    <w:lsdException w:name="List Table 3 Accent 6" w:uiPriority="48"/>
-    <w:lsdException w:name="List Table 4 Accent 6" w:uiPriority="49"/>
-    <w:lsdException w:name="List Table 5 Dark Accent 6" w:uiPriority="50"/>
-    <w:lsdException w:name="List Table 6 Colorful Accent 6" w:uiPriority="51"/>
-    <w:lsdException w:name="List Table 7 Colorful Accent 6" w:uiPriority="52"/>
-    <w:lsdException w:name="Mention" w:semiHidden="1" w:unhideWhenUsed="1"/>
-    <w:lsdException w:name="Smart Hyperlink" w:semiHidden="1" w:unhideWhenUsed="1"/>
-    <w:lsdException w:name="Hashtag" w:semiHidden="1" w:unhideWhenUsed="1"/>
+  <w:latentStyles w:defLockedState="0" w:defUIPriority="99" w:defSemiHidden="1" w:defUnhideWhenUsed="1" w:defQFormat="0" w:count="267">
+    <w:lsdException w:name="Normal" w:semiHidden="0" w:uiPriority="0" w:unhideWhenUsed="0" w:qFormat="1"/>
+    <w:lsdException w:name="heading 1" w:semiHidden="0" w:uiPriority="9" w:unhideWhenUsed="0" w:qFormat="1"/>
+    <w:lsdException w:name="heading 2" w:uiPriority="9" w:qFormat="1"/>
+    <w:lsdException w:name="heading 3" w:uiPriority="9" w:qFormat="1"/>
+    <w:lsdException w:name="heading 4" w:uiPriority="9" w:qFormat="1"/>
+    <w:lsdException w:name="heading 5" w:uiPriority="9" w:qFormat="1"/>
+    <w:lsdException w:name="heading 6" w:uiPriority="9" w:qFormat="1"/>
+    <w:lsdException w:name="heading 7" w:uiPriority="9" w:qFormat="1"/>
+    <w:lsdException w:name="heading 8" w:uiPriority="9" w:qFormat="1"/>
+    <w:lsdException w:name="heading 9" w:uiPriority="9" w:qFormat="1"/>
+    <w:lsdException w:name="toc 1" w:uiPriority="39"/>
+    <w:lsdException w:name="toc 2" w:uiPriority="39"/>
+    <w:lsdException w:name="toc 3" w:uiPriority="39"/>
+    <w:lsdException w:name="toc 4" w:uiPriority="39"/>
+    <w:lsdException w:name="toc 5" w:uiPriority="39"/>
+    <w:lsdException w:name="toc 6" w:uiPriority="39"/>
+    <w:lsdException w:name="toc 7" w:uiPriority="39"/>
+    <w:lsdException w:name="toc 8" w:uiPriority="39"/>
+    <w:lsdException w:name="toc 9" w:uiPriority="39"/>
+    <w:lsdException w:name="caption" w:uiPriority="35" w:qFormat="1"/>
+    <w:lsdException w:name="Title" w:semiHidden="0" w:uiPriority="10" w:unhideWhenUsed="0" w:qFormat="1"/>
+    <w:lsdException w:name="Default Paragraph Font" w:uiPriority="1"/>
+    <w:lsdException w:name="Subtitle" w:semiHidden="0" w:uiPriority="11" w:unhideWhenUsed="0" w:qFormat="1"/>
+    <w:lsdException w:name="Strong" w:semiHidden="0" w:uiPriority="22" w:unhideWhenUsed="0" w:qFormat="1"/>
+    <w:lsdException w:name="Emphasis" w:semiHidden="0" w:uiPriority="20" w:unhideWhenUsed="0" w:qFormat="1"/>
+    <w:lsdException w:name="Table Grid" w:uiPriority="39"/>
+    <w:lsdException w:name="Placeholder Text" w:unhideWhenUsed="0"/>
+    <w:lsdException w:name="No Spacing" w:semiHidden="0" w:uiPriority="1" w:unhideWhenUsed="0" w:qFormat="1"/>
+    <w:lsdException w:name="Light Shading" w:semiHidden="0" w:uiPriority="60" w:unhideWhenUsed="0"/>
+    <w:lsdException w:name="Light List" w:semiHidden="0" w:uiPriority="61" w:unhideWhenUsed="0"/>
+    <w:lsdException w:name="Light Grid" w:semiHidden="0" w:uiPriority="62" w:unhideWhenUsed="0"/>
+    <w:lsdException w:name="Medium Shading 1" w:semiHidden="0" w:uiPriority="63" w:unhideWhenUsed="0"/>
+    <w:lsdException w:name="Medium Shading 2" w:semiHidden="0" w:uiPriority="64" w:unhideWhenUsed="0"/>
+    <w:lsdException w:name="Medium List 1" w:semiHidden="0" w:uiPriority="65" w:unhideWhenUsed="0"/>
+    <w:lsdException w:name="Medium List 2" w:semiHidden="0" w:uiPriority="66" w:unhideWhenUsed="0"/>
+    <w:lsdException w:name="Medium Grid 1" w:semiHidden="0" w:uiPriority="67" w:unhideWhenUsed="0"/>
+    <w:lsdException w:name="Medium Grid 2" w:semiHidden="0" w:uiPriority="68" w:unhideWhenUsed="0"/>
+    <w:lsdException w:name="Medium Grid 3" w:semiHidden="0" w:uiPriority="69" w:unhideWhenUsed="0"/>
+    <w:lsdException w:name="Dark List" w:semiHidden="0" w:uiPriority="70" w:unhideWhenUsed="0"/>
+    <w:lsdException w:name="Colorful Shading" w:semiHidden="0" w:uiPriority="71" w:unhideWhenUsed="0"/>
+    <w:lsdException w:name="Colorful List" w:semiHidden="0" w:uiPriority="72" w:unhideWhenUsed="0"/>
+    <w:lsdException w:name="Colorful Grid" w:semiHidden="0" w:uiPriority="73" w:unhideWhenUsed="0"/>
+    <w:lsdException w:name="Light Shading Accent 1" w:semiHidden="0" w:uiPriority="60" w:unhideWhenUsed="0"/>
+    <w:lsdException w:name="Light List Accent 1" w:semiHidden="0" w:uiPriority="61" w:unhideWhenUsed="0"/>
+    <w:lsdException w:name="Light Grid Accent 1" w:semiHidden="0" w:uiPriority="62" w:unhideWhenUsed="0"/>
+    <w:lsdException w:name="Medium Shading 1 Accent 1" w:semiHidden="0" w:uiPriority="63" w:unhideWhenUsed="0"/>
+    <w:lsdException w:name="Medium Shading 2 Accent 1" w:semiHidden="0" w:uiPriority="64" w:unhideWhenUsed="0"/>
+    <w:lsdException w:name="Medium List 1 Accent 1" w:semiHidden="0" w:uiPriority="65" w:unhideWhenUsed="0"/>
+    <w:lsdException w:name="Revision" w:unhideWhenUsed="0"/>
+    <w:lsdException w:name="List Paragraph" w:semiHidden="0" w:uiPriority="34" w:unhideWhenUsed="0" w:qFormat="1"/>
+    <w:lsdException w:name="Quote" w:semiHidden="0" w:uiPriority="29" w:unhideWhenUsed="0" w:qFormat="1"/>
+    <w:lsdException w:name="Intense Quote" w:semiHidden="0" w:uiPriority="30" w:unhideWhenUsed="0" w:qFormat="1"/>
+    <w:lsdException w:name="Medium List 2 Accent 1" w:semiHidden="0" w:uiPriority="66" w:unhideWhenUsed="0"/>
+    <w:lsdException w:name="Medium Grid 1 Accent 1" w:semiHidden="0" w:uiPriority="67" w:unhideWhenUsed="0"/>
+    <w:lsdException w:name="Medium Grid 2 Accent 1" w:semiHidden="0" w:uiPriority="68" w:unhideWhenUsed="0"/>
+    <w:lsdException w:name="Medium Grid 3 Accent 1" w:semiHidden="0" w:uiPriority="69" w:unhideWhenUsed="0"/>
+    <w:lsdException w:name="Dark List Accent 1" w:semiHidden="0" w:uiPriority="70" w:unhideWhenUsed="0"/>
+    <w:lsdException w:name="Colorful Shading Accent 1" w:semiHidden="0" w:uiPriority="71" w:unhideWhenUsed="0"/>
+    <w:lsdException w:name="Colorful List Accent 1" w:semiHidden="0" w:uiPriority="72" w:unhideWhenUsed="0"/>
+    <w:lsdException w:name="Colorful Grid Accent 1" w:semiHidden="0" w:uiPriority="73" w:unhideWhenUsed="0"/>
+    <w:lsdException w:name="Light Shading Accent 2" w:semiHidden="0" w:uiPriority="60" w:unhideWhenUsed="0"/>
+    <w:lsdException w:name="Light List Accent 2" w:semiHidden="0" w:uiPriority="61" w:unhideWhenUsed="0"/>
+    <w:lsdException w:name="Light Grid Accent 2" w:semiHidden="0" w:uiPriority="62" w:unhideWhenUsed="0"/>
+    <w:lsdException w:name="Medium Shading 1 Accent 2" w:semiHidden="0" w:uiPriority="63" w:unhideWhenUsed="0"/>
+    <w:lsdException w:name="Medium Shading 2 Accent 2" w:semiHidden="0" w:uiPriority="64" w:unhideWhenUsed="0"/>
+    <w:lsdException w:name="Medium List 1 Accent 2" w:semiHidden="0" w:uiPriority="65" w:unhideWhenUsed="0"/>
+    <w:lsdException w:name="Medium List 2 Accent 2" w:semiHidden="0" w:uiPriority="66" w:unhideWhenUsed="0"/>
+    <w:lsdException w:name="Medium Grid 1 Accent 2" w:semiHidden="0" w:uiPriority="67" w:unhideWhenUsed="0"/>
+    <w:lsdException w:name="Medium Grid 2 Accent 2" w:semiHidden="0" w:uiPriority="68" w:unhideWhenUsed="0"/>
+    <w:lsdException w:name="Medium Grid 3 Accent 2" w:semiHidden="0" w:uiPriority="69" w:unhideWhenUsed="0"/>
+    <w:lsdException w:name="Dark List Accent 2" w:semiHidden="0" w:uiPriority="70" w:unhideWhenUsed="0"/>
+    <w:lsdException w:name="Colorful Shading Accent 2" w:semiHidden="0" w:uiPriority="71" w:unhideWhenUsed="0"/>
+    <w:lsdException w:name="Colorful List Accent 2" w:semiHidden="0" w:uiPriority="72" w:unhideWhenUsed="0"/>
+    <w:lsdException w:name="Colorful Grid Accent 2" w:semiHidden="0" w:uiPriority="73" w:unhideWhenUsed="0"/>
+    <w:lsdException w:name="Light Shading Accent 3" w:semiHidden="0" w:uiPriority="60" w:unhideWhenUsed="0"/>
+    <w:lsdException w:name="Light List Accent 3" w:semiHidden="0" w:uiPriority="61" w:unhideWhenUsed="0"/>
+    <w:lsdException w:name="Light Grid Accent 3" w:semiHidden="0" w:uiPriority="62" w:unhideWhenUsed="0"/>
+    <w:lsdException w:name="Medium Shading 1 Accent 3" w:semiHidden="0" w:uiPriority="63" w:unhideWhenUsed="0"/>
+    <w:lsdException w:name="Medium Shading 2 Accent 3" w:semiHidden="0" w:uiPriority="64" w:unhideWhenUsed="0"/>
+    <w:lsdException w:name="Medium List 1 Accent 3" w:semiHidden="0" w:uiPriority="65" w:unhideWhenUsed="0"/>
+    <w:lsdException w:name="Medium List 2 Accent 3" w:semiHidden="0" w:uiPriority="66" w:unhideWhenUsed="0"/>
+    <w:lsdException w:name="Medium Grid 1 Accent 3" w:semiHidden="0" w:uiPriority="67" w:unhideWhenUsed="0"/>
+    <w:lsdException w:name="Medium Grid 2 Accent 3" w:semiHidden="0" w:uiPriority="68" w:unhideWhenUsed="0"/>
+    <w:lsdException w:name="Medium Grid 3 Accent 3" w:semiHidden="0" w:uiPriority="69" w:unhideWhenUsed="0"/>
+    <w:lsdException w:name="Dark List Accent 3" w:semiHidden="0" w:uiPriority="70" w:unhideWhenUsed="0"/>
+    <w:lsdException w:name="Colorful Shading Accent 3" w:semiHidden="0" w:uiPriority="71" w:unhideWhenUsed="0"/>
+    <w:lsdException w:name="Colorful List Accent 3" w:semiHidden="0" w:uiPriority="72" w:unhideWhenUsed="0"/>
+    <w:lsdException w:name="Colorful Grid Accent 3" w:semiHidden="0" w:uiPriority="73" w:unhideWhenUsed="0"/>
+    <w:lsdException w:name="Light Shading Accent 4" w:semiHidden="0" w:uiPriority="60" w:unhideWhenUsed="0"/>
+    <w:lsdException w:name="Light List Accent 4" w:semiHidden="0" w:uiPriority="61" w:unhideWhenUsed="0"/>
+    <w:lsdException w:name="Light Grid Accent 4" w:semiHidden="0" w:uiPriority="62" w:unhideWhenUsed="0"/>
+    <w:lsdException w:name="Medium Shading 1 Accent 4" w:semiHidden="0" w:uiPriority="63" w:unhideWhenUsed="0"/>
+    <w:lsdException w:name="Medium Shading 2 Accent 4" w:semiHidden="0" w:uiPriority="64" w:unhideWhenUsed="0"/>
+    <w:lsdException w:name="Medium List 1 Accent 4" w:semiHidden="0" w:uiPriority="65" w:unhideWhenUsed="0"/>
+    <w:lsdException w:name="Medium List 2 Accent 4" w:semiHidden="0" w:uiPriority="66" w:unhideWhenUsed="0"/>
+    <w:lsdException w:name="Medium Grid 1 Accent 4" w:semiHidden="0" w:uiPriority="67" w:unhideWhenUsed="0"/>
+    <w:lsdException w:name="Medium Grid 2 Accent 4" w:semiHidden="0" w:uiPriority="68" w:unhideWhenUsed="0"/>
+    <w:lsdException w:name="Medium Grid 3 Accent 4" w:semiHidden="0" w:uiPriority="69" w:unhideWhenUsed="0"/>
+    <w:lsdException w:name="Dark List Accent 4" w:semiHidden="0" w:uiPriority="70" w:unhideWhenUsed="0"/>
+    <w:lsdException w:name="Colorful Shading Accent 4" w:semiHidden="0" w:uiPriority="71" w:unhideWhenUsed="0"/>
+    <w:lsdException w:name="Colorful List Accent 4" w:semiHidden="0" w:uiPriority="72" w:unhideWhenUsed="0"/>
+    <w:lsdException w:name="Colorful Grid Accent 4" w:semiHidden="0" w:uiPriority="73" w:unhideWhenUsed="0"/>
+    <w:lsdException w:name="Light Shading Accent 5" w:semiHidden="0" w:uiPriority="60" w:unhideWhenUsed="0"/>
+    <w:lsdException w:name="Light List Accent 5" w:semiHidden="0" w:uiPriority="61" w:unhideWhenUsed="0"/>
+    <w:lsdException w:name="Light Grid Accent 5" w:semiHidden="0" w:uiPriority="62" w:unhideWhenUsed="0"/>
+    <w:lsdException w:name="Medium Shading 1 Accent 5" w:semiHidden="0" w:uiPriority="63" w:unhideWhenUsed="0"/>
+    <w:lsdException w:name="Medium Shading 2 Accent 5" w:semiHidden="0" w:uiPriority="64" w:unhideWhenUsed="0"/>
+    <w:lsdException w:name="Medium List 1 Accent 5" w:semiHidden="0" w:uiPriority="65" w:unhideWhenUsed="0"/>
+    <w:lsdException w:name="Medium List 2 Accent 5" w:semiHidden="0" w:uiPriority="66" w:unhideWhenUsed="0"/>
+    <w:lsdException w:name="Medium Grid 1 Accent 5" w:semiHidden="0" w:uiPriority="67" w:unhideWhenUsed="0"/>
+    <w:lsdException w:name="Medium Grid 2 Accent 5" w:semiHidden="0" w:uiPriority="68" w:unhideWhenUsed="0"/>
+    <w:lsdException w:name="Medium Grid 3 Accent 5" w:semiHidden="0" w:uiPriority="69" w:unhideWhenUsed="0"/>
+    <w:lsdException w:name="Dark List Accent 5" w:semiHidden="0" w:uiPriority="70" w:unhideWhenUsed="0"/>
+    <w:lsdException w:name="Colorful Shading Accent 5" w:semiHidden="0" w:uiPriority="71" w:unhideWhenUsed="0"/>
+    <w:lsdException w:name="Colorful List Accent 5" w:semiHidden="0" w:uiPriority="72" w:unhideWhenUsed="0"/>
+    <w:lsdException w:name="Colorful Grid Accent 5" w:semiHidden="0" w:uiPriority="73" w:unhideWhenUsed="0"/>
+    <w:lsdException w:name="Light Shading Accent 6" w:semiHidden="0" w:uiPriority="60" w:unhideWhenUsed="0"/>
+    <w:lsdException w:name="Light List Accent 6" w:semiHidden="0" w:uiPriority="61" w:unhideWhenUsed="0"/>
+    <w:lsdException w:name="Light Grid Accent 6" w:semiHidden="0" w:uiPriority="62" w:unhideWhenUsed="0"/>
+    <w:lsdException w:name="Medium Shading 1 Accent 6" w:semiHidden="0" w:uiPriority="63" w:unhideWhenUsed="0"/>
+    <w:lsdException w:name="Medium Shading 2 Accent 6" w:semiHidden="0" w:uiPriority="64" w:unhideWhenUsed="0"/>
+    <w:lsdException w:name="Medium List 1 Accent 6" w:semiHidden="0" w:uiPriority="65" w:unhideWhenUsed="0"/>
+    <w:lsdException w:name="Medium List 2 Accent 6" w:semiHidden="0" w:uiPriority="66" w:unhideWhenUsed="0"/>
+    <w:lsdException w:name="Medium Grid 1 Accent 6" w:semiHidden="0" w:uiPriority="67" w:unhideWhenUsed="0"/>
+    <w:lsdException w:name="Medium Grid 2 Accent 6" w:semiHidden="0" w:uiPriority="68" w:unhideWhenUsed="0"/>
+    <w:lsdException w:name="Medium Grid 3 Accent 6" w:semiHidden="0" w:uiPriority="69" w:unhideWhenUsed="0"/>
+    <w:lsdException w:name="Dark List Accent 6" w:semiHidden="0" w:uiPriority="70" w:unhideWhenUsed="0"/>
+    <w:lsdException w:name="Colorful Shading Accent 6" w:semiHidden="0" w:uiPriority="71" w:unhideWhenUsed="0"/>
+    <w:lsdException w:name="Colorful List Accent 6" w:semiHidden="0" w:uiPriority="72" w:unhideWhenUsed="0"/>
+    <w:lsdException w:name="Colorful Grid Accent 6" w:semiHidden="0" w:uiPriority="73" w:unhideWhenUsed="0"/>
+    <w:lsdException w:name="Subtle Emphasis" w:semiHidden="0" w:uiPriority="19" w:unhideWhenUsed="0" w:qFormat="1"/>
+    <w:lsdException w:name="Intense Emphasis" w:semiHidden="0" w:uiPriority="21" w:unhideWhenUsed="0" w:qFormat="1"/>
+    <w:lsdException w:name="Subtle Reference" w:semiHidden="0" w:uiPriority="31" w:unhideWhenUsed="0" w:qFormat="1"/>
+    <w:lsdException w:name="Intense Reference" w:semiHidden="0" w:uiPriority="32" w:unhideWhenUsed="0" w:qFormat="1"/>
+    <w:lsdException w:name="Book Title" w:semiHidden="0" w:uiPriority="33" w:unhideWhenUsed="0" w:qFormat="1"/>
+    <w:lsdException w:name="Bibliography" w:uiPriority="37"/>
+    <w:lsdException w:name="TOC Heading" w:uiPriority="39" w:qFormat="1"/>
   </w:latentStyles>
   <w:style w:type="paragraph" w:default="1" w:styleId="Normal">
     <w:name w:val="Normal"/>
@@ -13316,6 +13254,196 @@
       <w:sz w:val="16"/>
       <w:szCs w:val="16"/>
     </w:rPr>
+  </w:style>
+</w:styles>
+</file>
+
+<file path=word/stylesWithEffects.xml><?xml version="1.0" encoding="utf-8"?>
+<w:styles xmlns:wpc="http://schemas.microsoft.com/office/word/2010/wordprocessingCanvas" xmlns:mc="http://schemas.openxmlformats.org/markup-compatibility/2006" xmlns:o="urn:schemas-microsoft-com:office:office" xmlns:r="http://schemas.openxmlformats.org/officeDocument/2006/relationships" xmlns:m="http://schemas.openxmlformats.org/officeDocument/2006/math" xmlns:v="urn:schemas-microsoft-com:vml" xmlns:wp14="http://schemas.microsoft.com/office/word/2010/wordprocessingDrawing" xmlns:wp="http://schemas.openxmlformats.org/drawingml/2006/wordprocessingDrawing" xmlns:w10="urn:schemas-microsoft-com:office:word" xmlns:w="http://schemas.openxmlformats.org/wordprocessingml/2006/main" xmlns:w14="http://schemas.microsoft.com/office/word/2010/wordml" xmlns:wpg="http://schemas.microsoft.com/office/word/2010/wordprocessingGroup" xmlns:wpi="http://schemas.microsoft.com/office/word/2010/wordprocessingInk" xmlns:wne="http://schemas.microsoft.com/office/word/2006/wordml" xmlns:wps="http://schemas.microsoft.com/office/word/2010/wordprocessingShape" mc:Ignorable="w14 wp14">
+  <w:docDefaults>
+    <w:rPrDefault>
+      <w:rPr>
+        <w:rFonts w:asciiTheme="minorHAnsi" w:eastAsiaTheme="minorEastAsia" w:hAnsiTheme="minorHAnsi" w:cstheme="minorBidi"/>
+        <w:sz w:val="22"/>
+        <w:szCs w:val="22"/>
+        <w:lang w:val="es-AR" w:eastAsia="es-AR" w:bidi="ar-SA"/>
+      </w:rPr>
+    </w:rPrDefault>
+    <w:pPrDefault>
+      <w:pPr>
+        <w:spacing w:after="200" w:line="276" w:lineRule="auto"/>
+      </w:pPr>
+    </w:pPrDefault>
+  </w:docDefaults>
+  <w:latentStyles w:defLockedState="0" w:defUIPriority="99" w:defSemiHidden="1" w:defUnhideWhenUsed="1" w:defQFormat="0" w:count="267">
+    <w:lsdException w:name="Normal" w:semiHidden="0" w:uiPriority="0" w:unhideWhenUsed="0" w:qFormat="1"/>
+    <w:lsdException w:name="heading 1" w:semiHidden="0" w:uiPriority="9" w:unhideWhenUsed="0" w:qFormat="1"/>
+    <w:lsdException w:name="heading 2" w:uiPriority="9" w:qFormat="1"/>
+    <w:lsdException w:name="heading 3" w:uiPriority="9" w:qFormat="1"/>
+    <w:lsdException w:name="heading 4" w:uiPriority="9" w:qFormat="1"/>
+    <w:lsdException w:name="heading 5" w:uiPriority="9" w:qFormat="1"/>
+    <w:lsdException w:name="heading 6" w:uiPriority="9" w:qFormat="1"/>
+    <w:lsdException w:name="heading 7" w:uiPriority="9" w:qFormat="1"/>
+    <w:lsdException w:name="heading 8" w:uiPriority="9" w:qFormat="1"/>
+    <w:lsdException w:name="heading 9" w:uiPriority="9" w:qFormat="1"/>
+    <w:lsdException w:name="toc 1" w:uiPriority="39"/>
+    <w:lsdException w:name="toc 2" w:uiPriority="39"/>
+    <w:lsdException w:name="toc 3" w:uiPriority="39"/>
+    <w:lsdException w:name="toc 4" w:uiPriority="39"/>
+    <w:lsdException w:name="toc 5" w:uiPriority="39"/>
+    <w:lsdException w:name="toc 6" w:uiPriority="39"/>
+    <w:lsdException w:name="toc 7" w:uiPriority="39"/>
+    <w:lsdException w:name="toc 8" w:uiPriority="39"/>
+    <w:lsdException w:name="toc 9" w:uiPriority="39"/>
+    <w:lsdException w:name="caption" w:uiPriority="35" w:qFormat="1"/>
+    <w:lsdException w:name="Title" w:semiHidden="0" w:uiPriority="10" w:unhideWhenUsed="0" w:qFormat="1"/>
+    <w:lsdException w:name="Default Paragraph Font" w:uiPriority="1"/>
+    <w:lsdException w:name="Subtitle" w:semiHidden="0" w:uiPriority="11" w:unhideWhenUsed="0" w:qFormat="1"/>
+    <w:lsdException w:name="Strong" w:semiHidden="0" w:uiPriority="22" w:unhideWhenUsed="0" w:qFormat="1"/>
+    <w:lsdException w:name="Emphasis" w:semiHidden="0" w:uiPriority="20" w:unhideWhenUsed="0" w:qFormat="1"/>
+    <w:lsdException w:name="Table Grid" w:semiHidden="0" w:uiPriority="59" w:unhideWhenUsed="0"/>
+    <w:lsdException w:name="Placeholder Text" w:unhideWhenUsed="0"/>
+    <w:lsdException w:name="No Spacing" w:semiHidden="0" w:uiPriority="1" w:unhideWhenUsed="0" w:qFormat="1"/>
+    <w:lsdException w:name="Light Shading" w:semiHidden="0" w:uiPriority="60" w:unhideWhenUsed="0"/>
+    <w:lsdException w:name="Light List" w:semiHidden="0" w:uiPriority="61" w:unhideWhenUsed="0"/>
+    <w:lsdException w:name="Light Grid" w:semiHidden="0" w:uiPriority="62" w:unhideWhenUsed="0"/>
+    <w:lsdException w:name="Medium Shading 1" w:semiHidden="0" w:uiPriority="63" w:unhideWhenUsed="0"/>
+    <w:lsdException w:name="Medium Shading 2" w:semiHidden="0" w:uiPriority="64" w:unhideWhenUsed="0"/>
+    <w:lsdException w:name="Medium List 1" w:semiHidden="0" w:uiPriority="65" w:unhideWhenUsed="0"/>
+    <w:lsdException w:name="Medium List 2" w:semiHidden="0" w:uiPriority="66" w:unhideWhenUsed="0"/>
+    <w:lsdException w:name="Medium Grid 1" w:semiHidden="0" w:uiPriority="67" w:unhideWhenUsed="0"/>
+    <w:lsdException w:name="Medium Grid 2" w:semiHidden="0" w:uiPriority="68" w:unhideWhenUsed="0"/>
+    <w:lsdException w:name="Medium Grid 3" w:semiHidden="0" w:uiPriority="69" w:unhideWhenUsed="0"/>
+    <w:lsdException w:name="Dark List" w:semiHidden="0" w:uiPriority="70" w:unhideWhenUsed="0"/>
+    <w:lsdException w:name="Colorful Shading" w:semiHidden="0" w:uiPriority="71" w:unhideWhenUsed="0"/>
+    <w:lsdException w:name="Colorful List" w:semiHidden="0" w:uiPriority="72" w:unhideWhenUsed="0"/>
+    <w:lsdException w:name="Colorful Grid" w:semiHidden="0" w:uiPriority="73" w:unhideWhenUsed="0"/>
+    <w:lsdException w:name="Light Shading Accent 1" w:semiHidden="0" w:uiPriority="60" w:unhideWhenUsed="0"/>
+    <w:lsdException w:name="Light List Accent 1" w:semiHidden="0" w:uiPriority="61" w:unhideWhenUsed="0"/>
+    <w:lsdException w:name="Light Grid Accent 1" w:semiHidden="0" w:uiPriority="62" w:unhideWhenUsed="0"/>
+    <w:lsdException w:name="Medium Shading 1 Accent 1" w:semiHidden="0" w:uiPriority="63" w:unhideWhenUsed="0"/>
+    <w:lsdException w:name="Medium Shading 2 Accent 1" w:semiHidden="0" w:uiPriority="64" w:unhideWhenUsed="0"/>
+    <w:lsdException w:name="Medium List 1 Accent 1" w:semiHidden="0" w:uiPriority="65" w:unhideWhenUsed="0"/>
+    <w:lsdException w:name="Revision" w:unhideWhenUsed="0"/>
+    <w:lsdException w:name="List Paragraph" w:semiHidden="0" w:uiPriority="34" w:unhideWhenUsed="0" w:qFormat="1"/>
+    <w:lsdException w:name="Quote" w:semiHidden="0" w:uiPriority="29" w:unhideWhenUsed="0" w:qFormat="1"/>
+    <w:lsdException w:name="Intense Quote" w:semiHidden="0" w:uiPriority="30" w:unhideWhenUsed="0" w:qFormat="1"/>
+    <w:lsdException w:name="Medium List 2 Accent 1" w:semiHidden="0" w:uiPriority="66" w:unhideWhenUsed="0"/>
+    <w:lsdException w:name="Medium Grid 1 Accent 1" w:semiHidden="0" w:uiPriority="67" w:unhideWhenUsed="0"/>
+    <w:lsdException w:name="Medium Grid 2 Accent 1" w:semiHidden="0" w:uiPriority="68" w:unhideWhenUsed="0"/>
+    <w:lsdException w:name="Medium Grid 3 Accent 1" w:semiHidden="0" w:uiPriority="69" w:unhideWhenUsed="0"/>
+    <w:lsdException w:name="Dark List Accent 1" w:semiHidden="0" w:uiPriority="70" w:unhideWhenUsed="0"/>
+    <w:lsdException w:name="Colorful Shading Accent 1" w:semiHidden="0" w:uiPriority="71" w:unhideWhenUsed="0"/>
+    <w:lsdException w:name="Colorful List Accent 1" w:semiHidden="0" w:uiPriority="72" w:unhideWhenUsed="0"/>
+    <w:lsdException w:name="Colorful Grid Accent 1" w:semiHidden="0" w:uiPriority="73" w:unhideWhenUsed="0"/>
+    <w:lsdException w:name="Light Shading Accent 2" w:semiHidden="0" w:uiPriority="60" w:unhideWhenUsed="0"/>
+    <w:lsdException w:name="Light List Accent 2" w:semiHidden="0" w:uiPriority="61" w:unhideWhenUsed="0"/>
+    <w:lsdException w:name="Light Grid Accent 2" w:semiHidden="0" w:uiPriority="62" w:unhideWhenUsed="0"/>
+    <w:lsdException w:name="Medium Shading 1 Accent 2" w:semiHidden="0" w:uiPriority="63" w:unhideWhenUsed="0"/>
+    <w:lsdException w:name="Medium Shading 2 Accent 2" w:semiHidden="0" w:uiPriority="64" w:unhideWhenUsed="0"/>
+    <w:lsdException w:name="Medium List 1 Accent 2" w:semiHidden="0" w:uiPriority="65" w:unhideWhenUsed="0"/>
+    <w:lsdException w:name="Medium List 2 Accent 2" w:semiHidden="0" w:uiPriority="66" w:unhideWhenUsed="0"/>
+    <w:lsdException w:name="Medium Grid 1 Accent 2" w:semiHidden="0" w:uiPriority="67" w:unhideWhenUsed="0"/>
+    <w:lsdException w:name="Medium Grid 2 Accent 2" w:semiHidden="0" w:uiPriority="68" w:unhideWhenUsed="0"/>
+    <w:lsdException w:name="Medium Grid 3 Accent 2" w:semiHidden="0" w:uiPriority="69" w:unhideWhenUsed="0"/>
+    <w:lsdException w:name="Dark List Accent 2" w:semiHidden="0" w:uiPriority="70" w:unhideWhenUsed="0"/>
+    <w:lsdException w:name="Colorful Shading Accent 2" w:semiHidden="0" w:uiPriority="71" w:unhideWhenUsed="0"/>
+    <w:lsdException w:name="Colorful List Accent 2" w:semiHidden="0" w:uiPriority="72" w:unhideWhenUsed="0"/>
+    <w:lsdException w:name="Colorful Grid Accent 2" w:semiHidden="0" w:uiPriority="73" w:unhideWhenUsed="0"/>
+    <w:lsdException w:name="Light Shading Accent 3" w:semiHidden="0" w:uiPriority="60" w:unhideWhenUsed="0"/>
+    <w:lsdException w:name="Light List Accent 3" w:semiHidden="0" w:uiPriority="61" w:unhideWhenUsed="0"/>
+    <w:lsdException w:name="Light Grid Accent 3" w:semiHidden="0" w:uiPriority="62" w:unhideWhenUsed="0"/>
+    <w:lsdException w:name="Medium Shading 1 Accent 3" w:semiHidden="0" w:uiPriority="63" w:unhideWhenUsed="0"/>
+    <w:lsdException w:name="Medium Shading 2 Accent 3" w:semiHidden="0" w:uiPriority="64" w:unhideWhenUsed="0"/>
+    <w:lsdException w:name="Medium List 1 Accent 3" w:semiHidden="0" w:uiPriority="65" w:unhideWhenUsed="0"/>
+    <w:lsdException w:name="Medium List 2 Accent 3" w:semiHidden="0" w:uiPriority="66" w:unhideWhenUsed="0"/>
+    <w:lsdException w:name="Medium Grid 1 Accent 3" w:semiHidden="0" w:uiPriority="67" w:unhideWhenUsed="0"/>
+    <w:lsdException w:name="Medium Grid 2 Accent 3" w:semiHidden="0" w:uiPriority="68" w:unhideWhenUsed="0"/>
+    <w:lsdException w:name="Medium Grid 3 Accent 3" w:semiHidden="0" w:uiPriority="69" w:unhideWhenUsed="0"/>
+    <w:lsdException w:name="Dark List Accent 3" w:semiHidden="0" w:uiPriority="70" w:unhideWhenUsed="0"/>
+    <w:lsdException w:name="Colorful Shading Accent 3" w:semiHidden="0" w:uiPriority="71" w:unhideWhenUsed="0"/>
+    <w:lsdException w:name="Colorful List Accent 3" w:semiHidden="0" w:uiPriority="72" w:unhideWhenUsed="0"/>
+    <w:lsdException w:name="Colorful Grid Accent 3" w:semiHidden="0" w:uiPriority="73" w:unhideWhenUsed="0"/>
+    <w:lsdException w:name="Light Shading Accent 4" w:semiHidden="0" w:uiPriority="60" w:unhideWhenUsed="0"/>
+    <w:lsdException w:name="Light List Accent 4" w:semiHidden="0" w:uiPriority="61" w:unhideWhenUsed="0"/>
+    <w:lsdException w:name="Light Grid Accent 4" w:semiHidden="0" w:uiPriority="62" w:unhideWhenUsed="0"/>
+    <w:lsdException w:name="Medium Shading 1 Accent 4" w:semiHidden="0" w:uiPriority="63" w:unhideWhenUsed="0"/>
+    <w:lsdException w:name="Medium Shading 2 Accent 4" w:semiHidden="0" w:uiPriority="64" w:unhideWhenUsed="0"/>
+    <w:lsdException w:name="Medium List 1 Accent 4" w:semiHidden="0" w:uiPriority="65" w:unhideWhenUsed="0"/>
+    <w:lsdException w:name="Medium List 2 Accent 4" w:semiHidden="0" w:uiPriority="66" w:unhideWhenUsed="0"/>
+    <w:lsdException w:name="Medium Grid 1 Accent 4" w:semiHidden="0" w:uiPriority="67" w:unhideWhenUsed="0"/>
+    <w:lsdException w:name="Medium Grid 2 Accent 4" w:semiHidden="0" w:uiPriority="68" w:unhideWhenUsed="0"/>
+    <w:lsdException w:name="Medium Grid 3 Accent 4" w:semiHidden="0" w:uiPriority="69" w:unhideWhenUsed="0"/>
+    <w:lsdException w:name="Dark List Accent 4" w:semiHidden="0" w:uiPriority="70" w:unhideWhenUsed="0"/>
+    <w:lsdException w:name="Colorful Shading Accent 4" w:semiHidden="0" w:uiPriority="71" w:unhideWhenUsed="0"/>
+    <w:lsdException w:name="Colorful List Accent 4" w:semiHidden="0" w:uiPriority="72" w:unhideWhenUsed="0"/>
+    <w:lsdException w:name="Colorful Grid Accent 4" w:semiHidden="0" w:uiPriority="73" w:unhideWhenUsed="0"/>
+    <w:lsdException w:name="Light Shading Accent 5" w:semiHidden="0" w:uiPriority="60" w:unhideWhenUsed="0"/>
+    <w:lsdException w:name="Light List Accent 5" w:semiHidden="0" w:uiPriority="61" w:unhideWhenUsed="0"/>
+    <w:lsdException w:name="Light Grid Accent 5" w:semiHidden="0" w:uiPriority="62" w:unhideWhenUsed="0"/>
+    <w:lsdException w:name="Medium Shading 1 Accent 5" w:semiHidden="0" w:uiPriority="63" w:unhideWhenUsed="0"/>
+    <w:lsdException w:name="Medium Shading 2 Accent 5" w:semiHidden="0" w:uiPriority="64" w:unhideWhenUsed="0"/>
+    <w:lsdException w:name="Medium List 1 Accent 5" w:semiHidden="0" w:uiPriority="65" w:unhideWhenUsed="0"/>
+    <w:lsdException w:name="Medium List 2 Accent 5" w:semiHidden="0" w:uiPriority="66" w:unhideWhenUsed="0"/>
+    <w:lsdException w:name="Medium Grid 1 Accent 5" w:semiHidden="0" w:uiPriority="67" w:unhideWhenUsed="0"/>
+    <w:lsdException w:name="Medium Grid 2 Accent 5" w:semiHidden="0" w:uiPriority="68" w:unhideWhenUsed="0"/>
+    <w:lsdException w:name="Medium Grid 3 Accent 5" w:semiHidden="0" w:uiPriority="69" w:unhideWhenUsed="0"/>
+    <w:lsdException w:name="Dark List Accent 5" w:semiHidden="0" w:uiPriority="70" w:unhideWhenUsed="0"/>
+    <w:lsdException w:name="Colorful Shading Accent 5" w:semiHidden="0" w:uiPriority="71" w:unhideWhenUsed="0"/>
+    <w:lsdException w:name="Colorful List Accent 5" w:semiHidden="0" w:uiPriority="72" w:unhideWhenUsed="0"/>
+    <w:lsdException w:name="Colorful Grid Accent 5" w:semiHidden="0" w:uiPriority="73" w:unhideWhenUsed="0"/>
+    <w:lsdException w:name="Light Shading Accent 6" w:semiHidden="0" w:uiPriority="60" w:unhideWhenUsed="0"/>
+    <w:lsdException w:name="Light List Accent 6" w:semiHidden="0" w:uiPriority="61" w:unhideWhenUsed="0"/>
+    <w:lsdException w:name="Light Grid Accent 6" w:semiHidden="0" w:uiPriority="62" w:unhideWhenUsed="0"/>
+    <w:lsdException w:name="Medium Shading 1 Accent 6" w:semiHidden="0" w:uiPriority="63" w:unhideWhenUsed="0"/>
+    <w:lsdException w:name="Medium Shading 2 Accent 6" w:semiHidden="0" w:uiPriority="64" w:unhideWhenUsed="0"/>
+    <w:lsdException w:name="Medium List 1 Accent 6" w:semiHidden="0" w:uiPriority="65" w:unhideWhenUsed="0"/>
+    <w:lsdException w:name="Medium List 2 Accent 6" w:semiHidden="0" w:uiPriority="66" w:unhideWhenUsed="0"/>
+    <w:lsdException w:name="Medium Grid 1 Accent 6" w:semiHidden="0" w:uiPriority="67" w:unhideWhenUsed="0"/>
+    <w:lsdException w:name="Medium Grid 2 Accent 6" w:semiHidden="0" w:uiPriority="68" w:unhideWhenUsed="0"/>
+    <w:lsdException w:name="Medium Grid 3 Accent 6" w:semiHidden="0" w:uiPriority="69" w:unhideWhenUsed="0"/>
+    <w:lsdException w:name="Dark List Accent 6" w:semiHidden="0" w:uiPriority="70" w:unhideWhenUsed="0"/>
+    <w:lsdException w:name="Colorful Shading Accent 6" w:semiHidden="0" w:uiPriority="71" w:unhideWhenUsed="0"/>
+    <w:lsdException w:name="Colorful List Accent 6" w:semiHidden="0" w:uiPriority="72" w:unhideWhenUsed="0"/>
+    <w:lsdException w:name="Colorful Grid Accent 6" w:semiHidden="0" w:uiPriority="73" w:unhideWhenUsed="0"/>
+    <w:lsdException w:name="Subtle Emphasis" w:semiHidden="0" w:uiPriority="19" w:unhideWhenUsed="0" w:qFormat="1"/>
+    <w:lsdException w:name="Intense Emphasis" w:semiHidden="0" w:uiPriority="21" w:unhideWhenUsed="0" w:qFormat="1"/>
+    <w:lsdException w:name="Subtle Reference" w:semiHidden="0" w:uiPriority="31" w:unhideWhenUsed="0" w:qFormat="1"/>
+    <w:lsdException w:name="Intense Reference" w:semiHidden="0" w:uiPriority="32" w:unhideWhenUsed="0" w:qFormat="1"/>
+    <w:lsdException w:name="Book Title" w:semiHidden="0" w:uiPriority="33" w:unhideWhenUsed="0" w:qFormat="1"/>
+    <w:lsdException w:name="Bibliography" w:uiPriority="37"/>
+    <w:lsdException w:name="TOC Heading" w:uiPriority="39" w:qFormat="1"/>
+  </w:latentStyles>
+  <w:style w:type="paragraph" w:default="1" w:styleId="Normal">
+    <w:name w:val="Normal"/>
+    <w:qFormat/>
+  </w:style>
+  <w:style w:type="character" w:default="1" w:styleId="Fuentedeprrafopredeter">
+    <w:name w:val="Default Paragraph Font"/>
+    <w:uiPriority w:val="1"/>
+    <w:semiHidden/>
+    <w:unhideWhenUsed/>
+  </w:style>
+  <w:style w:type="table" w:default="1" w:styleId="Tablanormal">
+    <w:name w:val="Normal Table"/>
+    <w:uiPriority w:val="99"/>
+    <w:semiHidden/>
+    <w:unhideWhenUsed/>
+    <w:tblPr>
+      <w:tblInd w:w="0" w:type="dxa"/>
+      <w:tblCellMar>
+        <w:top w:w="0" w:type="dxa"/>
+        <w:left w:w="108" w:type="dxa"/>
+        <w:bottom w:w="0" w:type="dxa"/>
+        <w:right w:w="108" w:type="dxa"/>
+      </w:tblCellMar>
+    </w:tblPr>
+  </w:style>
+  <w:style w:type="numbering" w:default="1" w:styleId="Sinlista">
+    <w:name w:val="No List"/>
+    <w:uiPriority w:val="99"/>
+    <w:semiHidden/>
+    <w:unhideWhenUsed/>
   </w:style>
 </w:styles>
 </file>

</xml_diff>